<commit_message>
add intro to linux
</commit_message>
<xml_diff>
--- a/docs/resume.docx
+++ b/docs/resume.docx
@@ -1863,6 +1863,16 @@
         </w:rPr>
         <w:t>, Distributed Systems</w:t>
       </w:r>
+      <w:r>
+        <w:rPr>
+          <w:rFonts w:asciiTheme="minorHAnsi" w:hAnsiTheme="minorHAnsi" w:cstheme="minorHAnsi"/>
+          <w:sz w:val="22"/>
+          <w:szCs w:val="22"/>
+        </w:rPr>
+        <w:t>, Intro to Linux</w:t>
+      </w:r>
+      <w:bookmarkStart w:id="0" w:name="_GoBack"/>
+      <w:bookmarkEnd w:id="0"/>
     </w:p>
     <w:p>
       <w:pPr>
@@ -1962,8 +1972,6 @@
         </w:rPr>
         <w:t xml:space="preserve"> </w:t>
       </w:r>
-      <w:bookmarkStart w:id="0" w:name="_GoBack"/>
-      <w:bookmarkEnd w:id="0"/>
       <w:r>
         <w:rPr>
           <w:rStyle w:val="A0"/>
@@ -4164,7 +4172,7 @@
 </file>
 
 <file path=customXml/itemProps1.xml><?xml version="1.0" encoding="utf-8"?>
-<ds:datastoreItem xmlns:ds="http://schemas.openxmlformats.org/officeDocument/2006/customXml" ds:itemID="{B8C68949-AF64-4384-9C9A-2691BD78859F}">
+<ds:datastoreItem xmlns:ds="http://schemas.openxmlformats.org/officeDocument/2006/customXml" ds:itemID="{D31C9FE2-E583-4098-9180-84DE39697111}">
   <ds:schemaRefs>
     <ds:schemaRef ds:uri="http://schemas.openxmlformats.org/officeDocument/2006/bibliography"/>
   </ds:schemaRefs>

</xml_diff>

<commit_message>
clairfy original authors' work
</commit_message>
<xml_diff>
--- a/docs/resume.docx
+++ b/docs/resume.docx
@@ -634,6 +634,26 @@
           <w:sz w:val="22"/>
           <w:szCs w:val="22"/>
         </w:rPr>
+        <w:t xml:space="preserve">original </w:t>
+      </w:r>
+      <w:bookmarkStart w:id="0" w:name="_GoBack"/>
+      <w:bookmarkEnd w:id="0"/>
+      <w:r>
+        <w:rPr>
+          <w:rFonts w:asciiTheme="minorHAnsi" w:hAnsiTheme="minorHAnsi" w:cstheme="minorHAnsi"/>
+          <w:color w:val="auto"/>
+          <w:sz w:val="22"/>
+          <w:szCs w:val="22"/>
+        </w:rPr>
+        <w:t xml:space="preserve">authors’ </w:t>
+      </w:r>
+      <w:r>
+        <w:rPr>
+          <w:rFonts w:asciiTheme="minorHAnsi" w:hAnsiTheme="minorHAnsi" w:cstheme="minorHAnsi"/>
+          <w:color w:val="auto"/>
+          <w:sz w:val="22"/>
+          <w:szCs w:val="22"/>
+        </w:rPr>
         <w:t>research paper</w:t>
       </w:r>
       <w:r>
@@ -643,7 +663,7 @@
           <w:sz w:val="22"/>
           <w:szCs w:val="22"/>
         </w:rPr>
-        <w:t xml:space="preserve"> and authors’ MATLAB</w:t>
+        <w:t xml:space="preserve"> and MATLAB</w:t>
       </w:r>
       <w:r>
         <w:rPr>
@@ -1871,8 +1891,6 @@
         </w:rPr>
         <w:t>, Intro to Linux</w:t>
       </w:r>
-      <w:bookmarkStart w:id="0" w:name="_GoBack"/>
-      <w:bookmarkEnd w:id="0"/>
     </w:p>
     <w:p>
       <w:pPr>
@@ -4172,7 +4190,7 @@
 </file>
 
 <file path=customXml/itemProps1.xml><?xml version="1.0" encoding="utf-8"?>
-<ds:datastoreItem xmlns:ds="http://schemas.openxmlformats.org/officeDocument/2006/customXml" ds:itemID="{D31C9FE2-E583-4098-9180-84DE39697111}">
+<ds:datastoreItem xmlns:ds="http://schemas.openxmlformats.org/officeDocument/2006/customXml" ds:itemID="{36576781-F6F0-4D25-AED8-3542EC772294}">
   <ds:schemaRefs>
     <ds:schemaRef ds:uri="http://schemas.openxmlformats.org/officeDocument/2006/bibliography"/>
   </ds:schemaRefs>

</xml_diff>

<commit_message>
removed dsp from resume
</commit_message>
<xml_diff>
--- a/docs/resume.docx
+++ b/docs/resume.docx
@@ -476,6 +476,7 @@
         </w:rPr>
         <w:tab/>
       </w:r>
+      <w:proofErr w:type="spellStart"/>
       <w:r>
         <w:rPr>
           <w:rStyle w:val="A0"/>
@@ -489,6 +490,7 @@
         </w:rPr>
         <w:t>videomag</w:t>
       </w:r>
+      <w:proofErr w:type="spellEnd"/>
       <w:r>
         <w:rPr>
           <w:rStyle w:val="A0"/>
@@ -636,8 +638,6 @@
         </w:rPr>
         <w:t xml:space="preserve">original </w:t>
       </w:r>
-      <w:bookmarkStart w:id="0" w:name="_GoBack"/>
-      <w:bookmarkEnd w:id="0"/>
       <w:r>
         <w:rPr>
           <w:rFonts w:asciiTheme="minorHAnsi" w:hAnsiTheme="minorHAnsi" w:cstheme="minorHAnsi"/>
@@ -755,14 +755,25 @@
         </w:rPr>
         <w:t xml:space="preserve">by compiling to </w:t>
       </w:r>
-      <w:r>
-        <w:rPr>
-          <w:rFonts w:asciiTheme="minorHAnsi" w:hAnsiTheme="minorHAnsi" w:cstheme="minorHAnsi"/>
-          <w:color w:val="auto"/>
-          <w:sz w:val="22"/>
-          <w:szCs w:val="22"/>
-        </w:rPr>
-        <w:t xml:space="preserve">WebAssembly </w:t>
+      <w:proofErr w:type="spellStart"/>
+      <w:r>
+        <w:rPr>
+          <w:rFonts w:asciiTheme="minorHAnsi" w:hAnsiTheme="minorHAnsi" w:cstheme="minorHAnsi"/>
+          <w:color w:val="auto"/>
+          <w:sz w:val="22"/>
+          <w:szCs w:val="22"/>
+        </w:rPr>
+        <w:t>WebAssembly</w:t>
+      </w:r>
+      <w:proofErr w:type="spellEnd"/>
+      <w:r>
+        <w:rPr>
+          <w:rFonts w:asciiTheme="minorHAnsi" w:hAnsiTheme="minorHAnsi" w:cstheme="minorHAnsi"/>
+          <w:color w:val="auto"/>
+          <w:sz w:val="22"/>
+          <w:szCs w:val="22"/>
+        </w:rPr>
+        <w:t xml:space="preserve"> </w:t>
       </w:r>
       <w:r>
         <w:rPr>
@@ -780,8 +791,19 @@
           <w:sz w:val="22"/>
           <w:szCs w:val="22"/>
         </w:rPr>
-        <w:t xml:space="preserve"> emscripten</w:t>
-      </w:r>
+        <w:t xml:space="preserve"> </w:t>
+      </w:r>
+      <w:proofErr w:type="spellStart"/>
+      <w:r>
+        <w:rPr>
+          <w:rFonts w:asciiTheme="minorHAnsi" w:hAnsiTheme="minorHAnsi" w:cstheme="minorHAnsi"/>
+          <w:color w:val="auto"/>
+          <w:sz w:val="22"/>
+          <w:szCs w:val="22"/>
+        </w:rPr>
+        <w:t>emscripten</w:t>
+      </w:r>
+      <w:proofErr w:type="spellEnd"/>
       <w:r>
         <w:rPr>
           <w:rFonts w:asciiTheme="minorHAnsi" w:hAnsiTheme="minorHAnsi" w:cstheme="minorHAnsi"/>
@@ -1076,6 +1098,7 @@
         </w:rPr>
         <w:tab/>
       </w:r>
+      <w:proofErr w:type="spellStart"/>
       <w:r>
         <w:rPr>
           <w:rFonts w:asciiTheme="minorHAnsi" w:hAnsiTheme="minorHAnsi" w:cstheme="minorHAnsi"/>
@@ -1087,6 +1110,7 @@
         </w:rPr>
         <w:t>Cpp</w:t>
       </w:r>
+      <w:proofErr w:type="spellEnd"/>
       <w:r>
         <w:rPr>
           <w:rFonts w:asciiTheme="minorHAnsi" w:hAnsiTheme="minorHAnsi" w:cstheme="minorHAnsi"/>
@@ -1334,6 +1358,7 @@
         </w:rPr>
         <w:tab/>
       </w:r>
+      <w:proofErr w:type="spellStart"/>
       <w:r>
         <w:rPr>
           <w:rFonts w:asciiTheme="minorHAnsi" w:hAnsiTheme="minorHAnsi" w:cstheme="minorHAnsi"/>
@@ -1378,6 +1403,7 @@
         </w:rPr>
         <w:t>arty</w:t>
       </w:r>
+      <w:proofErr w:type="spellEnd"/>
       <w:r>
         <w:rPr>
           <w:rFonts w:asciiTheme="minorHAnsi" w:hAnsiTheme="minorHAnsi" w:cstheme="minorHAnsi"/>
@@ -1867,21 +1893,15 @@
         </w:rPr>
         <w:t xml:space="preserve">Video Processing, Linear Systems and Signals, </w:t>
       </w:r>
-      <w:r>
-        <w:rPr>
-          <w:rFonts w:asciiTheme="minorHAnsi" w:hAnsiTheme="minorHAnsi" w:cstheme="minorHAnsi"/>
-          <w:sz w:val="22"/>
-          <w:szCs w:val="22"/>
-        </w:rPr>
-        <w:t>Digital Signal Processing</w:t>
-      </w:r>
-      <w:r>
-        <w:rPr>
-          <w:rFonts w:asciiTheme="minorHAnsi" w:hAnsiTheme="minorHAnsi" w:cstheme="minorHAnsi"/>
-          <w:sz w:val="22"/>
-          <w:szCs w:val="22"/>
-        </w:rPr>
-        <w:t>, Distributed Systems</w:t>
+      <w:bookmarkStart w:id="0" w:name="_GoBack"/>
+      <w:bookmarkEnd w:id="0"/>
+      <w:r>
+        <w:rPr>
+          <w:rFonts w:asciiTheme="minorHAnsi" w:hAnsiTheme="minorHAnsi" w:cstheme="minorHAnsi"/>
+          <w:sz w:val="22"/>
+          <w:szCs w:val="22"/>
+        </w:rPr>
+        <w:t>Distributed Systems</w:t>
       </w:r>
       <w:r>
         <w:rPr>
@@ -2119,7 +2139,27 @@
           <w:sz w:val="22"/>
           <w:szCs w:val="22"/>
         </w:rPr>
-        <w:t>Silver Medal in Week of Code 36 HackerRank Competition (2018)</w:t>
+        <w:t xml:space="preserve">Silver Medal in Week of Code 36 </w:t>
+      </w:r>
+      <w:proofErr w:type="spellStart"/>
+      <w:r>
+        <w:rPr>
+          <w:rFonts w:asciiTheme="minorHAnsi" w:hAnsiTheme="minorHAnsi" w:cstheme="minorHAnsi"/>
+          <w:color w:val="auto"/>
+          <w:sz w:val="22"/>
+          <w:szCs w:val="22"/>
+        </w:rPr>
+        <w:t>HackerRank</w:t>
+      </w:r>
+      <w:proofErr w:type="spellEnd"/>
+      <w:r>
+        <w:rPr>
+          <w:rFonts w:asciiTheme="minorHAnsi" w:hAnsiTheme="minorHAnsi" w:cstheme="minorHAnsi"/>
+          <w:color w:val="auto"/>
+          <w:sz w:val="22"/>
+          <w:szCs w:val="22"/>
+        </w:rPr>
+        <w:t xml:space="preserve"> Competition (2018)</w:t>
       </w:r>
     </w:p>
     <w:p>
@@ -2153,7 +2193,47 @@
           <w:sz w:val="22"/>
           <w:szCs w:val="22"/>
         </w:rPr>
-        <w:t>Silver Medal in HourRank 25 HackerRank Competition (2018)</w:t>
+        <w:t xml:space="preserve">Silver Medal in </w:t>
+      </w:r>
+      <w:proofErr w:type="spellStart"/>
+      <w:r>
+        <w:rPr>
+          <w:rFonts w:asciiTheme="minorHAnsi" w:hAnsiTheme="minorHAnsi" w:cstheme="minorHAnsi"/>
+          <w:color w:val="auto"/>
+          <w:sz w:val="22"/>
+          <w:szCs w:val="22"/>
+        </w:rPr>
+        <w:t>HourRank</w:t>
+      </w:r>
+      <w:proofErr w:type="spellEnd"/>
+      <w:r>
+        <w:rPr>
+          <w:rFonts w:asciiTheme="minorHAnsi" w:hAnsiTheme="minorHAnsi" w:cstheme="minorHAnsi"/>
+          <w:color w:val="auto"/>
+          <w:sz w:val="22"/>
+          <w:szCs w:val="22"/>
+        </w:rPr>
+        <w:t xml:space="preserve"> 25 </w:t>
+      </w:r>
+      <w:proofErr w:type="spellStart"/>
+      <w:r>
+        <w:rPr>
+          <w:rFonts w:asciiTheme="minorHAnsi" w:hAnsiTheme="minorHAnsi" w:cstheme="minorHAnsi"/>
+          <w:color w:val="auto"/>
+          <w:sz w:val="22"/>
+          <w:szCs w:val="22"/>
+        </w:rPr>
+        <w:t>HackerRank</w:t>
+      </w:r>
+      <w:proofErr w:type="spellEnd"/>
+      <w:r>
+        <w:rPr>
+          <w:rFonts w:asciiTheme="minorHAnsi" w:hAnsiTheme="minorHAnsi" w:cstheme="minorHAnsi"/>
+          <w:color w:val="auto"/>
+          <w:sz w:val="22"/>
+          <w:szCs w:val="22"/>
+        </w:rPr>
+        <w:t xml:space="preserve"> Competition (2018)</w:t>
       </w:r>
     </w:p>
     <w:p>
@@ -4190,7 +4270,7 @@
 </file>
 
 <file path=customXml/itemProps1.xml><?xml version="1.0" encoding="utf-8"?>
-<ds:datastoreItem xmlns:ds="http://schemas.openxmlformats.org/officeDocument/2006/customXml" ds:itemID="{36576781-F6F0-4D25-AED8-3542EC772294}">
+<ds:datastoreItem xmlns:ds="http://schemas.openxmlformats.org/officeDocument/2006/customXml" ds:itemID="{02B902BB-88F0-4BE4-A94B-480ECAF1656E}">
   <ds:schemaRefs>
     <ds:schemaRef ds:uri="http://schemas.openxmlformats.org/officeDocument/2006/bibliography"/>
   </ds:schemaRefs>

</xml_diff>

<commit_message>
Widen margin 0.6 -> 0.7, Add work experience.
</commit_message>
<xml_diff>
--- a/docs/resume.docx
+++ b/docs/resume.docx
@@ -132,7 +132,7 @@
       <w:pPr>
         <w:pStyle w:val="Pa1"/>
         <w:tabs>
-          <w:tab w:val="left" w:pos="1440"/>
+          <w:tab w:val="left" w:pos="1800"/>
         </w:tabs>
         <w:spacing w:line="276" w:lineRule="auto"/>
         <w:jc w:val="both"/>
@@ -234,7 +234,7 @@
       <w:pPr>
         <w:pStyle w:val="Pa1"/>
         <w:tabs>
-          <w:tab w:val="left" w:pos="1440"/>
+          <w:tab w:val="left" w:pos="1800"/>
         </w:tabs>
         <w:spacing w:line="276" w:lineRule="auto"/>
         <w:jc w:val="both"/>
@@ -260,7 +260,7 @@
       <w:pPr>
         <w:pStyle w:val="Pa1"/>
         <w:tabs>
-          <w:tab w:val="left" w:pos="1440"/>
+          <w:tab w:val="left" w:pos="1800"/>
         </w:tabs>
         <w:spacing w:line="276" w:lineRule="auto"/>
         <w:jc w:val="both"/>
@@ -338,7 +338,7 @@
       <w:pPr>
         <w:pStyle w:val="Pa1"/>
         <w:tabs>
-          <w:tab w:val="left" w:pos="1440"/>
+          <w:tab w:val="left" w:pos="1800"/>
         </w:tabs>
         <w:spacing w:line="276" w:lineRule="auto"/>
         <w:jc w:val="both"/>
@@ -444,7 +444,141 @@
       <w:pPr>
         <w:pStyle w:val="Pa1"/>
         <w:tabs>
-          <w:tab w:val="left" w:pos="1440"/>
+          <w:tab w:val="left" w:pos="1800"/>
+        </w:tabs>
+        <w:spacing w:line="276" w:lineRule="auto"/>
+        <w:jc w:val="both"/>
+        <w:rPr>
+          <w:rFonts w:asciiTheme="minorHAnsi" w:hAnsiTheme="minorHAnsi" w:cstheme="minorHAnsi"/>
+          <w:sz w:val="22"/>
+          <w:szCs w:val="22"/>
+        </w:rPr>
+      </w:pPr>
+      <w:r>
+        <w:rPr>
+          <w:rStyle w:val="A0"/>
+          <w:rFonts w:asciiTheme="minorHAnsi" w:hAnsiTheme="minorHAnsi" w:cstheme="minorHAnsi"/>
+          <w:b/>
+          <w:bCs/>
+          <w:color w:val="auto"/>
+          <w:sz w:val="22"/>
+          <w:szCs w:val="22"/>
+        </w:rPr>
+        <w:t>Work</w:t>
+      </w:r>
+      <w:r>
+        <w:rPr>
+          <w:rStyle w:val="A0"/>
+          <w:rFonts w:asciiTheme="minorHAnsi" w:hAnsiTheme="minorHAnsi" w:cstheme="minorHAnsi"/>
+          <w:b/>
+          <w:bCs/>
+          <w:color w:val="auto"/>
+          <w:sz w:val="22"/>
+          <w:szCs w:val="22"/>
+        </w:rPr>
+        <w:t xml:space="preserve"> Experience</w:t>
+      </w:r>
+      <w:r>
+        <w:rPr>
+          <w:rStyle w:val="A0"/>
+          <w:rFonts w:asciiTheme="minorHAnsi" w:hAnsiTheme="minorHAnsi" w:cstheme="minorHAnsi"/>
+          <w:b/>
+          <w:bCs/>
+          <w:color w:val="auto"/>
+          <w:sz w:val="22"/>
+          <w:szCs w:val="22"/>
+        </w:rPr>
+        <w:tab/>
+      </w:r>
+      <w:proofErr w:type="spellStart"/>
+      <w:r>
+        <w:rPr>
+          <w:rStyle w:val="A0"/>
+          <w:rFonts w:asciiTheme="minorHAnsi" w:hAnsiTheme="minorHAnsi" w:cstheme="minorHAnsi"/>
+          <w:b/>
+          <w:bCs/>
+          <w:color w:val="auto"/>
+          <w:sz w:val="22"/>
+          <w:szCs w:val="22"/>
+        </w:rPr>
+        <w:t>Tietronix</w:t>
+      </w:r>
+      <w:proofErr w:type="spellEnd"/>
+      <w:r>
+        <w:rPr>
+          <w:rStyle w:val="A0"/>
+          <w:rFonts w:asciiTheme="minorHAnsi" w:hAnsiTheme="minorHAnsi" w:cstheme="minorHAnsi"/>
+          <w:b/>
+          <w:bCs/>
+          <w:color w:val="auto"/>
+          <w:sz w:val="22"/>
+          <w:szCs w:val="22"/>
+        </w:rPr>
+        <w:t xml:space="preserve"> Software Inc</w:t>
+      </w:r>
+      <w:r>
+        <w:rPr>
+          <w:rStyle w:val="A0"/>
+          <w:rFonts w:asciiTheme="minorHAnsi" w:hAnsiTheme="minorHAnsi" w:cstheme="minorHAnsi"/>
+          <w:b/>
+          <w:bCs/>
+          <w:color w:val="auto"/>
+          <w:sz w:val="22"/>
+          <w:szCs w:val="22"/>
+        </w:rPr>
+        <w:t>.</w:t>
+      </w:r>
+      <w:r>
+        <w:rPr>
+          <w:rStyle w:val="A0"/>
+          <w:rFonts w:asciiTheme="minorHAnsi" w:hAnsiTheme="minorHAnsi" w:cstheme="minorHAnsi"/>
+          <w:bCs/>
+          <w:color w:val="auto"/>
+          <w:sz w:val="22"/>
+          <w:szCs w:val="22"/>
+        </w:rPr>
+        <w:t xml:space="preserve">, </w:t>
+      </w:r>
+      <w:r>
+        <w:rPr>
+          <w:rStyle w:val="A0"/>
+          <w:rFonts w:asciiTheme="minorHAnsi" w:hAnsiTheme="minorHAnsi" w:cstheme="minorHAnsi"/>
+          <w:bCs/>
+          <w:color w:val="auto"/>
+          <w:sz w:val="22"/>
+          <w:szCs w:val="22"/>
+        </w:rPr>
+        <w:t>Software</w:t>
+      </w:r>
+      <w:r>
+        <w:rPr>
+          <w:rStyle w:val="A0"/>
+          <w:rFonts w:asciiTheme="minorHAnsi" w:hAnsiTheme="minorHAnsi" w:cstheme="minorHAnsi"/>
+          <w:bCs/>
+          <w:color w:val="auto"/>
+          <w:sz w:val="22"/>
+          <w:szCs w:val="22"/>
+        </w:rPr>
+        <w:t xml:space="preserve"> Intern (Summer 2018)</w:t>
+      </w:r>
+    </w:p>
+    <w:p>
+      <w:pPr>
+        <w:pStyle w:val="Default"/>
+        <w:spacing w:line="276" w:lineRule="auto"/>
+        <w:jc w:val="both"/>
+        <w:rPr>
+          <w:rFonts w:asciiTheme="minorHAnsi" w:hAnsiTheme="minorHAnsi" w:cstheme="minorHAnsi"/>
+          <w:sz w:val="14"/>
+          <w:szCs w:val="22"/>
+        </w:rPr>
+      </w:pPr>
+    </w:p>
+    <w:p>
+      <w:pPr>
+        <w:pStyle w:val="Pa1"/>
+        <w:tabs>
+          <w:tab w:val="left" w:pos="1800"/>
         </w:tabs>
         <w:spacing w:line="276" w:lineRule="auto"/>
         <w:jc w:val="both"/>
@@ -550,10 +684,10 @@
           <w:numId w:val="6"/>
         </w:numPr>
         <w:tabs>
-          <w:tab w:val="left" w:pos="1440"/>
+          <w:tab w:val="left" w:pos="1800"/>
         </w:tabs>
         <w:spacing w:line="276" w:lineRule="auto"/>
-        <w:ind w:left="1980"/>
+        <w:ind w:left="2340"/>
         <w:jc w:val="both"/>
         <w:rPr>
           <w:rFonts w:asciiTheme="minorHAnsi" w:hAnsiTheme="minorHAnsi" w:cstheme="minorHAnsi"/>
@@ -601,8 +735,11 @@
           <w:ilvl w:val="0"/>
           <w:numId w:val="6"/>
         </w:numPr>
+        <w:tabs>
+          <w:tab w:val="left" w:pos="1800"/>
+        </w:tabs>
         <w:spacing w:line="276" w:lineRule="auto"/>
-        <w:ind w:left="1980"/>
+        <w:ind w:left="2340"/>
         <w:jc w:val="both"/>
         <w:rPr>
           <w:rFonts w:asciiTheme="minorHAnsi" w:hAnsiTheme="minorHAnsi" w:cstheme="minorHAnsi"/>
@@ -691,8 +828,11 @@
           <w:ilvl w:val="0"/>
           <w:numId w:val="6"/>
         </w:numPr>
+        <w:tabs>
+          <w:tab w:val="left" w:pos="1800"/>
+        </w:tabs>
         <w:spacing w:line="276" w:lineRule="auto"/>
-        <w:ind w:left="1980"/>
+        <w:ind w:left="2340"/>
         <w:jc w:val="both"/>
         <w:rPr>
           <w:rFonts w:asciiTheme="minorHAnsi" w:hAnsiTheme="minorHAnsi" w:cstheme="minorHAnsi"/>
@@ -818,7 +958,7 @@
       <w:pPr>
         <w:pStyle w:val="Default"/>
         <w:tabs>
-          <w:tab w:val="left" w:pos="1440"/>
+          <w:tab w:val="left" w:pos="1800"/>
         </w:tabs>
         <w:spacing w:line="276" w:lineRule="auto"/>
         <w:jc w:val="both"/>
@@ -834,7 +974,7 @@
       <w:pPr>
         <w:pStyle w:val="Default"/>
         <w:tabs>
-          <w:tab w:val="left" w:pos="1440"/>
+          <w:tab w:val="left" w:pos="1800"/>
         </w:tabs>
         <w:spacing w:line="276" w:lineRule="auto"/>
         <w:jc w:val="both"/>
@@ -876,10 +1016,10 @@
           <w:numId w:val="7"/>
         </w:numPr>
         <w:tabs>
-          <w:tab w:val="left" w:pos="1440"/>
+          <w:tab w:val="left" w:pos="1800"/>
         </w:tabs>
         <w:spacing w:line="276" w:lineRule="auto"/>
-        <w:ind w:left="1980"/>
+        <w:ind w:left="2340"/>
         <w:jc w:val="both"/>
         <w:rPr>
           <w:rFonts w:asciiTheme="minorHAnsi" w:hAnsiTheme="minorHAnsi" w:cstheme="minorHAnsi"/>
@@ -960,10 +1100,10 @@
           <w:numId w:val="7"/>
         </w:numPr>
         <w:tabs>
-          <w:tab w:val="left" w:pos="1440"/>
+          <w:tab w:val="left" w:pos="1800"/>
         </w:tabs>
         <w:spacing w:line="276" w:lineRule="auto"/>
-        <w:ind w:left="1980"/>
+        <w:ind w:left="2340"/>
         <w:jc w:val="both"/>
         <w:rPr>
           <w:rFonts w:asciiTheme="minorHAnsi" w:hAnsiTheme="minorHAnsi" w:cstheme="minorHAnsi"/>
@@ -999,10 +1139,10 @@
           <w:numId w:val="7"/>
         </w:numPr>
         <w:tabs>
-          <w:tab w:val="left" w:pos="1440"/>
+          <w:tab w:val="left" w:pos="1800"/>
         </w:tabs>
         <w:spacing w:line="276" w:lineRule="auto"/>
-        <w:ind w:left="1980"/>
+        <w:ind w:left="2340"/>
         <w:jc w:val="both"/>
         <w:rPr>
           <w:rFonts w:asciiTheme="minorHAnsi" w:hAnsiTheme="minorHAnsi" w:cstheme="minorHAnsi"/>
@@ -1061,7 +1201,7 @@
       <w:pPr>
         <w:pStyle w:val="Default"/>
         <w:tabs>
-          <w:tab w:val="left" w:pos="1440"/>
+          <w:tab w:val="left" w:pos="1800"/>
         </w:tabs>
         <w:spacing w:line="276" w:lineRule="auto"/>
         <w:jc w:val="both"/>
@@ -1077,7 +1217,7 @@
       <w:pPr>
         <w:pStyle w:val="Default"/>
         <w:tabs>
-          <w:tab w:val="left" w:pos="1440"/>
+          <w:tab w:val="left" w:pos="1800"/>
         </w:tabs>
         <w:spacing w:line="276" w:lineRule="auto"/>
         <w:jc w:val="both"/>
@@ -1163,10 +1303,10 @@
           <w:numId w:val="8"/>
         </w:numPr>
         <w:tabs>
-          <w:tab w:val="left" w:pos="1440"/>
+          <w:tab w:val="left" w:pos="1800"/>
         </w:tabs>
         <w:spacing w:line="276" w:lineRule="auto"/>
-        <w:ind w:left="1980"/>
+        <w:ind w:left="2340"/>
         <w:jc w:val="both"/>
         <w:rPr>
           <w:rFonts w:asciiTheme="minorHAnsi" w:hAnsiTheme="minorHAnsi" w:cstheme="minorHAnsi"/>
@@ -1193,10 +1333,10 @@
           <w:numId w:val="8"/>
         </w:numPr>
         <w:tabs>
-          <w:tab w:val="left" w:pos="1440"/>
+          <w:tab w:val="left" w:pos="1800"/>
         </w:tabs>
         <w:spacing w:line="276" w:lineRule="auto"/>
-        <w:ind w:left="1980"/>
+        <w:ind w:left="2340"/>
         <w:jc w:val="both"/>
         <w:rPr>
           <w:rFonts w:asciiTheme="minorHAnsi" w:hAnsiTheme="minorHAnsi" w:cstheme="minorHAnsi"/>
@@ -1295,10 +1435,10 @@
           <w:numId w:val="8"/>
         </w:numPr>
         <w:tabs>
-          <w:tab w:val="left" w:pos="1440"/>
+          <w:tab w:val="left" w:pos="1800"/>
         </w:tabs>
         <w:spacing w:line="276" w:lineRule="auto"/>
-        <w:ind w:left="1980"/>
+        <w:ind w:left="2340"/>
         <w:jc w:val="both"/>
         <w:rPr>
           <w:rFonts w:asciiTheme="minorHAnsi" w:hAnsiTheme="minorHAnsi" w:cstheme="minorHAnsi"/>
@@ -1321,7 +1461,7 @@
       <w:pPr>
         <w:pStyle w:val="Default"/>
         <w:tabs>
-          <w:tab w:val="left" w:pos="1440"/>
+          <w:tab w:val="left" w:pos="1800"/>
         </w:tabs>
         <w:spacing w:line="276" w:lineRule="auto"/>
         <w:jc w:val="both"/>
@@ -1337,7 +1477,7 @@
       <w:pPr>
         <w:pStyle w:val="Default"/>
         <w:tabs>
-          <w:tab w:val="left" w:pos="1440"/>
+          <w:tab w:val="left" w:pos="1800"/>
         </w:tabs>
         <w:spacing w:line="276" w:lineRule="auto"/>
         <w:jc w:val="both"/>
@@ -1456,10 +1596,10 @@
           <w:numId w:val="9"/>
         </w:numPr>
         <w:tabs>
-          <w:tab w:val="left" w:pos="1440"/>
+          <w:tab w:val="left" w:pos="1800"/>
         </w:tabs>
         <w:spacing w:line="276" w:lineRule="auto"/>
-        <w:ind w:left="1980"/>
+        <w:ind w:left="2340"/>
         <w:jc w:val="both"/>
         <w:rPr>
           <w:rFonts w:asciiTheme="minorHAnsi" w:hAnsiTheme="minorHAnsi" w:cstheme="minorHAnsi"/>
@@ -1529,7 +1669,18 @@
           <w:sz w:val="22"/>
           <w:szCs w:val="22"/>
         </w:rPr>
-        <w:t xml:space="preserve"> location on campus with an interactive 3D interface.</w:t>
+        <w:t xml:space="preserve"> location on campus with an in</w:t>
+      </w:r>
+      <w:bookmarkStart w:id="0" w:name="_GoBack"/>
+      <w:bookmarkEnd w:id="0"/>
+      <w:r>
+        <w:rPr>
+          <w:rFonts w:asciiTheme="minorHAnsi" w:hAnsiTheme="minorHAnsi" w:cstheme="minorHAnsi"/>
+          <w:color w:val="auto"/>
+          <w:sz w:val="22"/>
+          <w:szCs w:val="22"/>
+        </w:rPr>
+        <w:t>teractive 3D interface.</w:t>
       </w:r>
     </w:p>
     <w:p>
@@ -1540,10 +1691,10 @@
           <w:numId w:val="9"/>
         </w:numPr>
         <w:tabs>
-          <w:tab w:val="left" w:pos="1440"/>
+          <w:tab w:val="left" w:pos="1800"/>
         </w:tabs>
         <w:spacing w:line="276" w:lineRule="auto"/>
-        <w:ind w:left="1980"/>
+        <w:ind w:left="2340"/>
         <w:jc w:val="both"/>
         <w:rPr>
           <w:rFonts w:asciiTheme="minorHAnsi" w:hAnsiTheme="minorHAnsi" w:cstheme="minorHAnsi"/>
@@ -1606,10 +1757,10 @@
           <w:numId w:val="9"/>
         </w:numPr>
         <w:tabs>
-          <w:tab w:val="left" w:pos="1440"/>
+          <w:tab w:val="left" w:pos="1800"/>
         </w:tabs>
         <w:spacing w:line="276" w:lineRule="auto"/>
-        <w:ind w:left="1980"/>
+        <w:ind w:left="2340"/>
         <w:jc w:val="both"/>
         <w:rPr>
           <w:rFonts w:asciiTheme="minorHAnsi" w:hAnsiTheme="minorHAnsi" w:cstheme="minorHAnsi"/>
@@ -1693,10 +1844,10 @@
       <w:pPr>
         <w:pStyle w:val="Pa0"/>
         <w:tabs>
-          <w:tab w:val="left" w:pos="1440"/>
+          <w:tab w:val="left" w:pos="1800"/>
         </w:tabs>
         <w:spacing w:line="276" w:lineRule="auto"/>
-        <w:ind w:left="1440" w:hanging="1440"/>
+        <w:ind w:left="1800" w:hanging="1800"/>
         <w:jc w:val="both"/>
         <w:rPr>
           <w:rFonts w:asciiTheme="minorHAnsi" w:hAnsiTheme="minorHAnsi" w:cstheme="minorHAnsi"/>
@@ -1891,17 +2042,7 @@
           <w:sz w:val="22"/>
           <w:szCs w:val="22"/>
         </w:rPr>
-        <w:t xml:space="preserve">Video Processing, Linear Systems and Signals, </w:t>
-      </w:r>
-      <w:bookmarkStart w:id="0" w:name="_GoBack"/>
-      <w:bookmarkEnd w:id="0"/>
-      <w:r>
-        <w:rPr>
-          <w:rFonts w:asciiTheme="minorHAnsi" w:hAnsiTheme="minorHAnsi" w:cstheme="minorHAnsi"/>
-          <w:sz w:val="22"/>
-          <w:szCs w:val="22"/>
-        </w:rPr>
-        <w:t>Distributed Systems</w:t>
+        <w:t>Video Processing, Linear Systems and Signals, Distributed Systems</w:t>
       </w:r>
       <w:r>
         <w:rPr>
@@ -1915,7 +2056,11 @@
     <w:p>
       <w:pPr>
         <w:pStyle w:val="Default"/>
+        <w:tabs>
+          <w:tab w:val="left" w:pos="1800"/>
+        </w:tabs>
         <w:spacing w:line="276" w:lineRule="auto"/>
+        <w:ind w:left="1800" w:hanging="1800"/>
         <w:rPr>
           <w:rFonts w:asciiTheme="minorHAnsi" w:hAnsiTheme="minorHAnsi" w:cstheme="minorHAnsi"/>
           <w:sz w:val="14"/>
@@ -1926,10 +2071,10 @@
       <w:pPr>
         <w:pStyle w:val="Default"/>
         <w:tabs>
-          <w:tab w:val="left" w:pos="1440"/>
+          <w:tab w:val="left" w:pos="1800"/>
         </w:tabs>
         <w:spacing w:line="276" w:lineRule="auto"/>
-        <w:ind w:left="1440" w:hanging="1440"/>
+        <w:ind w:left="1800" w:hanging="1800"/>
         <w:jc w:val="both"/>
         <w:rPr>
           <w:rStyle w:val="A0"/>
@@ -2024,149 +2169,22 @@
       <w:pPr>
         <w:pStyle w:val="Default"/>
         <w:tabs>
-          <w:tab w:val="left" w:pos="1440"/>
-        </w:tabs>
-        <w:spacing w:line="276" w:lineRule="auto"/>
-        <w:ind w:left="1440" w:hanging="1440"/>
-        <w:jc w:val="both"/>
-        <w:rPr>
-          <w:rStyle w:val="A0"/>
-          <w:rFonts w:asciiTheme="minorHAnsi" w:hAnsiTheme="minorHAnsi" w:cstheme="minorHAnsi"/>
-          <w:sz w:val="14"/>
-          <w:szCs w:val="22"/>
-        </w:rPr>
-      </w:pPr>
-    </w:p>
-    <w:p>
-      <w:pPr>
-        <w:pStyle w:val="Default"/>
-        <w:tabs>
-          <w:tab w:val="left" w:pos="1440"/>
-        </w:tabs>
-        <w:spacing w:line="276" w:lineRule="auto"/>
-        <w:ind w:left="1440" w:hanging="1440"/>
-        <w:jc w:val="both"/>
-        <w:rPr>
-          <w:rStyle w:val="A0"/>
-          <w:rFonts w:asciiTheme="minorHAnsi" w:hAnsiTheme="minorHAnsi" w:cstheme="minorHAnsi"/>
-          <w:sz w:val="22"/>
-          <w:szCs w:val="22"/>
-        </w:rPr>
-      </w:pPr>
-      <w:r>
-        <w:rPr>
-          <w:rStyle w:val="A0"/>
-          <w:rFonts w:asciiTheme="minorHAnsi" w:hAnsiTheme="minorHAnsi" w:cstheme="minorHAnsi"/>
-          <w:sz w:val="22"/>
-          <w:szCs w:val="22"/>
-        </w:rPr>
-        <w:tab/>
-      </w:r>
-      <w:r>
-        <w:rPr>
-          <w:rStyle w:val="A0"/>
-          <w:rFonts w:asciiTheme="minorHAnsi" w:hAnsiTheme="minorHAnsi" w:cstheme="minorHAnsi"/>
-          <w:b/>
-          <w:i/>
-          <w:sz w:val="22"/>
-          <w:szCs w:val="22"/>
-        </w:rPr>
-        <w:t>Online Courses</w:t>
-      </w:r>
-      <w:r>
-        <w:rPr>
-          <w:rStyle w:val="A0"/>
-          <w:rFonts w:asciiTheme="minorHAnsi" w:hAnsiTheme="minorHAnsi" w:cstheme="minorHAnsi"/>
-          <w:sz w:val="22"/>
-          <w:szCs w:val="22"/>
-        </w:rPr>
-        <w:t>: Intro to Parallel Programming, Web Developer Bootcamp</w:t>
-      </w:r>
-    </w:p>
-    <w:p>
-      <w:pPr>
-        <w:pStyle w:val="Default"/>
-        <w:spacing w:line="276" w:lineRule="auto"/>
-        <w:jc w:val="both"/>
-        <w:rPr>
-          <w:rFonts w:asciiTheme="minorHAnsi" w:hAnsiTheme="minorHAnsi" w:cstheme="minorHAnsi"/>
-          <w:color w:val="auto"/>
-          <w:sz w:val="14"/>
-        </w:rPr>
-      </w:pPr>
-    </w:p>
-    <w:p>
-      <w:pPr>
-        <w:pStyle w:val="Default"/>
-        <w:tabs>
-          <w:tab w:val="left" w:pos="1440"/>
+          <w:tab w:val="left" w:pos="1800"/>
         </w:tabs>
         <w:spacing w:line="276" w:lineRule="auto"/>
         <w:jc w:val="both"/>
         <w:rPr>
           <w:rFonts w:asciiTheme="minorHAnsi" w:hAnsiTheme="minorHAnsi" w:cstheme="minorHAnsi"/>
           <w:color w:val="auto"/>
-          <w:sz w:val="22"/>
-          <w:szCs w:val="22"/>
-        </w:rPr>
-      </w:pPr>
-      <w:r>
-        <w:rPr>
-          <w:rStyle w:val="A0"/>
-          <w:rFonts w:asciiTheme="minorHAnsi" w:hAnsiTheme="minorHAnsi" w:cstheme="minorHAnsi"/>
-          <w:b/>
-          <w:bCs/>
-          <w:color w:val="auto"/>
-          <w:sz w:val="22"/>
-          <w:szCs w:val="22"/>
-        </w:rPr>
-        <w:t>Awards</w:t>
-      </w:r>
-      <w:r>
-        <w:rPr>
-          <w:rStyle w:val="A0"/>
-          <w:rFonts w:asciiTheme="minorHAnsi" w:hAnsiTheme="minorHAnsi" w:cstheme="minorHAnsi"/>
-          <w:color w:val="auto"/>
-          <w:sz w:val="22"/>
-          <w:szCs w:val="22"/>
-        </w:rPr>
-        <w:tab/>
-      </w:r>
-      <w:r>
-        <w:rPr>
-          <w:rFonts w:asciiTheme="minorHAnsi" w:hAnsiTheme="minorHAnsi" w:cstheme="minorHAnsi"/>
-          <w:color w:val="auto"/>
-          <w:sz w:val="22"/>
-          <w:szCs w:val="22"/>
-        </w:rPr>
-        <w:t xml:space="preserve">Silver Medal in Week of Code 36 </w:t>
-      </w:r>
-      <w:proofErr w:type="spellStart"/>
-      <w:r>
-        <w:rPr>
-          <w:rFonts w:asciiTheme="minorHAnsi" w:hAnsiTheme="minorHAnsi" w:cstheme="minorHAnsi"/>
-          <w:color w:val="auto"/>
-          <w:sz w:val="22"/>
-          <w:szCs w:val="22"/>
-        </w:rPr>
-        <w:t>HackerRank</w:t>
-      </w:r>
-      <w:proofErr w:type="spellEnd"/>
-      <w:r>
-        <w:rPr>
-          <w:rFonts w:asciiTheme="minorHAnsi" w:hAnsiTheme="minorHAnsi" w:cstheme="minorHAnsi"/>
-          <w:color w:val="auto"/>
-          <w:sz w:val="22"/>
-          <w:szCs w:val="22"/>
-        </w:rPr>
-        <w:t xml:space="preserve"> Competition (2018)</w:t>
-      </w:r>
+          <w:sz w:val="14"/>
+        </w:rPr>
+      </w:pPr>
     </w:p>
     <w:p>
       <w:pPr>
         <w:pStyle w:val="Default"/>
         <w:tabs>
-          <w:tab w:val="left" w:pos="1440"/>
+          <w:tab w:val="left" w:pos="1800"/>
         </w:tabs>
         <w:spacing w:line="276" w:lineRule="auto"/>
         <w:jc w:val="both"/>
@@ -2179,6 +2197,19 @@
       </w:pPr>
       <w:r>
         <w:rPr>
+          <w:rStyle w:val="A0"/>
+          <w:rFonts w:asciiTheme="minorHAnsi" w:hAnsiTheme="minorHAnsi" w:cstheme="minorHAnsi"/>
+          <w:b/>
+          <w:bCs/>
+          <w:color w:val="auto"/>
+          <w:sz w:val="22"/>
+          <w:szCs w:val="22"/>
+        </w:rPr>
+        <w:t>Awards</w:t>
+      </w:r>
+      <w:r>
+        <w:rPr>
+          <w:rStyle w:val="A0"/>
           <w:rFonts w:asciiTheme="minorHAnsi" w:hAnsiTheme="minorHAnsi" w:cstheme="minorHAnsi"/>
           <w:color w:val="auto"/>
           <w:sz w:val="22"/>
@@ -2193,27 +2224,7 @@
           <w:sz w:val="22"/>
           <w:szCs w:val="22"/>
         </w:rPr>
-        <w:t xml:space="preserve">Silver Medal in </w:t>
-      </w:r>
-      <w:proofErr w:type="spellStart"/>
-      <w:r>
-        <w:rPr>
-          <w:rFonts w:asciiTheme="minorHAnsi" w:hAnsiTheme="minorHAnsi" w:cstheme="minorHAnsi"/>
-          <w:color w:val="auto"/>
-          <w:sz w:val="22"/>
-          <w:szCs w:val="22"/>
-        </w:rPr>
-        <w:t>HourRank</w:t>
-      </w:r>
-      <w:proofErr w:type="spellEnd"/>
-      <w:r>
-        <w:rPr>
-          <w:rFonts w:asciiTheme="minorHAnsi" w:hAnsiTheme="minorHAnsi" w:cstheme="minorHAnsi"/>
-          <w:color w:val="auto"/>
-          <w:sz w:val="22"/>
-          <w:szCs w:val="22"/>
-        </w:rPr>
-        <w:t xml:space="preserve"> 25 </w:t>
+        <w:t xml:space="preserve">Silver Medal in Week of Code 36 </w:t>
       </w:r>
       <w:proofErr w:type="spellStart"/>
       <w:r>
@@ -2238,23 +2249,23 @@
     </w:p>
     <w:p>
       <w:pPr>
-        <w:pStyle w:val="Pa1"/>
+        <w:pStyle w:val="Default"/>
         <w:tabs>
-          <w:tab w:val="left" w:pos="1440"/>
+          <w:tab w:val="left" w:pos="1800"/>
         </w:tabs>
         <w:spacing w:line="276" w:lineRule="auto"/>
         <w:jc w:val="both"/>
         <w:rPr>
-          <w:rStyle w:val="A0"/>
-          <w:rFonts w:asciiTheme="minorHAnsi" w:hAnsiTheme="minorHAnsi" w:cstheme="minorHAnsi"/>
-          <w:color w:val="auto"/>
-          <w:sz w:val="22"/>
-          <w:szCs w:val="22"/>
-        </w:rPr>
-      </w:pPr>
-      <w:r>
-        <w:rPr>
-          <w:rFonts w:asciiTheme="minorHAnsi" w:hAnsiTheme="minorHAnsi" w:cstheme="minorHAnsi"/>
+          <w:rFonts w:asciiTheme="minorHAnsi" w:hAnsiTheme="minorHAnsi" w:cstheme="minorHAnsi"/>
+          <w:color w:val="auto"/>
+          <w:sz w:val="22"/>
+          <w:szCs w:val="22"/>
+        </w:rPr>
+      </w:pPr>
+      <w:r>
+        <w:rPr>
+          <w:rFonts w:asciiTheme="minorHAnsi" w:hAnsiTheme="minorHAnsi" w:cstheme="minorHAnsi"/>
+          <w:color w:val="auto"/>
           <w:sz w:val="22"/>
           <w:szCs w:val="22"/>
         </w:rPr>
@@ -2262,24 +2273,98 @@
       </w:r>
       <w:r>
         <w:rPr>
-          <w:rStyle w:val="A0"/>
-          <w:rFonts w:asciiTheme="minorHAnsi" w:hAnsiTheme="minorHAnsi" w:cstheme="minorHAnsi"/>
-          <w:color w:val="auto"/>
-          <w:sz w:val="22"/>
-          <w:szCs w:val="22"/>
-        </w:rPr>
-        <w:t>Noble Educational Fund Scholarship of $15,000 (2014)</w:t>
+          <w:rFonts w:asciiTheme="minorHAnsi" w:hAnsiTheme="minorHAnsi" w:cstheme="minorHAnsi"/>
+          <w:color w:val="auto"/>
+          <w:sz w:val="22"/>
+          <w:szCs w:val="22"/>
+        </w:rPr>
+        <w:t xml:space="preserve">Silver Medal in </w:t>
+      </w:r>
+      <w:proofErr w:type="spellStart"/>
+      <w:r>
+        <w:rPr>
+          <w:rFonts w:asciiTheme="minorHAnsi" w:hAnsiTheme="minorHAnsi" w:cstheme="minorHAnsi"/>
+          <w:color w:val="auto"/>
+          <w:sz w:val="22"/>
+          <w:szCs w:val="22"/>
+        </w:rPr>
+        <w:t>HourRank</w:t>
+      </w:r>
+      <w:proofErr w:type="spellEnd"/>
+      <w:r>
+        <w:rPr>
+          <w:rFonts w:asciiTheme="minorHAnsi" w:hAnsiTheme="minorHAnsi" w:cstheme="minorHAnsi"/>
+          <w:color w:val="auto"/>
+          <w:sz w:val="22"/>
+          <w:szCs w:val="22"/>
+        </w:rPr>
+        <w:t xml:space="preserve"> 25 </w:t>
+      </w:r>
+      <w:proofErr w:type="spellStart"/>
+      <w:r>
+        <w:rPr>
+          <w:rFonts w:asciiTheme="minorHAnsi" w:hAnsiTheme="minorHAnsi" w:cstheme="minorHAnsi"/>
+          <w:color w:val="auto"/>
+          <w:sz w:val="22"/>
+          <w:szCs w:val="22"/>
+        </w:rPr>
+        <w:t>HackerRank</w:t>
+      </w:r>
+      <w:proofErr w:type="spellEnd"/>
+      <w:r>
+        <w:rPr>
+          <w:rFonts w:asciiTheme="minorHAnsi" w:hAnsiTheme="minorHAnsi" w:cstheme="minorHAnsi"/>
+          <w:color w:val="auto"/>
+          <w:sz w:val="22"/>
+          <w:szCs w:val="22"/>
+        </w:rPr>
+        <w:t xml:space="preserve"> Competition (2018)</w:t>
       </w:r>
     </w:p>
     <w:p>
       <w:pPr>
         <w:pStyle w:val="Pa1"/>
         <w:tabs>
-          <w:tab w:val="left" w:pos="1440"/>
+          <w:tab w:val="left" w:pos="1800"/>
         </w:tabs>
         <w:spacing w:line="276" w:lineRule="auto"/>
         <w:jc w:val="both"/>
         <w:rPr>
+          <w:rStyle w:val="A0"/>
+          <w:rFonts w:asciiTheme="minorHAnsi" w:hAnsiTheme="minorHAnsi" w:cstheme="minorHAnsi"/>
+          <w:color w:val="auto"/>
+          <w:sz w:val="22"/>
+          <w:szCs w:val="22"/>
+        </w:rPr>
+      </w:pPr>
+      <w:r>
+        <w:rPr>
+          <w:rFonts w:asciiTheme="minorHAnsi" w:hAnsiTheme="minorHAnsi" w:cstheme="minorHAnsi"/>
+          <w:sz w:val="22"/>
+          <w:szCs w:val="22"/>
+        </w:rPr>
+        <w:tab/>
+      </w:r>
+      <w:r>
+        <w:rPr>
+          <w:rStyle w:val="A0"/>
+          <w:rFonts w:asciiTheme="minorHAnsi" w:hAnsiTheme="minorHAnsi" w:cstheme="minorHAnsi"/>
+          <w:color w:val="auto"/>
+          <w:sz w:val="22"/>
+          <w:szCs w:val="22"/>
+        </w:rPr>
+        <w:t>Noble Educational Fund Scholarship of $15,000 (2014)</w:t>
+      </w:r>
+    </w:p>
+    <w:p>
+      <w:pPr>
+        <w:pStyle w:val="Pa1"/>
+        <w:tabs>
+          <w:tab w:val="left" w:pos="1800"/>
+        </w:tabs>
+        <w:spacing w:line="276" w:lineRule="auto"/>
+        <w:jc w:val="both"/>
+        <w:rPr>
           <w:rFonts w:asciiTheme="minorHAnsi" w:hAnsiTheme="minorHAnsi" w:cstheme="minorHAnsi"/>
           <w:sz w:val="22"/>
           <w:szCs w:val="22"/>
@@ -2299,7 +2384,7 @@
     </w:p>
     <w:sectPr>
       <w:pgSz w:w="12240" w:h="15840"/>
-      <w:pgMar w:top="1008" w:right="1008" w:bottom="1008" w:left="1008" w:header="720" w:footer="720" w:gutter="0"/>
+      <w:pgMar w:top="1008" w:right="864" w:bottom="1008" w:left="864" w:header="720" w:footer="720" w:gutter="0"/>
       <w:cols w:space="720"/>
       <w:docGrid w:linePitch="360"/>
     </w:sectPr>
@@ -4270,7 +4355,7 @@
 </file>
 
 <file path=customXml/itemProps1.xml><?xml version="1.0" encoding="utf-8"?>
-<ds:datastoreItem xmlns:ds="http://schemas.openxmlformats.org/officeDocument/2006/customXml" ds:itemID="{02B902BB-88F0-4BE4-A94B-480ECAF1656E}">
+<ds:datastoreItem xmlns:ds="http://schemas.openxmlformats.org/officeDocument/2006/customXml" ds:itemID="{50B42CFD-694A-4563-AB58-2FCE7B50DFCD}">
   <ds:schemaRefs>
     <ds:schemaRef ds:uri="http://schemas.openxmlformats.org/officeDocument/2006/bibliography"/>
   </ds:schemaRefs>

</xml_diff>

<commit_message>
added links. don't work in pdf, only rtf
</commit_message>
<xml_diff>
--- a/docs/resume.docx
+++ b/docs/resume.docx
@@ -500,6 +500,8 @@
           <w:szCs w:val="22"/>
         </w:rPr>
       </w:pPr>
+      <w:bookmarkStart w:id="0" w:name="_GoBack"/>
+      <w:bookmarkEnd w:id="0"/>
       <w:r>
         <w:rPr>
           <w:rStyle w:val="A0"/>
@@ -564,7 +566,6 @@
                                 <w:bCs/>
                                 <w:color w:val="auto"/>
                                 <w:spacing w:val="24"/>
-                                <w:sz w:val="22"/>
                                 <w:szCs w:val="22"/>
                               </w:rPr>
                             </w:pPr>
@@ -623,7 +624,6 @@
                           <w:bCs/>
                           <w:color w:val="auto"/>
                           <w:spacing w:val="24"/>
-                          <w:sz w:val="22"/>
                           <w:szCs w:val="22"/>
                         </w:rPr>
                       </w:pPr>
@@ -740,7 +740,7 @@
           <w:sz w:val="22"/>
           <w:szCs w:val="22"/>
         </w:rPr>
-        <w:t xml:space="preserve">June 2018 </w:t>
+        <w:t xml:space="preserve">Jun 2018 </w:t>
       </w:r>
       <w:r>
         <w:rPr>
@@ -762,7 +762,7 @@
           <w:sz w:val="22"/>
           <w:szCs w:val="22"/>
         </w:rPr>
-        <w:t xml:space="preserve"> August 2018</w:t>
+        <w:t xml:space="preserve"> Aug 2018</w:t>
       </w:r>
       <w:r>
         <w:rPr>
@@ -778,86 +778,61 @@
     </w:p>
     <w:p>
       <w:pPr>
-        <w:pStyle w:val="Pa1"/>
-        <w:tabs>
-          <w:tab w:val="left" w:pos="2880"/>
-        </w:tabs>
-        <w:spacing w:line="276" w:lineRule="auto"/>
-        <w:ind w:left="2520" w:hanging="2520"/>
-        <w:rPr>
-          <w:rFonts w:ascii="Ubuntu Light" w:hAnsi="Ubuntu Light" w:cs="Times New Roman"/>
-          <w:sz w:val="22"/>
-          <w:szCs w:val="22"/>
-        </w:rPr>
-      </w:pPr>
-      <w:r>
-        <w:rPr>
-          <w:rStyle w:val="A0"/>
-          <w:rFonts w:ascii="Ubuntu Light" w:hAnsi="Ubuntu Light" w:cs="Times New Roman"/>
-          <w:b/>
-          <w:bCs/>
-          <w:color w:val="auto"/>
-          <w:sz w:val="22"/>
-          <w:szCs w:val="22"/>
-        </w:rPr>
-        <w:tab/>
-      </w:r>
-      <w:r>
-        <w:rPr>
-          <w:rStyle w:val="A0"/>
-          <w:rFonts w:ascii="Ubuntu Light" w:hAnsi="Ubuntu Light" w:cs="Times New Roman"/>
-          <w:bCs/>
-          <w:color w:val="auto"/>
-          <w:sz w:val="22"/>
-          <w:szCs w:val="22"/>
-        </w:rPr>
-        <w:t>•</w:t>
-      </w:r>
-      <w:r>
-        <w:rPr>
-          <w:rStyle w:val="A0"/>
-          <w:rFonts w:ascii="Ubuntu Light" w:hAnsi="Ubuntu Light" w:cs="Times New Roman"/>
-          <w:b/>
-          <w:bCs/>
-          <w:color w:val="auto"/>
-          <w:sz w:val="22"/>
-          <w:szCs w:val="22"/>
-        </w:rPr>
-        <w:tab/>
-      </w:r>
-      <w:r>
-        <w:rPr>
-          <w:rFonts w:ascii="Ubuntu Light" w:hAnsi="Ubuntu Light" w:cs="Times New Roman"/>
-          <w:sz w:val="22"/>
-          <w:szCs w:val="22"/>
-        </w:rPr>
-        <w:t>Extended an open</w:t>
-      </w:r>
-      <w:r>
-        <w:rPr>
-          <w:rFonts w:ascii="Ubuntu Light" w:hAnsi="Ubuntu Light" w:cs="Times New Roman"/>
-          <w:sz w:val="22"/>
-          <w:szCs w:val="22"/>
-        </w:rPr>
-        <w:t>-</w:t>
-      </w:r>
-      <w:r>
-        <w:rPr>
-          <w:rFonts w:ascii="Ubuntu Light" w:hAnsi="Ubuntu Light" w:cs="Times New Roman"/>
-          <w:sz w:val="22"/>
-          <w:szCs w:val="22"/>
-        </w:rPr>
-        <w:t xml:space="preserve">source </w:t>
-      </w:r>
-      <w:r>
-        <w:rPr>
-          <w:rFonts w:ascii="Ubuntu Light" w:hAnsi="Ubuntu Light" w:cs="Times New Roman"/>
-          <w:sz w:val="22"/>
-          <w:szCs w:val="22"/>
-          <w:u w:val="single" w:color="BFBFBF" w:themeColor="background1" w:themeShade="BF"/>
-        </w:rPr>
-        <w:t>ultrasound imaging simulator</w:t>
-      </w:r>
+        <w:pStyle w:val="Default"/>
+        <w:numPr>
+          <w:ilvl w:val="0"/>
+          <w:numId w:val="15"/>
+        </w:numPr>
+        <w:spacing w:after="80" w:line="276" w:lineRule="auto"/>
+        <w:rPr>
+          <w:rFonts w:ascii="Ubuntu Light" w:hAnsi="Ubuntu Light" w:cs="Times New Roman"/>
+          <w:sz w:val="22"/>
+          <w:szCs w:val="22"/>
+        </w:rPr>
+      </w:pPr>
+      <w:r>
+        <w:rPr>
+          <w:rFonts w:ascii="Ubuntu Light" w:hAnsi="Ubuntu Light" w:cs="Times New Roman"/>
+          <w:sz w:val="22"/>
+          <w:szCs w:val="22"/>
+        </w:rPr>
+        <w:t xml:space="preserve">Extended an </w:t>
+      </w:r>
+      <w:hyperlink r:id="rId8" w:history="1">
+        <w:r>
+          <w:rPr>
+            <w:rStyle w:val="Hyperlink"/>
+            <w:rFonts w:ascii="Ubuntu Light" w:hAnsi="Ubuntu Light" w:cs="Times New Roman"/>
+            <w:color w:val="auto"/>
+            <w:sz w:val="22"/>
+            <w:szCs w:val="22"/>
+            <w:u w:color="BFBFBF" w:themeColor="background1" w:themeShade="BF"/>
+          </w:rPr>
+          <w:t>open</w:t>
+        </w:r>
+        <w:r>
+          <w:rPr>
+            <w:rStyle w:val="Hyperlink"/>
+            <w:rFonts w:ascii="Ubuntu Light" w:hAnsi="Ubuntu Light" w:cs="Times New Roman"/>
+            <w:color w:val="auto"/>
+            <w:sz w:val="22"/>
+            <w:szCs w:val="22"/>
+            <w:u w:color="BFBFBF" w:themeColor="background1" w:themeShade="BF"/>
+          </w:rPr>
+          <w:t>-</w:t>
+        </w:r>
+        <w:r>
+          <w:rPr>
+            <w:rStyle w:val="Hyperlink"/>
+            <w:rFonts w:ascii="Ubuntu Light" w:hAnsi="Ubuntu Light" w:cs="Times New Roman"/>
+            <w:color w:val="auto"/>
+            <w:sz w:val="22"/>
+            <w:szCs w:val="22"/>
+            <w:u w:color="BFBFBF" w:themeColor="background1" w:themeShade="BF"/>
+          </w:rPr>
+          <w:t>source</w:t>
+        </w:r>
+      </w:hyperlink>
       <w:r>
         <w:rPr>
           <w:rFonts w:ascii="Ubuntu Light" w:hAnsi="Ubuntu Light" w:cs="Times New Roman"/>
@@ -872,6 +847,35 @@
           <w:sz w:val="22"/>
           <w:szCs w:val="22"/>
         </w:rPr>
+        <w:t xml:space="preserve">ultrasound imaging </w:t>
+      </w:r>
+      <w:hyperlink r:id="rId9" w:history="1">
+        <w:r>
+          <w:rPr>
+            <w:rStyle w:val="Hyperlink"/>
+            <w:rFonts w:ascii="Ubuntu Light" w:hAnsi="Ubuntu Light" w:cs="Times New Roman"/>
+            <w:color w:val="auto"/>
+            <w:sz w:val="22"/>
+            <w:szCs w:val="22"/>
+            <w:u w:color="BFBFBF" w:themeColor="background1" w:themeShade="BF"/>
+          </w:rPr>
+          <w:t>simulator</w:t>
+        </w:r>
+      </w:hyperlink>
+      <w:r>
+        <w:rPr>
+          <w:rFonts w:ascii="Ubuntu Light" w:hAnsi="Ubuntu Light" w:cs="Times New Roman"/>
+          <w:sz w:val="22"/>
+          <w:szCs w:val="22"/>
+        </w:rPr>
+        <w:t xml:space="preserve"> </w:t>
+      </w:r>
+      <w:r>
+        <w:rPr>
+          <w:rFonts w:ascii="Ubuntu Light" w:hAnsi="Ubuntu Light" w:cs="Times New Roman"/>
+          <w:sz w:val="22"/>
+          <w:szCs w:val="22"/>
+        </w:rPr>
         <w:t xml:space="preserve">to apply </w:t>
       </w:r>
       <w:r>
@@ -880,56 +884,50 @@
           <w:sz w:val="22"/>
           <w:szCs w:val="22"/>
         </w:rPr>
-        <w:t>the Spatial</w:t>
-      </w:r>
-    </w:p>
-    <w:p>
-      <w:pPr>
-        <w:pStyle w:val="Pa1"/>
-        <w:tabs>
-          <w:tab w:val="left" w:pos="2880"/>
-        </w:tabs>
-        <w:spacing w:after="80" w:line="276" w:lineRule="auto"/>
-        <w:ind w:left="2520" w:hanging="2520"/>
-        <w:rPr>
-          <w:rFonts w:ascii="Ubuntu Light" w:hAnsi="Ubuntu Light" w:cs="Times New Roman"/>
-          <w:sz w:val="22"/>
-          <w:szCs w:val="22"/>
-        </w:rPr>
-      </w:pPr>
-      <w:r>
-        <w:rPr>
-          <w:rStyle w:val="A0"/>
-          <w:rFonts w:ascii="Ubuntu Light" w:eastAsiaTheme="majorEastAsia" w:hAnsi="Ubuntu Light" w:cs="Times New Roman"/>
-          <w:b/>
-          <w:bCs/>
-          <w:color w:val="auto"/>
-          <w:spacing w:val="24"/>
-          <w:sz w:val="22"/>
-          <w:szCs w:val="22"/>
-        </w:rPr>
-        <w:tab/>
-      </w:r>
-      <w:r>
-        <w:rPr>
-          <w:rStyle w:val="A0"/>
-          <w:rFonts w:ascii="Ubuntu Light" w:eastAsiaTheme="majorEastAsia" w:hAnsi="Ubuntu Light" w:cs="Times New Roman"/>
-          <w:b/>
-          <w:bCs/>
-          <w:color w:val="auto"/>
-          <w:spacing w:val="24"/>
-          <w:sz w:val="22"/>
-          <w:szCs w:val="22"/>
-        </w:rPr>
-        <w:tab/>
-      </w:r>
-      <w:r>
-        <w:rPr>
-          <w:rFonts w:ascii="Ubuntu Light" w:hAnsi="Ubuntu Light" w:cs="Times New Roman"/>
-          <w:sz w:val="22"/>
-          <w:szCs w:val="22"/>
-        </w:rPr>
-        <w:t>Impulse Response algorithm.</w:t>
+        <w:t xml:space="preserve">the </w:t>
+      </w:r>
+      <w:hyperlink r:id="rId10" w:history="1">
+        <w:r>
+          <w:rPr>
+            <w:rStyle w:val="Hyperlink"/>
+            <w:rFonts w:ascii="Ubuntu Light" w:hAnsi="Ubuntu Light" w:cs="Times New Roman"/>
+            <w:color w:val="auto"/>
+            <w:sz w:val="22"/>
+            <w:szCs w:val="22"/>
+            <w:u w:color="BFBFBF" w:themeColor="background1" w:themeShade="BF"/>
+          </w:rPr>
+          <w:t>Spatial</w:t>
+        </w:r>
+        <w:r>
+          <w:rPr>
+            <w:rStyle w:val="Hyperlink"/>
+            <w:rFonts w:ascii="Ubuntu Light" w:hAnsi="Ubuntu Light" w:cs="Times New Roman"/>
+            <w:color w:val="auto"/>
+            <w:sz w:val="22"/>
+            <w:szCs w:val="22"/>
+            <w:u w:color="BFBFBF" w:themeColor="background1" w:themeShade="BF"/>
+          </w:rPr>
+          <w:t xml:space="preserve"> </w:t>
+        </w:r>
+        <w:r>
+          <w:rPr>
+            <w:rStyle w:val="Hyperlink"/>
+            <w:rFonts w:ascii="Ubuntu Light" w:hAnsi="Ubuntu Light" w:cs="Times New Roman"/>
+            <w:color w:val="auto"/>
+            <w:sz w:val="22"/>
+            <w:szCs w:val="22"/>
+            <w:u w:color="BFBFBF" w:themeColor="background1" w:themeShade="BF"/>
+          </w:rPr>
+          <w:t>Impulse Response algorithm</w:t>
+        </w:r>
+      </w:hyperlink>
+      <w:r>
+        <w:rPr>
+          <w:rFonts w:ascii="Ubuntu Light" w:hAnsi="Ubuntu Light" w:cs="Times New Roman"/>
+          <w:sz w:val="22"/>
+          <w:szCs w:val="22"/>
+        </w:rPr>
+        <w:t>.</w:t>
       </w:r>
     </w:p>
     <w:p>
@@ -987,16 +985,19 @@
         </w:rPr>
         <w:t xml:space="preserve">with </w:t>
       </w:r>
-      <w:r>
-        <w:rPr>
-          <w:rFonts w:ascii="Ubuntu Light" w:hAnsi="Ubuntu Light" w:cs="Times New Roman"/>
-          <w:color w:val="auto"/>
-          <w:sz w:val="22"/>
-          <w:szCs w:val="22"/>
-          <w:u w:val="single" w:color="BFBFBF" w:themeColor="background1" w:themeShade="BF"/>
-        </w:rPr>
-        <w:t>pybind11</w:t>
-      </w:r>
+      <w:hyperlink r:id="rId11" w:history="1">
+        <w:r>
+          <w:rPr>
+            <w:rStyle w:val="Hyperlink"/>
+            <w:rFonts w:ascii="Ubuntu Light" w:hAnsi="Ubuntu Light" w:cs="Times New Roman"/>
+            <w:color w:val="auto"/>
+            <w:sz w:val="22"/>
+            <w:szCs w:val="22"/>
+            <w:u w:color="BFBFBF" w:themeColor="background1" w:themeShade="BF"/>
+          </w:rPr>
+          <w:t>pybind11</w:t>
+        </w:r>
+      </w:hyperlink>
       <w:r>
         <w:rPr>
           <w:rFonts w:ascii="Ubuntu Light" w:hAnsi="Ubuntu Light" w:cs="Times New Roman"/>
@@ -1013,16 +1014,19 @@
         </w:rPr>
         <w:t xml:space="preserve">and </w:t>
       </w:r>
-      <w:r>
-        <w:rPr>
-          <w:rFonts w:ascii="Ubuntu Light" w:hAnsi="Ubuntu Light" w:cs="Times New Roman"/>
-          <w:color w:val="auto"/>
-          <w:sz w:val="22"/>
-          <w:szCs w:val="22"/>
-          <w:u w:val="single" w:color="BFBFBF" w:themeColor="background1" w:themeShade="BF"/>
-        </w:rPr>
-        <w:t>ATen</w:t>
-      </w:r>
+      <w:hyperlink r:id="rId12" w:history="1">
+        <w:r>
+          <w:rPr>
+            <w:rStyle w:val="Hyperlink"/>
+            <w:rFonts w:ascii="Ubuntu Light" w:hAnsi="Ubuntu Light" w:cs="Times New Roman"/>
+            <w:color w:val="auto"/>
+            <w:sz w:val="22"/>
+            <w:szCs w:val="22"/>
+            <w:u w:color="BFBFBF" w:themeColor="background1" w:themeShade="BF"/>
+          </w:rPr>
+          <w:t>ATen</w:t>
+        </w:r>
+      </w:hyperlink>
       <w:r>
         <w:rPr>
           <w:rFonts w:ascii="Ubuntu Light" w:hAnsi="Ubuntu Light" w:cs="Times New Roman"/>
@@ -1079,16 +1083,19 @@
         </w:rPr>
         <w:t xml:space="preserve">Configured </w:t>
       </w:r>
-      <w:r>
-        <w:rPr>
-          <w:rFonts w:ascii="Ubuntu Light" w:hAnsi="Ubuntu Light" w:cs="Times New Roman"/>
-          <w:color w:val="auto"/>
-          <w:sz w:val="22"/>
-          <w:szCs w:val="22"/>
-          <w:u w:val="single" w:color="BFBFBF" w:themeColor="background1" w:themeShade="BF"/>
-        </w:rPr>
-        <w:t>CMake</w:t>
-      </w:r>
+      <w:hyperlink r:id="rId13" w:history="1">
+        <w:r>
+          <w:rPr>
+            <w:rStyle w:val="Hyperlink"/>
+            <w:rFonts w:ascii="Ubuntu Light" w:hAnsi="Ubuntu Light" w:cs="Times New Roman"/>
+            <w:color w:val="auto"/>
+            <w:sz w:val="22"/>
+            <w:szCs w:val="22"/>
+            <w:u w:color="BFBFBF" w:themeColor="background1" w:themeShade="BF"/>
+          </w:rPr>
+          <w:t>CMake</w:t>
+        </w:r>
+      </w:hyperlink>
       <w:r>
         <w:rPr>
           <w:rFonts w:ascii="Ubuntu Light" w:hAnsi="Ubuntu Light" w:cs="Times New Roman"/>
@@ -1164,7 +1171,7 @@
         </w:rPr>
         <w:t xml:space="preserve"> </w:t>
       </w:r>
-      <w:hyperlink r:id="rId8" w:history="1">
+      <w:hyperlink r:id="rId14" w:history="1">
         <w:r>
           <w:rPr>
             <w:rStyle w:val="Hyperlink"/>
@@ -1282,7 +1289,7 @@
           <w:sz w:val="22"/>
           <w:szCs w:val="22"/>
         </w:rPr>
-        <w:t>Ongoing</w:t>
+        <w:t>Current</w:t>
       </w:r>
       <w:r>
         <w:rPr>
@@ -1327,24 +1334,30 @@
         </w:rPr>
         <w:t xml:space="preserve"> </w:t>
       </w:r>
-      <w:r>
-        <w:rPr>
-          <w:rFonts w:ascii="Ubuntu Light" w:hAnsi="Ubuntu Light" w:cs="Times New Roman"/>
-          <w:sz w:val="22"/>
-          <w:szCs w:val="22"/>
-          <w:u w:val="single" w:color="BFBFBF" w:themeColor="background1" w:themeShade="BF"/>
-        </w:rPr>
-        <w:t xml:space="preserve">dashboard </w:t>
-      </w:r>
-      <w:r>
-        <w:rPr>
-          <w:rFonts w:ascii="Ubuntu Light" w:hAnsi="Ubuntu Light" w:cs="Times New Roman"/>
-          <w:sz w:val="22"/>
-          <w:szCs w:val="22"/>
-          <w:u w:val="single" w:color="BFBFBF" w:themeColor="background1" w:themeShade="BF"/>
-        </w:rPr>
-        <w:t>app</w:t>
-      </w:r>
+      <w:hyperlink r:id="rId15" w:history="1">
+        <w:r>
+          <w:rPr>
+            <w:rStyle w:val="Hyperlink"/>
+            <w:rFonts w:ascii="Ubuntu Light" w:hAnsi="Ubuntu Light" w:cs="Times New Roman"/>
+            <w:color w:val="auto"/>
+            <w:sz w:val="22"/>
+            <w:szCs w:val="22"/>
+            <w:u w:color="BFBFBF" w:themeColor="background1" w:themeShade="BF"/>
+          </w:rPr>
+          <w:t xml:space="preserve">dashboard </w:t>
+        </w:r>
+        <w:r>
+          <w:rPr>
+            <w:rStyle w:val="Hyperlink"/>
+            <w:rFonts w:ascii="Ubuntu Light" w:hAnsi="Ubuntu Light" w:cs="Times New Roman"/>
+            <w:color w:val="auto"/>
+            <w:sz w:val="22"/>
+            <w:szCs w:val="22"/>
+            <w:u w:color="BFBFBF" w:themeColor="background1" w:themeShade="BF"/>
+          </w:rPr>
+          <w:t>app</w:t>
+        </w:r>
+      </w:hyperlink>
       <w:r>
         <w:rPr>
           <w:rFonts w:ascii="Ubuntu Light" w:hAnsi="Ubuntu Light" w:cs="Times New Roman"/>
@@ -1419,16 +1432,19 @@
         </w:rPr>
         <w:t xml:space="preserve">Built with </w:t>
       </w:r>
-      <w:r>
-        <w:rPr>
-          <w:rFonts w:ascii="Ubuntu Light" w:hAnsi="Ubuntu Light" w:cs="Times New Roman"/>
-          <w:color w:val="auto"/>
-          <w:sz w:val="22"/>
-          <w:szCs w:val="22"/>
-          <w:u w:val="single" w:color="BFBFBF" w:themeColor="background1" w:themeShade="BF"/>
-        </w:rPr>
-        <w:t>React</w:t>
-      </w:r>
+      <w:hyperlink r:id="rId16" w:history="1">
+        <w:r>
+          <w:rPr>
+            <w:rStyle w:val="Hyperlink"/>
+            <w:rFonts w:ascii="Ubuntu Light" w:hAnsi="Ubuntu Light" w:cs="Times New Roman"/>
+            <w:color w:val="auto"/>
+            <w:sz w:val="22"/>
+            <w:szCs w:val="22"/>
+            <w:u w:color="BFBFBF" w:themeColor="background1" w:themeShade="BF"/>
+          </w:rPr>
+          <w:t>React</w:t>
+        </w:r>
+      </w:hyperlink>
       <w:r>
         <w:rPr>
           <w:rFonts w:ascii="Ubuntu Light" w:hAnsi="Ubuntu Light" w:cs="Times New Roman"/>
@@ -1438,16 +1454,19 @@
         </w:rPr>
         <w:t xml:space="preserve">, </w:t>
       </w:r>
-      <w:r>
-        <w:rPr>
-          <w:rFonts w:ascii="Ubuntu Light" w:hAnsi="Ubuntu Light" w:cs="Times New Roman"/>
-          <w:color w:val="auto"/>
-          <w:sz w:val="22"/>
-          <w:szCs w:val="22"/>
-          <w:u w:val="single" w:color="BFBFBF" w:themeColor="background1" w:themeShade="BF"/>
-        </w:rPr>
-        <w:t>TypeScript</w:t>
-      </w:r>
+      <w:hyperlink r:id="rId17" w:history="1">
+        <w:r>
+          <w:rPr>
+            <w:rStyle w:val="Hyperlink"/>
+            <w:rFonts w:ascii="Ubuntu Light" w:hAnsi="Ubuntu Light" w:cs="Times New Roman"/>
+            <w:color w:val="auto"/>
+            <w:sz w:val="22"/>
+            <w:szCs w:val="22"/>
+            <w:u w:color="BFBFBF" w:themeColor="background1" w:themeShade="BF"/>
+          </w:rPr>
+          <w:t>TypeScript</w:t>
+        </w:r>
+      </w:hyperlink>
       <w:r>
         <w:rPr>
           <w:rFonts w:ascii="Ubuntu Light" w:hAnsi="Ubuntu Light" w:cs="Times New Roman"/>
@@ -1466,16 +1485,19 @@
         </w:rPr>
         <w:t xml:space="preserve">and </w:t>
       </w:r>
-      <w:r>
-        <w:rPr>
-          <w:rFonts w:ascii="Ubuntu Light" w:hAnsi="Ubuntu Light" w:cs="Times New Roman"/>
-          <w:color w:val="auto"/>
-          <w:sz w:val="22"/>
-          <w:szCs w:val="22"/>
-          <w:u w:val="single" w:color="BFBFBF" w:themeColor="background1" w:themeShade="BF"/>
-        </w:rPr>
-        <w:t>Google Firebase</w:t>
-      </w:r>
+      <w:hyperlink r:id="rId18" w:history="1">
+        <w:r>
+          <w:rPr>
+            <w:rStyle w:val="Hyperlink"/>
+            <w:rFonts w:ascii="Ubuntu Light" w:hAnsi="Ubuntu Light" w:cs="Times New Roman"/>
+            <w:color w:val="auto"/>
+            <w:sz w:val="22"/>
+            <w:szCs w:val="22"/>
+            <w:u w:color="BFBFBF" w:themeColor="background1" w:themeShade="BF"/>
+          </w:rPr>
+          <w:t>Google Firebase</w:t>
+        </w:r>
+      </w:hyperlink>
       <w:r>
         <w:rPr>
           <w:rFonts w:ascii="Ubuntu Light" w:hAnsi="Ubuntu Light" w:cs="Times New Roman"/>
@@ -1533,7 +1555,7 @@
         </w:rPr>
         <w:t xml:space="preserve"> </w:t>
       </w:r>
-      <w:hyperlink r:id="rId9" w:history="1">
+      <w:hyperlink r:id="rId19" w:history="1">
         <w:r>
           <w:rPr>
             <w:rStyle w:val="Hyperlink"/>
@@ -1644,7 +1666,7 @@
           <w:sz w:val="22"/>
           <w:szCs w:val="22"/>
         </w:rPr>
-        <w:t>October</w:t>
+        <w:t>Oct</w:t>
       </w:r>
       <w:r>
         <w:rPr>
@@ -1666,7 +1688,7 @@
           <w:sz w:val="22"/>
           <w:szCs w:val="22"/>
         </w:rPr>
-        <w:t xml:space="preserve"> – December 2017</w:t>
+        <w:t xml:space="preserve"> – Dec 2017</w:t>
       </w:r>
       <w:r>
         <w:rPr>
@@ -1702,7 +1724,7 @@
         </w:rPr>
         <w:t>[</w:t>
       </w:r>
-      <w:hyperlink r:id="rId10" w:history="1">
+      <w:hyperlink r:id="rId20" w:history="1">
         <w:r>
           <w:rPr>
             <w:rStyle w:val="Hyperlink"/>
@@ -1713,7 +1735,7 @@
             <w:szCs w:val="22"/>
             <w:u w:val="dotted"/>
           </w:rPr>
-          <w:t>https://spenceryue.me/videomag</w:t>
+          <w:t>https://github.com/spenceryue/videomag</w:t>
         </w:r>
       </w:hyperlink>
       <w:r>
@@ -1760,24 +1782,30 @@
         </w:rPr>
         <w:t xml:space="preserve"> </w:t>
       </w:r>
-      <w:r>
-        <w:rPr>
-          <w:rFonts w:ascii="Ubuntu Light" w:hAnsi="Ubuntu Light" w:cs="Times New Roman"/>
-          <w:sz w:val="22"/>
-          <w:szCs w:val="22"/>
-          <w:u w:val="single" w:color="BFBFBF" w:themeColor="background1" w:themeShade="BF"/>
-        </w:rPr>
-        <w:t xml:space="preserve">video </w:t>
-      </w:r>
-      <w:r>
-        <w:rPr>
-          <w:rFonts w:ascii="Ubuntu Light" w:hAnsi="Ubuntu Light" w:cs="Times New Roman"/>
-          <w:sz w:val="22"/>
-          <w:szCs w:val="22"/>
-          <w:u w:val="single" w:color="BFBFBF" w:themeColor="background1" w:themeShade="BF"/>
-        </w:rPr>
-        <w:t>filtering app</w:t>
-      </w:r>
+      <w:hyperlink r:id="rId21" w:history="1">
+        <w:r>
+          <w:rPr>
+            <w:rStyle w:val="Hyperlink"/>
+            <w:rFonts w:ascii="Ubuntu Light" w:hAnsi="Ubuntu Light" w:cs="Times New Roman"/>
+            <w:color w:val="auto"/>
+            <w:sz w:val="22"/>
+            <w:szCs w:val="22"/>
+            <w:u w:color="BFBFBF" w:themeColor="background1" w:themeShade="BF"/>
+          </w:rPr>
+          <w:t xml:space="preserve">video </w:t>
+        </w:r>
+        <w:r>
+          <w:rPr>
+            <w:rStyle w:val="Hyperlink"/>
+            <w:rFonts w:ascii="Ubuntu Light" w:hAnsi="Ubuntu Light" w:cs="Times New Roman"/>
+            <w:color w:val="auto"/>
+            <w:sz w:val="22"/>
+            <w:szCs w:val="22"/>
+            <w:u w:color="BFBFBF" w:themeColor="background1" w:themeShade="BF"/>
+          </w:rPr>
+          <w:t>filtering app</w:t>
+        </w:r>
+      </w:hyperlink>
       <w:r>
         <w:rPr>
           <w:rFonts w:ascii="Ubuntu Light" w:hAnsi="Ubuntu Light" w:cs="Times New Roman"/>
@@ -1898,15 +1926,19 @@
         </w:rPr>
         <w:t xml:space="preserve">in </w:t>
       </w:r>
-      <w:r>
-        <w:rPr>
-          <w:rFonts w:ascii="Ubuntu Light" w:hAnsi="Ubuntu Light" w:cs="Times New Roman"/>
-          <w:sz w:val="22"/>
-          <w:szCs w:val="22"/>
-          <w:u w:val="single" w:color="BFBFBF" w:themeColor="background1" w:themeShade="BF"/>
-        </w:rPr>
-        <w:t>C</w:t>
-      </w:r>
+      <w:hyperlink r:id="rId22" w:history="1">
+        <w:r>
+          <w:rPr>
+            <w:rStyle w:val="Hyperlink"/>
+            <w:rFonts w:ascii="Ubuntu Light" w:hAnsi="Ubuntu Light" w:cs="Times New Roman"/>
+            <w:color w:val="auto"/>
+            <w:sz w:val="22"/>
+            <w:szCs w:val="22"/>
+            <w:u w:color="BFBFBF" w:themeColor="background1" w:themeShade="BF"/>
+          </w:rPr>
+          <w:t>C</w:t>
+        </w:r>
+      </w:hyperlink>
       <w:r>
         <w:rPr>
           <w:rFonts w:ascii="Ubuntu Light" w:hAnsi="Ubuntu Light" w:cs="Times New Roman"/>
@@ -1921,7 +1953,28 @@
           <w:sz w:val="22"/>
           <w:szCs w:val="22"/>
         </w:rPr>
-        <w:t>the Eulerian Video Magnification algorithm</w:t>
+        <w:t xml:space="preserve">the </w:t>
+      </w:r>
+      <w:hyperlink r:id="rId23" w:history="1">
+        <w:r>
+          <w:rPr>
+            <w:rStyle w:val="Hyperlink"/>
+            <w:rFonts w:ascii="Ubuntu Light" w:hAnsi="Ubuntu Light" w:cs="Times New Roman"/>
+            <w:color w:val="auto"/>
+            <w:sz w:val="22"/>
+            <w:szCs w:val="22"/>
+            <w:u w:color="BFBFBF" w:themeColor="background1" w:themeShade="BF"/>
+          </w:rPr>
+          <w:t>Eulerian Video Magnification</w:t>
+        </w:r>
+      </w:hyperlink>
+      <w:r>
+        <w:rPr>
+          <w:rFonts w:ascii="Ubuntu Light" w:hAnsi="Ubuntu Light" w:cs="Times New Roman"/>
+          <w:sz w:val="22"/>
+          <w:szCs w:val="22"/>
+        </w:rPr>
+        <w:t xml:space="preserve"> algorithm</w:t>
       </w:r>
       <w:r>
         <w:rPr>
@@ -1971,22 +2024,34 @@
         </w:rPr>
         <w:t xml:space="preserve">JavaScript and </w:t>
       </w:r>
-      <w:r>
-        <w:rPr>
-          <w:rFonts w:ascii="Ubuntu Light" w:hAnsi="Ubuntu Light" w:cs="Times New Roman"/>
-          <w:sz w:val="22"/>
-          <w:szCs w:val="22"/>
-          <w:u w:val="single" w:color="BFBFBF" w:themeColor="background1" w:themeShade="BF"/>
-        </w:rPr>
-        <w:t>WebAssembly</w:t>
-      </w:r>
-      <w:r>
-        <w:rPr>
-          <w:rFonts w:ascii="Ubuntu Light" w:hAnsi="Ubuntu Light" w:cs="Times New Roman"/>
-          <w:sz w:val="22"/>
-          <w:szCs w:val="22"/>
-        </w:rPr>
-        <w:t xml:space="preserve"> (compiled with emscripten)</w:t>
+      <w:hyperlink r:id="rId24" w:history="1">
+        <w:r>
+          <w:rPr>
+            <w:rStyle w:val="Hyperlink"/>
+            <w:rFonts w:ascii="Ubuntu Light" w:hAnsi="Ubuntu Light" w:cs="Times New Roman"/>
+            <w:color w:val="auto"/>
+            <w:sz w:val="22"/>
+            <w:szCs w:val="22"/>
+            <w:u w:color="BFBFBF" w:themeColor="background1" w:themeShade="BF"/>
+          </w:rPr>
+          <w:t>WebAssembly</w:t>
+        </w:r>
+      </w:hyperlink>
+      <w:r>
+        <w:rPr>
+          <w:rFonts w:ascii="Ubuntu Light" w:hAnsi="Ubuntu Light" w:cs="Times New Roman"/>
+          <w:sz w:val="22"/>
+          <w:szCs w:val="22"/>
+        </w:rPr>
+        <w:t xml:space="preserve"> </w:t>
+      </w:r>
+      <w:r>
+        <w:rPr>
+          <w:rFonts w:ascii="Ubuntu Light" w:hAnsi="Ubuntu Light" w:cs="Times New Roman"/>
+          <w:sz w:val="22"/>
+          <w:szCs w:val="22"/>
+        </w:rPr>
+        <w:t>(compiled with emscripten)</w:t>
       </w:r>
       <w:r>
         <w:rPr>
@@ -2075,7 +2140,29 @@
           <w:sz w:val="22"/>
           <w:szCs w:val="22"/>
         </w:rPr>
-        <w:t>March 2017 – May</w:t>
+        <w:t>Mar</w:t>
+      </w:r>
+      <w:r>
+        <w:rPr>
+          <w:rStyle w:val="A0"/>
+          <w:rFonts w:ascii="Ubuntu Light" w:hAnsi="Ubuntu Light" w:cs="Times New Roman"/>
+          <w:bCs/>
+          <w:color w:val="auto"/>
+          <w:sz w:val="22"/>
+          <w:szCs w:val="22"/>
+        </w:rPr>
+        <w:t xml:space="preserve"> </w:t>
+      </w:r>
+      <w:r>
+        <w:rPr>
+          <w:rStyle w:val="A0"/>
+          <w:rFonts w:ascii="Ubuntu Light" w:hAnsi="Ubuntu Light" w:cs="Times New Roman"/>
+          <w:bCs/>
+          <w:color w:val="auto"/>
+          <w:sz w:val="22"/>
+          <w:szCs w:val="22"/>
+        </w:rPr>
+        <w:t>2017 – May</w:t>
       </w:r>
       <w:r>
         <w:rPr>
@@ -2111,7 +2198,7 @@
         </w:rPr>
         <w:t>[</w:t>
       </w:r>
-      <w:hyperlink r:id="rId11" w:history="1">
+      <w:hyperlink r:id="rId25" w:history="1">
         <w:r>
           <w:rPr>
             <w:rStyle w:val="Hyperlink"/>
@@ -2169,24 +2256,30 @@
         </w:rPr>
         <w:t xml:space="preserve"> </w:t>
       </w:r>
-      <w:r>
-        <w:rPr>
-          <w:rFonts w:ascii="Ubuntu Light" w:hAnsi="Ubuntu Light" w:cs="Times New Roman"/>
-          <w:sz w:val="22"/>
-          <w:szCs w:val="22"/>
-          <w:u w:val="single" w:color="BFBFBF" w:themeColor="background1" w:themeShade="BF"/>
-        </w:rPr>
-        <w:t xml:space="preserve">location </w:t>
-      </w:r>
-      <w:r>
-        <w:rPr>
-          <w:rFonts w:ascii="Ubuntu Light" w:hAnsi="Ubuntu Light" w:cs="Times New Roman"/>
-          <w:sz w:val="22"/>
-          <w:szCs w:val="22"/>
-          <w:u w:val="single" w:color="BFBFBF" w:themeColor="background1" w:themeShade="BF"/>
-        </w:rPr>
-        <w:t>sharing app</w:t>
-      </w:r>
+      <w:hyperlink r:id="rId26" w:history="1">
+        <w:r>
+          <w:rPr>
+            <w:rStyle w:val="Hyperlink"/>
+            <w:rFonts w:ascii="Ubuntu Light" w:hAnsi="Ubuntu Light" w:cs="Times New Roman"/>
+            <w:color w:val="auto"/>
+            <w:sz w:val="22"/>
+            <w:szCs w:val="22"/>
+            <w:u w:color="BFBFBF" w:themeColor="background1" w:themeShade="BF"/>
+          </w:rPr>
+          <w:t xml:space="preserve">location </w:t>
+        </w:r>
+        <w:r>
+          <w:rPr>
+            <w:rStyle w:val="Hyperlink"/>
+            <w:rFonts w:ascii="Ubuntu Light" w:hAnsi="Ubuntu Light" w:cs="Times New Roman"/>
+            <w:color w:val="auto"/>
+            <w:sz w:val="22"/>
+            <w:szCs w:val="22"/>
+            <w:u w:color="BFBFBF" w:themeColor="background1" w:themeShade="BF"/>
+          </w:rPr>
+          <w:t>sharing app</w:t>
+        </w:r>
+      </w:hyperlink>
       <w:r>
         <w:rPr>
           <w:rFonts w:ascii="Ubuntu Light" w:hAnsi="Ubuntu Light" w:cs="Times New Roman"/>
@@ -2259,15 +2352,19 @@
         </w:rPr>
         <w:t xml:space="preserve">with </w:t>
       </w:r>
-      <w:r>
-        <w:rPr>
-          <w:rFonts w:ascii="Ubuntu Light" w:hAnsi="Ubuntu Light" w:cs="Times New Roman"/>
-          <w:sz w:val="22"/>
-          <w:szCs w:val="22"/>
-          <w:u w:val="single" w:color="BFBFBF" w:themeColor="background1" w:themeShade="BF"/>
-        </w:rPr>
-        <w:t>SVG</w:t>
-      </w:r>
+      <w:hyperlink r:id="rId27" w:history="1">
+        <w:r>
+          <w:rPr>
+            <w:rStyle w:val="Hyperlink"/>
+            <w:rFonts w:ascii="Ubuntu Light" w:hAnsi="Ubuntu Light" w:cs="Times New Roman"/>
+            <w:color w:val="auto"/>
+            <w:sz w:val="22"/>
+            <w:szCs w:val="22"/>
+            <w:u w:color="BFBFBF" w:themeColor="background1" w:themeShade="BF"/>
+          </w:rPr>
+          <w:t>SVG</w:t>
+        </w:r>
+      </w:hyperlink>
       <w:r>
         <w:rPr>
           <w:rFonts w:ascii="Ubuntu Light" w:hAnsi="Ubuntu Light" w:cs="Times New Roman"/>
@@ -2276,15 +2373,19 @@
         </w:rPr>
         <w:t xml:space="preserve">, </w:t>
       </w:r>
-      <w:r>
-        <w:rPr>
-          <w:rFonts w:ascii="Ubuntu Light" w:hAnsi="Ubuntu Light" w:cs="Times New Roman"/>
-          <w:sz w:val="22"/>
-          <w:szCs w:val="22"/>
-          <w:u w:val="single" w:color="BFBFBF" w:themeColor="background1" w:themeShade="BF"/>
-        </w:rPr>
-        <w:t>CSS</w:t>
-      </w:r>
+      <w:hyperlink r:id="rId28" w:history="1">
+        <w:r>
+          <w:rPr>
+            <w:rStyle w:val="Hyperlink"/>
+            <w:rFonts w:ascii="Ubuntu Light" w:hAnsi="Ubuntu Light" w:cs="Times New Roman"/>
+            <w:color w:val="auto"/>
+            <w:sz w:val="22"/>
+            <w:szCs w:val="22"/>
+            <w:u w:color="BFBFBF" w:themeColor="background1" w:themeShade="BF"/>
+          </w:rPr>
+          <w:t>CSS</w:t>
+        </w:r>
+      </w:hyperlink>
       <w:r>
         <w:rPr>
           <w:rFonts w:ascii="Ubuntu Light" w:hAnsi="Ubuntu Light" w:cs="Times New Roman"/>
@@ -2325,15 +2426,19 @@
         </w:rPr>
         <w:t xml:space="preserve">and </w:t>
       </w:r>
-      <w:r>
-        <w:rPr>
-          <w:rFonts w:ascii="Ubuntu Light" w:hAnsi="Ubuntu Light" w:cs="Times New Roman"/>
-          <w:sz w:val="22"/>
-          <w:szCs w:val="22"/>
-          <w:u w:val="single" w:color="BFBFBF" w:themeColor="background1" w:themeShade="BF"/>
-        </w:rPr>
-        <w:t>Sass</w:t>
-      </w:r>
+      <w:hyperlink r:id="rId29" w:history="1">
+        <w:r>
+          <w:rPr>
+            <w:rStyle w:val="Hyperlink"/>
+            <w:rFonts w:ascii="Ubuntu Light" w:hAnsi="Ubuntu Light" w:cs="Times New Roman"/>
+            <w:color w:val="auto"/>
+            <w:sz w:val="22"/>
+            <w:szCs w:val="22"/>
+            <w:u w:color="BFBFBF" w:themeColor="background1" w:themeShade="BF"/>
+          </w:rPr>
+          <w:t>Sass</w:t>
+        </w:r>
+      </w:hyperlink>
       <w:r>
         <w:rPr>
           <w:rFonts w:ascii="Ubuntu Light" w:hAnsi="Ubuntu Light" w:cs="Times New Roman"/>
@@ -2357,8 +2462,6 @@
           <w:szCs w:val="22"/>
         </w:rPr>
       </w:pPr>
-      <w:bookmarkStart w:id="0" w:name="_GoBack"/>
-      <w:bookmarkEnd w:id="0"/>
     </w:p>
     <w:p>
       <w:pPr>
@@ -2423,26 +2526,47 @@
           <w:sz w:val="22"/>
           <w:szCs w:val="22"/>
         </w:rPr>
-        <w:t xml:space="preserve"> percentile) in Week of Code 36 </w:t>
-      </w:r>
-      <w:r>
-        <w:rPr>
-          <w:rFonts w:ascii="Ubuntu Light" w:hAnsi="Ubuntu Light" w:cs="Times New Roman"/>
-          <w:color w:val="auto"/>
-          <w:sz w:val="22"/>
-          <w:szCs w:val="22"/>
-          <w:u w:val="single" w:color="BFBFBF" w:themeColor="background1" w:themeShade="BF"/>
-        </w:rPr>
-        <w:t>HackerRank Competition</w:t>
-      </w:r>
-      <w:r>
-        <w:rPr>
-          <w:rFonts w:ascii="Ubuntu Light" w:hAnsi="Ubuntu Light" w:cs="Times New Roman"/>
-          <w:color w:val="auto"/>
-          <w:sz w:val="22"/>
-          <w:szCs w:val="22"/>
-        </w:rPr>
-        <w:t xml:space="preserve"> (2018)</w:t>
+        <w:t xml:space="preserve"> percentile) in </w:t>
+      </w:r>
+      <w:hyperlink r:id="rId30" w:history="1">
+        <w:r>
+          <w:rPr>
+            <w:rStyle w:val="Hyperlink"/>
+            <w:rFonts w:ascii="Ubuntu Light" w:hAnsi="Ubuntu Light" w:cs="Times New Roman"/>
+            <w:color w:val="auto"/>
+            <w:sz w:val="22"/>
+            <w:szCs w:val="22"/>
+            <w:u w:color="BFBFBF" w:themeColor="background1" w:themeShade="BF"/>
+          </w:rPr>
+          <w:t>Week of Code 36</w:t>
+        </w:r>
+      </w:hyperlink>
+      <w:r>
+        <w:rPr>
+          <w:rFonts w:ascii="Ubuntu Light" w:hAnsi="Ubuntu Light" w:cs="Times New Roman"/>
+          <w:color w:val="auto"/>
+          <w:sz w:val="22"/>
+          <w:szCs w:val="22"/>
+        </w:rPr>
+        <w:t xml:space="preserve"> </w:t>
+      </w:r>
+      <w:r>
+        <w:rPr>
+          <w:rFonts w:ascii="Ubuntu Light" w:hAnsi="Ubuntu Light" w:cs="Times New Roman"/>
+          <w:color w:val="auto"/>
+          <w:sz w:val="22"/>
+          <w:szCs w:val="22"/>
+        </w:rPr>
+        <w:t xml:space="preserve">HackerRank Competition </w:t>
+      </w:r>
+      <w:r>
+        <w:rPr>
+          <w:rFonts w:ascii="Ubuntu Light" w:hAnsi="Ubuntu Light" w:cs="Times New Roman"/>
+          <w:color w:val="auto"/>
+          <w:sz w:val="22"/>
+          <w:szCs w:val="22"/>
+        </w:rPr>
+        <w:t>(2018)</w:t>
       </w:r>
     </w:p>
     <w:p>
@@ -2486,8 +2610,32 @@
           <w:sz w:val="22"/>
           <w:szCs w:val="22"/>
         </w:rPr>
-        <w:t xml:space="preserve"> percentile) in HourRank 25</w:t>
-      </w:r>
+        <w:t xml:space="preserve"> percentile) in </w:t>
+      </w:r>
+      <w:hyperlink r:id="rId31" w:history="1">
+        <w:r>
+          <w:rPr>
+            <w:rStyle w:val="Hyperlink"/>
+            <w:rFonts w:ascii="Ubuntu Light" w:hAnsi="Ubuntu Light" w:cs="Times New Roman"/>
+            <w:color w:val="auto"/>
+            <w:sz w:val="22"/>
+            <w:szCs w:val="22"/>
+            <w:u w:color="BFBFBF" w:themeColor="background1" w:themeShade="BF"/>
+          </w:rPr>
+          <w:t>H</w:t>
+        </w:r>
+        <w:r>
+          <w:rPr>
+            <w:rStyle w:val="Hyperlink"/>
+            <w:rFonts w:ascii="Ubuntu Light" w:hAnsi="Ubuntu Light" w:cs="Times New Roman"/>
+            <w:color w:val="auto"/>
+            <w:sz w:val="22"/>
+            <w:szCs w:val="22"/>
+            <w:u w:color="BFBFBF" w:themeColor="background1" w:themeShade="BF"/>
+          </w:rPr>
+          <w:t>ourRank 25</w:t>
+        </w:r>
+      </w:hyperlink>
       <w:r>
         <w:rPr>
           <w:rFonts w:ascii="Ubuntu Light" w:hAnsi="Ubuntu Light" w:cs="Times New Roman"/>
@@ -2503,18 +2651,35 @@
           <w:color w:val="auto"/>
           <w:sz w:val="22"/>
           <w:szCs w:val="22"/>
-          <w:u w:val="single" w:color="BFBFBF" w:themeColor="background1" w:themeShade="BF"/>
-        </w:rPr>
-        <w:t>HackerRank Competition</w:t>
-      </w:r>
-      <w:r>
-        <w:rPr>
-          <w:rFonts w:ascii="Ubuntu Light" w:hAnsi="Ubuntu Light" w:cs="Times New Roman"/>
-          <w:color w:val="auto"/>
-          <w:sz w:val="22"/>
-          <w:szCs w:val="22"/>
-        </w:rPr>
-        <w:t xml:space="preserve"> (2018)</w:t>
+        </w:rPr>
+        <w:t>Hacker</w:t>
+      </w:r>
+      <w:r>
+        <w:rPr>
+          <w:rFonts w:ascii="Ubuntu Light" w:hAnsi="Ubuntu Light" w:cs="Times New Roman"/>
+          <w:color w:val="auto"/>
+          <w:sz w:val="22"/>
+          <w:szCs w:val="22"/>
+        </w:rPr>
+        <w:t>R</w:t>
+      </w:r>
+      <w:r>
+        <w:rPr>
+          <w:rFonts w:ascii="Ubuntu Light" w:hAnsi="Ubuntu Light" w:cs="Times New Roman"/>
+          <w:color w:val="auto"/>
+          <w:sz w:val="22"/>
+          <w:szCs w:val="22"/>
+        </w:rPr>
+        <w:t xml:space="preserve">ank Competition </w:t>
+      </w:r>
+      <w:r>
+        <w:rPr>
+          <w:rFonts w:ascii="Ubuntu Light" w:hAnsi="Ubuntu Light" w:cs="Times New Roman"/>
+          <w:color w:val="auto"/>
+          <w:sz w:val="22"/>
+          <w:szCs w:val="22"/>
+        </w:rPr>
+        <w:t>(2018)</w:t>
       </w:r>
     </w:p>
     <w:p>
@@ -2540,26 +2705,30 @@
         </w:rPr>
         <w:tab/>
       </w:r>
-      <w:r>
-        <w:rPr>
-          <w:rStyle w:val="A0"/>
-          <w:rFonts w:ascii="Ubuntu Light" w:hAnsi="Ubuntu Light" w:cs="Times New Roman"/>
-          <w:color w:val="auto"/>
-          <w:sz w:val="22"/>
-          <w:szCs w:val="22"/>
-        </w:rPr>
-        <w:t xml:space="preserve">Noble Educational Fund </w:t>
-      </w:r>
-      <w:r>
-        <w:rPr>
-          <w:rFonts w:ascii="Ubuntu Light" w:hAnsi="Ubuntu Light"/>
-          <w:color w:val="000000"/>
-          <w:sz w:val="22"/>
-          <w:szCs w:val="22"/>
-          <w:u w:val="single" w:color="BFBFBF" w:themeColor="background1" w:themeShade="BF"/>
-        </w:rPr>
-        <w:t>Scholarship</w:t>
-      </w:r>
+      <w:hyperlink r:id="rId32" w:history="1">
+        <w:r>
+          <w:rPr>
+            <w:rStyle w:val="Hyperlink"/>
+            <w:rFonts w:ascii="Ubuntu Light" w:hAnsi="Ubuntu Light"/>
+            <w:color w:val="auto"/>
+            <w:sz w:val="22"/>
+            <w:szCs w:val="22"/>
+            <w:u w:color="BFBFBF" w:themeColor="background1" w:themeShade="BF"/>
+          </w:rPr>
+          <w:t>Noble Educational Fund S</w:t>
+        </w:r>
+        <w:r>
+          <w:rPr>
+            <w:rStyle w:val="Hyperlink"/>
+            <w:rFonts w:ascii="Ubuntu Light" w:hAnsi="Ubuntu Light"/>
+            <w:color w:val="auto"/>
+            <w:sz w:val="22"/>
+            <w:szCs w:val="22"/>
+            <w:u w:color="BFBFBF" w:themeColor="background1" w:themeShade="BF"/>
+          </w:rPr>
+          <w:t>cholarship</w:t>
+        </w:r>
+      </w:hyperlink>
       <w:r>
         <w:rPr>
           <w:rStyle w:val="A0"/>
@@ -2594,17 +2763,31 @@
           <w:szCs w:val="22"/>
         </w:rPr>
         <w:tab/>
-        <w:t xml:space="preserve">UT Austin Engineering Honors Program, </w:t>
-      </w:r>
-      <w:r>
-        <w:rPr>
-          <w:rFonts w:ascii="Ubuntu Light" w:hAnsi="Ubuntu Light"/>
-          <w:sz w:val="22"/>
-          <w:szCs w:val="22"/>
-          <w:u w:val="single" w:color="BFBFBF" w:themeColor="background1" w:themeShade="BF"/>
-        </w:rPr>
-        <w:t>Scholarship</w:t>
-      </w:r>
+      </w:r>
+      <w:hyperlink r:id="rId33" w:history="1">
+        <w:r>
+          <w:rPr>
+            <w:rStyle w:val="Hyperlink"/>
+            <w:rFonts w:ascii="Ubuntu Light" w:hAnsi="Ubuntu Light"/>
+            <w:color w:val="auto"/>
+            <w:sz w:val="22"/>
+            <w:szCs w:val="22"/>
+            <w:u w:color="BFBFBF" w:themeColor="background1" w:themeShade="BF"/>
+          </w:rPr>
+          <w:t>UT Austin Engineering Honors Program S</w:t>
+        </w:r>
+        <w:r>
+          <w:rPr>
+            <w:rStyle w:val="Hyperlink"/>
+            <w:rFonts w:ascii="Ubuntu Light" w:hAnsi="Ubuntu Light"/>
+            <w:color w:val="auto"/>
+            <w:sz w:val="22"/>
+            <w:szCs w:val="22"/>
+            <w:u w:color="BFBFBF" w:themeColor="background1" w:themeShade="BF"/>
+          </w:rPr>
+          <w:t>cholarship</w:t>
+        </w:r>
+      </w:hyperlink>
       <w:r>
         <w:rPr>
           <w:rStyle w:val="A0"/>
@@ -2669,38 +2852,52 @@
         </w:rPr>
         <w:tab/>
       </w:r>
-      <w:r>
-        <w:rPr>
-          <w:rFonts w:ascii="Ubuntu Light" w:hAnsi="Ubuntu Light" w:cs="Times New Roman"/>
-          <w:sz w:val="22"/>
-          <w:szCs w:val="22"/>
-        </w:rPr>
-        <w:t>O</w:t>
-      </w:r>
-      <w:r>
-        <w:rPr>
-          <w:rFonts w:ascii="Ubuntu Light" w:hAnsi="Ubuntu Light" w:cs="Times New Roman"/>
-          <w:sz w:val="22"/>
-          <w:szCs w:val="22"/>
-        </w:rPr>
-        <w:t xml:space="preserve">perating </w:t>
-      </w:r>
-      <w:r>
-        <w:rPr>
-          <w:rFonts w:ascii="Ubuntu Light" w:hAnsi="Ubuntu Light" w:cs="Times New Roman"/>
-          <w:sz w:val="22"/>
-          <w:szCs w:val="22"/>
-        </w:rPr>
-        <w:t>S</w:t>
-      </w:r>
-      <w:r>
-        <w:rPr>
-          <w:rFonts w:ascii="Ubuntu Light" w:hAnsi="Ubuntu Light" w:cs="Times New Roman"/>
-          <w:sz w:val="22"/>
-          <w:szCs w:val="22"/>
-        </w:rPr>
-        <w:t>ystems</w:t>
-      </w:r>
+      <w:hyperlink r:id="rId34" w:history="1">
+        <w:r>
+          <w:rPr>
+            <w:rStyle w:val="Hyperlink"/>
+            <w:rFonts w:ascii="Ubuntu Light" w:hAnsi="Ubuntu Light" w:cs="Times New Roman"/>
+            <w:color w:val="auto"/>
+            <w:sz w:val="22"/>
+            <w:szCs w:val="22"/>
+            <w:u w:color="BFBFBF" w:themeColor="background1" w:themeShade="BF"/>
+          </w:rPr>
+          <w:t>O</w:t>
+        </w:r>
+        <w:r>
+          <w:rPr>
+            <w:rStyle w:val="Hyperlink"/>
+            <w:rFonts w:ascii="Ubuntu Light" w:hAnsi="Ubuntu Light" w:cs="Times New Roman"/>
+            <w:color w:val="auto"/>
+            <w:sz w:val="22"/>
+            <w:szCs w:val="22"/>
+            <w:u w:color="BFBFBF" w:themeColor="background1" w:themeShade="BF"/>
+          </w:rPr>
+          <w:t xml:space="preserve">perating </w:t>
+        </w:r>
+        <w:r>
+          <w:rPr>
+            <w:rStyle w:val="Hyperlink"/>
+            <w:rFonts w:ascii="Ubuntu Light" w:hAnsi="Ubuntu Light" w:cs="Times New Roman"/>
+            <w:color w:val="auto"/>
+            <w:sz w:val="22"/>
+            <w:szCs w:val="22"/>
+            <w:u w:color="BFBFBF" w:themeColor="background1" w:themeShade="BF"/>
+          </w:rPr>
+          <w:t>S</w:t>
+        </w:r>
+        <w:r>
+          <w:rPr>
+            <w:rStyle w:val="Hyperlink"/>
+            <w:rFonts w:ascii="Ubuntu Light" w:hAnsi="Ubuntu Light" w:cs="Times New Roman"/>
+            <w:color w:val="auto"/>
+            <w:sz w:val="22"/>
+            <w:szCs w:val="22"/>
+            <w:u w:color="BFBFBF" w:themeColor="background1" w:themeShade="BF"/>
+          </w:rPr>
+          <w:t>ystems</w:t>
+        </w:r>
+      </w:hyperlink>
       <w:r>
         <w:rPr>
           <w:rFonts w:ascii="Ubuntu Light" w:hAnsi="Ubuntu Light" w:cs="Times New Roman"/>
@@ -2709,13 +2906,26 @@
         </w:rPr>
         <w:t xml:space="preserve">, </w:t>
       </w:r>
-      <w:r>
-        <w:rPr>
-          <w:rFonts w:ascii="Ubuntu Light" w:hAnsi="Ubuntu Light" w:cs="Times New Roman"/>
-          <w:sz w:val="22"/>
-          <w:szCs w:val="22"/>
-        </w:rPr>
-        <w:t>Algorithms,</w:t>
+      <w:hyperlink r:id="rId35" w:history="1">
+        <w:r>
+          <w:rPr>
+            <w:rStyle w:val="Hyperlink"/>
+            <w:rFonts w:ascii="Ubuntu Light" w:hAnsi="Ubuntu Light" w:cs="Times New Roman"/>
+            <w:color w:val="auto"/>
+            <w:sz w:val="22"/>
+            <w:szCs w:val="22"/>
+            <w:u w:color="BFBFBF" w:themeColor="background1" w:themeShade="BF"/>
+          </w:rPr>
+          <w:t>Algorithms</w:t>
+        </w:r>
+      </w:hyperlink>
+      <w:r>
+        <w:rPr>
+          <w:rFonts w:ascii="Ubuntu Light" w:hAnsi="Ubuntu Light" w:cs="Times New Roman"/>
+          <w:sz w:val="22"/>
+          <w:szCs w:val="22"/>
+        </w:rPr>
+        <w:t>,</w:t>
       </w:r>
       <w:r>
         <w:rPr>
@@ -2728,14 +2938,19 @@
         </w:rPr>
         <w:t xml:space="preserve"> </w:t>
       </w:r>
-      <w:r>
-        <w:rPr>
-          <w:rFonts w:ascii="Ubuntu Light" w:hAnsi="Ubuntu Light" w:cs="Times New Roman"/>
-          <w:sz w:val="22"/>
-          <w:szCs w:val="22"/>
-        </w:rPr>
-        <w:t>Software Design Lab</w:t>
-      </w:r>
+      <w:hyperlink r:id="rId36" w:history="1">
+        <w:r>
+          <w:rPr>
+            <w:rStyle w:val="Hyperlink"/>
+            <w:rFonts w:ascii="Ubuntu Light" w:hAnsi="Ubuntu Light" w:cs="Times New Roman"/>
+            <w:color w:val="auto"/>
+            <w:sz w:val="22"/>
+            <w:szCs w:val="22"/>
+            <w:u w:color="BFBFBF" w:themeColor="background1" w:themeShade="BF"/>
+          </w:rPr>
+          <w:t>Software Design Lab</w:t>
+        </w:r>
+      </w:hyperlink>
       <w:r>
         <w:rPr>
           <w:rFonts w:ascii="Ubuntu Light" w:hAnsi="Ubuntu Light" w:cs="Times New Roman"/>
@@ -2744,14 +2959,19 @@
         </w:rPr>
         <w:t xml:space="preserve">, </w:t>
       </w:r>
-      <w:r>
-        <w:rPr>
-          <w:rFonts w:ascii="Ubuntu Light" w:hAnsi="Ubuntu Light" w:cs="Times New Roman"/>
-          <w:sz w:val="22"/>
-          <w:szCs w:val="22"/>
-        </w:rPr>
-        <w:t>Senior Design</w:t>
-      </w:r>
+      <w:hyperlink r:id="rId37" w:history="1">
+        <w:r>
+          <w:rPr>
+            <w:rStyle w:val="Hyperlink"/>
+            <w:rFonts w:ascii="Ubuntu Light" w:hAnsi="Ubuntu Light" w:cs="Times New Roman"/>
+            <w:color w:val="auto"/>
+            <w:sz w:val="22"/>
+            <w:szCs w:val="22"/>
+            <w:u w:color="BFBFBF" w:themeColor="background1" w:themeShade="BF"/>
+          </w:rPr>
+          <w:t>Data Science Principles</w:t>
+        </w:r>
+      </w:hyperlink>
     </w:p>
     <w:sectPr>
       <w:pgSz w:w="12240" w:h="15840"/>
@@ -5515,7 +5735,6 @@
   <w:style w:type="character" w:default="1" w:styleId="DefaultParagraphFont">
     <w:name w:val="Default Paragraph Font"/>
     <w:uiPriority w:val="1"/>
-    <w:semiHidden/>
     <w:unhideWhenUsed/>
   </w:style>
   <w:style w:type="table" w:default="1" w:styleId="TableNormal">
@@ -6014,7 +6233,7 @@
 </file>
 
 <file path=customXml/itemProps1.xml><?xml version="1.0" encoding="utf-8"?>
-<ds:datastoreItem xmlns:ds="http://schemas.openxmlformats.org/officeDocument/2006/customXml" ds:itemID="{9C81D824-385F-47A7-BAE8-10BE041763BD}">
+<ds:datastoreItem xmlns:ds="http://schemas.openxmlformats.org/officeDocument/2006/customXml" ds:itemID="{740B10CF-F8FA-4D45-BDB4-51D6E7B8E854}">
   <ds:schemaRefs>
     <ds:schemaRef ds:uri="http://schemas.openxmlformats.org/officeDocument/2006/bibliography"/>
   </ds:schemaRefs>

</xml_diff>

<commit_message>
add flourish, expand on solar monitoring project, add math course links
</commit_message>
<xml_diff>
--- a/docs/resume.docx
+++ b/docs/resume.docx
@@ -38,12 +38,14 @@
         <w:rPr>
           <w:rFonts w:ascii="Ubuntu Light" w:hAnsi="Ubuntu Light"/>
           <w:spacing w:val="10"/>
+          <w:sz w:val="18"/>
         </w:rPr>
       </w:pPr>
       <w:r>
         <w:rPr>
           <w:rFonts w:ascii="Ubuntu Light" w:hAnsi="Ubuntu Light"/>
           <w:spacing w:val="10"/>
+          <w:sz w:val="18"/>
         </w:rPr>
         <w:t xml:space="preserve">10624 Galsworthy Ln </w:t>
       </w:r>
@@ -51,6 +53,7 @@
         <w:rPr>
           <w:rFonts w:ascii="Ubuntu Light" w:hAnsi="Ubuntu Light"/>
           <w:spacing w:val="10"/>
+          <w:sz w:val="18"/>
         </w:rPr>
         <w:t xml:space="preserve">    </w:t>
       </w:r>
@@ -58,7 +61,7 @@
         <w:rPr>
           <w:rFonts w:ascii="Ubuntu Light" w:hAnsi="Ubuntu Light"/>
           <w:spacing w:val="10"/>
-          <w:sz w:val="8"/>
+          <w:sz w:val="4"/>
         </w:rPr>
         <w:t xml:space="preserve"> </w:t>
       </w:r>
@@ -66,6 +69,7 @@
         <w:rPr>
           <w:rFonts w:ascii="Ubuntu Light" w:hAnsi="Ubuntu Light"/>
           <w:spacing w:val="10"/>
+          <w:sz w:val="18"/>
         </w:rPr>
         <w:t>Austin, TX 78739</w:t>
       </w:r>
@@ -77,12 +81,14 @@
         <w:rPr>
           <w:rFonts w:ascii="Ubuntu Light" w:hAnsi="Ubuntu Light"/>
           <w:spacing w:val="10"/>
+          <w:sz w:val="18"/>
         </w:rPr>
       </w:pPr>
       <w:r>
         <w:rPr>
           <w:rFonts w:ascii="Ubuntu Light" w:hAnsi="Ubuntu Light"/>
           <w:spacing w:val="10"/>
+          <w:sz w:val="18"/>
         </w:rPr>
         <w:t>spenceryue@utexas.edu     405</w:t>
       </w:r>
@@ -90,6 +96,7 @@
         <w:rPr>
           <w:rFonts w:ascii="Ubuntu Light" w:hAnsi="Ubuntu Light"/>
           <w:spacing w:val="10"/>
+          <w:sz w:val="18"/>
         </w:rPr>
         <w:t xml:space="preserve"> </w:t>
       </w:r>
@@ -97,6 +104,7 @@
         <w:rPr>
           <w:rFonts w:ascii="Ubuntu Light" w:hAnsi="Ubuntu Light"/>
           <w:spacing w:val="10"/>
+          <w:sz w:val="18"/>
         </w:rPr>
         <w:t>308</w:t>
       </w:r>
@@ -104,6 +112,7 @@
         <w:rPr>
           <w:rFonts w:ascii="Ubuntu Light" w:hAnsi="Ubuntu Light"/>
           <w:spacing w:val="10"/>
+          <w:sz w:val="18"/>
         </w:rPr>
         <w:t xml:space="preserve"> </w:t>
       </w:r>
@@ -111,6 +120,7 @@
         <w:rPr>
           <w:rFonts w:ascii="Ubuntu Light" w:hAnsi="Ubuntu Light"/>
           <w:spacing w:val="10"/>
+          <w:sz w:val="18"/>
         </w:rPr>
         <w:t>7014</w:t>
       </w:r>
@@ -118,22 +128,220 @@
     <w:p>
       <w:pPr>
         <w:pStyle w:val="Default"/>
-        <w:spacing w:line="276" w:lineRule="auto"/>
+        <w:spacing w:before="240" w:after="240" w:line="276" w:lineRule="auto"/>
+        <w:jc w:val="center"/>
         <w:rPr>
           <w:rFonts w:ascii="Book Antiqua" w:hAnsi="Book Antiqua"/>
           <w:sz w:val="22"/>
         </w:rPr>
       </w:pPr>
-    </w:p>
-    <w:p>
-      <w:pPr>
-        <w:pStyle w:val="Default"/>
-        <w:spacing w:line="276" w:lineRule="auto"/>
+      <w:r>
         <w:rPr>
           <w:rFonts w:ascii="Book Antiqua" w:hAnsi="Book Antiqua"/>
-          <w:sz w:val="22"/>
-        </w:rPr>
-      </w:pPr>
+          <w:noProof/>
+          <w:sz w:val="22"/>
+        </w:rPr>
+        <mc:AlternateContent>
+          <mc:Choice Requires="wps">
+            <w:drawing>
+              <wp:anchor distT="0" distB="0" distL="114300" distR="114300" simplePos="0" relativeHeight="251665408" behindDoc="0" locked="0" layoutInCell="1" allowOverlap="1" wp14:anchorId="235D196B" wp14:editId="2D3F78E1">
+                <wp:simplePos x="0" y="0"/>
+                <wp:positionH relativeFrom="column">
+                  <wp:posOffset>3559810</wp:posOffset>
+                </wp:positionH>
+                <wp:positionV relativeFrom="paragraph">
+                  <wp:posOffset>241935</wp:posOffset>
+                </wp:positionV>
+                <wp:extent cx="3108960" cy="0"/>
+                <wp:effectExtent l="12700" t="9525" r="12065" b="9525"/>
+                <wp:wrapNone/>
+                <wp:docPr id="7" name="AutoShape 5"/>
+                <wp:cNvGraphicFramePr>
+                  <a:graphicFrameLocks xmlns:a="http://schemas.openxmlformats.org/drawingml/2006/main"/>
+                </wp:cNvGraphicFramePr>
+                <a:graphic xmlns:a="http://schemas.openxmlformats.org/drawingml/2006/main">
+                  <a:graphicData uri="http://schemas.microsoft.com/office/word/2010/wordprocessingShape">
+                    <wps:wsp>
+                      <wps:cNvCnPr>
+                        <a:cxnSpLocks noChangeShapeType="1"/>
+                      </wps:cNvCnPr>
+                      <wps:spPr bwMode="auto">
+                        <a:xfrm>
+                          <a:off x="0" y="0"/>
+                          <a:ext cx="3108960" cy="0"/>
+                        </a:xfrm>
+                        <a:prstGeom prst="straightConnector1">
+                          <a:avLst/>
+                        </a:prstGeom>
+                        <a:noFill/>
+                        <a:ln w="3175" cmpd="sng">
+                          <a:solidFill>
+                            <a:schemeClr val="bg1">
+                              <a:lumMod val="95000"/>
+                              <a:lumOff val="0"/>
+                            </a:schemeClr>
+                          </a:solidFill>
+                          <a:round/>
+                          <a:headEnd type="none" w="med" len="med"/>
+                          <a:tailEnd type="none" w="med" len="med"/>
+                        </a:ln>
+                        <a:extLst>
+                          <a:ext uri="{909E8E84-426E-40DD-AFC4-6F175D3DCCD1}">
+                            <a14:hiddenFill xmlns:a14="http://schemas.microsoft.com/office/drawing/2010/main">
+                              <a:noFill/>
+                            </a14:hiddenFill>
+                          </a:ext>
+                        </a:extLst>
+                      </wps:spPr>
+                      <wps:bodyPr/>
+                    </wps:wsp>
+                  </a:graphicData>
+                </a:graphic>
+                <wp14:sizeRelH relativeFrom="page">
+                  <wp14:pctWidth>0</wp14:pctWidth>
+                </wp14:sizeRelH>
+                <wp14:sizeRelV relativeFrom="page">
+                  <wp14:pctHeight>0</wp14:pctHeight>
+                </wp14:sizeRelV>
+              </wp:anchor>
+            </w:drawing>
+          </mc:Choice>
+          <mc:Fallback>
+            <w:pict>
+              <v:shapetype w14:anchorId="43F580EB" id="_x0000_t32" coordsize="21600,21600" o:spt="32" o:oned="t" path="m,l21600,21600e" filled="f">
+                <v:path arrowok="t" fillok="f" o:connecttype="none"/>
+                <o:lock v:ext="edit" shapetype="t"/>
+              </v:shapetype>
+              <v:shape id="AutoShape 5" o:spid="_x0000_s1026" type="#_x0000_t32" style="position:absolute;margin-left:280.3pt;margin-top:19.05pt;width:244.8pt;height:0;z-index:251665408;visibility:visible;mso-wrap-style:square;mso-width-percent:0;mso-height-percent:0;mso-wrap-distance-left:9pt;mso-wrap-distance-top:0;mso-wrap-distance-right:9pt;mso-wrap-distance-bottom:0;mso-position-horizontal:absolute;mso-position-horizontal-relative:text;mso-position-vertical:absolute;mso-position-vertical-relative:text;mso-width-percent:0;mso-height-percent:0;mso-width-relative:page;mso-height-relative:page" o:gfxdata="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" strokecolor="#f2f2f2 [3052]" strokeweight=".25pt"/>
+            </w:pict>
+          </mc:Fallback>
+        </mc:AlternateContent>
+      </w:r>
+      <w:r>
+        <w:rPr>
+          <w:rFonts w:ascii="Book Antiqua" w:hAnsi="Book Antiqua"/>
+          <w:noProof/>
+          <w:sz w:val="22"/>
+        </w:rPr>
+        <mc:AlternateContent>
+          <mc:Choice Requires="wps">
+            <w:drawing>
+              <wp:anchor distT="0" distB="0" distL="114300" distR="114300" simplePos="0" relativeHeight="251664384" behindDoc="0" locked="0" layoutInCell="1" allowOverlap="1" wp14:anchorId="235D196B" wp14:editId="29984787">
+                <wp:simplePos x="0" y="0"/>
+                <wp:positionH relativeFrom="column">
+                  <wp:posOffset>9525</wp:posOffset>
+                </wp:positionH>
+                <wp:positionV relativeFrom="paragraph">
+                  <wp:posOffset>242570</wp:posOffset>
+                </wp:positionV>
+                <wp:extent cx="3108960" cy="0"/>
+                <wp:effectExtent l="5715" t="10160" r="9525" b="8890"/>
+                <wp:wrapNone/>
+                <wp:docPr id="6" name="AutoShape 4"/>
+                <wp:cNvGraphicFramePr>
+                  <a:graphicFrameLocks xmlns:a="http://schemas.openxmlformats.org/drawingml/2006/main"/>
+                </wp:cNvGraphicFramePr>
+                <a:graphic xmlns:a="http://schemas.openxmlformats.org/drawingml/2006/main">
+                  <a:graphicData uri="http://schemas.microsoft.com/office/word/2010/wordprocessingShape">
+                    <wps:wsp>
+                      <wps:cNvCnPr>
+                        <a:cxnSpLocks noChangeShapeType="1"/>
+                      </wps:cNvCnPr>
+                      <wps:spPr bwMode="auto">
+                        <a:xfrm>
+                          <a:off x="0" y="0"/>
+                          <a:ext cx="3108960" cy="0"/>
+                        </a:xfrm>
+                        <a:prstGeom prst="straightConnector1">
+                          <a:avLst/>
+                        </a:prstGeom>
+                        <a:noFill/>
+                        <a:ln w="3175" cmpd="sng">
+                          <a:solidFill>
+                            <a:schemeClr val="bg1">
+                              <a:lumMod val="95000"/>
+                              <a:lumOff val="0"/>
+                            </a:schemeClr>
+                          </a:solidFill>
+                          <a:round/>
+                          <a:headEnd type="none" w="med" len="med"/>
+                          <a:tailEnd type="none" w="med" len="med"/>
+                        </a:ln>
+                        <a:extLst>
+                          <a:ext uri="{909E8E84-426E-40DD-AFC4-6F175D3DCCD1}">
+                            <a14:hiddenFill xmlns:a14="http://schemas.microsoft.com/office/drawing/2010/main">
+                              <a:noFill/>
+                            </a14:hiddenFill>
+                          </a:ext>
+                        </a:extLst>
+                      </wps:spPr>
+                      <wps:bodyPr/>
+                    </wps:wsp>
+                  </a:graphicData>
+                </a:graphic>
+                <wp14:sizeRelH relativeFrom="page">
+                  <wp14:pctWidth>0</wp14:pctWidth>
+                </wp14:sizeRelH>
+                <wp14:sizeRelV relativeFrom="page">
+                  <wp14:pctHeight>0</wp14:pctHeight>
+                </wp14:sizeRelV>
+              </wp:anchor>
+            </w:drawing>
+          </mc:Choice>
+          <mc:Fallback>
+            <w:pict>
+              <v:shape w14:anchorId="2A89E7A6" id="AutoShape 4" o:spid="_x0000_s1026" type="#_x0000_t32" style="position:absolute;margin-left:.75pt;margin-top:19.1pt;width:244.8pt;height:0;z-index:251664384;visibility:visible;mso-wrap-style:square;mso-width-percent:0;mso-height-percent:0;mso-wrap-distance-left:9pt;mso-wrap-distance-top:0;mso-wrap-distance-right:9pt;mso-wrap-distance-bottom:0;mso-position-horizontal:absolute;mso-position-horizontal-relative:text;mso-position-vertical:absolute;mso-position-vertical-relative:text;mso-width-percent:0;mso-height-percent:0;mso-width-relative:page;mso-height-relative:page" o:gfxdata="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" strokecolor="#f2f2f2 [3052]" strokeweight=".25pt"/>
+            </w:pict>
+          </mc:Fallback>
+        </mc:AlternateContent>
+      </w:r>
+      <w:r>
+        <w:rPr>
+          <w:rFonts w:ascii="Book Antiqua" w:hAnsi="Book Antiqua"/>
+          <w:sz w:val="22"/>
+        </w:rPr>
+        <w:drawing>
+          <wp:inline distT="0" distB="0" distL="0" distR="0" wp14:anchorId="0AC2932A" wp14:editId="0CA283E3">
+            <wp:extent cx="346008" cy="182880"/>
+            <wp:effectExtent l="0" t="0" r="0" b="0"/>
+            <wp:docPr id="1" name="Graphic 1"/>
+            <wp:cNvGraphicFramePr>
+              <a:graphicFrameLocks xmlns:a="http://schemas.openxmlformats.org/drawingml/2006/main" noChangeAspect="1"/>
+            </wp:cNvGraphicFramePr>
+            <a:graphic xmlns:a="http://schemas.openxmlformats.org/drawingml/2006/main">
+              <a:graphicData uri="http://schemas.openxmlformats.org/drawingml/2006/picture">
+                <pic:pic xmlns:pic="http://schemas.openxmlformats.org/drawingml/2006/picture">
+                  <pic:nvPicPr>
+                    <pic:cNvPr id="1" name=""/>
+                    <pic:cNvPicPr/>
+                  </pic:nvPicPr>
+                  <pic:blipFill>
+                    <a:blip r:embed="rId8">
+                      <a:extLst>
+                        <a:ext uri="{96DAC541-7B7A-43D3-8B79-37D633B846F1}">
+                          <asvg:svgBlip xmlns:asvg="http://schemas.microsoft.com/office/drawing/2016/SVG/main" r:embed="rId9"/>
+                        </a:ext>
+                      </a:extLst>
+                    </a:blip>
+                    <a:stretch>
+                      <a:fillRect/>
+                    </a:stretch>
+                  </pic:blipFill>
+                  <pic:spPr>
+                    <a:xfrm>
+                      <a:off x="0" y="0"/>
+                      <a:ext cx="346008" cy="182880"/>
+                    </a:xfrm>
+                    <a:prstGeom prst="rect">
+                      <a:avLst/>
+                    </a:prstGeom>
+                  </pic:spPr>
+                </pic:pic>
+              </a:graphicData>
+            </a:graphic>
+          </wp:inline>
+        </w:drawing>
+      </w:r>
     </w:p>
     <w:p>
       <w:pPr>
@@ -487,7 +695,29 @@
           <w:sz w:val="22"/>
           <w:szCs w:val="22"/>
         </w:rPr>
-        <w:t>Sass, Python, Bash</w:t>
+        <w:t xml:space="preserve">Sass, Python, </w:t>
+      </w:r>
+      <w:r>
+        <w:rPr>
+          <w:rStyle w:val="A0"/>
+          <w:rFonts w:ascii="Ubuntu Light" w:hAnsi="Ubuntu Light" w:cs="Times New Roman"/>
+          <w:bCs/>
+          <w:color w:val="auto"/>
+          <w:sz w:val="22"/>
+          <w:szCs w:val="22"/>
+        </w:rPr>
+        <w:t xml:space="preserve">C++, </w:t>
+      </w:r>
+      <w:r>
+        <w:rPr>
+          <w:rStyle w:val="A0"/>
+          <w:rFonts w:ascii="Ubuntu Light" w:hAnsi="Ubuntu Light" w:cs="Times New Roman"/>
+          <w:bCs/>
+          <w:color w:val="auto"/>
+          <w:sz w:val="22"/>
+          <w:szCs w:val="22"/>
+        </w:rPr>
+        <w:t>Bash</w:t>
       </w:r>
     </w:p>
     <w:p>
@@ -502,31 +732,23 @@
       </w:pPr>
       <w:r>
         <w:rPr>
-          <w:rStyle w:val="A0"/>
-          <w:rFonts w:ascii="Ubuntu Light" w:eastAsiaTheme="majorEastAsia" w:hAnsi="Ubuntu Light" w:cs="Times New Roman"/>
-          <w:b/>
-          <w:bCs/>
           <w:noProof/>
-          <w:color w:val="auto"/>
-          <w:spacing w:val="24"/>
-          <w:sz w:val="22"/>
-          <w:szCs w:val="22"/>
         </w:rPr>
         <mc:AlternateContent>
           <mc:Choice Requires="wps">
             <w:drawing>
-              <wp:anchor distT="45720" distB="45720" distL="114300" distR="114300" simplePos="0" relativeHeight="251659264" behindDoc="0" locked="0" layoutInCell="1" allowOverlap="1" wp14:anchorId="0C10C874" wp14:editId="583976FA">
+              <wp:anchor distT="45720" distB="45720" distL="114300" distR="114300" simplePos="0" relativeHeight="251659264" behindDoc="0" locked="0" layoutInCell="1" allowOverlap="1" wp14:anchorId="119E1A6B" wp14:editId="77D81105">
                 <wp:simplePos x="0" y="0"/>
                 <wp:positionH relativeFrom="margin">
                   <wp:posOffset>-6350</wp:posOffset>
                 </wp:positionH>
                 <wp:positionV relativeFrom="paragraph">
-                  <wp:posOffset>195399</wp:posOffset>
+                  <wp:posOffset>195580</wp:posOffset>
                 </wp:positionV>
-                <wp:extent cx="2360930" cy="702310"/>
-                <wp:effectExtent l="0" t="0" r="0" b="2540"/>
+                <wp:extent cx="981710" cy="702310"/>
+                <wp:effectExtent l="0" t="0" r="0" b="0"/>
                 <wp:wrapNone/>
-                <wp:docPr id="217" name="Text Box 2"/>
+                <wp:docPr id="5" name="Text Box 2"/>
                 <wp:cNvGraphicFramePr>
                   <a:graphicFrameLocks xmlns:a="http://schemas.openxmlformats.org/drawingml/2006/main"/>
                 </wp:cNvGraphicFramePr>
@@ -539,7 +761,7 @@
                       <wps:spPr bwMode="auto">
                         <a:xfrm>
                           <a:off x="0" y="0"/>
-                          <a:ext cx="2360930" cy="702310"/>
+                          <a:ext cx="981710" cy="702310"/>
                         </a:xfrm>
                         <a:prstGeom prst="rect">
                           <a:avLst/>
@@ -605,11 +827,11 @@
           </mc:Choice>
           <mc:Fallback>
             <w:pict>
-              <v:shapetype w14:anchorId="0C10C874" id="_x0000_t202" coordsize="21600,21600" o:spt="202" path="m,l,21600r21600,l21600,xe">
+              <v:shapetype w14:anchorId="119E1A6B" id="_x0000_t202" coordsize="21600,21600" o:spt="202" path="m,l,21600r21600,l21600,xe">
                 <v:stroke joinstyle="miter"/>
                 <v:path gradientshapeok="t" o:connecttype="rect"/>
               </v:shapetype>
-              <v:shape id="Text Box 2" o:spid="_x0000_s1026" type="#_x0000_t202" style="position:absolute;margin-left:-.5pt;margin-top:15.4pt;width:185.9pt;height:55.3pt;z-index:251659264;visibility:visible;mso-wrap-style:none;mso-width-percent:400;mso-height-percent:0;mso-wrap-distance-left:9pt;mso-wrap-distance-top:3.6pt;mso-wrap-distance-right:9pt;mso-wrap-distance-bottom:3.6pt;mso-position-horizontal:absolute;mso-position-horizontal-relative:margin;mso-position-vertical:absolute;mso-position-vertical-relative:text;mso-width-percent:400;mso-height-percent:0;mso-width-relative:margin;mso-height-relative:margin;v-text-anchor:top" o:gfxdata="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" filled="f" stroked="f">
+              <v:shape id="Text Box 2" o:spid="_x0000_s1026" type="#_x0000_t202" style="position:absolute;margin-left:-.5pt;margin-top:15.4pt;width:77.3pt;height:55.3pt;z-index:251659264;visibility:visible;mso-wrap-style:none;mso-width-percent:400;mso-height-percent:0;mso-wrap-distance-left:9pt;mso-wrap-distance-top:3.6pt;mso-wrap-distance-right:9pt;mso-wrap-distance-bottom:3.6pt;mso-position-horizontal:absolute;mso-position-horizontal-relative:margin;mso-position-vertical:absolute;mso-position-vertical-relative:text;mso-width-percent:400;mso-height-percent:0;mso-width-relative:margin;mso-height-relative:margin;v-text-anchor:top" o:gfxdata="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" filled="f" stroked="f">
                 <v:textbox inset="0,0,0,0">
                   <w:txbxContent>
                     <w:p>
@@ -796,7 +1018,7 @@
         </w:rPr>
         <w:t xml:space="preserve">Extended an </w:t>
       </w:r>
-      <w:hyperlink r:id="rId8" w:history="1">
+      <w:hyperlink r:id="rId10" w:history="1">
         <w:r>
           <w:rPr>
             <w:rStyle w:val="Hyperlink"/>
@@ -847,7 +1069,7 @@
         </w:rPr>
         <w:t xml:space="preserve">ultrasound imaging </w:t>
       </w:r>
-      <w:hyperlink r:id="rId9" w:history="1">
+      <w:hyperlink r:id="rId11" w:history="1">
         <w:r>
           <w:rPr>
             <w:rStyle w:val="Hyperlink"/>
@@ -884,7 +1106,7 @@
         </w:rPr>
         <w:t xml:space="preserve">the </w:t>
       </w:r>
-      <w:hyperlink r:id="rId10" w:history="1">
+      <w:hyperlink r:id="rId12" w:history="1">
         <w:r>
           <w:rPr>
             <w:rStyle w:val="Hyperlink"/>
@@ -983,7 +1205,7 @@
         </w:rPr>
         <w:t xml:space="preserve">with </w:t>
       </w:r>
-      <w:hyperlink r:id="rId11" w:history="1">
+      <w:hyperlink r:id="rId13" w:history="1">
         <w:r>
           <w:rPr>
             <w:rStyle w:val="Hyperlink"/>
@@ -1012,7 +1234,7 @@
         </w:rPr>
         <w:t xml:space="preserve">and </w:t>
       </w:r>
-      <w:hyperlink r:id="rId12" w:history="1">
+      <w:hyperlink r:id="rId14" w:history="1">
         <w:r>
           <w:rPr>
             <w:rStyle w:val="Hyperlink"/>
@@ -1081,7 +1303,7 @@
         </w:rPr>
         <w:t xml:space="preserve">Configured </w:t>
       </w:r>
-      <w:hyperlink r:id="rId13" w:history="1">
+      <w:hyperlink r:id="rId15" w:history="1">
         <w:r>
           <w:rPr>
             <w:rStyle w:val="Hyperlink"/>
@@ -1169,7 +1391,7 @@
         </w:rPr>
         <w:t xml:space="preserve"> </w:t>
       </w:r>
-      <w:hyperlink r:id="rId14" w:history="1">
+      <w:hyperlink r:id="rId16" w:history="1">
         <w:r>
           <w:rPr>
             <w:rStyle w:val="Hyperlink"/>
@@ -1332,7 +1554,7 @@
         </w:rPr>
         <w:t xml:space="preserve"> </w:t>
       </w:r>
-      <w:hyperlink r:id="rId15" w:history="1">
+      <w:hyperlink r:id="rId17" w:history="1">
         <w:r>
           <w:rPr>
             <w:rStyle w:val="Hyperlink"/>
@@ -1394,7 +1616,15 @@
           <w:sz w:val="22"/>
           <w:szCs w:val="22"/>
         </w:rPr>
-        <w:t xml:space="preserve">for a UT professor’s </w:t>
+        <w:t xml:space="preserve">for </w:t>
+      </w:r>
+      <w:r>
+        <w:rPr>
+          <w:rFonts w:ascii="Ubuntu Light" w:hAnsi="Ubuntu Light" w:cs="Times New Roman"/>
+          <w:sz w:val="22"/>
+          <w:szCs w:val="22"/>
+        </w:rPr>
+        <w:t xml:space="preserve">a UT </w:t>
       </w:r>
       <w:r>
         <w:rPr>
@@ -1438,7 +1668,7 @@
         </w:rPr>
         <w:t xml:space="preserve">Built with </w:t>
       </w:r>
-      <w:hyperlink r:id="rId16" w:history="1">
+      <w:hyperlink r:id="rId18" w:history="1">
         <w:r>
           <w:rPr>
             <w:rStyle w:val="Hyperlink"/>
@@ -1460,7 +1690,7 @@
         </w:rPr>
         <w:t xml:space="preserve">, </w:t>
       </w:r>
-      <w:hyperlink r:id="rId17" w:history="1">
+      <w:hyperlink r:id="rId19" w:history="1">
         <w:r>
           <w:rPr>
             <w:rStyle w:val="Hyperlink"/>
@@ -1491,7 +1721,7 @@
         </w:rPr>
         <w:t xml:space="preserve">and </w:t>
       </w:r>
-      <w:hyperlink r:id="rId18" w:history="1">
+      <w:hyperlink r:id="rId20" w:history="1">
         <w:r>
           <w:rPr>
             <w:rStyle w:val="Hyperlink"/>
@@ -1513,15 +1743,6 @@
         </w:rPr>
         <w:t>.</w:t>
       </w:r>
-      <w:r>
-        <w:rPr>
-          <w:rFonts w:ascii="Ubuntu Light" w:hAnsi="Ubuntu Light" w:cs="Times New Roman"/>
-          <w:color w:val="auto"/>
-          <w:sz w:val="22"/>
-          <w:szCs w:val="22"/>
-        </w:rPr>
-        <w:t xml:space="preserve"> </w:t>
-      </w:r>
     </w:p>
     <w:p>
       <w:pPr>
@@ -1541,6 +1762,169 @@
       </w:pPr>
       <w:r>
         <w:rPr>
+          <w:rFonts w:ascii="Ubuntu Light" w:hAnsi="Ubuntu Light" w:cs="Times New Roman"/>
+          <w:color w:val="auto"/>
+          <w:sz w:val="22"/>
+          <w:szCs w:val="22"/>
+          <w:u w:color="BFBFBF" w:themeColor="background1" w:themeShade="BF"/>
+        </w:rPr>
+        <w:t xml:space="preserve">An experiment in using </w:t>
+      </w:r>
+      <w:hyperlink r:id="rId21" w:history="1">
+        <w:r>
+          <w:rPr>
+            <w:rStyle w:val="Hyperlink"/>
+            <w:rFonts w:ascii="Ubuntu Light" w:hAnsi="Ubuntu Light" w:cs="Times New Roman"/>
+            <w:color w:val="auto"/>
+            <w:sz w:val="22"/>
+            <w:szCs w:val="22"/>
+            <w:u w:color="BFBFBF" w:themeColor="background1" w:themeShade="BF"/>
+          </w:rPr>
+          <w:t>React Hooks</w:t>
+        </w:r>
+      </w:hyperlink>
+      <w:r>
+        <w:rPr>
+          <w:rFonts w:ascii="Ubuntu Light" w:hAnsi="Ubuntu Light" w:cs="Times New Roman"/>
+          <w:color w:val="auto"/>
+          <w:sz w:val="22"/>
+          <w:szCs w:val="22"/>
+        </w:rPr>
+        <w:t xml:space="preserve">, </w:t>
+      </w:r>
+      <w:hyperlink r:id="rId22" w:history="1">
+        <w:r>
+          <w:rPr>
+            <w:rStyle w:val="Hyperlink"/>
+            <w:rFonts w:ascii="Ubuntu Light" w:hAnsi="Ubuntu Light" w:cs="Times New Roman"/>
+            <w:color w:val="auto"/>
+            <w:sz w:val="22"/>
+            <w:szCs w:val="22"/>
+            <w:u w:color="BFBFBF" w:themeColor="background1" w:themeShade="BF"/>
+          </w:rPr>
+          <w:t>D3.js</w:t>
+        </w:r>
+      </w:hyperlink>
+      <w:r>
+        <w:rPr>
+          <w:rFonts w:ascii="Ubuntu Light" w:hAnsi="Ubuntu Light" w:cs="Times New Roman"/>
+          <w:color w:val="auto"/>
+          <w:sz w:val="22"/>
+          <w:szCs w:val="22"/>
+        </w:rPr>
+        <w:t xml:space="preserve">, </w:t>
+      </w:r>
+      <w:hyperlink r:id="rId23" w:history="1">
+        <w:r>
+          <w:rPr>
+            <w:rStyle w:val="Hyperlink"/>
+            <w:rFonts w:ascii="Ubuntu Light" w:hAnsi="Ubuntu Light" w:cs="Times New Roman"/>
+            <w:color w:val="auto"/>
+            <w:sz w:val="22"/>
+            <w:szCs w:val="22"/>
+            <w:u w:color="BFBFBF" w:themeColor="background1" w:themeShade="BF"/>
+          </w:rPr>
+          <w:t>three.js</w:t>
+        </w:r>
+      </w:hyperlink>
+      <w:r>
+        <w:rPr>
+          <w:rFonts w:ascii="Ubuntu Light" w:hAnsi="Ubuntu Light" w:cs="Times New Roman"/>
+          <w:color w:val="auto"/>
+          <w:sz w:val="22"/>
+          <w:szCs w:val="22"/>
+        </w:rPr>
+        <w:t xml:space="preserve">, </w:t>
+      </w:r>
+      <w:r>
+        <w:rPr>
+          <w:rFonts w:ascii="Ubuntu Light" w:hAnsi="Ubuntu Light" w:cs="Times New Roman"/>
+          <w:color w:val="auto"/>
+          <w:sz w:val="22"/>
+          <w:szCs w:val="22"/>
+        </w:rPr>
+        <w:t xml:space="preserve">and </w:t>
+      </w:r>
+      <w:bookmarkStart w:id="0" w:name="_GoBack"/>
+      <w:bookmarkEnd w:id="0"/>
+      <w:r>
+        <w:rPr>
+          <w:rStyle w:val="Hyperlink"/>
+          <w:color w:val="auto"/>
+          <w:u w:color="BFBFBF" w:themeColor="background1" w:themeShade="BF"/>
+        </w:rPr>
+        <w:fldChar w:fldCharType="begin"/>
+      </w:r>
+      <w:r>
+        <w:rPr>
+          <w:rStyle w:val="Hyperlink"/>
+          <w:color w:val="auto"/>
+          <w:u w:color="BFBFBF" w:themeColor="background1" w:themeShade="BF"/>
+        </w:rPr>
+        <w:instrText xml:space="preserve"> HYPERLINK "https://facebook.github.io/immutable-js/" </w:instrText>
+      </w:r>
+      <w:r>
+        <w:rPr>
+          <w:rStyle w:val="Hyperlink"/>
+          <w:color w:val="auto"/>
+          <w:u w:color="BFBFBF" w:themeColor="background1" w:themeShade="BF"/>
+        </w:rPr>
+      </w:r>
+      <w:r>
+        <w:rPr>
+          <w:rStyle w:val="Hyperlink"/>
+          <w:color w:val="auto"/>
+          <w:u w:color="BFBFBF" w:themeColor="background1" w:themeShade="BF"/>
+        </w:rPr>
+        <w:fldChar w:fldCharType="separate"/>
+      </w:r>
+      <w:r>
+        <w:rPr>
+          <w:rStyle w:val="Hyperlink"/>
+          <w:rFonts w:ascii="Ubuntu Light" w:hAnsi="Ubuntu Light" w:cs="Times New Roman"/>
+          <w:color w:val="auto"/>
+          <w:sz w:val="22"/>
+          <w:szCs w:val="22"/>
+          <w:u w:color="BFBFBF" w:themeColor="background1" w:themeShade="BF"/>
+        </w:rPr>
+        <w:t>Immutable.js</w:t>
+      </w:r>
+      <w:r>
+        <w:rPr>
+          <w:rStyle w:val="Hyperlink"/>
+          <w:color w:val="auto"/>
+          <w:u w:color="BFBFBF" w:themeColor="background1" w:themeShade="BF"/>
+        </w:rPr>
+        <w:fldChar w:fldCharType="end"/>
+      </w:r>
+      <w:r>
+        <w:rPr>
+          <w:rFonts w:ascii="Ubuntu Light" w:hAnsi="Ubuntu Light" w:cs="Times New Roman"/>
+          <w:color w:val="auto"/>
+          <w:sz w:val="22"/>
+          <w:szCs w:val="22"/>
+        </w:rPr>
+        <w:t>.</w:t>
+      </w:r>
+    </w:p>
+    <w:p>
+      <w:pPr>
+        <w:pStyle w:val="Default"/>
+        <w:numPr>
+          <w:ilvl w:val="0"/>
+          <w:numId w:val="20"/>
+        </w:numPr>
+        <w:spacing w:after="80" w:line="276" w:lineRule="auto"/>
+        <w:ind w:left="2880"/>
+        <w:rPr>
+          <w:rFonts w:ascii="Ubuntu Light" w:hAnsi="Ubuntu Light" w:cs="Times New Roman"/>
+          <w:color w:val="auto"/>
+          <w:sz w:val="22"/>
+          <w:szCs w:val="22"/>
+        </w:rPr>
+      </w:pPr>
+      <w:r>
+        <w:rPr>
           <w:rStyle w:val="A0"/>
           <w:rFonts w:ascii="Ubuntu Light" w:hAnsi="Ubuntu Light" w:cs="Times New Roman"/>
           <w:bCs/>
@@ -1561,7 +1945,7 @@
         </w:rPr>
         <w:t xml:space="preserve"> </w:t>
       </w:r>
-      <w:hyperlink r:id="rId19" w:history="1">
+      <w:hyperlink r:id="rId24" w:history="1">
         <w:r>
           <w:rPr>
             <w:rStyle w:val="Hyperlink"/>
@@ -1730,7 +2114,7 @@
         </w:rPr>
         <w:t>[</w:t>
       </w:r>
-      <w:hyperlink r:id="rId20" w:history="1">
+      <w:hyperlink r:id="rId25" w:history="1">
         <w:r>
           <w:rPr>
             <w:rStyle w:val="Hyperlink"/>
@@ -1788,7 +2172,7 @@
         </w:rPr>
         <w:t xml:space="preserve"> </w:t>
       </w:r>
-      <w:hyperlink r:id="rId21" w:history="1">
+      <w:hyperlink r:id="rId26" w:history="1">
         <w:r>
           <w:rPr>
             <w:rStyle w:val="Hyperlink"/>
@@ -1932,7 +2316,7 @@
         </w:rPr>
         <w:t xml:space="preserve">in </w:t>
       </w:r>
-      <w:hyperlink r:id="rId22" w:history="1">
+      <w:hyperlink r:id="rId27" w:history="1">
         <w:r>
           <w:rPr>
             <w:rStyle w:val="Hyperlink"/>
@@ -1961,7 +2345,7 @@
         </w:rPr>
         <w:t xml:space="preserve">the </w:t>
       </w:r>
-      <w:hyperlink r:id="rId23" w:history="1">
+      <w:hyperlink r:id="rId28" w:history="1">
         <w:r>
           <w:rPr>
             <w:rStyle w:val="Hyperlink"/>
@@ -2014,7 +2398,7 @@
         </w:rPr>
         <w:t xml:space="preserve">Built with JavaScript and </w:t>
       </w:r>
-      <w:hyperlink r:id="rId24" w:history="1">
+      <w:hyperlink r:id="rId29" w:history="1">
         <w:r>
           <w:rPr>
             <w:rStyle w:val="Hyperlink"/>
@@ -2041,17 +2425,7 @@
           <w:sz w:val="22"/>
           <w:szCs w:val="22"/>
         </w:rPr>
-        <w:t>(compiled with emsc</w:t>
-      </w:r>
-      <w:bookmarkStart w:id="0" w:name="_GoBack"/>
-      <w:bookmarkEnd w:id="0"/>
-      <w:r>
-        <w:rPr>
-          <w:rFonts w:ascii="Ubuntu Light" w:hAnsi="Ubuntu Light" w:cs="Times New Roman"/>
-          <w:sz w:val="22"/>
-          <w:szCs w:val="22"/>
-        </w:rPr>
-        <w:t>ripten)</w:t>
+        <w:t>(compiled with emscripten)</w:t>
       </w:r>
       <w:r>
         <w:rPr>
@@ -2198,7 +2572,7 @@
         </w:rPr>
         <w:t>[</w:t>
       </w:r>
-      <w:hyperlink r:id="rId25" w:history="1">
+      <w:hyperlink r:id="rId30" w:history="1">
         <w:r>
           <w:rPr>
             <w:rStyle w:val="Hyperlink"/>
@@ -2256,7 +2630,7 @@
         </w:rPr>
         <w:t xml:space="preserve"> </w:t>
       </w:r>
-      <w:hyperlink r:id="rId26" w:history="1">
+      <w:hyperlink r:id="rId31" w:history="1">
         <w:r>
           <w:rPr>
             <w:rStyle w:val="Hyperlink"/>
@@ -2352,7 +2726,7 @@
         </w:rPr>
         <w:t xml:space="preserve">with </w:t>
       </w:r>
-      <w:hyperlink r:id="rId27" w:history="1">
+      <w:hyperlink r:id="rId32" w:history="1">
         <w:r>
           <w:rPr>
             <w:rStyle w:val="Hyperlink"/>
@@ -2373,7 +2747,7 @@
         </w:rPr>
         <w:t xml:space="preserve">, </w:t>
       </w:r>
-      <w:hyperlink r:id="rId28" w:history="1">
+      <w:hyperlink r:id="rId33" w:history="1">
         <w:r>
           <w:rPr>
             <w:rStyle w:val="Hyperlink"/>
@@ -2426,7 +2800,7 @@
         </w:rPr>
         <w:t xml:space="preserve">and </w:t>
       </w:r>
-      <w:hyperlink r:id="rId29" w:history="1">
+      <w:hyperlink r:id="rId34" w:history="1">
         <w:r>
           <w:rPr>
             <w:rStyle w:val="Hyperlink"/>
@@ -2502,7 +2876,7 @@
         </w:rPr>
         <w:tab/>
       </w:r>
-      <w:hyperlink r:id="rId30" w:history="1">
+      <w:hyperlink r:id="rId35" w:history="1">
         <w:r>
           <w:rPr>
             <w:rStyle w:val="Hyperlink"/>
@@ -2523,7 +2897,7 @@
         </w:rPr>
         <w:t xml:space="preserve">, </w:t>
       </w:r>
-      <w:hyperlink r:id="rId31" w:history="1">
+      <w:hyperlink r:id="rId36" w:history="1">
         <w:r>
           <w:rPr>
             <w:rStyle w:val="Hyperlink"/>
@@ -2555,7 +2929,7 @@
         </w:rPr>
         <w:t xml:space="preserve"> </w:t>
       </w:r>
-      <w:hyperlink r:id="rId32" w:history="1">
+      <w:hyperlink r:id="rId37" w:history="1">
         <w:r>
           <w:rPr>
             <w:rStyle w:val="Hyperlink"/>
@@ -2576,7 +2950,7 @@
         </w:rPr>
         <w:t xml:space="preserve">, </w:t>
       </w:r>
-      <w:hyperlink r:id="rId33" w:history="1">
+      <w:hyperlink r:id="rId38" w:history="1">
         <w:r>
           <w:rPr>
             <w:rStyle w:val="Hyperlink"/>
@@ -2598,8 +2972,115 @@
           <w:szCs w:val="22"/>
           <w:u w:val="none" w:color="BFBFBF" w:themeColor="background1" w:themeShade="BF"/>
         </w:rPr>
-        <w:t>, Real Analysis (Graduate), Complex Analysis (Graduate), Topology I, Algebra I</w:t>
-      </w:r>
+        <w:t xml:space="preserve">, </w:t>
+      </w:r>
+      <w:hyperlink r:id="rId39" w:history="1">
+        <w:r>
+          <w:rPr>
+            <w:rStyle w:val="Hyperlink"/>
+            <w:rFonts w:ascii="Ubuntu Light" w:hAnsi="Ubuntu Light" w:cs="Times New Roman"/>
+            <w:color w:val="auto"/>
+            <w:sz w:val="22"/>
+            <w:szCs w:val="22"/>
+            <w:u w:color="BFBFBF" w:themeColor="background1" w:themeShade="BF"/>
+          </w:rPr>
+          <w:t>Real Analysi</w:t>
+        </w:r>
+        <w:r>
+          <w:rPr>
+            <w:rStyle w:val="Hyperlink"/>
+            <w:rFonts w:ascii="Ubuntu Light" w:hAnsi="Ubuntu Light" w:cs="Times New Roman"/>
+            <w:color w:val="auto"/>
+            <w:sz w:val="22"/>
+            <w:szCs w:val="22"/>
+            <w:u w:color="BFBFBF" w:themeColor="background1" w:themeShade="BF"/>
+          </w:rPr>
+          <w:t>s (Graduate)</w:t>
+        </w:r>
+      </w:hyperlink>
+      <w:r>
+        <w:rPr>
+          <w:rStyle w:val="Hyperlink"/>
+          <w:rFonts w:ascii="Ubuntu Light" w:hAnsi="Ubuntu Light" w:cs="Times New Roman"/>
+          <w:color w:val="auto"/>
+          <w:sz w:val="22"/>
+          <w:szCs w:val="22"/>
+          <w:u w:val="none" w:color="BFBFBF" w:themeColor="background1" w:themeShade="BF"/>
+        </w:rPr>
+        <w:t xml:space="preserve">, </w:t>
+      </w:r>
+      <w:hyperlink r:id="rId40" w:history="1">
+        <w:r>
+          <w:rPr>
+            <w:rStyle w:val="Hyperlink"/>
+            <w:rFonts w:ascii="Ubuntu Light" w:hAnsi="Ubuntu Light" w:cs="Times New Roman"/>
+            <w:color w:val="auto"/>
+            <w:sz w:val="22"/>
+            <w:szCs w:val="22"/>
+            <w:u w:color="BFBFBF" w:themeColor="background1" w:themeShade="BF"/>
+          </w:rPr>
+          <w:t>Complex Analysi</w:t>
+        </w:r>
+        <w:r>
+          <w:rPr>
+            <w:rStyle w:val="Hyperlink"/>
+            <w:rFonts w:ascii="Ubuntu Light" w:hAnsi="Ubuntu Light" w:cs="Times New Roman"/>
+            <w:color w:val="auto"/>
+            <w:sz w:val="22"/>
+            <w:szCs w:val="22"/>
+            <w:u w:color="BFBFBF" w:themeColor="background1" w:themeShade="BF"/>
+          </w:rPr>
+          <w:t>s (Graduate)</w:t>
+        </w:r>
+      </w:hyperlink>
+      <w:r>
+        <w:rPr>
+          <w:rStyle w:val="Hyperlink"/>
+          <w:rFonts w:ascii="Ubuntu Light" w:hAnsi="Ubuntu Light" w:cs="Times New Roman"/>
+          <w:color w:val="auto"/>
+          <w:sz w:val="22"/>
+          <w:szCs w:val="22"/>
+          <w:u w:val="none" w:color="BFBFBF" w:themeColor="background1" w:themeShade="BF"/>
+        </w:rPr>
+        <w:t xml:space="preserve">, </w:t>
+      </w:r>
+      <w:hyperlink r:id="rId41" w:history="1">
+        <w:r>
+          <w:rPr>
+            <w:rStyle w:val="Hyperlink"/>
+            <w:rFonts w:ascii="Ubuntu Light" w:hAnsi="Ubuntu Light" w:cs="Times New Roman"/>
+            <w:color w:val="auto"/>
+            <w:sz w:val="22"/>
+            <w:szCs w:val="22"/>
+            <w:u w:color="BFBFBF" w:themeColor="background1" w:themeShade="BF"/>
+          </w:rPr>
+          <w:t>Topology I</w:t>
+        </w:r>
+      </w:hyperlink>
+      <w:r>
+        <w:rPr>
+          <w:rStyle w:val="Hyperlink"/>
+          <w:rFonts w:ascii="Ubuntu Light" w:hAnsi="Ubuntu Light" w:cs="Times New Roman"/>
+          <w:color w:val="auto"/>
+          <w:sz w:val="22"/>
+          <w:szCs w:val="22"/>
+          <w:u w:val="none" w:color="BFBFBF" w:themeColor="background1" w:themeShade="BF"/>
+        </w:rPr>
+        <w:t xml:space="preserve">, </w:t>
+      </w:r>
+      <w:hyperlink r:id="rId42" w:history="1">
+        <w:r>
+          <w:rPr>
+            <w:rStyle w:val="Hyperlink"/>
+            <w:rFonts w:ascii="Ubuntu Light" w:hAnsi="Ubuntu Light" w:cs="Times New Roman"/>
+            <w:color w:val="auto"/>
+            <w:sz w:val="22"/>
+            <w:szCs w:val="22"/>
+            <w:u w:color="BFBFBF" w:themeColor="background1" w:themeShade="BF"/>
+          </w:rPr>
+          <w:t>Algebra I</w:t>
+        </w:r>
+      </w:hyperlink>
     </w:p>
     <w:p>
       <w:pPr>
@@ -2681,7 +3162,7 @@
         </w:rPr>
         <w:t xml:space="preserve"> percentile) in </w:t>
       </w:r>
-      <w:hyperlink r:id="rId34" w:history="1">
+      <w:hyperlink r:id="rId43" w:history="1">
         <w:r>
           <w:rPr>
             <w:rStyle w:val="Hyperlink"/>
@@ -2739,6 +3220,71 @@
       <w:r>
         <w:rPr>
           <w:rFonts w:ascii="Ubuntu Light" w:hAnsi="Ubuntu Light" w:cs="Times New Roman"/>
+          <w:sz w:val="22"/>
+          <w:szCs w:val="22"/>
+        </w:rPr>
+        <w:drawing>
+          <wp:anchor distT="0" distB="0" distL="114300" distR="114300" simplePos="0" relativeHeight="251661312" behindDoc="0" locked="0" layoutInCell="1" allowOverlap="1" wp14:anchorId="22A6DE26" wp14:editId="7B2688F4">
+            <wp:simplePos x="0" y="0"/>
+            <wp:positionH relativeFrom="column">
+              <wp:posOffset>3016250</wp:posOffset>
+            </wp:positionH>
+            <wp:positionV relativeFrom="page">
+              <wp:posOffset>9501656</wp:posOffset>
+            </wp:positionV>
+            <wp:extent cx="640080" cy="156845"/>
+            <wp:effectExtent l="0" t="0" r="0" b="0"/>
+            <wp:wrapNone/>
+            <wp:docPr id="4" name="Graphic 4"/>
+            <wp:cNvGraphicFramePr>
+              <a:graphicFrameLocks xmlns:a="http://schemas.openxmlformats.org/drawingml/2006/main" noChangeAspect="1"/>
+            </wp:cNvGraphicFramePr>
+            <a:graphic xmlns:a="http://schemas.openxmlformats.org/drawingml/2006/main">
+              <a:graphicData uri="http://schemas.openxmlformats.org/drawingml/2006/picture">
+                <pic:pic xmlns:pic="http://schemas.openxmlformats.org/drawingml/2006/picture">
+                  <pic:nvPicPr>
+                    <pic:cNvPr id="1" name=""/>
+                    <pic:cNvPicPr/>
+                  </pic:nvPicPr>
+                  <pic:blipFill>
+                    <a:blip r:embed="rId44" cstate="print">
+                      <a:extLst>
+                        <a:ext uri="{28A0092B-C50C-407E-A947-70E740481C1C}">
+                          <a14:useLocalDpi xmlns:a14="http://schemas.microsoft.com/office/drawing/2010/main" val="0"/>
+                        </a:ext>
+                        <a:ext uri="{96DAC541-7B7A-43D3-8B79-37D633B846F1}">
+                          <asvg:svgBlip xmlns:asvg="http://schemas.microsoft.com/office/drawing/2016/SVG/main" r:embed="rId45"/>
+                        </a:ext>
+                      </a:extLst>
+                    </a:blip>
+                    <a:stretch>
+                      <a:fillRect/>
+                    </a:stretch>
+                  </pic:blipFill>
+                  <pic:spPr>
+                    <a:xfrm flipV="1">
+                      <a:off x="0" y="0"/>
+                      <a:ext cx="640080" cy="156845"/>
+                    </a:xfrm>
+                    <a:prstGeom prst="rect">
+                      <a:avLst/>
+                    </a:prstGeom>
+                  </pic:spPr>
+                </pic:pic>
+              </a:graphicData>
+            </a:graphic>
+            <wp14:sizeRelH relativeFrom="page">
+              <wp14:pctWidth>0</wp14:pctWidth>
+            </wp14:sizeRelH>
+            <wp14:sizeRelV relativeFrom="page">
+              <wp14:pctHeight>0</wp14:pctHeight>
+            </wp14:sizeRelV>
+          </wp:anchor>
+        </w:drawing>
+      </w:r>
+      <w:r>
+        <w:rPr>
+          <w:rFonts w:ascii="Ubuntu Light" w:hAnsi="Ubuntu Light" w:cs="Times New Roman"/>
           <w:color w:val="auto"/>
           <w:sz w:val="22"/>
           <w:szCs w:val="22"/>
@@ -2765,7 +3311,7 @@
         </w:rPr>
         <w:t xml:space="preserve"> percentile) in </w:t>
       </w:r>
-      <w:hyperlink r:id="rId35" w:history="1">
+      <w:hyperlink r:id="rId46" w:history="1">
         <w:r>
           <w:rPr>
             <w:rStyle w:val="Hyperlink"/>
@@ -2817,22 +3363,10 @@
         <w:t>(2018)</w:t>
       </w:r>
     </w:p>
-    <w:p>
-      <w:pPr>
-        <w:pStyle w:val="Default"/>
-        <w:tabs>
-          <w:tab w:val="left" w:pos="2520"/>
-        </w:tabs>
-        <w:spacing w:line="276" w:lineRule="auto"/>
-        <w:rPr>
-          <w:rFonts w:ascii="Ubuntu Light" w:hAnsi="Ubuntu Light" w:cs="Times New Roman"/>
-          <w:color w:val="auto"/>
-          <w:sz w:val="22"/>
-          <w:szCs w:val="22"/>
-        </w:rPr>
-      </w:pPr>
-    </w:p>
     <w:sectPr>
+      <w:footnotePr>
+        <w:pos w:val="beneathText"/>
+      </w:footnotePr>
       <w:pgSz w:w="12240" w:h="15840"/>
       <w:pgMar w:top="1008" w:right="864" w:bottom="1008" w:left="864" w:header="720" w:footer="720" w:gutter="0"/>
       <w:cols w:space="720"/>
@@ -5800,6 +6334,53 @@
       <w:shd w:val="clear" w:color="auto" w:fill="E1DFDD"/>
     </w:rPr>
   </w:style>
+  <w:style w:type="paragraph" w:styleId="FootnoteText">
+    <w:name w:val="footnote text"/>
+    <w:basedOn w:val="Normal"/>
+    <w:link w:val="FootnoteTextChar"/>
+    <w:uiPriority w:val="99"/>
+    <w:semiHidden/>
+    <w:unhideWhenUsed/>
+    <w:rsid w:val="004026B3"/>
+    <w:pPr>
+      <w:spacing w:after="0" w:line="240" w:lineRule="auto"/>
+    </w:pPr>
+    <w:rPr>
+      <w:sz w:val="20"/>
+      <w:szCs w:val="20"/>
+    </w:rPr>
+  </w:style>
+  <w:style w:type="character" w:customStyle="1" w:styleId="FootnoteTextChar">
+    <w:name w:val="Footnote Text Char"/>
+    <w:basedOn w:val="DefaultParagraphFont"/>
+    <w:link w:val="FootnoteText"/>
+    <w:uiPriority w:val="99"/>
+    <w:semiHidden/>
+    <w:rsid w:val="004026B3"/>
+    <w:rPr>
+      <w:sz w:val="20"/>
+      <w:szCs w:val="20"/>
+    </w:rPr>
+  </w:style>
+  <w:style w:type="character" w:styleId="FootnoteReference">
+    <w:name w:val="footnote reference"/>
+    <w:basedOn w:val="DefaultParagraphFont"/>
+    <w:uiPriority w:val="99"/>
+    <w:semiHidden/>
+    <w:unhideWhenUsed/>
+    <w:rsid w:val="004026B3"/>
+    <w:rPr>
+      <w:vertAlign w:val="superscript"/>
+    </w:rPr>
+  </w:style>
+  <w:style w:type="character" w:styleId="LineNumber">
+    <w:name w:val="line number"/>
+    <w:basedOn w:val="DefaultParagraphFont"/>
+    <w:uiPriority w:val="99"/>
+    <w:semiHidden/>
+    <w:unhideWhenUsed/>
+    <w:rsid w:val="00CE44C6"/>
+  </w:style>
 </w:styles>
 </file>
 
@@ -6093,7 +6674,7 @@
 </file>
 
 <file path=customXml/itemProps1.xml><?xml version="1.0" encoding="utf-8"?>
-<ds:datastoreItem xmlns:ds="http://schemas.openxmlformats.org/officeDocument/2006/customXml" ds:itemID="{013210CE-8DA8-45E8-93E1-329A46B7766E}">
+<ds:datastoreItem xmlns:ds="http://schemas.openxmlformats.org/officeDocument/2006/customXml" ds:itemID="{67972805-D090-4199-9D5F-1BCAA530097E}">
   <ds:schemaRefs>
     <ds:schemaRef ds:uri="http://schemas.openxmlformats.org/officeDocument/2006/bibliography"/>
   </ds:schemaRefs>

</xml_diff>

<commit_message>
added mention of typescript generics
</commit_message>
<xml_diff>
--- a/docs/resume.docx
+++ b/docs/resume.docx
@@ -298,6 +298,7 @@
       <w:r>
         <w:rPr>
           <w:rFonts w:ascii="Book Antiqua" w:hAnsi="Book Antiqua"/>
+          <w:noProof/>
           <w:sz w:val="22"/>
         </w:rPr>
         <w:drawing>
@@ -1768,9 +1769,42 @@
           <w:szCs w:val="22"/>
           <w:u w:color="BFBFBF" w:themeColor="background1" w:themeShade="BF"/>
         </w:rPr>
-        <w:t xml:space="preserve">An experiment in using </w:t>
+        <w:t xml:space="preserve">An experiment </w:t>
+      </w:r>
+      <w:r>
+        <w:rPr>
+          <w:rFonts w:ascii="Ubuntu Light" w:hAnsi="Ubuntu Light" w:cs="Times New Roman"/>
+          <w:color w:val="auto"/>
+          <w:sz w:val="22"/>
+          <w:szCs w:val="22"/>
+          <w:u w:color="BFBFBF" w:themeColor="background1" w:themeShade="BF"/>
+        </w:rPr>
+        <w:t xml:space="preserve">in </w:t>
       </w:r>
       <w:hyperlink r:id="rId21" w:history="1">
+        <w:r>
+          <w:rPr>
+            <w:rStyle w:val="Hyperlink"/>
+            <w:rFonts w:ascii="Ubuntu Light" w:hAnsi="Ubuntu Light" w:cs="Times New Roman"/>
+            <w:color w:val="auto"/>
+            <w:sz w:val="22"/>
+            <w:szCs w:val="22"/>
+            <w:u w:color="BFBFBF" w:themeColor="background1" w:themeShade="BF"/>
+          </w:rPr>
+          <w:t>TypeScript Generics</w:t>
+        </w:r>
+      </w:hyperlink>
+      <w:r>
+        <w:rPr>
+          <w:rFonts w:ascii="Ubuntu Light" w:hAnsi="Ubuntu Light" w:cs="Times New Roman"/>
+          <w:color w:val="auto"/>
+          <w:sz w:val="22"/>
+          <w:szCs w:val="22"/>
+          <w:u w:color="BFBFBF" w:themeColor="background1" w:themeShade="BF"/>
+        </w:rPr>
+        <w:t xml:space="preserve">, </w:t>
+      </w:r>
+      <w:hyperlink r:id="rId22" w:history="1">
         <w:r>
           <w:rPr>
             <w:rStyle w:val="Hyperlink"/>
@@ -1792,28 +1826,6 @@
         </w:rPr>
         <w:t xml:space="preserve">, </w:t>
       </w:r>
-      <w:hyperlink r:id="rId22" w:history="1">
-        <w:r>
-          <w:rPr>
-            <w:rStyle w:val="Hyperlink"/>
-            <w:rFonts w:ascii="Ubuntu Light" w:hAnsi="Ubuntu Light" w:cs="Times New Roman"/>
-            <w:color w:val="auto"/>
-            <w:sz w:val="22"/>
-            <w:szCs w:val="22"/>
-            <w:u w:color="BFBFBF" w:themeColor="background1" w:themeShade="BF"/>
-          </w:rPr>
-          <w:t>D3.js</w:t>
-        </w:r>
-      </w:hyperlink>
-      <w:r>
-        <w:rPr>
-          <w:rFonts w:ascii="Ubuntu Light" w:hAnsi="Ubuntu Light" w:cs="Times New Roman"/>
-          <w:color w:val="auto"/>
-          <w:sz w:val="22"/>
-          <w:szCs w:val="22"/>
-        </w:rPr>
-        <w:t xml:space="preserve">, </w:t>
-      </w:r>
       <w:hyperlink r:id="rId23" w:history="1">
         <w:r>
           <w:rPr>
@@ -1824,7 +1836,7 @@
             <w:szCs w:val="22"/>
             <w:u w:color="BFBFBF" w:themeColor="background1" w:themeShade="BF"/>
           </w:rPr>
-          <w:t>three.js</w:t>
+          <w:t>D3</w:t>
         </w:r>
       </w:hyperlink>
       <w:r>
@@ -1836,76 +1848,70 @@
         </w:rPr>
         <w:t xml:space="preserve">, </w:t>
       </w:r>
-      <w:r>
-        <w:rPr>
-          <w:rFonts w:ascii="Ubuntu Light" w:hAnsi="Ubuntu Light" w:cs="Times New Roman"/>
-          <w:color w:val="auto"/>
-          <w:sz w:val="22"/>
-          <w:szCs w:val="22"/>
-        </w:rPr>
-        <w:t xml:space="preserve">and </w:t>
+      <w:hyperlink r:id="rId24" w:history="1">
+        <w:r>
+          <w:rPr>
+            <w:rStyle w:val="Hyperlink"/>
+            <w:rFonts w:ascii="Ubuntu Light" w:hAnsi="Ubuntu Light" w:cs="Times New Roman"/>
+            <w:color w:val="auto"/>
+            <w:sz w:val="22"/>
+            <w:szCs w:val="22"/>
+            <w:u w:color="BFBFBF" w:themeColor="background1" w:themeShade="BF"/>
+          </w:rPr>
+          <w:t>three</w:t>
+        </w:r>
+      </w:hyperlink>
+      <w:r>
+        <w:rPr>
+          <w:rFonts w:ascii="Ubuntu Light" w:hAnsi="Ubuntu Light" w:cs="Times New Roman"/>
+          <w:color w:val="auto"/>
+          <w:sz w:val="22"/>
+          <w:szCs w:val="22"/>
+        </w:rPr>
+        <w:t xml:space="preserve">, </w:t>
+      </w:r>
+      <w:r>
+        <w:rPr>
+          <w:rFonts w:ascii="Ubuntu Light" w:hAnsi="Ubuntu Light" w:cs="Times New Roman"/>
+          <w:color w:val="auto"/>
+          <w:sz w:val="22"/>
+          <w:szCs w:val="22"/>
+        </w:rPr>
+        <w:t>&amp;</w:t>
+      </w:r>
+      <w:r>
+        <w:rPr>
+          <w:rFonts w:ascii="Ubuntu Light" w:hAnsi="Ubuntu Light" w:cs="Times New Roman"/>
+          <w:color w:val="auto"/>
+          <w:sz w:val="22"/>
+          <w:szCs w:val="22"/>
+        </w:rPr>
+        <w:t xml:space="preserve"> </w:t>
+      </w:r>
+      <w:hyperlink r:id="rId25" w:history="1">
+        <w:r>
+          <w:rPr>
+            <w:rStyle w:val="Hyperlink"/>
+            <w:rFonts w:ascii="Ubuntu Light" w:hAnsi="Ubuntu Light" w:cs="Times New Roman"/>
+            <w:color w:val="auto"/>
+            <w:sz w:val="22"/>
+            <w:szCs w:val="22"/>
+            <w:u w:color="BFBFBF" w:themeColor="background1" w:themeShade="BF"/>
+          </w:rPr>
+          <w:t>Immutable</w:t>
+        </w:r>
+      </w:hyperlink>
+      <w:r>
+        <w:rPr>
+          <w:rFonts w:ascii="Ubuntu Light" w:hAnsi="Ubuntu Light" w:cs="Times New Roman"/>
+          <w:color w:val="auto"/>
+          <w:sz w:val="22"/>
+          <w:szCs w:val="22"/>
+        </w:rPr>
+        <w:t>.</w:t>
       </w:r>
       <w:bookmarkStart w:id="0" w:name="_GoBack"/>
       <w:bookmarkEnd w:id="0"/>
-      <w:r>
-        <w:rPr>
-          <w:rStyle w:val="Hyperlink"/>
-          <w:color w:val="auto"/>
-          <w:u w:color="BFBFBF" w:themeColor="background1" w:themeShade="BF"/>
-        </w:rPr>
-        <w:fldChar w:fldCharType="begin"/>
-      </w:r>
-      <w:r>
-        <w:rPr>
-          <w:rStyle w:val="Hyperlink"/>
-          <w:color w:val="auto"/>
-          <w:u w:color="BFBFBF" w:themeColor="background1" w:themeShade="BF"/>
-        </w:rPr>
-        <w:instrText xml:space="preserve"> HYPERLINK "https://facebook.github.io/immutable-js/" </w:instrText>
-      </w:r>
-      <w:r>
-        <w:rPr>
-          <w:rStyle w:val="Hyperlink"/>
-          <w:color w:val="auto"/>
-          <w:u w:color="BFBFBF" w:themeColor="background1" w:themeShade="BF"/>
-        </w:rPr>
-      </w:r>
-      <w:r>
-        <w:rPr>
-          <w:rStyle w:val="Hyperlink"/>
-          <w:color w:val="auto"/>
-          <w:u w:color="BFBFBF" w:themeColor="background1" w:themeShade="BF"/>
-        </w:rPr>
-        <w:fldChar w:fldCharType="separate"/>
-      </w:r>
-      <w:r>
-        <w:rPr>
-          <w:rStyle w:val="Hyperlink"/>
-          <w:rFonts w:ascii="Ubuntu Light" w:hAnsi="Ubuntu Light" w:cs="Times New Roman"/>
-          <w:color w:val="auto"/>
-          <w:sz w:val="22"/>
-          <w:szCs w:val="22"/>
-          <w:u w:color="BFBFBF" w:themeColor="background1" w:themeShade="BF"/>
-        </w:rPr>
-        <w:t>Immutable.js</w:t>
-      </w:r>
-      <w:r>
-        <w:rPr>
-          <w:rStyle w:val="Hyperlink"/>
-          <w:color w:val="auto"/>
-          <w:u w:color="BFBFBF" w:themeColor="background1" w:themeShade="BF"/>
-        </w:rPr>
-        <w:fldChar w:fldCharType="end"/>
-      </w:r>
-      <w:r>
-        <w:rPr>
-          <w:rFonts w:ascii="Ubuntu Light" w:hAnsi="Ubuntu Light" w:cs="Times New Roman"/>
-          <w:color w:val="auto"/>
-          <w:sz w:val="22"/>
-          <w:szCs w:val="22"/>
-        </w:rPr>
-        <w:t>.</w:t>
-      </w:r>
     </w:p>
     <w:p>
       <w:pPr>
@@ -1945,7 +1951,7 @@
         </w:rPr>
         <w:t xml:space="preserve"> </w:t>
       </w:r>
-      <w:hyperlink r:id="rId24" w:history="1">
+      <w:hyperlink r:id="rId26" w:history="1">
         <w:r>
           <w:rPr>
             <w:rStyle w:val="Hyperlink"/>
@@ -2114,7 +2120,7 @@
         </w:rPr>
         <w:t>[</w:t>
       </w:r>
-      <w:hyperlink r:id="rId25" w:history="1">
+      <w:hyperlink r:id="rId27" w:history="1">
         <w:r>
           <w:rPr>
             <w:rStyle w:val="Hyperlink"/>
@@ -2172,7 +2178,7 @@
         </w:rPr>
         <w:t xml:space="preserve"> </w:t>
       </w:r>
-      <w:hyperlink r:id="rId26" w:history="1">
+      <w:hyperlink r:id="rId28" w:history="1">
         <w:r>
           <w:rPr>
             <w:rStyle w:val="Hyperlink"/>
@@ -2316,7 +2322,7 @@
         </w:rPr>
         <w:t xml:space="preserve">in </w:t>
       </w:r>
-      <w:hyperlink r:id="rId27" w:history="1">
+      <w:hyperlink r:id="rId29" w:history="1">
         <w:r>
           <w:rPr>
             <w:rStyle w:val="Hyperlink"/>
@@ -2345,7 +2351,7 @@
         </w:rPr>
         <w:t xml:space="preserve">the </w:t>
       </w:r>
-      <w:hyperlink r:id="rId28" w:history="1">
+      <w:hyperlink r:id="rId30" w:history="1">
         <w:r>
           <w:rPr>
             <w:rStyle w:val="Hyperlink"/>
@@ -2398,7 +2404,7 @@
         </w:rPr>
         <w:t xml:space="preserve">Built with JavaScript and </w:t>
       </w:r>
-      <w:hyperlink r:id="rId29" w:history="1">
+      <w:hyperlink r:id="rId31" w:history="1">
         <w:r>
           <w:rPr>
             <w:rStyle w:val="Hyperlink"/>
@@ -2572,7 +2578,7 @@
         </w:rPr>
         <w:t>[</w:t>
       </w:r>
-      <w:hyperlink r:id="rId30" w:history="1">
+      <w:hyperlink r:id="rId32" w:history="1">
         <w:r>
           <w:rPr>
             <w:rStyle w:val="Hyperlink"/>
@@ -2630,7 +2636,7 @@
         </w:rPr>
         <w:t xml:space="preserve"> </w:t>
       </w:r>
-      <w:hyperlink r:id="rId31" w:history="1">
+      <w:hyperlink r:id="rId33" w:history="1">
         <w:r>
           <w:rPr>
             <w:rStyle w:val="Hyperlink"/>
@@ -2726,7 +2732,7 @@
         </w:rPr>
         <w:t xml:space="preserve">with </w:t>
       </w:r>
-      <w:hyperlink r:id="rId32" w:history="1">
+      <w:hyperlink r:id="rId34" w:history="1">
         <w:r>
           <w:rPr>
             <w:rStyle w:val="Hyperlink"/>
@@ -2747,7 +2753,7 @@
         </w:rPr>
         <w:t xml:space="preserve">, </w:t>
       </w:r>
-      <w:hyperlink r:id="rId33" w:history="1">
+      <w:hyperlink r:id="rId35" w:history="1">
         <w:r>
           <w:rPr>
             <w:rStyle w:val="Hyperlink"/>
@@ -2800,7 +2806,7 @@
         </w:rPr>
         <w:t xml:space="preserve">and </w:t>
       </w:r>
-      <w:hyperlink r:id="rId34" w:history="1">
+      <w:hyperlink r:id="rId36" w:history="1">
         <w:r>
           <w:rPr>
             <w:rStyle w:val="Hyperlink"/>
@@ -2876,7 +2882,7 @@
         </w:rPr>
         <w:tab/>
       </w:r>
-      <w:hyperlink r:id="rId35" w:history="1">
+      <w:hyperlink r:id="rId37" w:history="1">
         <w:r>
           <w:rPr>
             <w:rStyle w:val="Hyperlink"/>
@@ -2897,7 +2903,7 @@
         </w:rPr>
         <w:t xml:space="preserve">, </w:t>
       </w:r>
-      <w:hyperlink r:id="rId36" w:history="1">
+      <w:hyperlink r:id="rId38" w:history="1">
         <w:r>
           <w:rPr>
             <w:rStyle w:val="Hyperlink"/>
@@ -2929,7 +2935,7 @@
         </w:rPr>
         <w:t xml:space="preserve"> </w:t>
       </w:r>
-      <w:hyperlink r:id="rId37" w:history="1">
+      <w:hyperlink r:id="rId39" w:history="1">
         <w:r>
           <w:rPr>
             <w:rStyle w:val="Hyperlink"/>
@@ -2950,7 +2956,7 @@
         </w:rPr>
         <w:t xml:space="preserve">, </w:t>
       </w:r>
-      <w:hyperlink r:id="rId38" w:history="1">
+      <w:hyperlink r:id="rId40" w:history="1">
         <w:r>
           <w:rPr>
             <w:rStyle w:val="Hyperlink"/>
@@ -2974,7 +2980,7 @@
         </w:rPr>
         <w:t xml:space="preserve">, </w:t>
       </w:r>
-      <w:hyperlink r:id="rId39" w:history="1">
+      <w:hyperlink r:id="rId41" w:history="1">
         <w:r>
           <w:rPr>
             <w:rStyle w:val="Hyperlink"/>
@@ -3009,7 +3015,7 @@
         </w:rPr>
         <w:t xml:space="preserve">, </w:t>
       </w:r>
-      <w:hyperlink r:id="rId40" w:history="1">
+      <w:hyperlink r:id="rId42" w:history="1">
         <w:r>
           <w:rPr>
             <w:rStyle w:val="Hyperlink"/>
@@ -3044,7 +3050,7 @@
         </w:rPr>
         <w:t xml:space="preserve">, </w:t>
       </w:r>
-      <w:hyperlink r:id="rId41" w:history="1">
+      <w:hyperlink r:id="rId43" w:history="1">
         <w:r>
           <w:rPr>
             <w:rStyle w:val="Hyperlink"/>
@@ -3068,7 +3074,7 @@
         </w:rPr>
         <w:t xml:space="preserve">, </w:t>
       </w:r>
-      <w:hyperlink r:id="rId42" w:history="1">
+      <w:hyperlink r:id="rId44" w:history="1">
         <w:r>
           <w:rPr>
             <w:rStyle w:val="Hyperlink"/>
@@ -3162,7 +3168,7 @@
         </w:rPr>
         <w:t xml:space="preserve"> percentile) in </w:t>
       </w:r>
-      <w:hyperlink r:id="rId43" w:history="1">
+      <w:hyperlink r:id="rId45" w:history="1">
         <w:r>
           <w:rPr>
             <w:rStyle w:val="Hyperlink"/>
@@ -3220,6 +3226,7 @@
       <w:r>
         <w:rPr>
           <w:rFonts w:ascii="Ubuntu Light" w:hAnsi="Ubuntu Light" w:cs="Times New Roman"/>
+          <w:noProof/>
           <w:sz w:val="22"/>
           <w:szCs w:val="22"/>
         </w:rPr>
@@ -3247,13 +3254,13 @@
                     <pic:cNvPicPr/>
                   </pic:nvPicPr>
                   <pic:blipFill>
-                    <a:blip r:embed="rId44" cstate="print">
+                    <a:blip r:embed="rId46" cstate="print">
                       <a:extLst>
                         <a:ext uri="{28A0092B-C50C-407E-A947-70E740481C1C}">
                           <a14:useLocalDpi xmlns:a14="http://schemas.microsoft.com/office/drawing/2010/main" val="0"/>
                         </a:ext>
                         <a:ext uri="{96DAC541-7B7A-43D3-8B79-37D633B846F1}">
-                          <asvg:svgBlip xmlns:asvg="http://schemas.microsoft.com/office/drawing/2016/SVG/main" r:embed="rId45"/>
+                          <asvg:svgBlip xmlns:asvg="http://schemas.microsoft.com/office/drawing/2016/SVG/main" r:embed="rId47"/>
                         </a:ext>
                       </a:extLst>
                     </a:blip>
@@ -3311,7 +3318,7 @@
         </w:rPr>
         <w:t xml:space="preserve"> percentile) in </w:t>
       </w:r>
-      <w:hyperlink r:id="rId46" w:history="1">
+      <w:hyperlink r:id="rId48" w:history="1">
         <w:r>
           <w:rPr>
             <w:rStyle w:val="Hyperlink"/>
@@ -6674,7 +6681,7 @@
 </file>
 
 <file path=customXml/itemProps1.xml><?xml version="1.0" encoding="utf-8"?>
-<ds:datastoreItem xmlns:ds="http://schemas.openxmlformats.org/officeDocument/2006/customXml" ds:itemID="{67972805-D090-4199-9D5F-1BCAA530097E}">
+<ds:datastoreItem xmlns:ds="http://schemas.openxmlformats.org/officeDocument/2006/customXml" ds:itemID="{2F136E62-D1D3-49E8-9DE5-47B0E1124249}">
   <ds:schemaRefs>
     <ds:schemaRef ds:uri="http://schemas.openxmlformats.org/officeDocument/2006/bibliography"/>
   </ds:schemaRefs>

</xml_diff>

<commit_message>
3 column layout. dates on right.
</commit_message>
<xml_diff>
--- a/docs/resume.docx
+++ b/docs/resume.docx
@@ -19,8 +19,6 @@
           <w:szCs w:val="64"/>
         </w:rPr>
       </w:pPr>
-      <w:bookmarkStart w:id="0" w:name="_GoBack"/>
-      <w:bookmarkEnd w:id="0"/>
       <w:r>
         <w:rPr>
           <w:rStyle w:val="A0"/>
@@ -92,7 +90,7 @@
           <w:spacing w:val="10"/>
           <w:sz w:val="18"/>
         </w:rPr>
-        <w:t>spenceryue@utexas.edu     405</w:t>
+        <w:t xml:space="preserve">spenceryue@utexas.edu     </w:t>
       </w:r>
       <w:r>
         <w:rPr>
@@ -100,7 +98,7 @@
           <w:spacing w:val="10"/>
           <w:sz w:val="18"/>
         </w:rPr>
-        <w:t xml:space="preserve"> </w:t>
+        <w:t xml:space="preserve">( </w:t>
       </w:r>
       <w:r>
         <w:rPr>
@@ -108,7 +106,7 @@
           <w:spacing w:val="10"/>
           <w:sz w:val="18"/>
         </w:rPr>
-        <w:t>308</w:t>
+        <w:t>405</w:t>
       </w:r>
       <w:r>
         <w:rPr>
@@ -116,7 +114,7 @@
           <w:spacing w:val="10"/>
           <w:sz w:val="18"/>
         </w:rPr>
-        <w:t xml:space="preserve"> </w:t>
+        <w:t xml:space="preserve"> )</w:t>
       </w:r>
       <w:r>
         <w:rPr>
@@ -124,13 +122,37 @@
           <w:spacing w:val="10"/>
           <w:sz w:val="18"/>
         </w:rPr>
+        <w:t xml:space="preserve"> </w:t>
+      </w:r>
+      <w:r>
+        <w:rPr>
+          <w:rFonts w:ascii="Ubuntu Light" w:hAnsi="Ubuntu Light"/>
+          <w:spacing w:val="10"/>
+          <w:sz w:val="18"/>
+        </w:rPr>
+        <w:t>308</w:t>
+      </w:r>
+      <w:r>
+        <w:rPr>
+          <w:rFonts w:ascii="Ubuntu Light" w:hAnsi="Ubuntu Light"/>
+          <w:spacing w:val="10"/>
+          <w:sz w:val="18"/>
+        </w:rPr>
+        <w:t xml:space="preserve"> </w:t>
+      </w:r>
+      <w:r>
+        <w:rPr>
+          <w:rFonts w:ascii="Ubuntu Light" w:hAnsi="Ubuntu Light"/>
+          <w:spacing w:val="10"/>
+          <w:sz w:val="18"/>
+        </w:rPr>
         <w:t>7014</w:t>
       </w:r>
     </w:p>
     <w:p>
       <w:pPr>
         <w:pStyle w:val="Default"/>
-        <w:spacing w:before="280" w:after="240" w:line="276" w:lineRule="auto"/>
+        <w:spacing w:before="220" w:after="220"/>
         <w:jc w:val="center"/>
         <w:rPr>
           <w:rFonts w:ascii="Book Antiqua" w:hAnsi="Book Antiqua"/>
@@ -141,151 +163,21 @@
         <w:rPr>
           <w:noProof/>
         </w:rPr>
-        <mc:AlternateContent>
-          <mc:Choice Requires="wps">
-            <w:drawing>
-              <wp:anchor distT="4294967295" distB="4294967295" distL="114300" distR="114300" simplePos="0" relativeHeight="251661824" behindDoc="0" locked="0" layoutInCell="1" allowOverlap="1" wp14:anchorId="4FC40206" wp14:editId="55FF3BD8">
-                <wp:simplePos x="0" y="0"/>
-                <wp:positionH relativeFrom="column">
-                  <wp:posOffset>9525</wp:posOffset>
-                </wp:positionH>
-                <wp:positionV relativeFrom="paragraph">
-                  <wp:posOffset>269239</wp:posOffset>
-                </wp:positionV>
-                <wp:extent cx="3108960" cy="0"/>
-                <wp:effectExtent l="0" t="0" r="0" b="0"/>
-                <wp:wrapNone/>
-                <wp:docPr id="6" name="AutoShape 4"/>
-                <wp:cNvGraphicFramePr>
-                  <a:graphicFrameLocks xmlns:a="http://schemas.openxmlformats.org/drawingml/2006/main"/>
-                </wp:cNvGraphicFramePr>
-                <a:graphic xmlns:a="http://schemas.openxmlformats.org/drawingml/2006/main">
-                  <a:graphicData uri="http://schemas.microsoft.com/office/word/2010/wordprocessingShape">
-                    <wps:wsp>
-                      <wps:cNvCnPr>
-                        <a:cxnSpLocks noChangeShapeType="1"/>
-                      </wps:cNvCnPr>
-                      <wps:spPr bwMode="auto">
-                        <a:xfrm>
-                          <a:off x="0" y="0"/>
-                          <a:ext cx="3108960" cy="0"/>
-                        </a:xfrm>
-                        <a:prstGeom prst="straightConnector1">
-                          <a:avLst/>
-                        </a:prstGeom>
-                        <a:noFill/>
-                        <a:ln w="3175" cmpd="sng">
-                          <a:solidFill>
-                            <a:srgbClr val="EAEAEA"/>
-                          </a:solidFill>
-                          <a:round/>
-                          <a:headEnd type="none" w="med" len="med"/>
-                          <a:tailEnd type="none" w="med" len="med"/>
-                        </a:ln>
-                        <a:extLst>
-                          <a:ext uri="{909E8E84-426E-40DD-AFC4-6F175D3DCCD1}">
-                            <a14:hiddenFill xmlns:a14="http://schemas.microsoft.com/office/drawing/2010/main">
-                              <a:noFill/>
-                            </a14:hiddenFill>
-                          </a:ext>
-                        </a:extLst>
-                      </wps:spPr>
-                      <wps:bodyPr/>
-                    </wps:wsp>
-                  </a:graphicData>
-                </a:graphic>
-                <wp14:sizeRelH relativeFrom="page">
-                  <wp14:pctWidth>0</wp14:pctWidth>
-                </wp14:sizeRelH>
-                <wp14:sizeRelV relativeFrom="page">
-                  <wp14:pctHeight>0</wp14:pctHeight>
-                </wp14:sizeRelV>
-              </wp:anchor>
-            </w:drawing>
-          </mc:Choice>
-          <mc:Fallback>
-            <w:pict>
-              <v:shapetype w14:anchorId="37E4BB15" id="_x0000_t32" coordsize="21600,21600" o:spt="32" o:oned="t" path="m,l21600,21600e" filled="f">
-                <v:path arrowok="t" fillok="f" o:connecttype="none"/>
-                <o:lock v:ext="edit" shapetype="t"/>
-              </v:shapetype>
-              <v:shape id="AutoShape 4" o:spid="_x0000_s1026" type="#_x0000_t32" style="position:absolute;margin-left:.75pt;margin-top:21.2pt;width:244.8pt;height:0;z-index:251661824;visibility:visible;mso-wrap-style:square;mso-width-percent:0;mso-height-percent:0;mso-wrap-distance-left:9pt;mso-wrap-distance-top:-3e-5mm;mso-wrap-distance-right:9pt;mso-wrap-distance-bottom:-3e-5mm;mso-position-horizontal:absolute;mso-position-horizontal-relative:text;mso-position-vertical:absolute;mso-position-vertical-relative:text;mso-width-percent:0;mso-height-percent:0;mso-width-relative:page;mso-height-relative:page" o:gfxdata="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" strokecolor="#eaeaea" strokeweight=".25pt"/>
-            </w:pict>
-          </mc:Fallback>
-        </mc:AlternateContent>
+        <w:pict w14:anchorId="13072FE1">
+          <v:shapetype id="_x0000_t32" coordsize="21600,21600" o:spt="32" o:oned="t" path="m,l21600,21600e" filled="f">
+            <v:path arrowok="t" fillok="f" o:connecttype="none"/>
+            <o:lock v:ext="edit" shapetype="t"/>
+          </v:shapetype>
+          <v:shape id="AutoShape 5" o:spid="_x0000_s1027" type="#_x0000_t32" style="position:absolute;left:0;text-align:left;margin-left:280.3pt;margin-top:18.2pt;width:244.8pt;height:0;z-index:251683328;visibility:visible;mso-wrap-style:square;mso-width-percent:0;mso-height-percent:0;mso-wrap-distance-left:9pt;mso-wrap-distance-top:-3e-5mm;mso-wrap-distance-right:9pt;mso-wrap-distance-bottom:-3e-5mm;mso-position-horizontal-relative:text;mso-position-vertical-relative:text;mso-width-percent:0;mso-height-percent:0;mso-width-relative:page;mso-height-relative:page" strokecolor="#f2f2f2 [3052]" strokeweight=".25pt"/>
+        </w:pict>
       </w:r>
       <w:r>
         <w:rPr>
           <w:noProof/>
         </w:rPr>
-        <mc:AlternateContent>
-          <mc:Choice Requires="wps">
-            <w:drawing>
-              <wp:anchor distT="4294967295" distB="4294967295" distL="114300" distR="114300" simplePos="0" relativeHeight="251683328" behindDoc="0" locked="0" layoutInCell="1" allowOverlap="1" wp14:anchorId="2D8E8436" wp14:editId="60EFF0F8">
-                <wp:simplePos x="0" y="0"/>
-                <wp:positionH relativeFrom="column">
-                  <wp:posOffset>3559810</wp:posOffset>
-                </wp:positionH>
-                <wp:positionV relativeFrom="paragraph">
-                  <wp:posOffset>268604</wp:posOffset>
-                </wp:positionV>
-                <wp:extent cx="3108960" cy="0"/>
-                <wp:effectExtent l="0" t="0" r="0" b="0"/>
-                <wp:wrapNone/>
-                <wp:docPr id="7" name="AutoShape 5"/>
-                <wp:cNvGraphicFramePr>
-                  <a:graphicFrameLocks xmlns:a="http://schemas.openxmlformats.org/drawingml/2006/main"/>
-                </wp:cNvGraphicFramePr>
-                <a:graphic xmlns:a="http://schemas.openxmlformats.org/drawingml/2006/main">
-                  <a:graphicData uri="http://schemas.microsoft.com/office/word/2010/wordprocessingShape">
-                    <wps:wsp>
-                      <wps:cNvCnPr>
-                        <a:cxnSpLocks noChangeShapeType="1"/>
-                      </wps:cNvCnPr>
-                      <wps:spPr bwMode="auto">
-                        <a:xfrm>
-                          <a:off x="0" y="0"/>
-                          <a:ext cx="3108960" cy="0"/>
-                        </a:xfrm>
-                        <a:prstGeom prst="straightConnector1">
-                          <a:avLst/>
-                        </a:prstGeom>
-                        <a:noFill/>
-                        <a:ln w="3175" cmpd="sng">
-                          <a:solidFill>
-                            <a:srgbClr val="EAEAEA"/>
-                          </a:solidFill>
-                          <a:round/>
-                          <a:headEnd type="none" w="med" len="med"/>
-                          <a:tailEnd type="none" w="med" len="med"/>
-                        </a:ln>
-                        <a:extLst>
-                          <a:ext uri="{909E8E84-426E-40DD-AFC4-6F175D3DCCD1}">
-                            <a14:hiddenFill xmlns:a14="http://schemas.microsoft.com/office/drawing/2010/main">
-                              <a:noFill/>
-                            </a14:hiddenFill>
-                          </a:ext>
-                        </a:extLst>
-                      </wps:spPr>
-                      <wps:bodyPr/>
-                    </wps:wsp>
-                  </a:graphicData>
-                </a:graphic>
-                <wp14:sizeRelH relativeFrom="page">
-                  <wp14:pctWidth>0</wp14:pctWidth>
-                </wp14:sizeRelH>
-                <wp14:sizeRelV relativeFrom="page">
-                  <wp14:pctHeight>0</wp14:pctHeight>
-                </wp14:sizeRelV>
-              </wp:anchor>
-            </w:drawing>
-          </mc:Choice>
-          <mc:Fallback>
-            <w:pict>
-              <v:shape w14:anchorId="6106FC0C" id="AutoShape 5" o:spid="_x0000_s1026" type="#_x0000_t32" style="position:absolute;margin-left:280.3pt;margin-top:21.15pt;width:244.8pt;height:0;z-index:251683328;visibility:visible;mso-wrap-style:square;mso-width-percent:0;mso-height-percent:0;mso-wrap-distance-left:9pt;mso-wrap-distance-top:-3e-5mm;mso-wrap-distance-right:9pt;mso-wrap-distance-bottom:-3e-5mm;mso-position-horizontal:absolute;mso-position-horizontal-relative:text;mso-position-vertical:absolute;mso-position-vertical-relative:text;mso-width-percent:0;mso-height-percent:0;mso-width-relative:page;mso-height-relative:page" o:gfxdata="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" strokecolor="#eaeaea" strokeweight=".25pt"/>
-            </w:pict>
-          </mc:Fallback>
-        </mc:AlternateContent>
+        <w:pict w14:anchorId="3A6C7F2E">
+          <v:shape id="AutoShape 4" o:spid="_x0000_s1028" type="#_x0000_t32" style="position:absolute;left:0;text-align:left;margin-left:.75pt;margin-top:18.25pt;width:244.8pt;height:0;z-index:251661824;visibility:visible;mso-wrap-style:square;mso-width-percent:0;mso-height-percent:0;mso-wrap-distance-left:9pt;mso-wrap-distance-top:-3e-5mm;mso-wrap-distance-right:9pt;mso-wrap-distance-bottom:-3e-5mm;mso-position-horizontal-relative:text;mso-position-vertical-relative:text;mso-width-percent:0;mso-height-percent:0;mso-width-relative:page;mso-height-relative:page" strokecolor="#f2f2f2 [3052]" strokeweight=".25pt"/>
+        </w:pict>
       </w:r>
       <w:r>
         <w:rPr>
@@ -294,10 +186,10 @@
           <w:sz w:val="22"/>
         </w:rPr>
         <w:drawing>
-          <wp:inline distT="0" distB="0" distL="0" distR="0" wp14:anchorId="4F72D1E6" wp14:editId="02EB4CEF">
-            <wp:extent cx="346579" cy="184785"/>
+          <wp:inline distT="0" distB="0" distL="0" distR="0" wp14:anchorId="5C664C3E" wp14:editId="29BA74DE">
+            <wp:extent cx="346011" cy="182880"/>
             <wp:effectExtent l="0" t="0" r="0" b="0"/>
-            <wp:docPr id="1" name="Graphic 1"/>
+            <wp:docPr id="3" name="Graphic 3"/>
             <wp:cNvGraphicFramePr>
               <a:graphicFrameLocks xmlns:a="http://schemas.openxmlformats.org/drawingml/2006/main" noChangeAspect="1"/>
             </wp:cNvGraphicFramePr>
@@ -305,12 +197,16 @@
               <a:graphicData uri="http://schemas.openxmlformats.org/drawingml/2006/picture">
                 <pic:pic xmlns:pic="http://schemas.openxmlformats.org/drawingml/2006/picture">
                   <pic:nvPicPr>
-                    <pic:cNvPr id="1" name="Graphic 1"/>
+                    <pic:cNvPr id="3" name="header flourish.svg"/>
                     <pic:cNvPicPr/>
                   </pic:nvPicPr>
                   <pic:blipFill>
                     <a:blip r:embed="rId8">
-                      <a:extLst/>
+                      <a:extLst>
+                        <a:ext uri="{96DAC541-7B7A-43D3-8B79-37D633B846F1}">
+                          <asvg:svgBlip xmlns:asvg="http://schemas.microsoft.com/office/drawing/2016/SVG/main" r:embed="rId9"/>
+                        </a:ext>
+                      </a:extLst>
                     </a:blip>
                     <a:stretch>
                       <a:fillRect/>
@@ -319,7 +215,7 @@
                   <pic:spPr>
                     <a:xfrm>
                       <a:off x="0" y="0"/>
-                      <a:ext cx="346075" cy="184785"/>
+                      <a:ext cx="346011" cy="182880"/>
                     </a:xfrm>
                     <a:prstGeom prst="rect">
                       <a:avLst/>
@@ -336,9 +232,9 @@
       <w:pPr>
         <w:pStyle w:val="Default"/>
         <w:tabs>
-          <w:tab w:val="left" w:pos="2520"/>
+          <w:tab w:val="left" w:pos="1890"/>
         </w:tabs>
-        <w:spacing w:after="120" w:line="276" w:lineRule="auto"/>
+        <w:spacing w:after="120" w:line="300" w:lineRule="auto"/>
         <w:rPr>
           <w:rFonts w:ascii="Ubuntu Light" w:hAnsi="Ubuntu Light" w:cs="Times New Roman"/>
           <w:sz w:val="22"/>
@@ -385,7 +281,17 @@
           <w:sz w:val="22"/>
           <w:szCs w:val="22"/>
         </w:rPr>
-        <w:t xml:space="preserve">software engineering </w:t>
+        <w:t>software e</w:t>
+      </w:r>
+      <w:bookmarkStart w:id="0" w:name="_GoBack"/>
+      <w:bookmarkEnd w:id="0"/>
+      <w:r>
+        <w:rPr>
+          <w:rFonts w:ascii="Ubuntu Light" w:hAnsi="Ubuntu Light" w:cs="Times New Roman"/>
+          <w:sz w:val="22"/>
+          <w:szCs w:val="22"/>
+        </w:rPr>
+        <w:t xml:space="preserve">ngineering </w:t>
       </w:r>
       <w:r>
         <w:rPr>
@@ -416,12 +322,13 @@
       <w:pPr>
         <w:pStyle w:val="Pa1"/>
         <w:tabs>
-          <w:tab w:val="left" w:pos="2520"/>
+          <w:tab w:val="left" w:pos="1890"/>
+          <w:tab w:val="right" w:pos="10512"/>
         </w:tabs>
-        <w:spacing w:line="276" w:lineRule="auto"/>
-        <w:rPr>
-          <w:rFonts w:ascii="Ubuntu Light" w:hAnsi="Ubuntu Light" w:cs="Times New Roman"/>
-          <w:color w:val="000000"/>
+        <w:spacing w:line="300" w:lineRule="auto"/>
+        <w:rPr>
+          <w:rFonts w:ascii="Ubuntu Light" w:hAnsi="Ubuntu Light" w:cs="Times New Roman"/>
+          <w:bCs/>
           <w:sz w:val="20"/>
           <w:szCs w:val="22"/>
         </w:rPr>
@@ -475,42 +382,33 @@
           <w:rStyle w:val="A0"/>
           <w:rFonts w:ascii="Ubuntu Light" w:hAnsi="Ubuntu Light" w:cs="Times New Roman"/>
           <w:bCs/>
+          <w:sz w:val="22"/>
+          <w:szCs w:val="22"/>
+        </w:rPr>
+        <w:tab/>
+      </w:r>
+      <w:r>
+        <w:rPr>
+          <w:rStyle w:val="A0"/>
+          <w:rFonts w:ascii="Ubuntu Light" w:hAnsi="Ubuntu Light" w:cs="Times New Roman"/>
+          <w:bCs/>
+          <w:color w:val="auto"/>
           <w:sz w:val="20"/>
           <w:szCs w:val="22"/>
         </w:rPr>
-        <w:t>(</w:t>
-      </w:r>
-      <w:r>
-        <w:rPr>
-          <w:rStyle w:val="A0"/>
-          <w:rFonts w:ascii="Ubuntu Light" w:hAnsi="Ubuntu Light" w:cs="Times New Roman"/>
-          <w:bCs/>
-          <w:sz w:val="20"/>
-          <w:szCs w:val="22"/>
-        </w:rPr>
-        <w:t>May 2019</w:t>
-      </w:r>
-      <w:r>
-        <w:rPr>
-          <w:rStyle w:val="A0"/>
-          <w:rFonts w:ascii="Ubuntu Light" w:hAnsi="Ubuntu Light" w:cs="Times New Roman"/>
-          <w:bCs/>
-          <w:sz w:val="20"/>
-          <w:szCs w:val="22"/>
-        </w:rPr>
-        <w:t>)</w:t>
+        <w:t>MAY 2019</w:t>
       </w:r>
     </w:p>
     <w:p>
       <w:pPr>
         <w:pStyle w:val="Pa1"/>
         <w:tabs>
-          <w:tab w:val="left" w:pos="2520"/>
+          <w:tab w:val="left" w:pos="1890"/>
         </w:tabs>
-        <w:spacing w:line="276" w:lineRule="auto"/>
-        <w:rPr>
-          <w:rFonts w:ascii="Ubuntu Light" w:hAnsi="Ubuntu Light" w:cs="Times New Roman"/>
-          <w:color w:val="000000"/>
+        <w:spacing w:line="300" w:lineRule="auto"/>
+        <w:rPr>
+          <w:rStyle w:val="A0"/>
+          <w:rFonts w:ascii="Ubuntu Light" w:hAnsi="Ubuntu Light" w:cs="Times New Roman"/>
           <w:sz w:val="22"/>
           <w:szCs w:val="22"/>
         </w:rPr>
@@ -530,9 +428,9 @@
       <w:pPr>
         <w:pStyle w:val="Pa1"/>
         <w:tabs>
-          <w:tab w:val="left" w:pos="2520"/>
+          <w:tab w:val="left" w:pos="1890"/>
         </w:tabs>
-        <w:spacing w:after="120" w:line="276" w:lineRule="auto"/>
+        <w:spacing w:after="120" w:line="300" w:lineRule="auto"/>
         <w:rPr>
           <w:rFonts w:ascii="Ubuntu Light" w:hAnsi="Ubuntu Light" w:cs="Times New Roman"/>
           <w:color w:val="000000"/>
@@ -553,11 +451,121 @@
     </w:p>
     <w:p>
       <w:pPr>
+        <w:pStyle w:val="Default"/>
+        <w:tabs>
+          <w:tab w:val="left" w:pos="1890"/>
+          <w:tab w:val="right" w:pos="10512"/>
+        </w:tabs>
+        <w:spacing w:after="120" w:line="300" w:lineRule="auto"/>
+        <w:rPr>
+          <w:color w:val="auto"/>
+          <w:sz w:val="22"/>
+        </w:rPr>
+      </w:pPr>
+      <w:r>
+        <w:rPr>
+          <w:rFonts w:ascii="Ubuntu Light" w:hAnsi="Ubuntu Light"/>
+          <w:sz w:val="22"/>
+        </w:rPr>
+        <w:tab/>
+      </w:r>
+      <w:r>
+        <w:rPr>
+          <w:rFonts w:ascii="Book Antiqua" w:hAnsi="Book Antiqua"/>
+          <w:b/>
+        </w:rPr>
+        <w:t>ECE</w:t>
+      </w:r>
+      <w:r>
+        <w:rPr>
+          <w:rFonts w:ascii="Book Antiqua" w:hAnsi="Book Antiqua"/>
+          <w:b/>
+        </w:rPr>
+        <w:t xml:space="preserve"> Master’s Program</w:t>
+      </w:r>
+      <w:r>
+        <w:rPr>
+          <w:rFonts w:ascii="Book Antiqua" w:hAnsi="Book Antiqua"/>
+          <w:b/>
+        </w:rPr>
+        <w:t xml:space="preserve">, </w:t>
+      </w:r>
+      <w:r>
+        <w:rPr>
+          <w:rFonts w:ascii="Book Antiqua" w:hAnsi="Book Antiqua"/>
+          <w:b/>
+        </w:rPr>
+        <w:t xml:space="preserve">UT </w:t>
+      </w:r>
+      <w:r>
+        <w:rPr>
+          <w:rFonts w:ascii="Book Antiqua" w:hAnsi="Book Antiqua"/>
+          <w:b/>
+        </w:rPr>
+        <w:t>Austin</w:t>
+      </w:r>
+      <w:r>
+        <w:rPr>
+          <w:rFonts w:ascii="Book Antiqua" w:hAnsi="Book Antiqua"/>
+          <w:b/>
+        </w:rPr>
+        <w:t xml:space="preserve"> </w:t>
+      </w:r>
+      <w:r>
+        <w:rPr>
+          <w:rFonts w:ascii="Ubuntu Light" w:hAnsi="Ubuntu Light" w:cs="Times New Roman"/>
+          <w:color w:val="auto"/>
+          <w:szCs w:val="22"/>
+        </w:rPr>
+        <w:t>(</w:t>
+      </w:r>
+      <w:r>
+        <w:rPr>
+          <w:rFonts w:ascii="Ubuntu Light" w:hAnsi="Ubuntu Light" w:cs="Times New Roman"/>
+          <w:color w:val="auto"/>
+          <w:szCs w:val="22"/>
+        </w:rPr>
+        <w:t xml:space="preserve"> </w:t>
+      </w:r>
+      <w:r>
+        <w:rPr>
+          <w:rFonts w:ascii="Ubuntu Light" w:hAnsi="Ubuntu Light" w:cs="Times New Roman"/>
+          <w:color w:val="auto"/>
+          <w:szCs w:val="22"/>
+        </w:rPr>
+        <w:t xml:space="preserve">Admitted </w:t>
+      </w:r>
+      <w:r>
+        <w:rPr>
+          <w:rFonts w:ascii="Ubuntu Light" w:hAnsi="Ubuntu Light" w:cs="Times New Roman"/>
+          <w:color w:val="auto"/>
+          <w:szCs w:val="22"/>
+        </w:rPr>
+        <w:t>)</w:t>
+      </w:r>
+      <w:r>
+        <w:rPr>
+          <w:rFonts w:ascii="Ubuntu Light" w:hAnsi="Ubuntu Light"/>
+          <w:sz w:val="22"/>
+        </w:rPr>
+        <w:tab/>
+      </w:r>
+      <w:r>
+        <w:rPr>
+          <w:rFonts w:ascii="Ubuntu Light" w:hAnsi="Ubuntu Light"/>
+          <w:color w:val="auto"/>
+          <w:sz w:val="20"/>
+        </w:rPr>
+        <w:t>FALL 2019</w:t>
+      </w:r>
+    </w:p>
+    <w:p>
+      <w:pPr>
         <w:pStyle w:val="Pa1"/>
         <w:tabs>
-          <w:tab w:val="left" w:pos="2520"/>
+          <w:tab w:val="left" w:pos="1890"/>
         </w:tabs>
-        <w:spacing w:after="120" w:line="276" w:lineRule="auto"/>
+        <w:spacing w:after="120" w:line="300" w:lineRule="auto"/>
         <w:rPr>
           <w:rFonts w:ascii="Ubuntu Light" w:hAnsi="Ubuntu Light" w:cs="Times New Roman"/>
           <w:sz w:val="22"/>
@@ -568,139 +576,48 @@
         <w:rPr>
           <w:noProof/>
         </w:rPr>
-        <mc:AlternateContent>
-          <mc:Choice Requires="wps">
-            <w:drawing>
-              <wp:anchor distT="45720" distB="45720" distL="114300" distR="114300" simplePos="0" relativeHeight="251640320" behindDoc="0" locked="0" layoutInCell="1" allowOverlap="1" wp14:anchorId="17F32147" wp14:editId="4D892B12">
-                <wp:simplePos x="0" y="0"/>
-                <wp:positionH relativeFrom="margin">
-                  <wp:posOffset>-3175</wp:posOffset>
-                </wp:positionH>
-                <wp:positionV relativeFrom="paragraph">
-                  <wp:posOffset>255905</wp:posOffset>
-                </wp:positionV>
-                <wp:extent cx="935355" cy="702310"/>
-                <wp:effectExtent l="0" t="0" r="0" b="0"/>
-                <wp:wrapNone/>
-                <wp:docPr id="2" name="Text Box 2"/>
-                <wp:cNvGraphicFramePr>
-                  <a:graphicFrameLocks xmlns:a="http://schemas.openxmlformats.org/drawingml/2006/main"/>
-                </wp:cNvGraphicFramePr>
-                <a:graphic xmlns:a="http://schemas.openxmlformats.org/drawingml/2006/main">
-                  <a:graphicData uri="http://schemas.microsoft.com/office/word/2010/wordprocessingShape">
-                    <wps:wsp>
-                      <wps:cNvSpPr txBox="1">
-                        <a:spLocks noChangeArrowheads="1"/>
-                      </wps:cNvSpPr>
-                      <wps:spPr bwMode="auto">
-                        <a:xfrm>
-                          <a:off x="0" y="0"/>
-                          <a:ext cx="935355" cy="702310"/>
-                        </a:xfrm>
-                        <a:prstGeom prst="rect">
-                          <a:avLst/>
-                        </a:prstGeom>
-                        <a:noFill/>
-                        <a:ln w="9525">
-                          <a:noFill/>
-                          <a:miter lim="800000"/>
-                          <a:headEnd/>
-                          <a:tailEnd/>
-                        </a:ln>
-                      </wps:spPr>
-                      <wps:txbx>
-                        <w:txbxContent>
-                          <w:p>
-                            <w:pPr>
-                              <w:spacing w:after="0"/>
-                              <w:rPr>
-                                <w:rStyle w:val="A0"/>
-                                <w:rFonts w:ascii="Ubuntu Light" w:eastAsiaTheme="majorEastAsia" w:hAnsi="Ubuntu Light"/>
-                                <w:bCs/>
-                                <w:color w:val="auto"/>
-                                <w:spacing w:val="24"/>
-                                <w:sz w:val="22"/>
-                              </w:rPr>
-                            </w:pPr>
-                          </w:p>
-                          <w:p>
-                            <w:pPr>
-                              <w:spacing w:after="0"/>
-                            </w:pPr>
-                            <w:r>
-                              <w:rPr>
-                                <w:rStyle w:val="A0"/>
-                                <w:rFonts w:ascii="Ubuntu Light" w:eastAsiaTheme="majorEastAsia" w:hAnsi="Ubuntu Light"/>
-                                <w:bCs/>
-                                <w:color w:val="auto"/>
-                                <w:spacing w:val="24"/>
-                                <w:sz w:val="22"/>
-                              </w:rPr>
-                              <w:t>EXPERIENCE</w:t>
-                            </w:r>
-                          </w:p>
-                        </w:txbxContent>
-                      </wps:txbx>
-                      <wps:bodyPr rot="0" vert="horz" wrap="none" lIns="0" tIns="0" rIns="0" bIns="0" anchor="t" anchorCtr="0">
-                        <a:noAutofit/>
-                      </wps:bodyPr>
-                    </wps:wsp>
-                  </a:graphicData>
-                </a:graphic>
-                <wp14:sizeRelH relativeFrom="margin">
-                  <wp14:pctWidth>40000</wp14:pctWidth>
-                </wp14:sizeRelH>
-                <wp14:sizeRelV relativeFrom="margin">
-                  <wp14:pctHeight>0</wp14:pctHeight>
-                </wp14:sizeRelV>
-              </wp:anchor>
-            </w:drawing>
-          </mc:Choice>
-          <mc:Fallback>
-            <w:pict>
-              <v:shapetype w14:anchorId="17F32147" id="_x0000_t202" coordsize="21600,21600" o:spt="202" path="m,l,21600r21600,l21600,xe">
-                <v:stroke joinstyle="miter"/>
-                <v:path gradientshapeok="t" o:connecttype="rect"/>
-              </v:shapetype>
-              <v:shape id="Text Box 2" o:spid="_x0000_s1026" type="#_x0000_t202" style="position:absolute;margin-left:-.25pt;margin-top:20.15pt;width:73.65pt;height:55.3pt;z-index:251640320;visibility:visible;mso-wrap-style:none;mso-width-percent:400;mso-height-percent:0;mso-wrap-distance-left:9pt;mso-wrap-distance-top:3.6pt;mso-wrap-distance-right:9pt;mso-wrap-distance-bottom:3.6pt;mso-position-horizontal:absolute;mso-position-horizontal-relative:margin;mso-position-vertical:absolute;mso-position-vertical-relative:text;mso-width-percent:400;mso-height-percent:0;mso-width-relative:margin;mso-height-relative:margin;v-text-anchor:top" o:gfxdata="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" filled="f" stroked="f">
-                <v:textbox inset="0,0,0,0">
-                  <w:txbxContent>
-                    <w:p>
-                      <w:pPr>
-                        <w:spacing w:after="0"/>
-                        <w:rPr>
-                          <w:rStyle w:val="A0"/>
-                          <w:rFonts w:ascii="Ubuntu Light" w:eastAsiaTheme="majorEastAsia" w:hAnsi="Ubuntu Light"/>
-                          <w:bCs/>
-                          <w:color w:val="auto"/>
-                          <w:spacing w:val="24"/>
-                          <w:sz w:val="22"/>
-                        </w:rPr>
-                      </w:pPr>
-                    </w:p>
-                    <w:p>
-                      <w:pPr>
-                        <w:spacing w:after="0"/>
-                      </w:pPr>
-                      <w:r>
-                        <w:rPr>
-                          <w:rStyle w:val="A0"/>
-                          <w:rFonts w:ascii="Ubuntu Light" w:eastAsiaTheme="majorEastAsia" w:hAnsi="Ubuntu Light"/>
-                          <w:bCs/>
-                          <w:color w:val="auto"/>
-                          <w:spacing w:val="24"/>
-                          <w:sz w:val="22"/>
-                        </w:rPr>
-                        <w:t>EXPERIENCE</w:t>
-                      </w:r>
-                    </w:p>
-                  </w:txbxContent>
-                </v:textbox>
-                <w10:wrap anchorx="margin"/>
-              </v:shape>
-            </w:pict>
-          </mc:Fallback>
-        </mc:AlternateContent>
+        <w:pict w14:anchorId="3C614CAD">
+          <v:shapetype id="_x0000_t202" coordsize="21600,21600" o:spt="202" path="m,l,21600r21600,l21600,xe">
+            <v:stroke joinstyle="miter"/>
+            <v:path gradientshapeok="t" o:connecttype="rect"/>
+          </v:shapetype>
+          <v:shape id="Text Box 2" o:spid="_x0000_s1026" type="#_x0000_t202" style="position:absolute;margin-left:-.25pt;margin-top:20.15pt;width:73.65pt;height:55.3pt;z-index:251640320;visibility:visible;mso-wrap-style:none;mso-width-percent:400;mso-height-percent:0;mso-wrap-distance-left:9pt;mso-wrap-distance-top:3.6pt;mso-wrap-distance-right:9pt;mso-wrap-distance-bottom:3.6pt;mso-position-horizontal:absolute;mso-position-horizontal-relative:margin;mso-position-vertical:absolute;mso-position-vertical-relative:text;mso-width-percent:400;mso-height-percent:0;mso-width-relative:margin;mso-height-relative:margin;v-text-anchor:top" o:gfxdata="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" filled="f" stroked="f">
+            <v:textbox style="mso-next-textbox:#Text Box 2" inset="0,0,0,0">
+              <w:txbxContent>
+                <w:p>
+                  <w:pPr>
+                    <w:spacing w:after="0"/>
+                    <w:rPr>
+                      <w:rStyle w:val="A0"/>
+                      <w:rFonts w:ascii="Ubuntu Light" w:eastAsiaTheme="majorEastAsia" w:hAnsi="Ubuntu Light"/>
+                      <w:bCs/>
+                      <w:color w:val="auto"/>
+                      <w:spacing w:val="24"/>
+                      <w:sz w:val="22"/>
+                    </w:rPr>
+                  </w:pPr>
+                </w:p>
+                <w:p>
+                  <w:pPr>
+                    <w:spacing w:after="0"/>
+                  </w:pPr>
+                  <w:r>
+                    <w:rPr>
+                      <w:rStyle w:val="A0"/>
+                      <w:rFonts w:ascii="Ubuntu Light" w:eastAsiaTheme="majorEastAsia" w:hAnsi="Ubuntu Light"/>
+                      <w:bCs/>
+                      <w:color w:val="auto"/>
+                      <w:spacing w:val="24"/>
+                      <w:sz w:val="22"/>
+                    </w:rPr>
+                    <w:t>EXPERIENCE</w:t>
+                  </w:r>
+                </w:p>
+              </w:txbxContent>
+            </v:textbox>
+            <w10:wrap anchorx="margin"/>
+          </v:shape>
+        </w:pict>
       </w:r>
       <w:r>
         <w:rPr>
@@ -726,6 +643,19 @@
         </w:rPr>
         <w:tab/>
       </w:r>
+      <w:hyperlink r:id="rId10" w:history="1">
+        <w:r>
+          <w:rPr>
+            <w:rStyle w:val="Hyperlink"/>
+            <w:rFonts w:ascii="Ubuntu Light" w:hAnsi="Ubuntu Light"/>
+            <w:color w:val="auto"/>
+            <w:sz w:val="22"/>
+            <w:szCs w:val="22"/>
+            <w:u w:val="dotted" w:color="BFBFBF" w:themeColor="background1" w:themeShade="BF"/>
+          </w:rPr>
+          <w:t>TypeScript</w:t>
+        </w:r>
+      </w:hyperlink>
       <w:r>
         <w:rPr>
           <w:rStyle w:val="A0"/>
@@ -735,8 +665,21 @@
           <w:sz w:val="22"/>
           <w:szCs w:val="22"/>
         </w:rPr>
-        <w:t>TypeScript</w:t>
-      </w:r>
+        <w:t>/</w:t>
+      </w:r>
+      <w:hyperlink r:id="rId11" w:history="1">
+        <w:r>
+          <w:rPr>
+            <w:rStyle w:val="Hyperlink"/>
+            <w:rFonts w:ascii="Ubuntu Light" w:hAnsi="Ubuntu Light"/>
+            <w:color w:val="auto"/>
+            <w:sz w:val="22"/>
+            <w:szCs w:val="22"/>
+            <w:u w:val="dotted" w:color="BFBFBF" w:themeColor="background1" w:themeShade="BF"/>
+          </w:rPr>
+          <w:t>JavaScript</w:t>
+        </w:r>
+      </w:hyperlink>
       <w:r>
         <w:rPr>
           <w:rStyle w:val="A0"/>
@@ -746,8 +689,21 @@
           <w:sz w:val="22"/>
           <w:szCs w:val="22"/>
         </w:rPr>
-        <w:t>/</w:t>
-      </w:r>
+        <w:t xml:space="preserve">, </w:t>
+      </w:r>
+      <w:hyperlink r:id="rId12" w:history="1">
+        <w:r>
+          <w:rPr>
+            <w:rStyle w:val="Hyperlink"/>
+            <w:rFonts w:ascii="Ubuntu Light" w:hAnsi="Ubuntu Light"/>
+            <w:color w:val="auto"/>
+            <w:sz w:val="22"/>
+            <w:szCs w:val="22"/>
+            <w:u w:val="dotted" w:color="BFBFBF" w:themeColor="background1" w:themeShade="BF"/>
+          </w:rPr>
+          <w:t>Python</w:t>
+        </w:r>
+      </w:hyperlink>
       <w:r>
         <w:rPr>
           <w:rStyle w:val="A0"/>
@@ -757,8 +713,21 @@
           <w:sz w:val="22"/>
           <w:szCs w:val="22"/>
         </w:rPr>
-        <w:t>JavaScript</w:t>
-      </w:r>
+        <w:t xml:space="preserve">, </w:t>
+      </w:r>
+      <w:hyperlink r:id="rId13" w:history="1">
+        <w:r>
+          <w:rPr>
+            <w:rStyle w:val="Hyperlink"/>
+            <w:rFonts w:ascii="Ubuntu Light" w:hAnsi="Ubuntu Light"/>
+            <w:color w:val="auto"/>
+            <w:sz w:val="22"/>
+            <w:szCs w:val="22"/>
+            <w:u w:val="dotted" w:color="BFBFBF" w:themeColor="background1" w:themeShade="BF"/>
+          </w:rPr>
+          <w:t>C++</w:t>
+        </w:r>
+      </w:hyperlink>
       <w:r>
         <w:rPr>
           <w:rStyle w:val="A0"/>
@@ -768,8 +737,21 @@
           <w:sz w:val="22"/>
           <w:szCs w:val="22"/>
         </w:rPr>
-        <w:t xml:space="preserve">, Python, </w:t>
-      </w:r>
+        <w:t xml:space="preserve">, </w:t>
+      </w:r>
+      <w:hyperlink r:id="rId14" w:history="1">
+        <w:r>
+          <w:rPr>
+            <w:rStyle w:val="Hyperlink"/>
+            <w:rFonts w:ascii="Ubuntu Light" w:hAnsi="Ubuntu Light"/>
+            <w:color w:val="auto"/>
+            <w:sz w:val="22"/>
+            <w:szCs w:val="22"/>
+            <w:u w:val="dotted" w:color="BFBFBF" w:themeColor="background1" w:themeShade="BF"/>
+          </w:rPr>
+          <w:t>CUDA</w:t>
+        </w:r>
+      </w:hyperlink>
       <w:r>
         <w:rPr>
           <w:rStyle w:val="A0"/>
@@ -779,8 +761,21 @@
           <w:sz w:val="22"/>
           <w:szCs w:val="22"/>
         </w:rPr>
-        <w:t xml:space="preserve">C++, </w:t>
-      </w:r>
+        <w:t xml:space="preserve">, </w:t>
+      </w:r>
+      <w:hyperlink r:id="rId15" w:history="1">
+        <w:r>
+          <w:rPr>
+            <w:rStyle w:val="Hyperlink"/>
+            <w:rFonts w:ascii="Ubuntu Light" w:hAnsi="Ubuntu Light"/>
+            <w:color w:val="auto"/>
+            <w:sz w:val="22"/>
+            <w:szCs w:val="22"/>
+            <w:u w:val="dotted" w:color="BFBFBF" w:themeColor="background1" w:themeShade="BF"/>
+          </w:rPr>
+          <w:t>MATLAB</w:t>
+        </w:r>
+      </w:hyperlink>
       <w:r>
         <w:rPr>
           <w:rStyle w:val="A0"/>
@@ -790,33 +785,34 @@
           <w:sz w:val="22"/>
           <w:szCs w:val="22"/>
         </w:rPr>
-        <w:t>CUDA</w:t>
-      </w:r>
-      <w:r>
-        <w:rPr>
-          <w:rStyle w:val="A0"/>
-          <w:rFonts w:ascii="Ubuntu Light" w:hAnsi="Ubuntu Light" w:cs="Times New Roman"/>
-          <w:bCs/>
-          <w:color w:val="auto"/>
-          <w:sz w:val="22"/>
-          <w:szCs w:val="22"/>
-        </w:rPr>
-        <w:t>, React</w:t>
-      </w:r>
+        <w:t xml:space="preserve">, </w:t>
+      </w:r>
+      <w:hyperlink r:id="rId16" w:history="1">
+        <w:r>
+          <w:rPr>
+            <w:rStyle w:val="Hyperlink"/>
+            <w:rFonts w:ascii="Ubuntu Light" w:hAnsi="Ubuntu Light"/>
+            <w:color w:val="auto"/>
+            <w:sz w:val="22"/>
+            <w:szCs w:val="22"/>
+            <w:u w:val="dotted" w:color="BFBFBF" w:themeColor="background1" w:themeShade="BF"/>
+          </w:rPr>
+          <w:t>React</w:t>
+        </w:r>
+      </w:hyperlink>
     </w:p>
     <w:p>
       <w:pPr>
         <w:pStyle w:val="Pa1"/>
         <w:tabs>
-          <w:tab w:val="left" w:pos="2520"/>
+          <w:tab w:val="left" w:pos="1890"/>
+          <w:tab w:val="right" w:pos="10512"/>
         </w:tabs>
-        <w:spacing w:line="276" w:lineRule="auto"/>
-        <w:rPr>
-          <w:rStyle w:val="A0"/>
+        <w:spacing w:line="300" w:lineRule="auto"/>
+        <w:rPr>
           <w:rFonts w:ascii="Ubuntu Light" w:hAnsi="Ubuntu Light" w:cs="Times New Roman"/>
           <w:bCs/>
-          <w:color w:val="auto"/>
-          <w:sz w:val="20"/>
+          <w:sz w:val="16"/>
           <w:szCs w:val="22"/>
         </w:rPr>
       </w:pPr>
@@ -854,126 +850,166 @@
           <w:sz w:val="24"/>
           <w:szCs w:val="22"/>
         </w:rPr>
-        <w:t>Tietronix Software Inc., Software Intern</w:t>
+        <w:t>Tietronix Software Inc</w:t>
       </w:r>
       <w:r>
         <w:rPr>
           <w:rStyle w:val="A0"/>
-          <w:rFonts w:ascii="Ubuntu Light" w:hAnsi="Ubuntu Light" w:cs="Times New Roman"/>
+          <w:rFonts w:ascii="Book Antiqua" w:hAnsi="Book Antiqua" w:cs="Times New Roman"/>
           <w:b/>
           <w:bCs/>
           <w:color w:val="auto"/>
           <w:sz w:val="24"/>
           <w:szCs w:val="22"/>
         </w:rPr>
+        <w:t>.</w:t>
+      </w:r>
+      <w:r>
+        <w:rPr>
+          <w:rStyle w:val="A0"/>
+          <w:rFonts w:ascii="Book Antiqua" w:hAnsi="Book Antiqua" w:cs="Times New Roman"/>
+          <w:b/>
+          <w:bCs/>
+          <w:color w:val="auto"/>
+          <w:sz w:val="24"/>
+          <w:szCs w:val="22"/>
+        </w:rPr>
+        <w:t>,</w:t>
+      </w:r>
+      <w:r>
+        <w:rPr>
+          <w:rStyle w:val="A0"/>
+          <w:rFonts w:ascii="Book Antiqua" w:hAnsi="Book Antiqua" w:cs="Times New Roman"/>
+          <w:b/>
+          <w:bCs/>
+          <w:color w:val="auto"/>
+          <w:sz w:val="28"/>
+          <w:szCs w:val="22"/>
+        </w:rPr>
         <w:t xml:space="preserve"> </w:t>
       </w:r>
       <w:r>
         <w:rPr>
           <w:rStyle w:val="A0"/>
-          <w:rFonts w:ascii="Ubuntu Light" w:hAnsi="Ubuntu Light" w:cs="Times New Roman"/>
+          <w:rFonts w:ascii="Book Antiqua" w:hAnsi="Book Antiqua" w:cs="Times New Roman"/>
+          <w:b/>
           <w:bCs/>
           <w:color w:val="auto"/>
+          <w:sz w:val="24"/>
+          <w:szCs w:val="23"/>
+        </w:rPr>
+        <w:t>Software Intern</w:t>
+      </w:r>
+      <w:r>
+        <w:rPr>
+          <w:rStyle w:val="A0"/>
+          <w:rFonts w:ascii="Ubuntu Light" w:hAnsi="Ubuntu Light" w:cs="Times New Roman"/>
+          <w:b/>
+          <w:bCs/>
+          <w:color w:val="auto"/>
+          <w:sz w:val="24"/>
+          <w:szCs w:val="22"/>
+        </w:rPr>
+        <w:t xml:space="preserve"> </w:t>
+      </w:r>
+      <w:r>
+        <w:rPr>
+          <w:rFonts w:ascii="Ubuntu Light" w:hAnsi="Ubuntu Light" w:cs="Times New Roman"/>
+          <w:sz w:val="18"/>
+          <w:szCs w:val="22"/>
+        </w:rPr>
+        <w:t>(</w:t>
+      </w:r>
+      <w:r>
+        <w:rPr>
+          <w:rFonts w:ascii="Ubuntu Light" w:hAnsi="Ubuntu Light" w:cs="Times New Roman"/>
           <w:sz w:val="20"/>
           <w:szCs w:val="22"/>
         </w:rPr>
-        <w:t>(</w:t>
-      </w:r>
-      <w:r>
-        <w:rPr>
-          <w:rStyle w:val="A0"/>
-          <w:rFonts w:ascii="Ubuntu Light" w:hAnsi="Ubuntu Light" w:cs="Times New Roman"/>
-          <w:bCs/>
-          <w:color w:val="auto"/>
+        <w:t xml:space="preserve"> </w:t>
+      </w:r>
+      <w:r>
+        <w:rPr>
+          <w:rFonts w:ascii="Ubuntu Light" w:hAnsi="Ubuntu Light" w:cs="Times New Roman"/>
+          <w:spacing w:val="10"/>
+          <w:sz w:val="18"/>
+          <w:szCs w:val="22"/>
+        </w:rPr>
+        <w:t>GITHUB</w:t>
+      </w:r>
+      <w:r>
+        <w:rPr>
+          <w:rFonts w:ascii="Ubuntu Light" w:hAnsi="Ubuntu Light" w:cs="Times New Roman"/>
+          <w:spacing w:val="10"/>
+          <w:sz w:val="18"/>
+          <w:szCs w:val="22"/>
+        </w:rPr>
+        <w:t>:</w:t>
+      </w:r>
+      <w:r>
+        <w:rPr>
+          <w:rFonts w:ascii="Ubuntu Light" w:hAnsi="Ubuntu Light" w:cs="Times New Roman"/>
+          <w:color w:val="808080" w:themeColor="background1" w:themeShade="80"/>
           <w:sz w:val="20"/>
           <w:szCs w:val="22"/>
         </w:rPr>
-        <w:t xml:space="preserve">Jun 2018 </w:t>
-      </w:r>
-      <w:r>
-        <w:rPr>
-          <w:rStyle w:val="A0"/>
-          <w:rFonts w:ascii="Ubuntu Light" w:hAnsi="Ubuntu Light" w:cs="Times New Roman"/>
-          <w:bCs/>
-          <w:color w:val="auto"/>
-          <w:sz w:val="20"/>
-          <w:szCs w:val="22"/>
-        </w:rPr>
-        <w:t>–</w:t>
-      </w:r>
-      <w:r>
-        <w:rPr>
-          <w:rStyle w:val="A0"/>
-          <w:rFonts w:ascii="Ubuntu Light" w:hAnsi="Ubuntu Light" w:cs="Times New Roman"/>
-          <w:bCs/>
-          <w:color w:val="auto"/>
-          <w:sz w:val="20"/>
-          <w:szCs w:val="22"/>
-        </w:rPr>
-        <w:t xml:space="preserve"> Aug 2018</w:t>
-      </w:r>
-      <w:r>
-        <w:rPr>
-          <w:rStyle w:val="A0"/>
-          <w:rFonts w:ascii="Ubuntu Light" w:hAnsi="Ubuntu Light" w:cs="Times New Roman"/>
-          <w:bCs/>
-          <w:color w:val="auto"/>
-          <w:sz w:val="20"/>
-          <w:szCs w:val="22"/>
-        </w:rPr>
-        <w:t>)</w:t>
-      </w:r>
-    </w:p>
-    <w:p>
-      <w:pPr>
-        <w:pStyle w:val="Default"/>
-        <w:spacing w:line="312" w:lineRule="auto"/>
-        <w:ind w:left="2520"/>
-        <w:rPr>
-          <w:sz w:val="20"/>
-          <w:szCs w:val="20"/>
-        </w:rPr>
-      </w:pPr>
-      <w:r>
-        <w:rPr>
-          <w:rFonts w:ascii="Ubuntu Light" w:hAnsi="Ubuntu Light" w:cs="Times New Roman"/>
-          <w:color w:val="auto"/>
-          <w:sz w:val="20"/>
-          <w:szCs w:val="22"/>
-        </w:rPr>
-        <w:t>(</w:t>
-      </w:r>
-      <w:r>
-        <w:rPr>
-          <w:rFonts w:ascii="Ubuntu Light" w:hAnsi="Ubuntu Light" w:cs="Times New Roman"/>
-          <w:color w:val="auto"/>
-          <w:sz w:val="20"/>
-          <w:szCs w:val="22"/>
-        </w:rPr>
         <w:t xml:space="preserve"> </w:t>
       </w:r>
-      <w:hyperlink r:id="rId9" w:history="1">
+      <w:hyperlink r:id="rId17" w:history="1">
         <w:r>
           <w:rPr>
             <w:rStyle w:val="Hyperlink"/>
             <w:rFonts w:ascii="Ubuntu Light" w:hAnsi="Ubuntu Light"/>
             <w:i/>
             <w:color w:val="0070C0"/>
-            <w:sz w:val="20"/>
+            <w:spacing w:val="10"/>
+            <w:sz w:val="18"/>
             <w:szCs w:val="20"/>
             <w:u w:val="dotted"/>
           </w:rPr>
-          <w:t>https://github.com/spenceryue/OpenBCSim</w:t>
+          <w:t>@/</w:t>
+        </w:r>
+        <w:r>
+          <w:rPr>
+            <w:rStyle w:val="Hyperlink"/>
+            <w:rFonts w:ascii="Ubuntu Light" w:hAnsi="Ubuntu Light"/>
+            <w:i/>
+            <w:color w:val="0070C0"/>
+            <w:spacing w:val="10"/>
+            <w:sz w:val="18"/>
+            <w:szCs w:val="20"/>
+            <w:u w:val="dotted"/>
+          </w:rPr>
+          <w:t>OpenBCSim</w:t>
         </w:r>
       </w:hyperlink>
       <w:r>
         <w:rPr>
           <w:rFonts w:ascii="Ubuntu Light" w:hAnsi="Ubuntu Light" w:cs="Times New Roman"/>
+          <w:sz w:val="18"/>
+          <w:szCs w:val="22"/>
+        </w:rPr>
+        <w:t xml:space="preserve"> )</w:t>
+      </w:r>
+      <w:r>
+        <w:rPr>
+          <w:rFonts w:ascii="Ubuntu Light" w:hAnsi="Ubuntu Light" w:cs="Times New Roman"/>
+          <w:sz w:val="18"/>
+          <w:szCs w:val="22"/>
+        </w:rPr>
+        <w:tab/>
+        <w:t xml:space="preserve"> </w:t>
+      </w:r>
+      <w:r>
+        <w:rPr>
+          <w:rStyle w:val="A0"/>
+          <w:rFonts w:ascii="Ubuntu Light" w:hAnsi="Ubuntu Light" w:cs="Times New Roman"/>
+          <w:bCs/>
           <w:color w:val="auto"/>
           <w:sz w:val="20"/>
           <w:szCs w:val="22"/>
         </w:rPr>
-        <w:t xml:space="preserve"> )</w:t>
+        <w:t>JUN – AUG 2018</w:t>
       </w:r>
     </w:p>
     <w:p>
@@ -983,7 +1019,11 @@
           <w:ilvl w:val="0"/>
           <w:numId w:val="15"/>
         </w:numPr>
+        <w:tabs>
+          <w:tab w:val="left" w:pos="1890"/>
+        </w:tabs>
         <w:spacing w:line="300" w:lineRule="auto"/>
+        <w:ind w:left="2250" w:right="1872"/>
         <w:rPr>
           <w:rFonts w:ascii="Ubuntu Light" w:hAnsi="Ubuntu Light" w:cs="Times New Roman"/>
           <w:sz w:val="22"/>
@@ -1006,7 +1046,7 @@
         </w:rPr>
         <w:t xml:space="preserve">an </w:t>
       </w:r>
-      <w:hyperlink r:id="rId10" w:history="1">
+      <w:hyperlink r:id="rId18" w:history="1">
         <w:r>
           <w:rPr>
             <w:rStyle w:val="Hyperlink"/>
@@ -1057,7 +1097,7 @@
         </w:rPr>
         <w:t xml:space="preserve">ultrasound imaging </w:t>
       </w:r>
-      <w:hyperlink r:id="rId11" w:history="1">
+      <w:hyperlink r:id="rId19" w:history="1">
         <w:r>
           <w:rPr>
             <w:rStyle w:val="Hyperlink"/>
@@ -1084,17 +1124,33 @@
           <w:sz w:val="22"/>
           <w:szCs w:val="22"/>
         </w:rPr>
-        <w:t xml:space="preserve">to apply </w:t>
-      </w:r>
-      <w:r>
-        <w:rPr>
-          <w:rFonts w:ascii="Ubuntu Light" w:hAnsi="Ubuntu Light" w:cs="Times New Roman"/>
-          <w:sz w:val="22"/>
-          <w:szCs w:val="22"/>
-        </w:rPr>
-        <w:t xml:space="preserve">the </w:t>
-      </w:r>
-      <w:hyperlink r:id="rId12" w:history="1">
+        <w:t>to apply</w:t>
+      </w:r>
+      <w:r>
+        <w:rPr>
+          <w:rFonts w:ascii="Ubuntu Light" w:hAnsi="Ubuntu Light" w:cs="Times New Roman"/>
+          <w:sz w:val="22"/>
+          <w:szCs w:val="22"/>
+        </w:rPr>
+        <w:br/>
+      </w:r>
+      <w:r>
+        <w:rPr>
+          <w:rFonts w:ascii="Ubuntu Light" w:hAnsi="Ubuntu Light" w:cs="Times New Roman"/>
+          <w:sz w:val="22"/>
+          <w:szCs w:val="22"/>
+        </w:rPr>
+        <w:t>the</w:t>
+      </w:r>
+      <w:r>
+        <w:rPr>
+          <w:rFonts w:ascii="Ubuntu Light" w:hAnsi="Ubuntu Light" w:cs="Times New Roman"/>
+          <w:sz w:val="22"/>
+          <w:szCs w:val="22"/>
+        </w:rPr>
+        <w:t xml:space="preserve"> </w:t>
+      </w:r>
+      <w:hyperlink r:id="rId20" w:history="1">
         <w:r>
           <w:rPr>
             <w:rStyle w:val="Hyperlink"/>
@@ -1145,8 +1201,11 @@
           <w:ilvl w:val="0"/>
           <w:numId w:val="15"/>
         </w:numPr>
+        <w:tabs>
+          <w:tab w:val="left" w:pos="1890"/>
+        </w:tabs>
         <w:spacing w:line="300" w:lineRule="auto"/>
-        <w:ind w:left="2520" w:firstLine="0"/>
+        <w:ind w:left="2250" w:right="1872"/>
         <w:rPr>
           <w:rFonts w:ascii="Ubuntu Light" w:hAnsi="Ubuntu Light" w:cs="Times New Roman"/>
           <w:sz w:val="22"/>
@@ -1177,7 +1236,7 @@
         </w:rPr>
         <w:t xml:space="preserve">with </w:t>
       </w:r>
-      <w:hyperlink r:id="rId13" w:history="1">
+      <w:hyperlink r:id="rId21" w:history="1">
         <w:r>
           <w:rPr>
             <w:rStyle w:val="Hyperlink"/>
@@ -1206,7 +1265,7 @@
         </w:rPr>
         <w:t xml:space="preserve">and </w:t>
       </w:r>
-      <w:hyperlink r:id="rId14" w:history="1">
+      <w:hyperlink r:id="rId22" w:history="1">
         <w:r>
           <w:rPr>
             <w:rStyle w:val="Hyperlink"/>
@@ -1241,7 +1300,39 @@
           <w:sz w:val="22"/>
           <w:szCs w:val="22"/>
         </w:rPr>
-        <w:t>manage GPU memory</w:t>
+        <w:t>manage</w:t>
+      </w:r>
+      <w:r>
+        <w:rPr>
+          <w:rFonts w:ascii="Ubuntu Light" w:hAnsi="Ubuntu Light" w:cs="Times New Roman"/>
+          <w:sz w:val="22"/>
+          <w:szCs w:val="22"/>
+        </w:rPr>
+        <w:br/>
+      </w:r>
+      <w:r>
+        <w:rPr>
+          <w:rFonts w:ascii="Ubuntu Light" w:hAnsi="Ubuntu Light" w:cs="Times New Roman"/>
+          <w:sz w:val="22"/>
+          <w:szCs w:val="22"/>
+        </w:rPr>
+        <w:t>GPU</w:t>
+      </w:r>
+      <w:r>
+        <w:rPr>
+          <w:rFonts w:ascii="Ubuntu Light" w:hAnsi="Ubuntu Light" w:cs="Times New Roman"/>
+          <w:sz w:val="22"/>
+          <w:szCs w:val="22"/>
+        </w:rPr>
+        <w:t xml:space="preserve"> </w:t>
+      </w:r>
+      <w:r>
+        <w:rPr>
+          <w:rFonts w:ascii="Ubuntu Light" w:hAnsi="Ubuntu Light" w:cs="Times New Roman"/>
+          <w:sz w:val="22"/>
+          <w:szCs w:val="22"/>
+        </w:rPr>
+        <w:t>memory</w:t>
       </w:r>
       <w:r>
         <w:rPr>
@@ -1259,8 +1350,12 @@
           <w:ilvl w:val="0"/>
           <w:numId w:val="15"/>
         </w:numPr>
+        <w:tabs>
+          <w:tab w:val="left" w:pos="1890"/>
+        </w:tabs>
         <w:spacing w:after="120" w:line="300" w:lineRule="auto"/>
-        <w:ind w:left="2520" w:firstLine="0"/>
+        <w:ind w:left="2250" w:right="1872"/>
+        <w:jc w:val="distribute"/>
         <w:rPr>
           <w:rFonts w:ascii="Ubuntu Light" w:hAnsi="Ubuntu Light" w:cs="Times New Roman"/>
           <w:sz w:val="22"/>
@@ -1283,7 +1378,7 @@
         </w:rPr>
         <w:t xml:space="preserve"> </w:t>
       </w:r>
-      <w:hyperlink r:id="rId15" w:history="1">
+      <w:hyperlink r:id="rId23" w:history="1">
         <w:r>
           <w:rPr>
             <w:rStyle w:val="Hyperlink"/>
@@ -1373,15 +1468,14 @@
       <w:pPr>
         <w:pStyle w:val="Pa1"/>
         <w:tabs>
-          <w:tab w:val="left" w:pos="2520"/>
+          <w:tab w:val="left" w:pos="1890"/>
+          <w:tab w:val="right" w:pos="10512"/>
         </w:tabs>
-        <w:spacing w:line="276" w:lineRule="auto"/>
-        <w:rPr>
-          <w:rStyle w:val="A0"/>
+        <w:spacing w:line="300" w:lineRule="auto"/>
+        <w:rPr>
           <w:rFonts w:ascii="Ubuntu Light" w:hAnsi="Ubuntu Light" w:cs="Times New Roman"/>
           <w:bCs/>
-          <w:color w:val="auto"/>
-          <w:sz w:val="20"/>
+          <w:sz w:val="18"/>
           <w:szCs w:val="22"/>
         </w:rPr>
       </w:pPr>
@@ -1436,88 +1530,111 @@
       </w:r>
       <w:r>
         <w:rPr>
-          <w:rStyle w:val="A0"/>
-          <w:rFonts w:ascii="Ubuntu Light" w:hAnsi="Ubuntu Light" w:cs="Times New Roman"/>
-          <w:bCs/>
-          <w:color w:val="auto"/>
-          <w:sz w:val="20"/>
+          <w:rFonts w:ascii="Ubuntu Light" w:hAnsi="Ubuntu Light" w:cs="Times New Roman"/>
+          <w:sz w:val="18"/>
           <w:szCs w:val="22"/>
         </w:rPr>
         <w:t>(</w:t>
       </w:r>
       <w:r>
         <w:rPr>
-          <w:rStyle w:val="A0"/>
-          <w:rFonts w:ascii="Ubuntu Light" w:hAnsi="Ubuntu Light" w:cs="Times New Roman"/>
-          <w:bCs/>
-          <w:color w:val="auto"/>
-          <w:sz w:val="20"/>
-          <w:szCs w:val="22"/>
-        </w:rPr>
-        <w:t>Ongoing</w:t>
-      </w:r>
-      <w:r>
-        <w:rPr>
-          <w:rStyle w:val="A0"/>
-          <w:rFonts w:ascii="Ubuntu Light" w:hAnsi="Ubuntu Light" w:cs="Times New Roman"/>
-          <w:bCs/>
-          <w:color w:val="auto"/>
-          <w:sz w:val="20"/>
-          <w:szCs w:val="22"/>
-        </w:rPr>
-        <w:t>)</w:t>
-      </w:r>
-    </w:p>
-    <w:p>
-      <w:pPr>
-        <w:pStyle w:val="Default"/>
-        <w:spacing w:line="312" w:lineRule="auto"/>
-        <w:ind w:left="2520"/>
-        <w:rPr>
-          <w:rFonts w:ascii="Ubuntu Light" w:hAnsi="Ubuntu Light" w:cs="Times New Roman"/>
-          <w:color w:val="auto"/>
-          <w:sz w:val="22"/>
-          <w:szCs w:val="22"/>
-        </w:rPr>
-      </w:pPr>
+          <w:rFonts w:ascii="Ubuntu Light" w:hAnsi="Ubuntu Light" w:cs="Times New Roman"/>
+          <w:sz w:val="18"/>
+          <w:szCs w:val="22"/>
+        </w:rPr>
+        <w:t xml:space="preserve"> </w:t>
+      </w:r>
+      <w:r>
+        <w:rPr>
+          <w:rFonts w:ascii="Ubuntu Light" w:hAnsi="Ubuntu Light" w:cs="Times New Roman"/>
+          <w:spacing w:val="10"/>
+          <w:sz w:val="18"/>
+          <w:szCs w:val="22"/>
+        </w:rPr>
+        <w:t>GITHUB</w:t>
+      </w:r>
+      <w:r>
+        <w:rPr>
+          <w:rFonts w:ascii="Ubuntu Light" w:hAnsi="Ubuntu Light" w:cs="Times New Roman"/>
+          <w:spacing w:val="10"/>
+          <w:sz w:val="18"/>
+          <w:szCs w:val="22"/>
+        </w:rPr>
+        <w:t>:</w:t>
+      </w:r>
       <w:r>
         <w:rPr>
           <w:rFonts w:ascii="Ubuntu Light" w:hAnsi="Ubuntu Light"/>
-          <w:sz w:val="20"/>
+          <w:sz w:val="18"/>
           <w:szCs w:val="20"/>
         </w:rPr>
-        <w:t>(</w:t>
-      </w:r>
-      <w:r>
-        <w:rPr>
-          <w:rFonts w:ascii="Ubuntu Light" w:hAnsi="Ubuntu Light"/>
-          <w:sz w:val="20"/>
-          <w:szCs w:val="20"/>
-        </w:rPr>
         <w:t xml:space="preserve"> </w:t>
       </w:r>
-      <w:hyperlink r:id="rId16" w:history="1">
+      <w:hyperlink r:id="rId24" w:history="1">
         <w:r>
           <w:rPr>
             <w:rStyle w:val="Hyperlink"/>
             <w:rFonts w:ascii="Ubuntu Light" w:hAnsi="Ubuntu Light"/>
             <w:i/>
             <w:color w:val="0070C0"/>
-            <w:sz w:val="20"/>
+            <w:spacing w:val="10"/>
+            <w:sz w:val="18"/>
             <w:szCs w:val="20"/>
             <w:u w:val="dotted"/>
           </w:rPr>
-          <w:t>https://github.com/santoso-solar-monitoring-project/main-page</w:t>
+          <w:t>/</w:t>
+        </w:r>
+        <w:r>
+          <w:rPr>
+            <w:rStyle w:val="Hyperlink"/>
+            <w:rFonts w:ascii="Ubuntu Light" w:hAnsi="Ubuntu Light"/>
+            <w:i/>
+            <w:color w:val="0070C0"/>
+            <w:spacing w:val="10"/>
+            <w:sz w:val="18"/>
+            <w:szCs w:val="20"/>
+            <w:u w:val="dotted"/>
+          </w:rPr>
+          <w:t>santoso-solar-monitoring-project</w:t>
         </w:r>
       </w:hyperlink>
       <w:r>
         <w:rPr>
           <w:rFonts w:ascii="Ubuntu Light" w:hAnsi="Ubuntu Light" w:cs="Times New Roman"/>
+          <w:sz w:val="18"/>
+          <w:szCs w:val="22"/>
+        </w:rPr>
+        <w:t xml:space="preserve"> )</w:t>
+      </w:r>
+      <w:r>
+        <w:rPr>
+          <w:rFonts w:ascii="Ubuntu Light" w:hAnsi="Ubuntu Light" w:cs="Times New Roman"/>
+          <w:sz w:val="18"/>
+          <w:szCs w:val="22"/>
+        </w:rPr>
+        <w:tab/>
+      </w:r>
+      <w:r>
+        <w:rPr>
+          <w:rStyle w:val="A0"/>
+          <w:rFonts w:ascii="Ubuntu Light" w:hAnsi="Ubuntu Light" w:cs="Times New Roman"/>
+          <w:bCs/>
           <w:color w:val="auto"/>
           <w:sz w:val="20"/>
           <w:szCs w:val="22"/>
         </w:rPr>
-        <w:t xml:space="preserve"> )</w:t>
+        <w:t xml:space="preserve">JAN – </w:t>
+      </w:r>
+      <w:r>
+        <w:rPr>
+          <w:rStyle w:val="A0"/>
+          <w:rFonts w:ascii="Ubuntu Light" w:hAnsi="Ubuntu Light" w:cs="Times New Roman"/>
+          <w:bCs/>
+          <w:color w:val="auto"/>
+          <w:sz w:val="20"/>
+          <w:szCs w:val="22"/>
+        </w:rPr>
+        <w:t>PRESENT</w:t>
       </w:r>
     </w:p>
     <w:p>
@@ -1527,8 +1644,11 @@
           <w:ilvl w:val="0"/>
           <w:numId w:val="20"/>
         </w:numPr>
+        <w:tabs>
+          <w:tab w:val="left" w:pos="1890"/>
+        </w:tabs>
         <w:spacing w:line="300" w:lineRule="auto"/>
-        <w:ind w:left="2880"/>
+        <w:ind w:left="2250" w:right="1602"/>
         <w:rPr>
           <w:rFonts w:ascii="Ubuntu Light" w:hAnsi="Ubuntu Light" w:cs="Times New Roman"/>
           <w:sz w:val="22"/>
@@ -1559,7 +1679,7 @@
         </w:rPr>
         <w:t xml:space="preserve"> </w:t>
       </w:r>
-      <w:hyperlink r:id="rId17" w:history="1">
+      <w:hyperlink r:id="rId25" w:history="1">
         <w:r>
           <w:rPr>
             <w:rStyle w:val="Hyperlink"/>
@@ -1569,7 +1689,29 @@
             <w:szCs w:val="22"/>
             <w:u w:val="dotted" w:color="BFBFBF" w:themeColor="background1" w:themeShade="BF"/>
           </w:rPr>
-          <w:t>dashboard</w:t>
+          <w:t>real-time d</w:t>
+        </w:r>
+        <w:r>
+          <w:rPr>
+            <w:rStyle w:val="Hyperlink"/>
+            <w:rFonts w:ascii="Ubuntu Light" w:hAnsi="Ubuntu Light"/>
+            <w:color w:val="auto"/>
+            <w:sz w:val="22"/>
+            <w:szCs w:val="22"/>
+            <w:u w:val="dotted" w:color="BFBFBF" w:themeColor="background1" w:themeShade="BF"/>
+          </w:rPr>
+          <w:t>ashboar</w:t>
+        </w:r>
+        <w:r>
+          <w:rPr>
+            <w:rStyle w:val="Hyperlink"/>
+            <w:rFonts w:ascii="Ubuntu Light" w:hAnsi="Ubuntu Light"/>
+            <w:color w:val="auto"/>
+            <w:sz w:val="22"/>
+            <w:szCs w:val="22"/>
+            <w:u w:val="dotted" w:color="BFBFBF" w:themeColor="background1" w:themeShade="BF"/>
+          </w:rPr>
+          <w:t>d app</w:t>
         </w:r>
       </w:hyperlink>
       <w:r>
@@ -1586,14 +1728,6 @@
           <w:sz w:val="22"/>
           <w:szCs w:val="22"/>
         </w:rPr>
-        <w:t xml:space="preserve">application </w:t>
-      </w:r>
-      <w:r>
-        <w:rPr>
-          <w:rFonts w:ascii="Ubuntu Light" w:hAnsi="Ubuntu Light" w:cs="Times New Roman"/>
-          <w:sz w:val="22"/>
-          <w:szCs w:val="22"/>
-        </w:rPr>
         <w:t>t</w:t>
       </w:r>
       <w:r>
@@ -1626,15 +1760,23 @@
           <w:sz w:val="22"/>
           <w:szCs w:val="22"/>
         </w:rPr>
-        <w:t xml:space="preserve"> performance</w:t>
-      </w:r>
-      <w:r>
-        <w:rPr>
-          <w:rFonts w:ascii="Ubuntu Light" w:hAnsi="Ubuntu Light" w:cs="Times New Roman"/>
-          <w:sz w:val="22"/>
-          <w:szCs w:val="22"/>
-        </w:rPr>
         <w:t xml:space="preserve"> </w:t>
+      </w:r>
+      <w:r>
+        <w:rPr>
+          <w:rFonts w:ascii="Ubuntu Light" w:hAnsi="Ubuntu Light" w:cs="Times New Roman"/>
+          <w:sz w:val="22"/>
+          <w:szCs w:val="22"/>
+        </w:rPr>
+        <w:t>performance</w:t>
+      </w:r>
+      <w:r>
+        <w:rPr>
+          <w:rFonts w:ascii="Ubuntu Light" w:hAnsi="Ubuntu Light" w:cs="Times New Roman"/>
+          <w:sz w:val="22"/>
+          <w:szCs w:val="22"/>
+        </w:rPr>
+        <w:br/>
       </w:r>
       <w:r>
         <w:rPr>
@@ -1676,8 +1818,11 @@
           <w:ilvl w:val="0"/>
           <w:numId w:val="20"/>
         </w:numPr>
+        <w:tabs>
+          <w:tab w:val="left" w:pos="1890"/>
+        </w:tabs>
         <w:spacing w:line="300" w:lineRule="auto"/>
-        <w:ind w:left="2880"/>
+        <w:ind w:left="2250" w:right="1602"/>
         <w:rPr>
           <w:rFonts w:ascii="Ubuntu Light" w:hAnsi="Ubuntu Light" w:cs="Times New Roman"/>
           <w:color w:val="auto"/>
@@ -1694,7 +1839,7 @@
         </w:rPr>
         <w:t xml:space="preserve">Written exclusively with </w:t>
       </w:r>
-      <w:hyperlink r:id="rId18" w:history="1">
+      <w:hyperlink r:id="rId26" w:history="1">
         <w:r>
           <w:rPr>
             <w:rStyle w:val="Hyperlink"/>
@@ -1733,8 +1878,11 @@
           <w:ilvl w:val="0"/>
           <w:numId w:val="20"/>
         </w:numPr>
+        <w:tabs>
+          <w:tab w:val="left" w:pos="1890"/>
+        </w:tabs>
         <w:spacing w:after="120" w:line="300" w:lineRule="auto"/>
-        <w:ind w:left="2880"/>
+        <w:ind w:left="2250" w:right="1602"/>
         <w:rPr>
           <w:rFonts w:ascii="Ubuntu Light" w:hAnsi="Ubuntu Light" w:cs="Times New Roman"/>
           <w:color w:val="auto"/>
@@ -1767,7 +1915,79 @@
           <w:sz w:val="22"/>
           <w:szCs w:val="22"/>
         </w:rPr>
-        <w:t>new</w:t>
+        <w:t xml:space="preserve">simpler </w:t>
+      </w:r>
+      <w:r>
+        <w:rPr>
+          <w:rFonts w:ascii="Ubuntu Light" w:hAnsi="Ubuntu Light" w:cs="Times New Roman"/>
+          <w:color w:val="auto"/>
+          <w:sz w:val="22"/>
+          <w:szCs w:val="22"/>
+        </w:rPr>
+        <w:t xml:space="preserve">pattern for </w:t>
+      </w:r>
+      <w:r>
+        <w:rPr>
+          <w:rFonts w:ascii="Ubuntu Light" w:hAnsi="Ubuntu Light" w:cs="Times New Roman"/>
+          <w:color w:val="auto"/>
+          <w:sz w:val="22"/>
+          <w:szCs w:val="22"/>
+        </w:rPr>
+        <w:t xml:space="preserve">type-safe, </w:t>
+      </w:r>
+      <w:r>
+        <w:rPr>
+          <w:rFonts w:ascii="Ubuntu Light" w:hAnsi="Ubuntu Light" w:cs="Times New Roman"/>
+          <w:color w:val="auto"/>
+          <w:sz w:val="22"/>
+          <w:szCs w:val="22"/>
+        </w:rPr>
+        <w:t xml:space="preserve">deeply-nested, </w:t>
+      </w:r>
+      <w:r>
+        <w:rPr>
+          <w:rFonts w:ascii="Ubuntu Light" w:hAnsi="Ubuntu Light" w:cs="Times New Roman"/>
+          <w:color w:val="auto"/>
+          <w:sz w:val="22"/>
+          <w:szCs w:val="22"/>
+        </w:rPr>
+        <w:t>inheritable</w:t>
+      </w:r>
+      <w:r>
+        <w:rPr>
+          <w:rFonts w:ascii="Ubuntu Light" w:hAnsi="Ubuntu Light" w:cs="Times New Roman"/>
+          <w:color w:val="auto"/>
+          <w:sz w:val="22"/>
+          <w:szCs w:val="22"/>
+        </w:rPr>
+        <w:br/>
+      </w:r>
+      <w:r>
+        <w:rPr>
+          <w:rFonts w:ascii="Ubuntu Light" w:hAnsi="Ubuntu Light" w:cs="Times New Roman"/>
+          <w:color w:val="auto"/>
+          <w:sz w:val="22"/>
+          <w:szCs w:val="22"/>
+        </w:rPr>
+        <w:t xml:space="preserve">default </w:t>
+      </w:r>
+      <w:r>
+        <w:rPr>
+          <w:rFonts w:ascii="Ubuntu Light" w:hAnsi="Ubuntu Light" w:cs="Times New Roman"/>
+          <w:color w:val="auto"/>
+          <w:sz w:val="22"/>
+          <w:szCs w:val="22"/>
+        </w:rPr>
+        <w:t>argument</w:t>
+      </w:r>
+      <w:r>
+        <w:rPr>
+          <w:rFonts w:ascii="Ubuntu Light" w:hAnsi="Ubuntu Light" w:cs="Times New Roman"/>
+          <w:color w:val="auto"/>
+          <w:sz w:val="22"/>
+          <w:szCs w:val="22"/>
+        </w:rPr>
+        <w:t>s</w:t>
       </w:r>
       <w:r>
         <w:rPr>
@@ -1785,99 +2005,9 @@
           <w:sz w:val="22"/>
           <w:szCs w:val="22"/>
         </w:rPr>
-        <w:t xml:space="preserve">pattern for </w:t>
-      </w:r>
-      <w:r>
-        <w:rPr>
-          <w:rFonts w:ascii="Ubuntu Light" w:hAnsi="Ubuntu Light" w:cs="Times New Roman"/>
-          <w:color w:val="auto"/>
-          <w:sz w:val="22"/>
-          <w:szCs w:val="22"/>
-        </w:rPr>
-        <w:t xml:space="preserve">type-safe, </w:t>
-      </w:r>
-      <w:r>
-        <w:rPr>
-          <w:rFonts w:ascii="Ubuntu Light" w:hAnsi="Ubuntu Light" w:cs="Times New Roman"/>
-          <w:color w:val="auto"/>
-          <w:sz w:val="22"/>
-          <w:szCs w:val="22"/>
-        </w:rPr>
-        <w:t xml:space="preserve">deeply-nested, </w:t>
-      </w:r>
-      <w:r>
-        <w:rPr>
-          <w:rFonts w:ascii="Ubuntu Light" w:hAnsi="Ubuntu Light" w:cs="Times New Roman"/>
-          <w:color w:val="auto"/>
-          <w:sz w:val="22"/>
-          <w:szCs w:val="22"/>
-        </w:rPr>
-        <w:t>inheritable</w:t>
-      </w:r>
-      <w:r>
-        <w:rPr>
-          <w:rFonts w:ascii="Ubuntu Light" w:hAnsi="Ubuntu Light" w:cs="Times New Roman"/>
-          <w:color w:val="auto"/>
-          <w:sz w:val="22"/>
-          <w:szCs w:val="22"/>
-        </w:rPr>
-        <w:t xml:space="preserve"> </w:t>
-      </w:r>
-      <w:r>
-        <w:rPr>
-          <w:rFonts w:ascii="Ubuntu Light" w:hAnsi="Ubuntu Light" w:cs="Times New Roman"/>
-          <w:color w:val="auto"/>
-          <w:sz w:val="22"/>
-          <w:szCs w:val="22"/>
-        </w:rPr>
-        <w:t xml:space="preserve">default </w:t>
-      </w:r>
-      <w:r>
-        <w:rPr>
-          <w:rFonts w:ascii="Ubuntu Light" w:hAnsi="Ubuntu Light" w:cs="Times New Roman"/>
-          <w:color w:val="auto"/>
-          <w:sz w:val="22"/>
-          <w:szCs w:val="22"/>
-        </w:rPr>
-        <w:t xml:space="preserve">function </w:t>
-      </w:r>
-      <w:r>
-        <w:rPr>
-          <w:rFonts w:ascii="Ubuntu Light" w:hAnsi="Ubuntu Light" w:cs="Times New Roman"/>
-          <w:color w:val="auto"/>
-          <w:sz w:val="22"/>
-          <w:szCs w:val="22"/>
-        </w:rPr>
-        <w:t>argument</w:t>
-      </w:r>
-      <w:r>
-        <w:rPr>
-          <w:rFonts w:ascii="Ubuntu Light" w:hAnsi="Ubuntu Light" w:cs="Times New Roman"/>
-          <w:color w:val="auto"/>
-          <w:sz w:val="22"/>
-          <w:szCs w:val="22"/>
-        </w:rPr>
-        <w:t>s</w:t>
-      </w:r>
-      <w:r>
-        <w:rPr>
-          <w:rFonts w:ascii="Ubuntu Light" w:hAnsi="Ubuntu Light" w:cs="Times New Roman"/>
-          <w:color w:val="auto"/>
-          <w:sz w:val="22"/>
-          <w:szCs w:val="22"/>
-        </w:rPr>
-        <w:t xml:space="preserve"> </w:t>
-      </w:r>
-      <w:r>
-        <w:rPr>
-          <w:rFonts w:ascii="Ubuntu Light" w:hAnsi="Ubuntu Light" w:cs="Times New Roman"/>
-          <w:color w:val="auto"/>
-          <w:sz w:val="22"/>
-          <w:szCs w:val="22"/>
-        </w:rPr>
         <w:t xml:space="preserve">using </w:t>
       </w:r>
-      <w:hyperlink r:id="rId19" w:history="1">
+      <w:hyperlink r:id="rId27" w:history="1">
         <w:r>
           <w:rPr>
             <w:rStyle w:val="Hyperlink"/>
@@ -1899,7 +2029,7 @@
         </w:rPr>
         <w:t xml:space="preserve"> and </w:t>
       </w:r>
-      <w:hyperlink r:id="rId20" w:history="1">
+      <w:hyperlink r:id="rId28" w:history="1">
         <w:r>
           <w:rPr>
             <w:rStyle w:val="Hyperlink"/>
@@ -1926,16 +2056,14 @@
       <w:pPr>
         <w:pStyle w:val="Pa1"/>
         <w:tabs>
-          <w:tab w:val="left" w:pos="2520"/>
+          <w:tab w:val="left" w:pos="1890"/>
+          <w:tab w:val="right" w:pos="10512"/>
         </w:tabs>
-        <w:spacing w:line="276" w:lineRule="auto"/>
-        <w:rPr>
-          <w:rStyle w:val="A0"/>
-          <w:rFonts w:ascii="Ubuntu Light" w:hAnsi="Ubuntu Light" w:cs="Times New Roman"/>
-          <w:bCs/>
-          <w:color w:val="auto"/>
-          <w:sz w:val="20"/>
-          <w:szCs w:val="22"/>
+        <w:spacing w:line="300" w:lineRule="auto"/>
+        <w:rPr>
+          <w:rFonts w:ascii="Ubuntu Light" w:hAnsi="Ubuntu Light"/>
+          <w:sz w:val="18"/>
+          <w:szCs w:val="20"/>
         </w:rPr>
       </w:pPr>
       <w:r>
@@ -1969,7 +2097,7 @@
           <w:rFonts w:ascii="Ubuntu Light" w:hAnsi="Ubuntu Light" w:cs="Times New Roman"/>
           <w:bCs/>
           <w:i/>
-          <w:color w:val="auto"/>
+          <w:color w:val="808080" w:themeColor="background1" w:themeShade="80"/>
           <w:sz w:val="24"/>
           <w:szCs w:val="22"/>
         </w:rPr>
@@ -1977,108 +2105,100 @@
       </w:r>
       <w:r>
         <w:rPr>
-          <w:rStyle w:val="A0"/>
-          <w:rFonts w:ascii="Ubuntu Light" w:hAnsi="Ubuntu Light" w:cs="Times New Roman"/>
-          <w:bCs/>
-          <w:color w:val="auto"/>
-          <w:sz w:val="20"/>
+          <w:rFonts w:ascii="Ubuntu Light" w:hAnsi="Ubuntu Light" w:cs="Times New Roman"/>
+          <w:sz w:val="18"/>
           <w:szCs w:val="22"/>
         </w:rPr>
         <w:t>(</w:t>
       </w:r>
       <w:r>
         <w:rPr>
-          <w:rStyle w:val="A0"/>
-          <w:rFonts w:ascii="Ubuntu Light" w:hAnsi="Ubuntu Light" w:cs="Times New Roman"/>
-          <w:bCs/>
-          <w:color w:val="auto"/>
-          <w:sz w:val="20"/>
-          <w:szCs w:val="22"/>
-        </w:rPr>
-        <w:t>Oct</w:t>
-      </w:r>
-      <w:r>
-        <w:rPr>
-          <w:rStyle w:val="A0"/>
-          <w:rFonts w:ascii="Ubuntu Light" w:hAnsi="Ubuntu Light" w:cs="Times New Roman"/>
-          <w:bCs/>
-          <w:color w:val="auto"/>
-          <w:sz w:val="20"/>
-          <w:szCs w:val="22"/>
-        </w:rPr>
-        <w:t xml:space="preserve"> 2017</w:t>
-      </w:r>
-      <w:r>
-        <w:rPr>
-          <w:rStyle w:val="A0"/>
-          <w:rFonts w:ascii="Ubuntu Light" w:hAnsi="Ubuntu Light" w:cs="Times New Roman"/>
-          <w:bCs/>
-          <w:color w:val="auto"/>
-          <w:sz w:val="20"/>
-          <w:szCs w:val="22"/>
-        </w:rPr>
-        <w:t xml:space="preserve"> – Dec 2017</w:t>
-      </w:r>
-      <w:r>
-        <w:rPr>
-          <w:rStyle w:val="A0"/>
-          <w:rFonts w:ascii="Ubuntu Light" w:hAnsi="Ubuntu Light" w:cs="Times New Roman"/>
-          <w:bCs/>
-          <w:color w:val="auto"/>
-          <w:sz w:val="20"/>
-          <w:szCs w:val="22"/>
-        </w:rPr>
-        <w:t>)</w:t>
-      </w:r>
-    </w:p>
-    <w:p>
-      <w:pPr>
-        <w:pStyle w:val="Default"/>
-        <w:spacing w:line="312" w:lineRule="auto"/>
-        <w:ind w:left="2520"/>
+          <w:rFonts w:ascii="Ubuntu Light" w:hAnsi="Ubuntu Light" w:cs="Times New Roman"/>
+          <w:sz w:val="18"/>
+          <w:szCs w:val="22"/>
+        </w:rPr>
+        <w:t xml:space="preserve"> </w:t>
+      </w:r>
+      <w:r>
+        <w:rPr>
+          <w:rFonts w:ascii="Ubuntu Light" w:hAnsi="Ubuntu Light" w:cs="Times New Roman"/>
+          <w:spacing w:val="10"/>
+          <w:sz w:val="18"/>
+          <w:szCs w:val="22"/>
+        </w:rPr>
+        <w:t>GITHUB</w:t>
+      </w:r>
+      <w:r>
+        <w:rPr>
+          <w:rFonts w:ascii="Ubuntu Light" w:hAnsi="Ubuntu Light" w:cs="Times New Roman"/>
+          <w:spacing w:val="10"/>
+          <w:sz w:val="18"/>
+          <w:szCs w:val="22"/>
+        </w:rPr>
+        <w:t>:</w:t>
+      </w:r>
+      <w:r>
         <w:rPr>
           <w:rFonts w:ascii="Ubuntu Light" w:hAnsi="Ubuntu Light"/>
-          <w:sz w:val="20"/>
+          <w:sz w:val="18"/>
           <w:szCs w:val="20"/>
         </w:rPr>
-      </w:pPr>
-      <w:r>
-        <w:rPr>
-          <w:rFonts w:ascii="Ubuntu Light" w:hAnsi="Ubuntu Light"/>
-          <w:sz w:val="20"/>
-          <w:szCs w:val="20"/>
-        </w:rPr>
-        <w:t>(</w:t>
-      </w:r>
-      <w:r>
-        <w:rPr>
-          <w:rFonts w:ascii="Ubuntu Light" w:hAnsi="Ubuntu Light"/>
-          <w:sz w:val="20"/>
-          <w:szCs w:val="20"/>
-        </w:rPr>
         <w:t xml:space="preserve"> </w:t>
       </w:r>
-      <w:hyperlink r:id="rId21" w:history="1">
+      <w:hyperlink r:id="rId29" w:history="1">
         <w:r>
           <w:rPr>
             <w:rStyle w:val="Hyperlink"/>
             <w:rFonts w:ascii="Ubuntu Light" w:hAnsi="Ubuntu Light"/>
             <w:i/>
             <w:color w:val="0070C0"/>
-            <w:sz w:val="20"/>
+            <w:spacing w:val="10"/>
+            <w:sz w:val="18"/>
             <w:szCs w:val="20"/>
             <w:u w:val="dotted"/>
           </w:rPr>
-          <w:t>https://github.com/spenceryue/videomag</w:t>
+          <w:t>@/</w:t>
+        </w:r>
+        <w:r>
+          <w:rPr>
+            <w:rStyle w:val="Hyperlink"/>
+            <w:rFonts w:ascii="Ubuntu Light" w:hAnsi="Ubuntu Light"/>
+            <w:i/>
+            <w:color w:val="0070C0"/>
+            <w:spacing w:val="10"/>
+            <w:sz w:val="18"/>
+            <w:szCs w:val="20"/>
+            <w:u w:val="dotted"/>
+          </w:rPr>
+          <w:t>videomag</w:t>
         </w:r>
       </w:hyperlink>
       <w:r>
         <w:rPr>
-          <w:rFonts w:ascii="Ubuntu Light" w:hAnsi="Ubuntu Light"/>
+          <w:rFonts w:ascii="Ubuntu Light" w:hAnsi="Ubuntu Light" w:cs="Times New Roman"/>
+          <w:sz w:val="18"/>
+          <w:szCs w:val="22"/>
+        </w:rPr>
+        <w:t xml:space="preserve"> )</w:t>
+      </w:r>
+      <w:r>
+        <w:rPr>
+          <w:rFonts w:ascii="Ubuntu Light" w:hAnsi="Ubuntu Light" w:cs="Times New Roman"/>
+          <w:sz w:val="18"/>
+          <w:szCs w:val="22"/>
+        </w:rPr>
+        <w:tab/>
+      </w:r>
+      <w:r>
+        <w:rPr>
+          <w:rStyle w:val="A0"/>
+          <w:rFonts w:ascii="Ubuntu Light" w:hAnsi="Ubuntu Light" w:cs="Times New Roman"/>
+          <w:bCs/>
+          <w:color w:val="auto"/>
           <w:sz w:val="20"/>
-          <w:szCs w:val="20"/>
-        </w:rPr>
-        <w:t xml:space="preserve"> )</w:t>
+          <w:szCs w:val="22"/>
+        </w:rPr>
+        <w:t>OCT – DEC 2017</w:t>
       </w:r>
     </w:p>
     <w:p>
@@ -2088,8 +2208,12 @@
           <w:ilvl w:val="0"/>
           <w:numId w:val="20"/>
         </w:numPr>
+        <w:tabs>
+          <w:tab w:val="left" w:pos="1890"/>
+        </w:tabs>
         <w:spacing w:line="300" w:lineRule="auto"/>
-        <w:ind w:left="2880"/>
+        <w:ind w:left="2250" w:right="1512"/>
+        <w:jc w:val="distribute"/>
         <w:rPr>
           <w:rFonts w:ascii="Ubuntu Light" w:hAnsi="Ubuntu Light" w:cs="Times New Roman"/>
           <w:sz w:val="22"/>
@@ -2128,7 +2252,7 @@
         </w:rPr>
         <w:t xml:space="preserve"> </w:t>
       </w:r>
-      <w:hyperlink r:id="rId22" w:history="1">
+      <w:hyperlink r:id="rId30" w:history="1">
         <w:r>
           <w:rPr>
             <w:rStyle w:val="Hyperlink"/>
@@ -2166,9 +2290,17 @@
           <w:sz w:val="22"/>
           <w:szCs w:val="22"/>
         </w:rPr>
-        <w:t xml:space="preserve">implementing the </w:t>
-      </w:r>
-      <w:hyperlink r:id="rId23" w:history="1">
+        <w:t>implementing</w:t>
+      </w:r>
+      <w:r>
+        <w:rPr>
+          <w:rFonts w:ascii="Ubuntu Light" w:hAnsi="Ubuntu Light" w:cs="Times New Roman"/>
+          <w:sz w:val="22"/>
+          <w:szCs w:val="22"/>
+        </w:rPr>
+        <w:t xml:space="preserve"> the </w:t>
+      </w:r>
+      <w:hyperlink r:id="rId31" w:history="1">
         <w:r>
           <w:rPr>
             <w:rStyle w:val="Hyperlink"/>
@@ -2178,114 +2310,8 @@
             <w:szCs w:val="22"/>
             <w:u w:val="dotted" w:color="BFBFBF" w:themeColor="background1" w:themeShade="BF"/>
           </w:rPr>
-          <w:t>Eulerian Video Magnification</w:t>
+          <w:t>Eulerian Video</w:t>
         </w:r>
-      </w:hyperlink>
-      <w:r>
-        <w:rPr>
-          <w:rFonts w:ascii="Ubuntu Light" w:hAnsi="Ubuntu Light" w:cs="Times New Roman"/>
-          <w:sz w:val="22"/>
-          <w:szCs w:val="22"/>
-        </w:rPr>
-        <w:t xml:space="preserve"> algorithm </w:t>
-      </w:r>
-      <w:r>
-        <w:rPr>
-          <w:rFonts w:ascii="Ubuntu Light" w:hAnsi="Ubuntu Light" w:cs="Times New Roman"/>
-          <w:sz w:val="22"/>
-          <w:szCs w:val="22"/>
-        </w:rPr>
-        <w:t xml:space="preserve">to </w:t>
-      </w:r>
-      <w:r>
-        <w:rPr>
-          <w:rFonts w:ascii="Ubuntu Light" w:hAnsi="Ubuntu Light" w:cs="Times New Roman"/>
-          <w:sz w:val="22"/>
-          <w:szCs w:val="22"/>
-        </w:rPr>
-        <w:t xml:space="preserve">magnify </w:t>
-      </w:r>
-      <w:r>
-        <w:rPr>
-          <w:rFonts w:ascii="Ubuntu Light" w:hAnsi="Ubuntu Light" w:cs="Times New Roman"/>
-          <w:sz w:val="22"/>
-          <w:szCs w:val="22"/>
-        </w:rPr>
-        <w:t xml:space="preserve">small changes </w:t>
-      </w:r>
-      <w:r>
-        <w:rPr>
-          <w:rFonts w:ascii="Ubuntu Light" w:hAnsi="Ubuntu Light" w:cs="Times New Roman"/>
-          <w:sz w:val="22"/>
-          <w:szCs w:val="22"/>
-        </w:rPr>
-        <w:t>from</w:t>
-      </w:r>
-      <w:r>
-        <w:rPr>
-          <w:rFonts w:ascii="Ubuntu Light" w:hAnsi="Ubuntu Light" w:cs="Times New Roman"/>
-          <w:sz w:val="22"/>
-          <w:szCs w:val="22"/>
-        </w:rPr>
-        <w:t xml:space="preserve"> </w:t>
-      </w:r>
-      <w:r>
-        <w:rPr>
-          <w:rFonts w:ascii="Ubuntu Light" w:hAnsi="Ubuntu Light" w:cs="Times New Roman"/>
-          <w:sz w:val="22"/>
-          <w:szCs w:val="22"/>
-        </w:rPr>
-        <w:t xml:space="preserve">user’s </w:t>
-      </w:r>
-      <w:r>
-        <w:rPr>
-          <w:rFonts w:ascii="Ubuntu Light" w:hAnsi="Ubuntu Light" w:cs="Times New Roman"/>
-          <w:sz w:val="22"/>
-          <w:szCs w:val="22"/>
-        </w:rPr>
-        <w:t>web camera</w:t>
-      </w:r>
-      <w:r>
-        <w:rPr>
-          <w:rFonts w:ascii="Ubuntu Light" w:hAnsi="Ubuntu Light" w:cs="Times New Roman"/>
-          <w:sz w:val="22"/>
-          <w:szCs w:val="22"/>
-        </w:rPr>
-        <w:t>.</w:t>
-      </w:r>
-    </w:p>
-    <w:p>
-      <w:pPr>
-        <w:pStyle w:val="Pa1"/>
-        <w:numPr>
-          <w:ilvl w:val="0"/>
-          <w:numId w:val="20"/>
-        </w:numPr>
-        <w:spacing w:line="300" w:lineRule="auto"/>
-        <w:ind w:left="2880"/>
-        <w:rPr>
-          <w:rFonts w:ascii="Ubuntu Light" w:hAnsi="Ubuntu Light" w:cs="Times New Roman"/>
-          <w:sz w:val="22"/>
-          <w:szCs w:val="22"/>
-        </w:rPr>
-      </w:pPr>
-      <w:r>
-        <w:rPr>
-          <w:rFonts w:ascii="Ubuntu Light" w:hAnsi="Ubuntu Light" w:cs="Times New Roman"/>
-          <w:sz w:val="22"/>
-          <w:szCs w:val="22"/>
-        </w:rPr>
-        <w:t xml:space="preserve">Implemented </w:t>
-      </w:r>
-      <w:r>
-        <w:rPr>
-          <w:rFonts w:ascii="Ubuntu Light" w:hAnsi="Ubuntu Light" w:cs="Times New Roman"/>
-          <w:sz w:val="22"/>
-          <w:szCs w:val="22"/>
-        </w:rPr>
-        <w:t xml:space="preserve">the </w:t>
-      </w:r>
-      <w:hyperlink r:id="rId24" w:history="1">
         <w:r>
           <w:rPr>
             <w:rStyle w:val="Hyperlink"/>
@@ -2295,7 +2321,51 @@
             <w:szCs w:val="22"/>
             <w:u w:val="dotted" w:color="BFBFBF" w:themeColor="background1" w:themeShade="BF"/>
           </w:rPr>
-          <w:t>Laplacian Pyramid</w:t>
+          <w:t xml:space="preserve"> </w:t>
+        </w:r>
+        <w:r>
+          <w:rPr>
+            <w:rStyle w:val="Hyperlink"/>
+            <w:rFonts w:ascii="Ubuntu Light" w:hAnsi="Ubuntu Light"/>
+            <w:color w:val="auto"/>
+            <w:sz w:val="22"/>
+            <w:szCs w:val="22"/>
+            <w:u w:val="dotted" w:color="BFBFBF" w:themeColor="background1" w:themeShade="BF"/>
+          </w:rPr>
+          <w:t>Mag</w:t>
+        </w:r>
+        <w:r>
+          <w:rPr>
+            <w:rStyle w:val="Hyperlink"/>
+            <w:rFonts w:ascii="Ubuntu Light" w:hAnsi="Ubuntu Light"/>
+            <w:color w:val="auto"/>
+            <w:sz w:val="22"/>
+            <w:szCs w:val="22"/>
+            <w:u w:val="dotted" w:color="BFBFBF" w:themeColor="background1" w:themeShade="BF"/>
+          </w:rPr>
+          <w:t>nif</w:t>
+        </w:r>
+        <w:r>
+          <w:rPr>
+            <w:rStyle w:val="Hyperlink"/>
+            <w:rFonts w:ascii="Ubuntu Light" w:hAnsi="Ubuntu Light"/>
+            <w:color w:val="auto"/>
+            <w:sz w:val="22"/>
+            <w:szCs w:val="22"/>
+            <w:u w:val="dotted" w:color="BFBFBF" w:themeColor="background1" w:themeShade="BF"/>
+          </w:rPr>
+          <w:t>-</w:t>
+        </w:r>
+        <w:r>
+          <w:rPr>
+            <w:rStyle w:val="Hyperlink"/>
+            <w:rFonts w:ascii="Ubuntu Light" w:hAnsi="Ubuntu Light"/>
+            <w:color w:val="auto"/>
+            <w:sz w:val="22"/>
+            <w:szCs w:val="22"/>
+            <w:u w:val="dotted" w:color="BFBFBF" w:themeColor="background1" w:themeShade="BF"/>
+          </w:rPr>
+          <w:t>ication</w:t>
         </w:r>
       </w:hyperlink>
       <w:r>
@@ -2304,6 +2374,195 @@
           <w:sz w:val="22"/>
           <w:szCs w:val="22"/>
         </w:rPr>
+        <w:t xml:space="preserve"> a</w:t>
+      </w:r>
+      <w:r>
+        <w:rPr>
+          <w:rFonts w:ascii="Ubuntu Light" w:hAnsi="Ubuntu Light" w:cs="Times New Roman"/>
+          <w:sz w:val="22"/>
+          <w:szCs w:val="22"/>
+        </w:rPr>
+        <w:t xml:space="preserve">lgorithm </w:t>
+      </w:r>
+      <w:r>
+        <w:rPr>
+          <w:rFonts w:ascii="Ubuntu Light" w:hAnsi="Ubuntu Light" w:cs="Times New Roman"/>
+          <w:sz w:val="22"/>
+          <w:szCs w:val="22"/>
+        </w:rPr>
+        <w:t xml:space="preserve">to </w:t>
+      </w:r>
+      <w:r>
+        <w:rPr>
+          <w:rFonts w:ascii="Ubuntu Light" w:hAnsi="Ubuntu Light" w:cs="Times New Roman"/>
+          <w:sz w:val="22"/>
+          <w:szCs w:val="22"/>
+        </w:rPr>
+        <w:t>reveal</w:t>
+      </w:r>
+      <w:r>
+        <w:rPr>
+          <w:rFonts w:ascii="Ubuntu Light" w:hAnsi="Ubuntu Light" w:cs="Times New Roman"/>
+          <w:sz w:val="22"/>
+          <w:szCs w:val="22"/>
+        </w:rPr>
+        <w:t xml:space="preserve"> </w:t>
+      </w:r>
+      <w:r>
+        <w:rPr>
+          <w:rFonts w:ascii="Ubuntu Light" w:hAnsi="Ubuntu Light" w:cs="Times New Roman"/>
+          <w:sz w:val="22"/>
+          <w:szCs w:val="22"/>
+        </w:rPr>
+        <w:t xml:space="preserve">subtle </w:t>
+      </w:r>
+      <w:r>
+        <w:rPr>
+          <w:rFonts w:ascii="Ubuntu Light" w:hAnsi="Ubuntu Light" w:cs="Times New Roman"/>
+          <w:sz w:val="22"/>
+          <w:szCs w:val="22"/>
+        </w:rPr>
+        <w:t xml:space="preserve">changes </w:t>
+      </w:r>
+      <w:r>
+        <w:rPr>
+          <w:rFonts w:ascii="Ubuntu Light" w:hAnsi="Ubuntu Light" w:cs="Times New Roman"/>
+          <w:sz w:val="22"/>
+          <w:szCs w:val="22"/>
+        </w:rPr>
+        <w:t>from</w:t>
+      </w:r>
+      <w:r>
+        <w:rPr>
+          <w:rFonts w:ascii="Ubuntu Light" w:hAnsi="Ubuntu Light" w:cs="Times New Roman"/>
+          <w:sz w:val="22"/>
+          <w:szCs w:val="22"/>
+        </w:rPr>
+        <w:t xml:space="preserve"> </w:t>
+      </w:r>
+      <w:r>
+        <w:rPr>
+          <w:rFonts w:ascii="Ubuntu Light" w:hAnsi="Ubuntu Light" w:cs="Times New Roman"/>
+          <w:sz w:val="22"/>
+          <w:szCs w:val="22"/>
+        </w:rPr>
+        <w:t xml:space="preserve">a </w:t>
+      </w:r>
+      <w:r>
+        <w:rPr>
+          <w:rFonts w:ascii="Ubuntu Light" w:hAnsi="Ubuntu Light" w:cs="Times New Roman"/>
+          <w:sz w:val="22"/>
+          <w:szCs w:val="22"/>
+        </w:rPr>
+        <w:t>user’s</w:t>
+      </w:r>
+      <w:r>
+        <w:rPr>
+          <w:rFonts w:ascii="Ubuntu Light" w:hAnsi="Ubuntu Light" w:cs="Times New Roman"/>
+          <w:sz w:val="22"/>
+          <w:szCs w:val="22"/>
+        </w:rPr>
+        <w:t xml:space="preserve"> web</w:t>
+      </w:r>
+      <w:r>
+        <w:rPr>
+          <w:rFonts w:ascii="Ubuntu Light" w:hAnsi="Ubuntu Light" w:cs="Times New Roman"/>
+          <w:sz w:val="22"/>
+          <w:szCs w:val="22"/>
+        </w:rPr>
+        <w:t xml:space="preserve"> </w:t>
+      </w:r>
+      <w:r>
+        <w:rPr>
+          <w:rFonts w:ascii="Ubuntu Light" w:hAnsi="Ubuntu Light" w:cs="Times New Roman"/>
+          <w:sz w:val="22"/>
+          <w:szCs w:val="22"/>
+        </w:rPr>
+        <w:t>camera</w:t>
+      </w:r>
+      <w:r>
+        <w:rPr>
+          <w:rFonts w:ascii="Ubuntu Light" w:hAnsi="Ubuntu Light" w:cs="Times New Roman"/>
+          <w:sz w:val="22"/>
+          <w:szCs w:val="22"/>
+        </w:rPr>
+        <w:t>.</w:t>
+      </w:r>
+    </w:p>
+    <w:p>
+      <w:pPr>
+        <w:pStyle w:val="Pa1"/>
+        <w:numPr>
+          <w:ilvl w:val="0"/>
+          <w:numId w:val="20"/>
+        </w:numPr>
+        <w:tabs>
+          <w:tab w:val="left" w:pos="1890"/>
+        </w:tabs>
+        <w:spacing w:line="300" w:lineRule="auto"/>
+        <w:ind w:left="2250" w:right="1512"/>
+        <w:rPr>
+          <w:rFonts w:ascii="Ubuntu Light" w:hAnsi="Ubuntu Light" w:cs="Times New Roman"/>
+          <w:sz w:val="22"/>
+          <w:szCs w:val="22"/>
+        </w:rPr>
+      </w:pPr>
+      <w:r>
+        <w:rPr>
+          <w:rFonts w:ascii="Ubuntu Light" w:hAnsi="Ubuntu Light"/>
+          <w:sz w:val="22"/>
+        </w:rPr>
+        <w:t>Wrote the</w:t>
+      </w:r>
+      <w:r>
+        <w:rPr>
+          <w:rFonts w:ascii="Book Antiqua" w:hAnsi="Book Antiqua"/>
+          <w:b/>
+          <w:sz w:val="22"/>
+        </w:rPr>
+        <w:t xml:space="preserve"> </w:t>
+      </w:r>
+      <w:hyperlink r:id="rId32" w:history="1">
+        <w:r>
+          <w:rPr>
+            <w:rStyle w:val="Hyperlink"/>
+            <w:rFonts w:ascii="Ubuntu Light" w:hAnsi="Ubuntu Light"/>
+            <w:color w:val="auto"/>
+            <w:sz w:val="22"/>
+            <w:szCs w:val="22"/>
+            <w:u w:val="dotted" w:color="BFBFBF" w:themeColor="background1" w:themeShade="BF"/>
+          </w:rPr>
+          <w:t xml:space="preserve">Laplacian </w:t>
+        </w:r>
+        <w:r>
+          <w:rPr>
+            <w:rStyle w:val="Hyperlink"/>
+            <w:rFonts w:ascii="Ubuntu Light" w:hAnsi="Ubuntu Light"/>
+            <w:color w:val="auto"/>
+            <w:sz w:val="22"/>
+            <w:szCs w:val="22"/>
+            <w:u w:val="dotted" w:color="BFBFBF" w:themeColor="background1" w:themeShade="BF"/>
+          </w:rPr>
+          <w:t>p</w:t>
+        </w:r>
+        <w:r>
+          <w:rPr>
+            <w:rStyle w:val="Hyperlink"/>
+            <w:rFonts w:ascii="Ubuntu Light" w:hAnsi="Ubuntu Light"/>
+            <w:color w:val="auto"/>
+            <w:sz w:val="22"/>
+            <w:szCs w:val="22"/>
+            <w:u w:val="dotted" w:color="BFBFBF" w:themeColor="background1" w:themeShade="BF"/>
+          </w:rPr>
+          <w:t>yramid</w:t>
+        </w:r>
+      </w:hyperlink>
+      <w:r>
+        <w:rPr>
+          <w:rFonts w:ascii="Ubuntu Light" w:hAnsi="Ubuntu Light" w:cs="Times New Roman"/>
+          <w:sz w:val="22"/>
+          <w:szCs w:val="22"/>
+        </w:rPr>
         <w:t xml:space="preserve"> in C </w:t>
       </w:r>
       <w:r>
@@ -2312,17 +2571,41 @@
           <w:sz w:val="22"/>
           <w:szCs w:val="22"/>
         </w:rPr>
-        <w:t xml:space="preserve">and compiled </w:t>
-      </w:r>
-      <w:r>
-        <w:rPr>
-          <w:rFonts w:ascii="Ubuntu Light" w:hAnsi="Ubuntu Light" w:cs="Times New Roman"/>
-          <w:sz w:val="22"/>
-          <w:szCs w:val="22"/>
-        </w:rPr>
-        <w:t xml:space="preserve">to </w:t>
-      </w:r>
-      <w:hyperlink r:id="rId25" w:history="1">
+        <w:t>and</w:t>
+      </w:r>
+      <w:r>
+        <w:rPr>
+          <w:rFonts w:ascii="Ubuntu Light" w:hAnsi="Ubuntu Light" w:cs="Times New Roman"/>
+          <w:sz w:val="22"/>
+          <w:szCs w:val="22"/>
+        </w:rPr>
+        <w:t xml:space="preserve"> </w:t>
+      </w:r>
+      <w:r>
+        <w:rPr>
+          <w:rFonts w:ascii="Ubuntu Light" w:hAnsi="Ubuntu Light" w:cs="Times New Roman"/>
+          <w:sz w:val="22"/>
+          <w:szCs w:val="22"/>
+        </w:rPr>
+        <w:t xml:space="preserve">compiled </w:t>
+      </w:r>
+      <w:r>
+        <w:rPr>
+          <w:rFonts w:ascii="Ubuntu Light" w:hAnsi="Ubuntu Light" w:cs="Times New Roman"/>
+          <w:sz w:val="22"/>
+          <w:szCs w:val="22"/>
+        </w:rPr>
+        <w:t>to</w:t>
+      </w:r>
+      <w:r>
+        <w:rPr>
+          <w:rFonts w:ascii="Ubuntu Light" w:hAnsi="Ubuntu Light" w:cs="Times New Roman"/>
+          <w:sz w:val="22"/>
+          <w:szCs w:val="22"/>
+        </w:rPr>
+        <w:t xml:space="preserve"> </w:t>
+      </w:r>
+      <w:hyperlink r:id="rId33" w:history="1">
         <w:r>
           <w:rPr>
             <w:rStyle w:val="Hyperlink"/>
@@ -2341,17 +2624,41 @@
           <w:sz w:val="22"/>
           <w:szCs w:val="22"/>
         </w:rPr>
-        <w:t xml:space="preserve"> to run in the browser </w:t>
-      </w:r>
-      <w:r>
-        <w:rPr>
-          <w:rFonts w:ascii="Ubuntu Light" w:hAnsi="Ubuntu Light" w:cs="Times New Roman"/>
-          <w:sz w:val="22"/>
-          <w:szCs w:val="22"/>
-        </w:rPr>
-        <w:t xml:space="preserve">with </w:t>
-      </w:r>
-      <w:hyperlink r:id="rId26" w:history="1">
+        <w:br/>
+      </w:r>
+      <w:r>
+        <w:rPr>
+          <w:rFonts w:ascii="Ubuntu Light" w:hAnsi="Ubuntu Light" w:cs="Times New Roman"/>
+          <w:sz w:val="22"/>
+          <w:szCs w:val="22"/>
+        </w:rPr>
+        <w:t>t</w:t>
+      </w:r>
+      <w:r>
+        <w:rPr>
+          <w:rFonts w:ascii="Ubuntu Light" w:hAnsi="Ubuntu Light" w:cs="Times New Roman"/>
+          <w:sz w:val="22"/>
+          <w:szCs w:val="22"/>
+        </w:rPr>
+        <w:t xml:space="preserve">o run in the browser </w:t>
+      </w:r>
+      <w:r>
+        <w:rPr>
+          <w:rFonts w:ascii="Ubuntu Light" w:hAnsi="Ubuntu Light" w:cs="Times New Roman"/>
+          <w:sz w:val="22"/>
+          <w:szCs w:val="22"/>
+        </w:rPr>
+        <w:t>using</w:t>
+      </w:r>
+      <w:r>
+        <w:rPr>
+          <w:rFonts w:ascii="Ubuntu Light" w:hAnsi="Ubuntu Light" w:cs="Times New Roman"/>
+          <w:sz w:val="22"/>
+          <w:szCs w:val="22"/>
+        </w:rPr>
+        <w:t xml:space="preserve"> </w:t>
+      </w:r>
+      <w:hyperlink r:id="rId34" w:history="1">
         <w:r>
           <w:rPr>
             <w:rStyle w:val="Hyperlink"/>
@@ -2381,21 +2688,40 @@
           <w:ilvl w:val="0"/>
           <w:numId w:val="20"/>
         </w:numPr>
+        <w:tabs>
+          <w:tab w:val="left" w:pos="1890"/>
+        </w:tabs>
         <w:spacing w:after="120" w:line="300" w:lineRule="auto"/>
-        <w:ind w:left="2880"/>
-        <w:rPr>
-          <w:rFonts w:ascii="Ubuntu Light" w:hAnsi="Ubuntu Light" w:cs="Times New Roman"/>
-          <w:sz w:val="22"/>
-          <w:szCs w:val="22"/>
-        </w:rPr>
-      </w:pPr>
-      <w:r>
-        <w:rPr>
-          <w:rFonts w:ascii="Ubuntu Light" w:hAnsi="Ubuntu Light" w:cs="Times New Roman"/>
-          <w:sz w:val="22"/>
-          <w:szCs w:val="22"/>
-        </w:rPr>
-        <w:t xml:space="preserve">Modified the original color filtering algorithm to run in real-time using a windowed </w:t>
+        <w:ind w:left="2250" w:right="1512"/>
+        <w:rPr>
+          <w:rFonts w:ascii="Ubuntu Light" w:hAnsi="Ubuntu Light" w:cs="Times New Roman"/>
+          <w:sz w:val="22"/>
+          <w:szCs w:val="22"/>
+        </w:rPr>
+      </w:pPr>
+      <w:r>
+        <w:rPr>
+          <w:rFonts w:ascii="Ubuntu Light" w:hAnsi="Ubuntu Light" w:cs="Times New Roman"/>
+          <w:sz w:val="22"/>
+          <w:szCs w:val="22"/>
+        </w:rPr>
+        <w:t>Modified the original color filtering algorithm to run in real-time</w:t>
+      </w:r>
+      <w:r>
+        <w:rPr>
+          <w:rFonts w:ascii="Ubuntu Light" w:hAnsi="Ubuntu Light" w:cs="Times New Roman"/>
+          <w:sz w:val="22"/>
+          <w:szCs w:val="22"/>
+        </w:rPr>
+        <w:br/>
+      </w:r>
+      <w:r>
+        <w:rPr>
+          <w:rFonts w:ascii="Ubuntu Light" w:hAnsi="Ubuntu Light" w:cs="Times New Roman"/>
+          <w:sz w:val="22"/>
+          <w:szCs w:val="22"/>
+        </w:rPr>
+        <w:t xml:space="preserve">using a windowed </w:t>
       </w:r>
       <w:r>
         <w:rPr>
@@ -2410,15 +2736,14 @@
       <w:pPr>
         <w:pStyle w:val="Default"/>
         <w:tabs>
-          <w:tab w:val="left" w:pos="2520"/>
+          <w:tab w:val="left" w:pos="1890"/>
+          <w:tab w:val="right" w:pos="10512"/>
         </w:tabs>
-        <w:spacing w:line="276" w:lineRule="auto"/>
-        <w:rPr>
-          <w:rStyle w:val="A0"/>
-          <w:rFonts w:ascii="Ubuntu Light" w:hAnsi="Ubuntu Light" w:cs="Times New Roman"/>
-          <w:bCs/>
-          <w:color w:val="auto"/>
-          <w:sz w:val="20"/>
+        <w:spacing w:line="300" w:lineRule="auto"/>
+        <w:rPr>
+          <w:rFonts w:ascii="Ubuntu Light" w:hAnsi="Ubuntu Light" w:cs="Times New Roman"/>
+          <w:color w:val="auto"/>
+          <w:sz w:val="18"/>
           <w:szCs w:val="22"/>
         </w:rPr>
       </w:pPr>
@@ -2442,115 +2767,117 @@
       </w:r>
       <w:r>
         <w:rPr>
-          <w:rFonts w:ascii="Ubuntu Light" w:hAnsi="Ubuntu Light" w:cs="Times New Roman"/>
-          <w:i/>
-          <w:color w:val="auto"/>
+          <w:rStyle w:val="A0"/>
+          <w:rFonts w:ascii="Ubuntu Light" w:hAnsi="Ubuntu Light" w:cs="Times New Roman"/>
+          <w:bCs/>
+          <w:color w:val="808080" w:themeColor="background1" w:themeShade="80"/>
+          <w:sz w:val="22"/>
           <w:szCs w:val="22"/>
         </w:rPr>
         <w:t xml:space="preserve"> </w:t>
       </w:r>
       <w:r>
         <w:rPr>
-          <w:rStyle w:val="A0"/>
-          <w:rFonts w:ascii="Ubuntu Light" w:hAnsi="Ubuntu Light" w:cs="Times New Roman"/>
-          <w:bCs/>
-          <w:color w:val="auto"/>
-          <w:sz w:val="20"/>
+          <w:rFonts w:ascii="Ubuntu Light" w:hAnsi="Ubuntu Light" w:cs="Times New Roman"/>
+          <w:color w:val="auto"/>
+          <w:sz w:val="18"/>
           <w:szCs w:val="22"/>
         </w:rPr>
         <w:t>(</w:t>
       </w:r>
       <w:r>
         <w:rPr>
-          <w:rStyle w:val="A0"/>
-          <w:rFonts w:ascii="Ubuntu Light" w:hAnsi="Ubuntu Light" w:cs="Times New Roman"/>
-          <w:bCs/>
-          <w:color w:val="auto"/>
-          <w:sz w:val="20"/>
-          <w:szCs w:val="22"/>
-        </w:rPr>
-        <w:t>Mar</w:t>
-      </w:r>
-      <w:r>
-        <w:rPr>
-          <w:rStyle w:val="A0"/>
-          <w:rFonts w:ascii="Ubuntu Light" w:hAnsi="Ubuntu Light" w:cs="Times New Roman"/>
-          <w:bCs/>
-          <w:color w:val="auto"/>
-          <w:sz w:val="20"/>
+          <w:rFonts w:ascii="Ubuntu Light" w:hAnsi="Ubuntu Light" w:cs="Times New Roman"/>
+          <w:color w:val="auto"/>
+          <w:sz w:val="18"/>
           <w:szCs w:val="22"/>
         </w:rPr>
         <w:t xml:space="preserve"> </w:t>
       </w:r>
       <w:r>
         <w:rPr>
-          <w:rStyle w:val="A0"/>
-          <w:rFonts w:ascii="Ubuntu Light" w:hAnsi="Ubuntu Light" w:cs="Times New Roman"/>
-          <w:bCs/>
-          <w:color w:val="auto"/>
-          <w:sz w:val="20"/>
-          <w:szCs w:val="22"/>
-        </w:rPr>
-        <w:t>2017 – May</w:t>
-      </w:r>
-      <w:r>
-        <w:rPr>
-          <w:rStyle w:val="A0"/>
-          <w:rFonts w:ascii="Ubuntu Light" w:hAnsi="Ubuntu Light" w:cs="Times New Roman"/>
-          <w:bCs/>
-          <w:color w:val="auto"/>
-          <w:sz w:val="20"/>
-          <w:szCs w:val="22"/>
-        </w:rPr>
-        <w:t xml:space="preserve"> 2017)</w:t>
-      </w:r>
-    </w:p>
-    <w:p>
-      <w:pPr>
-        <w:pStyle w:val="Default"/>
-        <w:tabs>
-          <w:tab w:val="left" w:pos="2520"/>
-        </w:tabs>
-        <w:spacing w:line="312" w:lineRule="auto"/>
-        <w:ind w:left="2520"/>
-        <w:rPr>
-          <w:rFonts w:ascii="Ubuntu Light" w:hAnsi="Ubuntu Light" w:cs="Times New Roman"/>
-          <w:color w:val="auto"/>
-          <w:sz w:val="20"/>
-          <w:szCs w:val="22"/>
-        </w:rPr>
-      </w:pPr>
-      <w:r>
-        <w:rPr>
-          <w:rFonts w:ascii="Ubuntu Light" w:hAnsi="Ubuntu Light" w:cs="Times New Roman"/>
-          <w:color w:val="auto"/>
-          <w:sz w:val="20"/>
-          <w:szCs w:val="22"/>
-        </w:rPr>
-        <w:t xml:space="preserve">( </w:t>
-      </w:r>
-      <w:hyperlink r:id="rId27" w:history="1">
+          <w:rFonts w:ascii="Ubuntu Light" w:hAnsi="Ubuntu Light" w:cs="Times New Roman"/>
+          <w:color w:val="auto"/>
+          <w:spacing w:val="10"/>
+          <w:sz w:val="18"/>
+          <w:szCs w:val="22"/>
+        </w:rPr>
+        <w:t>GITHUB</w:t>
+      </w:r>
+      <w:r>
+        <w:rPr>
+          <w:rFonts w:ascii="Ubuntu Light" w:hAnsi="Ubuntu Light" w:cs="Times New Roman"/>
+          <w:spacing w:val="10"/>
+          <w:sz w:val="18"/>
+          <w:szCs w:val="22"/>
+        </w:rPr>
+        <w:t>:</w:t>
+      </w:r>
+      <w:r>
+        <w:rPr>
+          <w:rFonts w:ascii="Ubuntu Light" w:hAnsi="Ubuntu Light" w:cs="Times New Roman"/>
+          <w:color w:val="auto"/>
+          <w:sz w:val="18"/>
+          <w:szCs w:val="22"/>
+        </w:rPr>
+        <w:t xml:space="preserve"> </w:t>
+      </w:r>
+      <w:hyperlink r:id="rId35" w:history="1">
         <w:r>
           <w:rPr>
             <w:rStyle w:val="Hyperlink"/>
             <w:rFonts w:ascii="Ubuntu Light" w:hAnsi="Ubuntu Light"/>
             <w:i/>
             <w:color w:val="0070C0"/>
-            <w:sz w:val="20"/>
-            <w:szCs w:val="22"/>
+            <w:spacing w:val="10"/>
+            <w:sz w:val="18"/>
+            <w:szCs w:val="20"/>
             <w:u w:val="dotted"/>
           </w:rPr>
-          <w:t>https://github.com/spenceryue/chairs</w:t>
+          <w:t>@/</w:t>
+        </w:r>
+        <w:r>
+          <w:rPr>
+            <w:rStyle w:val="Hyperlink"/>
+            <w:rFonts w:ascii="Ubuntu Light" w:hAnsi="Ubuntu Light"/>
+            <w:i/>
+            <w:color w:val="0070C0"/>
+            <w:spacing w:val="10"/>
+            <w:sz w:val="18"/>
+            <w:szCs w:val="20"/>
+            <w:u w:val="dotted"/>
+          </w:rPr>
+          <w:t>chairs</w:t>
         </w:r>
       </w:hyperlink>
       <w:r>
         <w:rPr>
           <w:rFonts w:ascii="Ubuntu Light" w:hAnsi="Ubuntu Light" w:cs="Times New Roman"/>
           <w:color w:val="auto"/>
+          <w:sz w:val="18"/>
+          <w:szCs w:val="22"/>
+        </w:rPr>
+        <w:t xml:space="preserve"> )</w:t>
+      </w:r>
+      <w:r>
+        <w:rPr>
+          <w:rFonts w:ascii="Ubuntu Light" w:hAnsi="Ubuntu Light" w:cs="Times New Roman"/>
+          <w:color w:val="auto"/>
+          <w:sz w:val="18"/>
+          <w:szCs w:val="22"/>
+        </w:rPr>
+        <w:tab/>
+      </w:r>
+      <w:r>
+        <w:rPr>
+          <w:rStyle w:val="A0"/>
+          <w:rFonts w:ascii="Ubuntu Light" w:hAnsi="Ubuntu Light" w:cs="Times New Roman"/>
+          <w:bCs/>
+          <w:color w:val="auto"/>
           <w:sz w:val="20"/>
           <w:szCs w:val="22"/>
         </w:rPr>
-        <w:t xml:space="preserve"> )</w:t>
+        <w:t>MAR – MAY 2017</w:t>
       </w:r>
     </w:p>
     <w:p>
@@ -2560,21 +2887,32 @@
           <w:ilvl w:val="0"/>
           <w:numId w:val="20"/>
         </w:numPr>
+        <w:tabs>
+          <w:tab w:val="left" w:pos="1890"/>
+        </w:tabs>
         <w:spacing w:line="300" w:lineRule="auto"/>
-        <w:ind w:left="2880"/>
-        <w:rPr>
-          <w:rFonts w:ascii="Ubuntu Light" w:hAnsi="Ubuntu Light" w:cs="Times New Roman"/>
-          <w:sz w:val="22"/>
-          <w:szCs w:val="22"/>
-        </w:rPr>
-      </w:pPr>
-      <w:r>
-        <w:rPr>
-          <w:rFonts w:ascii="Ubuntu Light" w:hAnsi="Ubuntu Light" w:cs="Times New Roman"/>
-          <w:sz w:val="22"/>
-          <w:szCs w:val="22"/>
-        </w:rPr>
-        <w:t>Built a</w:t>
+        <w:ind w:left="2250" w:right="1692"/>
+        <w:rPr>
+          <w:rFonts w:ascii="Ubuntu Light" w:hAnsi="Ubuntu Light" w:cs="Times New Roman"/>
+          <w:sz w:val="22"/>
+          <w:szCs w:val="22"/>
+        </w:rPr>
+      </w:pPr>
+      <w:r>
+        <w:rPr>
+          <w:rFonts w:ascii="Ubuntu Light" w:hAnsi="Ubuntu Light" w:cs="Times New Roman"/>
+          <w:sz w:val="22"/>
+          <w:szCs w:val="22"/>
+        </w:rPr>
+        <w:t xml:space="preserve">Made </w:t>
+      </w:r>
+      <w:r>
+        <w:rPr>
+          <w:rFonts w:ascii="Ubuntu Light" w:hAnsi="Ubuntu Light" w:cs="Times New Roman"/>
+          <w:sz w:val="22"/>
+          <w:szCs w:val="22"/>
+        </w:rPr>
+        <w:t>a</w:t>
       </w:r>
       <w:r>
         <w:rPr>
@@ -2584,7 +2922,7 @@
         </w:rPr>
         <w:t xml:space="preserve"> </w:t>
       </w:r>
-      <w:hyperlink r:id="rId28" w:history="1">
+      <w:hyperlink r:id="rId36" w:history="1">
         <w:r>
           <w:rPr>
             <w:rStyle w:val="Hyperlink"/>
@@ -2638,7 +2976,15 @@
           <w:sz w:val="22"/>
           <w:szCs w:val="22"/>
         </w:rPr>
-        <w:t xml:space="preserve">study locations at UT </w:t>
+        <w:t>study locations at UT</w:t>
+      </w:r>
+      <w:r>
+        <w:rPr>
+          <w:rFonts w:ascii="Ubuntu Light" w:hAnsi="Ubuntu Light" w:cs="Times New Roman"/>
+          <w:sz w:val="22"/>
+          <w:szCs w:val="22"/>
+        </w:rPr>
+        <w:br/>
       </w:r>
       <w:r>
         <w:rPr>
@@ -2680,8 +3026,11 @@
           <w:ilvl w:val="0"/>
           <w:numId w:val="20"/>
         </w:numPr>
+        <w:tabs>
+          <w:tab w:val="left" w:pos="1890"/>
+        </w:tabs>
         <w:spacing w:after="120" w:line="300" w:lineRule="auto"/>
-        <w:ind w:left="2880"/>
+        <w:ind w:left="2250" w:right="1692"/>
         <w:rPr>
           <w:rFonts w:ascii="Ubuntu Light" w:hAnsi="Ubuntu Light" w:cs="Times New Roman"/>
           <w:sz w:val="22"/>
@@ -2794,7 +3143,7 @@
         </w:rPr>
         <w:t xml:space="preserve">and </w:t>
       </w:r>
-      <w:hyperlink r:id="rId29" w:history="1">
+      <w:hyperlink r:id="rId37" w:history="1">
         <w:r>
           <w:rPr>
             <w:rStyle w:val="Hyperlink"/>
@@ -2813,16 +3162,16 @@
           <w:sz w:val="22"/>
           <w:szCs w:val="22"/>
         </w:rPr>
-        <w:t xml:space="preserve"> preprocessing.</w:t>
+        <w:t>.</w:t>
       </w:r>
     </w:p>
     <w:p>
       <w:pPr>
         <w:pStyle w:val="Pa0"/>
         <w:tabs>
-          <w:tab w:val="left" w:pos="2520"/>
+          <w:tab w:val="left" w:pos="1890"/>
         </w:tabs>
-        <w:spacing w:after="120" w:line="276" w:lineRule="auto"/>
+        <w:spacing w:line="300" w:lineRule="auto"/>
         <w:ind w:left="2520" w:hanging="2520"/>
         <w:rPr>
           <w:rFonts w:ascii="Ubuntu Light" w:hAnsi="Ubuntu Light" w:cs="Times New Roman"/>
@@ -2853,7 +3202,7 @@
         </w:rPr>
         <w:tab/>
       </w:r>
-      <w:hyperlink r:id="rId30" w:history="1">
+      <w:hyperlink r:id="rId38" w:history="1">
         <w:r>
           <w:rPr>
             <w:rStyle w:val="Hyperlink"/>
@@ -2868,49 +3217,13 @@
       </w:hyperlink>
       <w:r>
         <w:rPr>
-          <w:rStyle w:val="Hyperlink"/>
-          <w:rFonts w:ascii="Ubuntu Light" w:hAnsi="Ubuntu Light"/>
-          <w:color w:val="auto"/>
-          <w:sz w:val="22"/>
-          <w:szCs w:val="22"/>
-          <w:u w:val="dotted" w:color="BFBFBF" w:themeColor="background1" w:themeShade="BF"/>
-        </w:rPr>
-        <w:t xml:space="preserve"> </w:t>
-      </w:r>
-      <w:r>
-        <w:rPr>
-          <w:rFonts w:ascii="Ubuntu Light" w:hAnsi="Ubuntu Light" w:cs="Times New Roman"/>
-          <w:sz w:val="22"/>
-          <w:szCs w:val="22"/>
-        </w:rPr>
-        <w:t xml:space="preserve"> </w:t>
-      </w:r>
-      <w:r>
-        <w:rPr>
-          <w:rFonts w:ascii="Ubuntu Light" w:hAnsi="Ubuntu Light" w:cs="Times New Roman"/>
-          <w:color w:val="D9D9D9" w:themeColor="background1" w:themeShade="D9"/>
-          <w:sz w:val="20"/>
-          <w:szCs w:val="22"/>
-        </w:rPr>
-        <w:t>|</w:t>
-      </w:r>
-      <w:r>
-        <w:rPr>
-          <w:rFonts w:ascii="Ubuntu Light" w:hAnsi="Ubuntu Light" w:cs="Times New Roman"/>
-          <w:sz w:val="22"/>
-          <w:szCs w:val="22"/>
-        </w:rPr>
-        <w:t xml:space="preserve"> </w:t>
-      </w:r>
-      <w:r>
-        <w:rPr>
-          <w:rFonts w:ascii="Ubuntu Light" w:hAnsi="Ubuntu Light" w:cs="Times New Roman"/>
-          <w:sz w:val="22"/>
-          <w:szCs w:val="22"/>
-        </w:rPr>
-        <w:t xml:space="preserve"> </w:t>
-      </w:r>
-      <w:hyperlink r:id="rId31" w:history="1">
+          <w:rFonts w:ascii="Ubuntu Light" w:hAnsi="Ubuntu Light" w:cs="Times New Roman"/>
+          <w:sz w:val="22"/>
+          <w:szCs w:val="22"/>
+        </w:rPr>
+        <w:t xml:space="preserve">, </w:t>
+      </w:r>
+      <w:hyperlink r:id="rId39" w:history="1">
         <w:r>
           <w:rPr>
             <w:rStyle w:val="Hyperlink"/>
@@ -2925,22 +3238,11 @@
       </w:hyperlink>
       <w:r>
         <w:rPr>
-          <w:rStyle w:val="Hyperlink"/>
-          <w:rFonts w:ascii="Ubuntu Light" w:hAnsi="Ubuntu Light"/>
-          <w:color w:val="auto"/>
-          <w:sz w:val="22"/>
-          <w:szCs w:val="22"/>
-          <w:u w:val="dotted" w:color="BFBFBF" w:themeColor="background1" w:themeShade="BF"/>
-        </w:rPr>
-        <w:t xml:space="preserve"> </w:t>
-      </w:r>
-      <w:r>
-        <w:rPr>
-          <w:rFonts w:ascii="Ubuntu Light" w:hAnsi="Ubuntu Light" w:cs="Times New Roman"/>
-          <w:sz w:val="22"/>
-          <w:szCs w:val="22"/>
-        </w:rPr>
-        <w:t xml:space="preserve"> </w:t>
+          <w:rFonts w:ascii="Ubuntu Light" w:hAnsi="Ubuntu Light" w:cs="Times New Roman"/>
+          <w:sz w:val="22"/>
+          <w:szCs w:val="22"/>
+        </w:rPr>
+        <w:t>,</w:t>
       </w:r>
       <w:r>
         <w:rPr>
@@ -2949,25 +3251,9 @@
           <w:sz w:val="20"/>
           <w:szCs w:val="22"/>
         </w:rPr>
-        <w:t>|</w:t>
-      </w:r>
-      <w:r>
-        <w:rPr>
-          <w:rFonts w:ascii="Ubuntu Light" w:hAnsi="Ubuntu Light" w:cs="Times New Roman"/>
-          <w:sz w:val="22"/>
-          <w:szCs w:val="22"/>
-        </w:rPr>
         <w:t xml:space="preserve"> </w:t>
       </w:r>
-      <w:r>
-        <w:rPr>
-          <w:rFonts w:ascii="Ubuntu Light" w:hAnsi="Ubuntu Light" w:cs="Times New Roman"/>
-          <w:sz w:val="22"/>
-          <w:szCs w:val="22"/>
-        </w:rPr>
-        <w:t xml:space="preserve"> </w:t>
-      </w:r>
-      <w:hyperlink r:id="rId32" w:history="1">
+      <w:hyperlink r:id="rId40" w:history="1">
         <w:r>
           <w:rPr>
             <w:rStyle w:val="Hyperlink"/>
@@ -2986,42 +3272,17 @@
           <w:sz w:val="22"/>
           <w:szCs w:val="22"/>
         </w:rPr>
+        <w:t>,</w:t>
+      </w:r>
+      <w:r>
+        <w:rPr>
+          <w:rFonts w:ascii="Ubuntu Light" w:hAnsi="Ubuntu Light" w:cs="Times New Roman"/>
+          <w:sz w:val="22"/>
+          <w:szCs w:val="22"/>
+        </w:rPr>
         <w:t xml:space="preserve"> </w:t>
       </w:r>
-      <w:r>
-        <w:rPr>
-          <w:rFonts w:ascii="Ubuntu Light" w:hAnsi="Ubuntu Light" w:cs="Times New Roman"/>
-          <w:sz w:val="22"/>
-          <w:szCs w:val="22"/>
-        </w:rPr>
-        <w:t xml:space="preserve"> </w:t>
-      </w:r>
-      <w:r>
-        <w:rPr>
-          <w:rFonts w:ascii="Ubuntu Light" w:hAnsi="Ubuntu Light" w:cs="Times New Roman"/>
-          <w:color w:val="D9D9D9" w:themeColor="background1" w:themeShade="D9"/>
-          <w:sz w:val="20"/>
-          <w:szCs w:val="22"/>
-        </w:rPr>
-        <w:t>|</w:t>
-      </w:r>
-      <w:r>
-        <w:rPr>
-          <w:rFonts w:ascii="Ubuntu Light" w:hAnsi="Ubuntu Light" w:cs="Times New Roman"/>
-          <w:sz w:val="22"/>
-          <w:szCs w:val="22"/>
-        </w:rPr>
-        <w:t xml:space="preserve"> </w:t>
-      </w:r>
-      <w:r>
-        <w:rPr>
-          <w:rFonts w:ascii="Ubuntu Light" w:hAnsi="Ubuntu Light" w:cs="Times New Roman"/>
-          <w:sz w:val="22"/>
-          <w:szCs w:val="22"/>
-        </w:rPr>
-        <w:t xml:space="preserve"> </w:t>
-      </w:r>
-      <w:hyperlink r:id="rId33" w:history="1">
+      <w:hyperlink r:id="rId41" w:history="1">
         <w:r>
           <w:rPr>
             <w:rStyle w:val="Hyperlink"/>
@@ -3031,18 +3292,44 @@
             <w:szCs w:val="22"/>
             <w:u w:val="dotted" w:color="BFBFBF" w:themeColor="background1" w:themeShade="BF"/>
           </w:rPr>
-          <w:t>Software Design Lab</w:t>
+          <w:t>Software Lab</w:t>
         </w:r>
       </w:hyperlink>
       <w:r>
         <w:rPr>
-          <w:rFonts w:ascii="Ubuntu Light" w:hAnsi="Ubuntu Light" w:cs="Times New Roman"/>
-          <w:sz w:val="22"/>
-          <w:szCs w:val="22"/>
-        </w:rPr>
-        <w:t xml:space="preserve"> </w:t>
-      </w:r>
-      <w:hyperlink r:id="rId34" w:history="1">
+          <w:rStyle w:val="Hyperlink"/>
+          <w:rFonts w:ascii="Ubuntu Light" w:hAnsi="Ubuntu Light"/>
+          <w:color w:val="auto"/>
+          <w:sz w:val="22"/>
+          <w:szCs w:val="22"/>
+          <w:u w:val="dotted" w:color="BFBFBF" w:themeColor="background1" w:themeShade="BF"/>
+        </w:rPr>
+        <w:t>,</w:t>
+      </w:r>
+    </w:p>
+    <w:p>
+      <w:pPr>
+        <w:pStyle w:val="Pa0"/>
+        <w:tabs>
+          <w:tab w:val="left" w:pos="1890"/>
+        </w:tabs>
+        <w:spacing w:after="120" w:line="300" w:lineRule="auto"/>
+        <w:ind w:left="2520" w:hanging="2520"/>
+        <w:rPr>
+          <w:rFonts w:ascii="Ubuntu Light" w:hAnsi="Ubuntu Light" w:cs="Times New Roman"/>
+          <w:sz w:val="22"/>
+          <w:szCs w:val="22"/>
+        </w:rPr>
+      </w:pPr>
+      <w:r>
+        <w:rPr>
+          <w:rFonts w:ascii="Ubuntu Light" w:hAnsi="Ubuntu Light" w:cs="Times New Roman"/>
+          <w:sz w:val="22"/>
+          <w:szCs w:val="22"/>
+        </w:rPr>
+        <w:tab/>
+      </w:r>
+      <w:hyperlink r:id="rId42" w:history="1">
         <w:r>
           <w:rPr>
             <w:rStyle w:val="Hyperlink"/>
@@ -3052,7 +3339,18 @@
             <w:szCs w:val="22"/>
             <w:u w:val="dotted" w:color="BFBFBF" w:themeColor="background1" w:themeShade="BF"/>
           </w:rPr>
-          <w:t>Complex Analysis (Graduate)</w:t>
+          <w:t xml:space="preserve">Complex Analysis </w:t>
+        </w:r>
+        <w:r>
+          <w:rPr>
+            <w:rStyle w:val="Hyperlink"/>
+            <w:rFonts w:ascii="Ubuntu Light" w:hAnsi="Ubuntu Light"/>
+            <w:color w:val="auto"/>
+            <w:sz w:val="22"/>
+            <w:szCs w:val="22"/>
+            <w:u w:val="dotted" w:color="BFBFBF" w:themeColor="background1" w:themeShade="BF"/>
+          </w:rPr>
+          <w:t>( Grad )</w:t>
         </w:r>
       </w:hyperlink>
       <w:r>
@@ -3061,42 +3359,17 @@
           <w:sz w:val="22"/>
           <w:szCs w:val="22"/>
         </w:rPr>
+        <w:t>,</w:t>
+      </w:r>
+      <w:r>
+        <w:rPr>
+          <w:rFonts w:ascii="Ubuntu Light" w:hAnsi="Ubuntu Light" w:cs="Times New Roman"/>
+          <w:sz w:val="22"/>
+          <w:szCs w:val="22"/>
+        </w:rPr>
         <w:t xml:space="preserve"> </w:t>
       </w:r>
-      <w:r>
-        <w:rPr>
-          <w:rFonts w:ascii="Ubuntu Light" w:hAnsi="Ubuntu Light" w:cs="Times New Roman"/>
-          <w:sz w:val="22"/>
-          <w:szCs w:val="22"/>
-        </w:rPr>
-        <w:t xml:space="preserve"> </w:t>
-      </w:r>
-      <w:r>
-        <w:rPr>
-          <w:rFonts w:ascii="Ubuntu Light" w:hAnsi="Ubuntu Light" w:cs="Times New Roman"/>
-          <w:color w:val="D9D9D9" w:themeColor="background1" w:themeShade="D9"/>
-          <w:sz w:val="20"/>
-          <w:szCs w:val="22"/>
-        </w:rPr>
-        <w:t>|</w:t>
-      </w:r>
-      <w:r>
-        <w:rPr>
-          <w:rFonts w:ascii="Ubuntu Light" w:hAnsi="Ubuntu Light" w:cs="Times New Roman"/>
-          <w:sz w:val="22"/>
-          <w:szCs w:val="22"/>
-        </w:rPr>
-        <w:t xml:space="preserve"> </w:t>
-      </w:r>
-      <w:r>
-        <w:rPr>
-          <w:rFonts w:ascii="Ubuntu Light" w:hAnsi="Ubuntu Light" w:cs="Times New Roman"/>
-          <w:sz w:val="22"/>
-          <w:szCs w:val="22"/>
-        </w:rPr>
-        <w:t xml:space="preserve"> </w:t>
-      </w:r>
-      <w:hyperlink r:id="rId35" w:history="1">
+      <w:hyperlink r:id="rId43" w:history="1">
         <w:r>
           <w:rPr>
             <w:rStyle w:val="Hyperlink"/>
@@ -3117,7 +3390,29 @@
             <w:szCs w:val="22"/>
             <w:u w:val="dotted" w:color="BFBFBF" w:themeColor="background1" w:themeShade="BF"/>
           </w:rPr>
-          <w:t>s (Graduate)</w:t>
+          <w:t>s</w:t>
+        </w:r>
+        <w:r>
+          <w:rPr>
+            <w:rStyle w:val="Hyperlink"/>
+            <w:rFonts w:ascii="Ubuntu Light" w:hAnsi="Ubuntu Light"/>
+            <w:color w:val="auto"/>
+            <w:sz w:val="22"/>
+            <w:szCs w:val="22"/>
+            <w:u w:val="dotted" w:color="BFBFBF" w:themeColor="background1" w:themeShade="BF"/>
+          </w:rPr>
+          <w:t xml:space="preserve"> </w:t>
+        </w:r>
+        <w:r>
+          <w:rPr>
+            <w:rStyle w:val="Hyperlink"/>
+            <w:rFonts w:ascii="Ubuntu Light" w:hAnsi="Ubuntu Light"/>
+            <w:color w:val="auto"/>
+            <w:sz w:val="22"/>
+            <w:szCs w:val="22"/>
+            <w:u w:val="dotted" w:color="BFBFBF" w:themeColor="background1" w:themeShade="BF"/>
+          </w:rPr>
+          <w:t>( Grad )</w:t>
         </w:r>
       </w:hyperlink>
       <w:r>
@@ -3126,16 +3421,7 @@
           <w:sz w:val="22"/>
           <w:szCs w:val="22"/>
         </w:rPr>
-        <w:t xml:space="preserve">  </w:t>
-      </w:r>
-      <w:r>
-        <w:rPr>
-          <w:rFonts w:ascii="Ubuntu Light" w:hAnsi="Ubuntu Light" w:cs="Times New Roman"/>
-          <w:color w:val="D9D9D9" w:themeColor="background1" w:themeShade="D9"/>
-          <w:sz w:val="20"/>
-          <w:szCs w:val="22"/>
-        </w:rPr>
-        <w:t>|</w:t>
+        <w:t>,</w:t>
       </w:r>
       <w:r>
         <w:rPr>
@@ -3145,15 +3431,7 @@
         </w:rPr>
         <w:t xml:space="preserve"> </w:t>
       </w:r>
-      <w:r>
-        <w:rPr>
-          <w:rFonts w:ascii="Ubuntu Light" w:hAnsi="Ubuntu Light" w:cs="Times New Roman"/>
-          <w:sz w:val="22"/>
-          <w:szCs w:val="22"/>
-        </w:rPr>
-        <w:t xml:space="preserve"> </w:t>
-      </w:r>
-      <w:hyperlink r:id="rId36" w:history="1">
+      <w:hyperlink r:id="rId44" w:history="1">
         <w:r>
           <w:rPr>
             <w:rStyle w:val="Hyperlink"/>
@@ -3172,16 +3450,7 @@
           <w:sz w:val="22"/>
           <w:szCs w:val="22"/>
         </w:rPr>
-        <w:t xml:space="preserve">  </w:t>
-      </w:r>
-      <w:r>
-        <w:rPr>
-          <w:rFonts w:ascii="Ubuntu Light" w:hAnsi="Ubuntu Light" w:cs="Times New Roman"/>
-          <w:color w:val="D9D9D9" w:themeColor="background1" w:themeShade="D9"/>
-          <w:sz w:val="20"/>
-          <w:szCs w:val="22"/>
-        </w:rPr>
-        <w:t>|</w:t>
+        <w:t>,</w:t>
       </w:r>
       <w:r>
         <w:rPr>
@@ -3191,15 +3460,7 @@
         </w:rPr>
         <w:t xml:space="preserve"> </w:t>
       </w:r>
-      <w:r>
-        <w:rPr>
-          <w:rFonts w:ascii="Ubuntu Light" w:hAnsi="Ubuntu Light" w:cs="Times New Roman"/>
-          <w:sz w:val="22"/>
-          <w:szCs w:val="22"/>
-        </w:rPr>
-        <w:t xml:space="preserve"> </w:t>
-      </w:r>
-      <w:hyperlink r:id="rId37" w:history="1">
+      <w:hyperlink r:id="rId45" w:history="1">
         <w:r>
           <w:rPr>
             <w:rStyle w:val="Hyperlink"/>
@@ -3217,9 +3478,10 @@
       <w:pPr>
         <w:pStyle w:val="Default"/>
         <w:tabs>
-          <w:tab w:val="left" w:pos="2520"/>
+          <w:tab w:val="left" w:pos="1890"/>
+          <w:tab w:val="right" w:pos="10512"/>
         </w:tabs>
-        <w:spacing w:line="276" w:lineRule="auto"/>
+        <w:spacing w:line="300" w:lineRule="auto"/>
         <w:rPr>
           <w:rFonts w:ascii="Ubuntu Light" w:hAnsi="Ubuntu Light" w:cs="Times New Roman"/>
           <w:color w:val="auto"/>
@@ -3251,12 +3513,40 @@
       </w:r>
       <w:r>
         <w:rPr>
-          <w:rFonts w:ascii="Ubuntu Light" w:hAnsi="Ubuntu Light" w:cs="Times New Roman"/>
-          <w:color w:val="auto"/>
-          <w:sz w:val="22"/>
-          <w:szCs w:val="22"/>
-        </w:rPr>
-        <w:t>Silver Medal (92</w:t>
+          <w:rFonts w:ascii="Book Antiqua" w:hAnsi="Book Antiqua" w:cs="Times New Roman"/>
+          <w:b/>
+          <w:color w:val="auto"/>
+          <w:sz w:val="22"/>
+          <w:szCs w:val="22"/>
+        </w:rPr>
+        <w:t>Silver Medal</w:t>
+      </w:r>
+      <w:r>
+        <w:rPr>
+          <w:rFonts w:ascii="Ubuntu Light" w:hAnsi="Ubuntu Light" w:cs="Times New Roman"/>
+          <w:color w:val="auto"/>
+          <w:sz w:val="22"/>
+          <w:szCs w:val="22"/>
+        </w:rPr>
+        <w:t xml:space="preserve"> (</w:t>
+      </w:r>
+      <w:r>
+        <w:rPr>
+          <w:rFonts w:ascii="Ubuntu Light" w:hAnsi="Ubuntu Light" w:cs="Times New Roman"/>
+          <w:color w:val="auto"/>
+          <w:sz w:val="22"/>
+          <w:szCs w:val="22"/>
+        </w:rPr>
+        <w:t xml:space="preserve"> </w:t>
+      </w:r>
+      <w:r>
+        <w:rPr>
+          <w:rFonts w:ascii="Ubuntu Light" w:hAnsi="Ubuntu Light" w:cs="Times New Roman"/>
+          <w:color w:val="auto"/>
+          <w:sz w:val="22"/>
+          <w:szCs w:val="22"/>
+        </w:rPr>
+        <w:t>92</w:t>
       </w:r>
       <w:r>
         <w:rPr>
@@ -3275,7 +3565,25 @@
           <w:sz w:val="22"/>
           <w:szCs w:val="22"/>
         </w:rPr>
-        <w:t xml:space="preserve"> percentile) in </w:t>
+        <w:t xml:space="preserve"> percentile</w:t>
+      </w:r>
+      <w:r>
+        <w:rPr>
+          <w:rFonts w:ascii="Ubuntu Light" w:hAnsi="Ubuntu Light" w:cs="Times New Roman"/>
+          <w:color w:val="auto"/>
+          <w:sz w:val="22"/>
+          <w:szCs w:val="22"/>
+        </w:rPr>
+        <w:t xml:space="preserve"> </w:t>
+      </w:r>
+      <w:r>
+        <w:rPr>
+          <w:rFonts w:ascii="Ubuntu Light" w:hAnsi="Ubuntu Light" w:cs="Times New Roman"/>
+          <w:color w:val="auto"/>
+          <w:sz w:val="22"/>
+          <w:szCs w:val="22"/>
+        </w:rPr>
+        <w:t xml:space="preserve">) in </w:t>
       </w:r>
       <w:r>
         <w:rPr>
@@ -3286,7 +3594,7 @@
         </w:rPr>
         <w:t xml:space="preserve">HackerRank </w:t>
       </w:r>
-      <w:hyperlink r:id="rId38" w:history="1">
+      <w:hyperlink r:id="rId46" w:history="1">
         <w:r>
           <w:rPr>
             <w:rStyle w:val="Hyperlink"/>
@@ -3303,28 +3611,38 @@
         <w:rPr>
           <w:rFonts w:ascii="Ubuntu Light" w:hAnsi="Ubuntu Light" w:cs="Times New Roman"/>
           <w:color w:val="auto"/>
-          <w:sz w:val="22"/>
-          <w:szCs w:val="22"/>
-        </w:rPr>
-        <w:t xml:space="preserve"> </w:t>
-      </w:r>
-      <w:r>
-        <w:rPr>
-          <w:rFonts w:ascii="Ubuntu Light" w:hAnsi="Ubuntu Light" w:cs="Times New Roman"/>
-          <w:color w:val="auto"/>
           <w:sz w:val="20"/>
           <w:szCs w:val="22"/>
         </w:rPr>
-        <w:t>(2018)</w:t>
+        <w:tab/>
+      </w:r>
+      <w:r>
+        <w:rPr>
+          <w:rFonts w:ascii="Ubuntu Light" w:hAnsi="Ubuntu Light" w:cs="Times New Roman"/>
+          <w:color w:val="auto"/>
+          <w:sz w:val="20"/>
+          <w:szCs w:val="22"/>
+        </w:rPr>
+        <w:t xml:space="preserve">FEB </w:t>
+      </w:r>
+      <w:r>
+        <w:rPr>
+          <w:rFonts w:ascii="Ubuntu Light" w:hAnsi="Ubuntu Light" w:cs="Times New Roman"/>
+          <w:color w:val="auto"/>
+          <w:sz w:val="20"/>
+          <w:szCs w:val="22"/>
+        </w:rPr>
+        <w:t>2018</w:t>
       </w:r>
     </w:p>
     <w:p>
       <w:pPr>
         <w:pStyle w:val="Default"/>
         <w:tabs>
-          <w:tab w:val="left" w:pos="2520"/>
+          <w:tab w:val="left" w:pos="1890"/>
+          <w:tab w:val="right" w:pos="10512"/>
         </w:tabs>
-        <w:spacing w:after="80" w:line="276" w:lineRule="auto"/>
+        <w:spacing w:after="80" w:line="300" w:lineRule="auto"/>
         <w:rPr>
           <w:rFonts w:ascii="Ubuntu Light" w:hAnsi="Ubuntu Light" w:cs="Times New Roman"/>
           <w:color w:val="auto"/>
@@ -3337,18 +3655,18 @@
           <w:noProof/>
         </w:rPr>
         <w:drawing>
-          <wp:anchor distT="0" distB="1651" distL="114300" distR="114300" simplePos="0" relativeHeight="251661312" behindDoc="0" locked="0" layoutInCell="1" allowOverlap="1" wp14:anchorId="655059F7" wp14:editId="569839E9">
+          <wp:anchor distT="0" distB="0" distL="114300" distR="114300" simplePos="0" relativeHeight="251684352" behindDoc="0" locked="0" layoutInCell="1" allowOverlap="1" wp14:anchorId="26791CCC" wp14:editId="71223F44">
             <wp:simplePos x="0" y="0"/>
             <wp:positionH relativeFrom="column">
-              <wp:posOffset>3016250</wp:posOffset>
+              <wp:posOffset>3021965</wp:posOffset>
             </wp:positionH>
-            <wp:positionV relativeFrom="page">
-              <wp:posOffset>9633585</wp:posOffset>
+            <wp:positionV relativeFrom="paragraph">
+              <wp:posOffset>437756</wp:posOffset>
             </wp:positionV>
-            <wp:extent cx="640080" cy="157099"/>
+            <wp:extent cx="633360" cy="155448"/>
             <wp:effectExtent l="0" t="0" r="0" b="0"/>
             <wp:wrapNone/>
-            <wp:docPr id="5" name="Graphic 4"/>
+            <wp:docPr id="4" name="Graphic 4"/>
             <wp:cNvGraphicFramePr>
               <a:graphicFrameLocks xmlns:a="http://schemas.openxmlformats.org/drawingml/2006/main" noChangeAspect="1"/>
             </wp:cNvGraphicFramePr>
@@ -3356,14 +3674,14 @@
               <a:graphicData uri="http://schemas.openxmlformats.org/drawingml/2006/picture">
                 <pic:pic xmlns:pic="http://schemas.openxmlformats.org/drawingml/2006/picture">
                   <pic:nvPicPr>
-                    <pic:cNvPr id="4" name="Graphic 4"/>
+                    <pic:cNvPr id="4" name="bottom flourish.svg"/>
                     <pic:cNvPicPr/>
                   </pic:nvPicPr>
                   <pic:blipFill>
-                    <a:blip r:embed="rId39" cstate="print">
+                    <a:blip r:embed="rId47">
                       <a:extLst>
-                        <a:ext uri="{28A0092B-C50C-407E-A947-70E740481C1C}">
-                          <a14:useLocalDpi xmlns:a14="http://schemas.microsoft.com/office/drawing/2010/main" val="0"/>
+                        <a:ext uri="{96DAC541-7B7A-43D3-8B79-37D633B846F1}">
+                          <asvg:svgBlip xmlns:asvg="http://schemas.microsoft.com/office/drawing/2016/SVG/main" r:embed="rId48"/>
                         </a:ext>
                       </a:extLst>
                     </a:blip>
@@ -3374,7 +3692,7 @@
                   <pic:spPr>
                     <a:xfrm flipV="1">
                       <a:off x="0" y="0"/>
-                      <a:ext cx="640080" cy="156845"/>
+                      <a:ext cx="633360" cy="155448"/>
                     </a:xfrm>
                     <a:prstGeom prst="rect">
                       <a:avLst/>
@@ -3400,7 +3718,43 @@
           <w:szCs w:val="22"/>
         </w:rPr>
         <w:tab/>
-        <w:t>Silver Medal (90</w:t>
+      </w:r>
+      <w:r>
+        <w:rPr>
+          <w:rFonts w:ascii="Book Antiqua" w:hAnsi="Book Antiqua" w:cs="Times New Roman"/>
+          <w:b/>
+          <w:color w:val="auto"/>
+          <w:sz w:val="22"/>
+          <w:szCs w:val="22"/>
+        </w:rPr>
+        <w:t xml:space="preserve">Silver Medal </w:t>
+      </w:r>
+      <w:r>
+        <w:rPr>
+          <w:rFonts w:ascii="Ubuntu Light" w:hAnsi="Ubuntu Light" w:cs="Times New Roman"/>
+          <w:color w:val="auto"/>
+          <w:sz w:val="22"/>
+          <w:szCs w:val="22"/>
+        </w:rPr>
+        <w:t>(</w:t>
+      </w:r>
+      <w:r>
+        <w:rPr>
+          <w:rFonts w:ascii="Ubuntu Light" w:hAnsi="Ubuntu Light" w:cs="Times New Roman"/>
+          <w:color w:val="auto"/>
+          <w:sz w:val="22"/>
+          <w:szCs w:val="22"/>
+        </w:rPr>
+        <w:t xml:space="preserve"> </w:t>
+      </w:r>
+      <w:r>
+        <w:rPr>
+          <w:rFonts w:ascii="Ubuntu Light" w:hAnsi="Ubuntu Light" w:cs="Times New Roman"/>
+          <w:color w:val="auto"/>
+          <w:sz w:val="22"/>
+          <w:szCs w:val="22"/>
+        </w:rPr>
+        <w:t>90</w:t>
       </w:r>
       <w:r>
         <w:rPr>
@@ -3419,7 +3773,25 @@
           <w:sz w:val="22"/>
           <w:szCs w:val="22"/>
         </w:rPr>
-        <w:t xml:space="preserve"> percentile) in </w:t>
+        <w:t xml:space="preserve"> percentile</w:t>
+      </w:r>
+      <w:r>
+        <w:rPr>
+          <w:rFonts w:ascii="Ubuntu Light" w:hAnsi="Ubuntu Light" w:cs="Times New Roman"/>
+          <w:color w:val="auto"/>
+          <w:sz w:val="22"/>
+          <w:szCs w:val="22"/>
+        </w:rPr>
+        <w:t xml:space="preserve"> </w:t>
+      </w:r>
+      <w:r>
+        <w:rPr>
+          <w:rFonts w:ascii="Ubuntu Light" w:hAnsi="Ubuntu Light" w:cs="Times New Roman"/>
+          <w:color w:val="auto"/>
+          <w:sz w:val="22"/>
+          <w:szCs w:val="22"/>
+        </w:rPr>
+        <w:t xml:space="preserve">) in </w:t>
       </w:r>
       <w:r>
         <w:rPr>
@@ -3430,7 +3802,7 @@
         </w:rPr>
         <w:t xml:space="preserve">HackerRank </w:t>
       </w:r>
-      <w:hyperlink r:id="rId40" w:history="1">
+      <w:hyperlink r:id="rId49" w:history="1">
         <w:r>
           <w:rPr>
             <w:rStyle w:val="Hyperlink"/>
@@ -3458,27 +3830,37 @@
         <w:rPr>
           <w:rFonts w:ascii="Ubuntu Light" w:hAnsi="Ubuntu Light" w:cs="Times New Roman"/>
           <w:color w:val="auto"/>
-          <w:sz w:val="22"/>
-          <w:szCs w:val="22"/>
-        </w:rPr>
-        <w:t xml:space="preserve"> </w:t>
-      </w:r>
-      <w:r>
-        <w:rPr>
-          <w:rFonts w:ascii="Ubuntu Light" w:hAnsi="Ubuntu Light" w:cs="Times New Roman"/>
-          <w:color w:val="auto"/>
           <w:sz w:val="20"/>
           <w:szCs w:val="22"/>
         </w:rPr>
-        <w:t>(2018)</w:t>
+        <w:tab/>
+      </w:r>
+      <w:r>
+        <w:rPr>
+          <w:rFonts w:ascii="Ubuntu Light" w:hAnsi="Ubuntu Light" w:cs="Times New Roman"/>
+          <w:color w:val="auto"/>
+          <w:sz w:val="20"/>
+          <w:szCs w:val="22"/>
+        </w:rPr>
+        <w:t xml:space="preserve">JAN </w:t>
+      </w:r>
+      <w:r>
+        <w:rPr>
+          <w:rFonts w:ascii="Ubuntu Light" w:hAnsi="Ubuntu Light" w:cs="Times New Roman"/>
+          <w:color w:val="auto"/>
+          <w:sz w:val="20"/>
+          <w:szCs w:val="22"/>
+        </w:rPr>
+        <w:t>2018</w:t>
       </w:r>
     </w:p>
     <w:sectPr>
+      <w:footerReference w:type="default" r:id="rId50"/>
       <w:footnotePr>
         <w:pos w:val="beneathText"/>
       </w:footnotePr>
       <w:pgSz w:w="12240" w:h="15840"/>
-      <w:pgMar w:top="1008" w:right="864" w:bottom="1008" w:left="864" w:header="720" w:footer="720" w:gutter="0"/>
+      <w:pgMar w:top="1008" w:right="864" w:bottom="1008" w:left="864" w:header="720" w:footer="576" w:gutter="0"/>
       <w:cols w:space="720"/>
       <w:docGrid w:linePitch="360"/>
     </w:sectPr>
@@ -3509,6 +3891,81 @@
     </w:p>
   </w:endnote>
 </w:endnotes>
+</file>
+
+<file path=word/footer1.xml><?xml version="1.0" encoding="utf-8"?>
+<w:ftr xmlns:wpc="http://schemas.microsoft.com/office/word/2010/wordprocessingCanvas" xmlns:cx="http://schemas.microsoft.com/office/drawing/2014/chartex" xmlns:cx1="http://schemas.microsoft.com/office/drawing/2015/9/8/chartex" xmlns:cx2="http://schemas.microsoft.com/office/drawing/2015/10/21/chartex" xmlns:cx3="http://schemas.microsoft.com/office/drawing/2016/5/9/chartex" xmlns:cx4="http://schemas.microsoft.com/office/drawing/2016/5/10/chartex" xmlns:cx5="http://schemas.microsoft.com/office/drawing/2016/5/11/chartex" xmlns:cx6="http://schemas.microsoft.com/office/drawing/2016/5/12/chartex" xmlns:cx7="http://schemas.microsoft.com/office/drawing/2016/5/13/chartex" xmlns:cx8="http://schemas.microsoft.com/office/drawing/2016/5/14/chartex" xmlns:mc="http://schemas.openxmlformats.org/markup-compatibility/2006" xmlns:aink="http://schemas.microsoft.com/office/drawing/2016/ink" xmlns:am3d="http://schemas.microsoft.com/office/drawing/2017/model3d" xmlns:o="urn:schemas-microsoft-com:office:office" xmlns:r="http://schemas.openxmlformats.org/officeDocument/2006/relationships" xmlns:m="http://schemas.openxmlformats.org/officeDocument/2006/math" xmlns:v="urn:schemas-microsoft-com:vml" xmlns:wp14="http://schemas.microsoft.com/office/word/2010/wordprocessingDrawing" xmlns:wp="http://schemas.openxmlformats.org/drawingml/2006/wordprocessingDrawing" xmlns:w10="urn:schemas-microsoft-com:office:word" xmlns:w="http://schemas.openxmlformats.org/wordprocessingml/2006/main" xmlns:w14="http://schemas.microsoft.com/office/word/2010/wordml" xmlns:w15="http://schemas.microsoft.com/office/word/2012/wordml" xmlns:w16cid="http://schemas.microsoft.com/office/word/2016/wordml/cid" xmlns:w16se="http://schemas.microsoft.com/office/word/2015/wordml/symex" xmlns:wpg="http://schemas.microsoft.com/office/word/2010/wordprocessingGroup" xmlns:wpi="http://schemas.microsoft.com/office/word/2010/wordprocessingInk" xmlns:wne="http://schemas.microsoft.com/office/word/2006/wordml" xmlns:wps="http://schemas.microsoft.com/office/word/2010/wordprocessingShape" mc:Ignorable="w14 w15 w16se w16cid wp14">
+  <w:p>
+    <w:pPr>
+      <w:pStyle w:val="Footer"/>
+      <w:rPr>
+        <w:rFonts w:ascii="Ubuntu Mono" w:hAnsi="Ubuntu Mono"/>
+        <w:color w:val="808080" w:themeColor="background1" w:themeShade="80"/>
+        <w:sz w:val="20"/>
+      </w:rPr>
+    </w:pPr>
+    <w:r>
+      <w:rPr>
+        <w:rFonts w:ascii="Ubuntu Light" w:hAnsi="Ubuntu Light"/>
+        <w:color w:val="808080" w:themeColor="background1" w:themeShade="80"/>
+        <w:sz w:val="20"/>
+      </w:rPr>
+      <w:t>Replace</w:t>
+    </w:r>
+    <w:r>
+      <w:rPr>
+        <w:rFonts w:ascii="Ubuntu Mono" w:hAnsi="Ubuntu Mono"/>
+        <w:i/>
+        <w:color w:val="808080" w:themeColor="background1" w:themeShade="80"/>
+        <w:sz w:val="20"/>
+      </w:rPr>
+      <w:t xml:space="preserve"> @ </w:t>
+    </w:r>
+    <w:r>
+      <w:rPr>
+        <w:rFonts w:ascii="Ubuntu Light" w:hAnsi="Ubuntu Light"/>
+        <w:color w:val="808080" w:themeColor="background1" w:themeShade="80"/>
+        <w:sz w:val="20"/>
+      </w:rPr>
+      <w:t>by</w:t>
+    </w:r>
+    <w:r>
+      <w:rPr>
+        <w:rFonts w:ascii="Ubuntu Mono" w:hAnsi="Ubuntu Mono"/>
+        <w:i/>
+        <w:color w:val="808080" w:themeColor="background1" w:themeShade="80"/>
+        <w:sz w:val="20"/>
+      </w:rPr>
+      <w:t xml:space="preserve"> /</w:t>
+    </w:r>
+    <w:r>
+      <w:rPr>
+        <w:rFonts w:ascii="Ubuntu Mono" w:hAnsi="Ubuntu Mono"/>
+        <w:i/>
+        <w:color w:val="808080" w:themeColor="background1" w:themeShade="80"/>
+        <w:sz w:val="20"/>
+      </w:rPr>
+      <w:t>spenceryue</w:t>
+    </w:r>
+    <w:r>
+      <w:rPr>
+        <w:rFonts w:ascii="Ubuntu Mono" w:hAnsi="Ubuntu Mono"/>
+        <w:i/>
+        <w:color w:val="808080" w:themeColor="background1" w:themeShade="80"/>
+        <w:sz w:val="20"/>
+      </w:rPr>
+      <w:t xml:space="preserve"> </w:t>
+    </w:r>
+    <w:r>
+      <w:rPr>
+        <w:rFonts w:ascii="Ubuntu Light" w:hAnsi="Ubuntu Light"/>
+        <w:color w:val="808080" w:themeColor="background1" w:themeShade="80"/>
+        <w:sz w:val="20"/>
+      </w:rPr>
+      <w:t>in GitHub links.</w:t>
+    </w:r>
+  </w:p>
+</w:ftr>
 </file>
 
 <file path=word/footnotes.xml><?xml version="1.0" encoding="utf-8"?>
@@ -5984,13 +6441,57 @@
     <w:lsdException w:name="HTML Sample" w:semiHidden="1" w:unhideWhenUsed="1"/>
     <w:lsdException w:name="HTML Typewriter" w:semiHidden="1" w:unhideWhenUsed="1"/>
     <w:lsdException w:name="HTML Variable" w:semiHidden="1" w:unhideWhenUsed="1"/>
+    <w:lsdException w:name="Normal Table" w:semiHidden="1" w:unhideWhenUsed="1"/>
     <w:lsdException w:name="annotation subject" w:semiHidden="1" w:unhideWhenUsed="1"/>
     <w:lsdException w:name="No List" w:semiHidden="1" w:unhideWhenUsed="1"/>
     <w:lsdException w:name="Outline List 1" w:semiHidden="1" w:unhideWhenUsed="1"/>
     <w:lsdException w:name="Outline List 2" w:semiHidden="1" w:unhideWhenUsed="1"/>
     <w:lsdException w:name="Outline List 3" w:semiHidden="1" w:unhideWhenUsed="1"/>
+    <w:lsdException w:name="Table Simple 1" w:semiHidden="1" w:unhideWhenUsed="1"/>
+    <w:lsdException w:name="Table Simple 2" w:semiHidden="1" w:unhideWhenUsed="1"/>
+    <w:lsdException w:name="Table Simple 3" w:semiHidden="1" w:unhideWhenUsed="1"/>
+    <w:lsdException w:name="Table Classic 1" w:semiHidden="1" w:unhideWhenUsed="1"/>
+    <w:lsdException w:name="Table Classic 2" w:semiHidden="1" w:unhideWhenUsed="1"/>
+    <w:lsdException w:name="Table Classic 3" w:semiHidden="1" w:unhideWhenUsed="1"/>
+    <w:lsdException w:name="Table Classic 4" w:semiHidden="1" w:unhideWhenUsed="1"/>
+    <w:lsdException w:name="Table Colorful 1" w:semiHidden="1" w:unhideWhenUsed="1"/>
+    <w:lsdException w:name="Table Colorful 2" w:semiHidden="1" w:unhideWhenUsed="1"/>
+    <w:lsdException w:name="Table Colorful 3" w:semiHidden="1" w:unhideWhenUsed="1"/>
+    <w:lsdException w:name="Table Columns 1" w:semiHidden="1" w:unhideWhenUsed="1"/>
+    <w:lsdException w:name="Table Columns 2" w:semiHidden="1" w:unhideWhenUsed="1"/>
+    <w:lsdException w:name="Table Columns 3" w:semiHidden="1" w:unhideWhenUsed="1"/>
+    <w:lsdException w:name="Table Columns 4" w:semiHidden="1" w:unhideWhenUsed="1"/>
+    <w:lsdException w:name="Table Columns 5" w:semiHidden="1" w:unhideWhenUsed="1"/>
+    <w:lsdException w:name="Table Grid 1" w:semiHidden="1" w:unhideWhenUsed="1"/>
+    <w:lsdException w:name="Table Grid 2" w:semiHidden="1" w:unhideWhenUsed="1"/>
+    <w:lsdException w:name="Table Grid 3" w:semiHidden="1" w:unhideWhenUsed="1"/>
+    <w:lsdException w:name="Table Grid 4" w:semiHidden="1" w:unhideWhenUsed="1"/>
+    <w:lsdException w:name="Table Grid 5" w:semiHidden="1" w:unhideWhenUsed="1"/>
+    <w:lsdException w:name="Table Grid 6" w:semiHidden="1" w:unhideWhenUsed="1"/>
+    <w:lsdException w:name="Table Grid 7" w:semiHidden="1" w:unhideWhenUsed="1"/>
+    <w:lsdException w:name="Table Grid 8" w:semiHidden="1" w:unhideWhenUsed="1"/>
+    <w:lsdException w:name="Table List 1" w:semiHidden="1" w:unhideWhenUsed="1"/>
+    <w:lsdException w:name="Table List 2" w:semiHidden="1" w:unhideWhenUsed="1"/>
+    <w:lsdException w:name="Table List 3" w:semiHidden="1" w:unhideWhenUsed="1"/>
+    <w:lsdException w:name="Table List 4" w:semiHidden="1" w:unhideWhenUsed="1"/>
+    <w:lsdException w:name="Table List 5" w:semiHidden="1" w:unhideWhenUsed="1"/>
+    <w:lsdException w:name="Table List 6" w:semiHidden="1" w:unhideWhenUsed="1"/>
+    <w:lsdException w:name="Table List 7" w:semiHidden="1" w:unhideWhenUsed="1"/>
+    <w:lsdException w:name="Table List 8" w:semiHidden="1" w:unhideWhenUsed="1"/>
+    <w:lsdException w:name="Table 3D effects 1" w:semiHidden="1" w:unhideWhenUsed="1"/>
+    <w:lsdException w:name="Table 3D effects 2" w:semiHidden="1" w:unhideWhenUsed="1"/>
+    <w:lsdException w:name="Table 3D effects 3" w:semiHidden="1" w:unhideWhenUsed="1"/>
+    <w:lsdException w:name="Table Contemporary" w:semiHidden="1" w:unhideWhenUsed="1"/>
+    <w:lsdException w:name="Table Elegant" w:semiHidden="1" w:unhideWhenUsed="1"/>
+    <w:lsdException w:name="Table Professional" w:semiHidden="1" w:unhideWhenUsed="1"/>
+    <w:lsdException w:name="Table Subtle 1" w:semiHidden="1" w:unhideWhenUsed="1"/>
+    <w:lsdException w:name="Table Subtle 2" w:semiHidden="1" w:unhideWhenUsed="1"/>
+    <w:lsdException w:name="Table Web 1" w:semiHidden="1" w:unhideWhenUsed="1"/>
+    <w:lsdException w:name="Table Web 2" w:semiHidden="1" w:unhideWhenUsed="1"/>
+    <w:lsdException w:name="Table Web 3" w:semiHidden="1" w:unhideWhenUsed="1"/>
     <w:lsdException w:name="Balloon Text" w:semiHidden="1" w:unhideWhenUsed="1"/>
     <w:lsdException w:name="Table Grid" w:uiPriority="59"/>
+    <w:lsdException w:name="Table Theme" w:semiHidden="1" w:unhideWhenUsed="1"/>
     <w:lsdException w:name="Placeholder Text" w:semiHidden="1"/>
     <w:lsdException w:name="No Spacing" w:uiPriority="1" w:qFormat="1"/>
     <w:lsdException w:name="Light Shading" w:uiPriority="60"/>
@@ -6221,7 +6722,6 @@
   <w:style w:type="character" w:default="1" w:styleId="DefaultParagraphFont">
     <w:name w:val="Default Paragraph Font"/>
     <w:uiPriority w:val="1"/>
-    <w:semiHidden/>
     <w:unhideWhenUsed/>
   </w:style>
   <w:style w:type="table" w:default="1" w:styleId="TableNormal">
@@ -6785,7 +7285,7 @@
 </file>
 
 <file path=customXml/itemProps1.xml><?xml version="1.0" encoding="utf-8"?>
-<ds:datastoreItem xmlns:ds="http://schemas.openxmlformats.org/officeDocument/2006/customXml" ds:itemID="{5AFF55BF-F753-475F-B7D8-40EA57B6D539}">
+<ds:datastoreItem xmlns:ds="http://schemas.openxmlformats.org/officeDocument/2006/customXml" ds:itemID="{288942CE-383A-49D2-818A-A7045CEBDB1F}">
   <ds:schemaRefs>
     <ds:schemaRef ds:uri="http://schemas.openxmlformats.org/officeDocument/2006/bibliography"/>
   </ds:schemaRefs>

</xml_diff>

<commit_message>
reverted links to clickable in PDF
</commit_message>
<xml_diff>
--- a/docs/resume.docx
+++ b/docs/resume.docx
@@ -55,7 +55,23 @@
           <w:spacing w:val="10"/>
           <w:sz w:val="18"/>
         </w:rPr>
-        <w:t xml:space="preserve">    </w:t>
+        <w:t xml:space="preserve"> </w:t>
+      </w:r>
+      <w:r>
+        <w:rPr>
+          <w:rFonts w:ascii="Ubuntu Light" w:hAnsi="Ubuntu Light"/>
+          <w:spacing w:val="10"/>
+          <w:sz w:val="18"/>
+        </w:rPr>
+        <w:t xml:space="preserve">     </w:t>
+      </w:r>
+      <w:r>
+        <w:rPr>
+          <w:rFonts w:ascii="Ubuntu Light" w:hAnsi="Ubuntu Light"/>
+          <w:spacing w:val="10"/>
+          <w:sz w:val="18"/>
+        </w:rPr>
+        <w:t xml:space="preserve">   </w:t>
       </w:r>
       <w:r>
         <w:rPr>
@@ -152,7 +168,7 @@
     <w:p>
       <w:pPr>
         <w:pStyle w:val="Default"/>
-        <w:spacing w:before="220" w:after="220"/>
+        <w:spacing w:before="340" w:after="340"/>
         <w:jc w:val="center"/>
         <w:rPr>
           <w:rFonts w:ascii="Book Antiqua" w:hAnsi="Book Antiqua"/>
@@ -163,20 +179,15 @@
         <w:rPr>
           <w:noProof/>
         </w:rPr>
-        <w:pict w14:anchorId="13072FE1">
-          <v:shapetype id="_x0000_t32" coordsize="21600,21600" o:spt="32" o:oned="t" path="m,l21600,21600e" filled="f">
-            <v:path arrowok="t" fillok="f" o:connecttype="none"/>
-            <o:lock v:ext="edit" shapetype="t"/>
-          </v:shapetype>
-          <v:shape id="AutoShape 5" o:spid="_x0000_s1027" type="#_x0000_t32" style="position:absolute;left:0;text-align:left;margin-left:280.3pt;margin-top:18.2pt;width:244.8pt;height:0;z-index:251683328;visibility:visible;mso-wrap-style:square;mso-width-percent:0;mso-height-percent:0;mso-wrap-distance-left:9pt;mso-wrap-distance-top:-3e-5mm;mso-wrap-distance-right:9pt;mso-wrap-distance-bottom:-3e-5mm;mso-position-horizontal-relative:text;mso-position-vertical-relative:text;mso-width-percent:0;mso-height-percent:0;mso-width-relative:page;mso-height-relative:page" strokecolor="#f2f2f2 [3052]" strokeweight=".25pt"/>
-        </w:pict>
-      </w:r>
-      <w:r>
-        <w:rPr>
-          <w:noProof/>
-        </w:rPr>
-        <w:pict w14:anchorId="3A6C7F2E">
-          <v:shape id="AutoShape 4" o:spid="_x0000_s1028" type="#_x0000_t32" style="position:absolute;left:0;text-align:left;margin-left:.75pt;margin-top:18.25pt;width:244.8pt;height:0;z-index:251661824;visibility:visible;mso-wrap-style:square;mso-width-percent:0;mso-height-percent:0;mso-wrap-distance-left:9pt;mso-wrap-distance-top:-3e-5mm;mso-wrap-distance-right:9pt;mso-wrap-distance-bottom:-3e-5mm;mso-position-horizontal-relative:text;mso-position-vertical-relative:text;mso-width-percent:0;mso-height-percent:0;mso-width-relative:page;mso-height-relative:page" strokecolor="#f2f2f2 [3052]" strokeweight=".25pt"/>
+        <w:pict w14:anchorId="536AA730">
+          <v:group id="_x0000_s1030" style="position:absolute;left:0;text-align:left;margin-left:.75pt;margin-top:24.2pt;width:524.35pt;height:.05pt;z-index:251685376" coordorigin="879,2503" coordsize="10487,1">
+            <v:shapetype id="_x0000_t32" coordsize="21600,21600" o:spt="32" o:oned="t" path="m,l21600,21600e" filled="f">
+              <v:path arrowok="t" fillok="f" o:connecttype="none"/>
+              <o:lock v:ext="edit" shapetype="t"/>
+            </v:shapetype>
+            <v:shape id="AutoShape 4" o:spid="_x0000_s1028" type="#_x0000_t32" style="position:absolute;left:879;top:2504;width:4896;height:0;visibility:visible;mso-wrap-style:square;mso-width-percent:0;mso-height-percent:0;mso-wrap-distance-left:9pt;mso-wrap-distance-top:-3e-5mm;mso-wrap-distance-right:9pt;mso-wrap-distance-bottom:-3e-5mm;mso-position-horizontal-relative:text;mso-position-vertical-relative:text;mso-width-percent:0;mso-height-percent:0;mso-width-relative:page;mso-height-relative:page" strokecolor="#f2f2f2 [3052]" strokeweight=".25pt"/>
+            <v:shape id="AutoShape 5" o:spid="_x0000_s1027" type="#_x0000_t32" style="position:absolute;left:6470;top:2503;width:4896;height:0;visibility:visible;mso-wrap-style:square;mso-width-percent:0;mso-height-percent:0;mso-wrap-distance-left:9pt;mso-wrap-distance-top:-3e-5mm;mso-wrap-distance-right:9pt;mso-wrap-distance-bottom:-3e-5mm;mso-position-horizontal-relative:text;mso-position-vertical-relative:text;mso-width-percent:0;mso-height-percent:0;mso-width-relative:page;mso-height-relative:page" strokecolor="#f2f2f2 [3052]" strokeweight=".25pt"/>
+          </v:group>
         </w:pict>
       </w:r>
       <w:r>
@@ -234,7 +245,7 @@
         <w:tabs>
           <w:tab w:val="left" w:pos="1890"/>
         </w:tabs>
-        <w:spacing w:after="120" w:line="300" w:lineRule="auto"/>
+        <w:spacing w:after="120" w:line="312" w:lineRule="auto"/>
         <w:rPr>
           <w:rFonts w:ascii="Ubuntu Light" w:hAnsi="Ubuntu Light" w:cs="Times New Roman"/>
           <w:sz w:val="22"/>
@@ -281,17 +292,7 @@
           <w:sz w:val="22"/>
           <w:szCs w:val="22"/>
         </w:rPr>
-        <w:t>software e</w:t>
-      </w:r>
-      <w:bookmarkStart w:id="0" w:name="_GoBack"/>
-      <w:bookmarkEnd w:id="0"/>
-      <w:r>
-        <w:rPr>
-          <w:rFonts w:ascii="Ubuntu Light" w:hAnsi="Ubuntu Light" w:cs="Times New Roman"/>
-          <w:sz w:val="22"/>
-          <w:szCs w:val="22"/>
-        </w:rPr>
-        <w:t xml:space="preserve">ngineering </w:t>
+        <w:t xml:space="preserve">software engineering </w:t>
       </w:r>
       <w:r>
         <w:rPr>
@@ -325,7 +326,7 @@
           <w:tab w:val="left" w:pos="1890"/>
           <w:tab w:val="right" w:pos="10512"/>
         </w:tabs>
-        <w:spacing w:line="300" w:lineRule="auto"/>
+        <w:spacing w:line="312" w:lineRule="auto"/>
         <w:rPr>
           <w:rFonts w:ascii="Ubuntu Light" w:hAnsi="Ubuntu Light" w:cs="Times New Roman"/>
           <w:bCs/>
@@ -405,7 +406,7 @@
         <w:tabs>
           <w:tab w:val="left" w:pos="1890"/>
         </w:tabs>
-        <w:spacing w:line="300" w:lineRule="auto"/>
+        <w:spacing w:line="312" w:lineRule="auto"/>
         <w:rPr>
           <w:rStyle w:val="A0"/>
           <w:rFonts w:ascii="Ubuntu Light" w:hAnsi="Ubuntu Light" w:cs="Times New Roman"/>
@@ -430,12 +431,9 @@
         <w:tabs>
           <w:tab w:val="left" w:pos="1890"/>
         </w:tabs>
-        <w:spacing w:after="120" w:line="300" w:lineRule="auto"/>
-        <w:rPr>
-          <w:rFonts w:ascii="Ubuntu Light" w:hAnsi="Ubuntu Light" w:cs="Times New Roman"/>
-          <w:color w:val="000000"/>
-          <w:sz w:val="22"/>
-          <w:szCs w:val="22"/>
+        <w:spacing w:after="120" w:line="312" w:lineRule="auto"/>
+        <w:rPr>
+          <w:sz w:val="22"/>
         </w:rPr>
       </w:pPr>
       <w:r>
@@ -447,116 +445,6 @@
         </w:rPr>
         <w:tab/>
         <w:t>GPA: 3.84/4.00</w:t>
-      </w:r>
-    </w:p>
-    <w:p>
-      <w:pPr>
-        <w:pStyle w:val="Default"/>
-        <w:tabs>
-          <w:tab w:val="left" w:pos="1890"/>
-          <w:tab w:val="right" w:pos="10512"/>
-        </w:tabs>
-        <w:spacing w:after="120" w:line="300" w:lineRule="auto"/>
-        <w:rPr>
-          <w:color w:val="auto"/>
-          <w:sz w:val="22"/>
-        </w:rPr>
-      </w:pPr>
-      <w:r>
-        <w:rPr>
-          <w:rFonts w:ascii="Ubuntu Light" w:hAnsi="Ubuntu Light"/>
-          <w:sz w:val="22"/>
-        </w:rPr>
-        <w:tab/>
-      </w:r>
-      <w:r>
-        <w:rPr>
-          <w:rFonts w:ascii="Book Antiqua" w:hAnsi="Book Antiqua"/>
-          <w:b/>
-        </w:rPr>
-        <w:t>ECE</w:t>
-      </w:r>
-      <w:r>
-        <w:rPr>
-          <w:rFonts w:ascii="Book Antiqua" w:hAnsi="Book Antiqua"/>
-          <w:b/>
-        </w:rPr>
-        <w:t xml:space="preserve"> Master’s Program</w:t>
-      </w:r>
-      <w:r>
-        <w:rPr>
-          <w:rFonts w:ascii="Book Antiqua" w:hAnsi="Book Antiqua"/>
-          <w:b/>
-        </w:rPr>
-        <w:t xml:space="preserve">, </w:t>
-      </w:r>
-      <w:r>
-        <w:rPr>
-          <w:rFonts w:ascii="Book Antiqua" w:hAnsi="Book Antiqua"/>
-          <w:b/>
-        </w:rPr>
-        <w:t xml:space="preserve">UT </w:t>
-      </w:r>
-      <w:r>
-        <w:rPr>
-          <w:rFonts w:ascii="Book Antiqua" w:hAnsi="Book Antiqua"/>
-          <w:b/>
-        </w:rPr>
-        <w:t>Austin</w:t>
-      </w:r>
-      <w:r>
-        <w:rPr>
-          <w:rFonts w:ascii="Book Antiqua" w:hAnsi="Book Antiqua"/>
-          <w:b/>
-        </w:rPr>
-        <w:t xml:space="preserve"> </w:t>
-      </w:r>
-      <w:r>
-        <w:rPr>
-          <w:rFonts w:ascii="Ubuntu Light" w:hAnsi="Ubuntu Light" w:cs="Times New Roman"/>
-          <w:color w:val="auto"/>
-          <w:szCs w:val="22"/>
-        </w:rPr>
-        <w:t>(</w:t>
-      </w:r>
-      <w:r>
-        <w:rPr>
-          <w:rFonts w:ascii="Ubuntu Light" w:hAnsi="Ubuntu Light" w:cs="Times New Roman"/>
-          <w:color w:val="auto"/>
-          <w:szCs w:val="22"/>
-        </w:rPr>
-        <w:t xml:space="preserve"> </w:t>
-      </w:r>
-      <w:r>
-        <w:rPr>
-          <w:rFonts w:ascii="Ubuntu Light" w:hAnsi="Ubuntu Light" w:cs="Times New Roman"/>
-          <w:color w:val="auto"/>
-          <w:szCs w:val="22"/>
-        </w:rPr>
-        <w:t xml:space="preserve">Admitted </w:t>
-      </w:r>
-      <w:r>
-        <w:rPr>
-          <w:rFonts w:ascii="Ubuntu Light" w:hAnsi="Ubuntu Light" w:cs="Times New Roman"/>
-          <w:color w:val="auto"/>
-          <w:szCs w:val="22"/>
-        </w:rPr>
-        <w:t>)</w:t>
-      </w:r>
-      <w:r>
-        <w:rPr>
-          <w:rFonts w:ascii="Ubuntu Light" w:hAnsi="Ubuntu Light"/>
-          <w:sz w:val="22"/>
-        </w:rPr>
-        <w:tab/>
-      </w:r>
-      <w:r>
-        <w:rPr>
-          <w:rFonts w:ascii="Ubuntu Light" w:hAnsi="Ubuntu Light"/>
-          <w:color w:val="auto"/>
-          <w:sz w:val="20"/>
-        </w:rPr>
-        <w:t>FALL 2019</w:t>
       </w:r>
     </w:p>
     <w:p>
@@ -565,7 +453,7 @@
         <w:tabs>
           <w:tab w:val="left" w:pos="1890"/>
         </w:tabs>
-        <w:spacing w:after="120" w:line="300" w:lineRule="auto"/>
+        <w:spacing w:after="120" w:line="312" w:lineRule="auto"/>
         <w:rPr>
           <w:rFonts w:ascii="Ubuntu Light" w:hAnsi="Ubuntu Light" w:cs="Times New Roman"/>
           <w:sz w:val="22"/>
@@ -808,7 +696,7 @@
           <w:tab w:val="left" w:pos="1890"/>
           <w:tab w:val="right" w:pos="10512"/>
         </w:tabs>
-        <w:spacing w:line="300" w:lineRule="auto"/>
+        <w:spacing w:line="312" w:lineRule="auto"/>
         <w:rPr>
           <w:rFonts w:ascii="Ubuntu Light" w:hAnsi="Ubuntu Light" w:cs="Times New Roman"/>
           <w:bCs/>
@@ -914,90 +802,74 @@
       </w:r>
       <w:r>
         <w:rPr>
-          <w:rFonts w:ascii="Ubuntu Light" w:hAnsi="Ubuntu Light" w:cs="Times New Roman"/>
-          <w:sz w:val="18"/>
-          <w:szCs w:val="22"/>
+          <w:rFonts w:ascii="Ubuntu Mono" w:hAnsi="Ubuntu Mono" w:cs="Times New Roman"/>
+          <w:position w:val="3"/>
+          <w:sz w:val="13"/>
+          <w:szCs w:val="13"/>
         </w:rPr>
         <w:t>(</w:t>
-      </w:r>
-      <w:r>
-        <w:rPr>
-          <w:rFonts w:ascii="Ubuntu Light" w:hAnsi="Ubuntu Light" w:cs="Times New Roman"/>
-          <w:sz w:val="20"/>
-          <w:szCs w:val="22"/>
-        </w:rPr>
-        <w:t xml:space="preserve"> </w:t>
-      </w:r>
-      <w:r>
-        <w:rPr>
-          <w:rFonts w:ascii="Ubuntu Light" w:hAnsi="Ubuntu Light" w:cs="Times New Roman"/>
-          <w:spacing w:val="10"/>
-          <w:sz w:val="18"/>
-          <w:szCs w:val="22"/>
-        </w:rPr>
-        <w:t>GITHUB</w:t>
-      </w:r>
-      <w:r>
-        <w:rPr>
-          <w:rFonts w:ascii="Ubuntu Light" w:hAnsi="Ubuntu Light" w:cs="Times New Roman"/>
-          <w:spacing w:val="10"/>
-          <w:sz w:val="18"/>
-          <w:szCs w:val="22"/>
-        </w:rPr>
-        <w:t>:</w:t>
-      </w:r>
-      <w:r>
-        <w:rPr>
-          <w:rFonts w:ascii="Ubuntu Light" w:hAnsi="Ubuntu Light" w:cs="Times New Roman"/>
-          <w:color w:val="808080" w:themeColor="background1" w:themeShade="80"/>
-          <w:sz w:val="20"/>
-          <w:szCs w:val="22"/>
-        </w:rPr>
-        <w:t xml:space="preserve"> </w:t>
       </w:r>
       <w:hyperlink r:id="rId17" w:history="1">
         <w:r>
           <w:rPr>
             <w:rStyle w:val="Hyperlink"/>
-            <w:rFonts w:ascii="Ubuntu Light" w:hAnsi="Ubuntu Light"/>
-            <w:i/>
+            <w:rFonts w:ascii="Ubuntu Mono" w:hAnsi="Ubuntu Mono"/>
             <w:color w:val="0070C0"/>
-            <w:spacing w:val="10"/>
-            <w:sz w:val="18"/>
-            <w:szCs w:val="20"/>
-            <w:u w:val="dotted"/>
+            <w:position w:val="3"/>
+            <w:sz w:val="13"/>
+            <w:szCs w:val="13"/>
+            <w:u w:val="none"/>
           </w:rPr>
-          <w:t>@/</w:t>
+          <w:t>https://github.com/spenceryue</w:t>
         </w:r>
         <w:r>
           <w:rPr>
             <w:rStyle w:val="Hyperlink"/>
-            <w:rFonts w:ascii="Ubuntu Light" w:hAnsi="Ubuntu Light"/>
-            <w:i/>
+            <w:rFonts w:ascii="Ubuntu Mono" w:hAnsi="Ubuntu Mono"/>
             <w:color w:val="0070C0"/>
-            <w:spacing w:val="10"/>
-            <w:sz w:val="18"/>
-            <w:szCs w:val="20"/>
-            <w:u w:val="dotted"/>
+            <w:position w:val="3"/>
+            <w:sz w:val="13"/>
+            <w:szCs w:val="13"/>
+            <w:u w:val="none"/>
+          </w:rPr>
+          <w:t>/</w:t>
+        </w:r>
+        <w:r>
+          <w:rPr>
+            <w:rStyle w:val="Hyperlink"/>
+            <w:rFonts w:ascii="Ubuntu Mono" w:hAnsi="Ubuntu Mono"/>
+            <w:color w:val="0070C0"/>
+            <w:position w:val="3"/>
+            <w:sz w:val="13"/>
+            <w:szCs w:val="13"/>
+            <w:u w:val="none"/>
           </w:rPr>
           <w:t>OpenBCSim</w:t>
         </w:r>
       </w:hyperlink>
       <w:r>
         <w:rPr>
+          <w:rFonts w:ascii="Ubuntu Mono" w:hAnsi="Ubuntu Mono" w:cs="Times New Roman"/>
+          <w:position w:val="3"/>
+          <w:sz w:val="13"/>
+          <w:szCs w:val="13"/>
+        </w:rPr>
+        <w:t>)</w:t>
+      </w:r>
+      <w:r>
+        <w:rPr>
+          <w:rFonts w:ascii="Ubuntu Light" w:hAnsi="Ubuntu Light" w:cs="Times New Roman"/>
+          <w:sz w:val="13"/>
+          <w:szCs w:val="13"/>
+        </w:rPr>
+        <w:tab/>
+      </w:r>
+      <w:r>
+        <w:rPr>
           <w:rFonts w:ascii="Ubuntu Light" w:hAnsi="Ubuntu Light" w:cs="Times New Roman"/>
           <w:sz w:val="18"/>
           <w:szCs w:val="22"/>
         </w:rPr>
-        <w:t xml:space="preserve"> )</w:t>
-      </w:r>
-      <w:r>
-        <w:rPr>
-          <w:rFonts w:ascii="Ubuntu Light" w:hAnsi="Ubuntu Light" w:cs="Times New Roman"/>
-          <w:sz w:val="18"/>
-          <w:szCs w:val="22"/>
-        </w:rPr>
-        <w:tab/>
         <w:t xml:space="preserve"> </w:t>
       </w:r>
       <w:r>
@@ -1022,7 +894,7 @@
         <w:tabs>
           <w:tab w:val="left" w:pos="1890"/>
         </w:tabs>
-        <w:spacing w:line="300" w:lineRule="auto"/>
+        <w:spacing w:line="312" w:lineRule="auto"/>
         <w:ind w:left="2250" w:right="1872"/>
         <w:rPr>
           <w:rFonts w:ascii="Ubuntu Light" w:hAnsi="Ubuntu Light" w:cs="Times New Roman"/>
@@ -1204,7 +1076,7 @@
         <w:tabs>
           <w:tab w:val="left" w:pos="1890"/>
         </w:tabs>
-        <w:spacing w:line="300" w:lineRule="auto"/>
+        <w:spacing w:line="312" w:lineRule="auto"/>
         <w:ind w:left="2250" w:right="1872"/>
         <w:rPr>
           <w:rFonts w:ascii="Ubuntu Light" w:hAnsi="Ubuntu Light" w:cs="Times New Roman"/>
@@ -1353,7 +1225,7 @@
         <w:tabs>
           <w:tab w:val="left" w:pos="1890"/>
         </w:tabs>
-        <w:spacing w:after="120" w:line="300" w:lineRule="auto"/>
+        <w:spacing w:after="120" w:line="312" w:lineRule="auto"/>
         <w:ind w:left="2250" w:right="1872"/>
         <w:jc w:val="distribute"/>
         <w:rPr>
@@ -1471,7 +1343,7 @@
           <w:tab w:val="left" w:pos="1890"/>
           <w:tab w:val="right" w:pos="10512"/>
         </w:tabs>
-        <w:spacing w:line="300" w:lineRule="auto"/>
+        <w:spacing w:line="312" w:lineRule="auto"/>
         <w:rPr>
           <w:rFonts w:ascii="Ubuntu Light" w:hAnsi="Ubuntu Light" w:cs="Times New Roman"/>
           <w:bCs/>
@@ -1530,81 +1402,47 @@
       </w:r>
       <w:r>
         <w:rPr>
-          <w:rFonts w:ascii="Ubuntu Light" w:hAnsi="Ubuntu Light" w:cs="Times New Roman"/>
-          <w:sz w:val="18"/>
-          <w:szCs w:val="22"/>
+          <w:rFonts w:ascii="Ubuntu Mono" w:hAnsi="Ubuntu Mono" w:cs="Times New Roman"/>
+          <w:position w:val="3"/>
+          <w:sz w:val="13"/>
+          <w:szCs w:val="13"/>
         </w:rPr>
         <w:t>(</w:t>
-      </w:r>
-      <w:r>
-        <w:rPr>
-          <w:rFonts w:ascii="Ubuntu Light" w:hAnsi="Ubuntu Light" w:cs="Times New Roman"/>
-          <w:sz w:val="18"/>
-          <w:szCs w:val="22"/>
-        </w:rPr>
-        <w:t xml:space="preserve"> </w:t>
-      </w:r>
-      <w:r>
-        <w:rPr>
-          <w:rFonts w:ascii="Ubuntu Light" w:hAnsi="Ubuntu Light" w:cs="Times New Roman"/>
-          <w:spacing w:val="10"/>
-          <w:sz w:val="18"/>
-          <w:szCs w:val="22"/>
-        </w:rPr>
-        <w:t>GITHUB</w:t>
-      </w:r>
-      <w:r>
-        <w:rPr>
-          <w:rFonts w:ascii="Ubuntu Light" w:hAnsi="Ubuntu Light" w:cs="Times New Roman"/>
-          <w:spacing w:val="10"/>
-          <w:sz w:val="18"/>
-          <w:szCs w:val="22"/>
-        </w:rPr>
-        <w:t>:</w:t>
-      </w:r>
-      <w:r>
-        <w:rPr>
-          <w:rFonts w:ascii="Ubuntu Light" w:hAnsi="Ubuntu Light"/>
-          <w:sz w:val="18"/>
-          <w:szCs w:val="20"/>
-        </w:rPr>
-        <w:t xml:space="preserve"> </w:t>
       </w:r>
       <w:hyperlink r:id="rId24" w:history="1">
         <w:r>
           <w:rPr>
             <w:rStyle w:val="Hyperlink"/>
-            <w:rFonts w:ascii="Ubuntu Light" w:hAnsi="Ubuntu Light"/>
-            <w:i/>
+            <w:rFonts w:ascii="Ubuntu Mono" w:hAnsi="Ubuntu Mono"/>
             <w:color w:val="0070C0"/>
-            <w:spacing w:val="10"/>
-            <w:sz w:val="18"/>
-            <w:szCs w:val="20"/>
-            <w:u w:val="dotted"/>
+            <w:position w:val="3"/>
+            <w:sz w:val="13"/>
+            <w:szCs w:val="13"/>
+            <w:u w:val="none"/>
           </w:rPr>
-          <w:t>/</w:t>
+          <w:t>https://github.com/</w:t>
         </w:r>
         <w:r>
           <w:rPr>
             <w:rStyle w:val="Hyperlink"/>
-            <w:rFonts w:ascii="Ubuntu Light" w:hAnsi="Ubuntu Light"/>
-            <w:i/>
+            <w:rFonts w:ascii="Ubuntu Mono" w:hAnsi="Ubuntu Mono"/>
             <w:color w:val="0070C0"/>
-            <w:spacing w:val="10"/>
-            <w:sz w:val="18"/>
-            <w:szCs w:val="20"/>
-            <w:u w:val="dotted"/>
+            <w:position w:val="3"/>
+            <w:sz w:val="13"/>
+            <w:szCs w:val="13"/>
+            <w:u w:val="none"/>
           </w:rPr>
           <w:t>santoso-solar-monitoring-project</w:t>
         </w:r>
       </w:hyperlink>
       <w:r>
         <w:rPr>
-          <w:rFonts w:ascii="Ubuntu Light" w:hAnsi="Ubuntu Light" w:cs="Times New Roman"/>
-          <w:sz w:val="18"/>
-          <w:szCs w:val="22"/>
-        </w:rPr>
-        <w:t xml:space="preserve"> )</w:t>
+          <w:rFonts w:ascii="Ubuntu Mono" w:hAnsi="Ubuntu Mono" w:cs="Times New Roman"/>
+          <w:position w:val="3"/>
+          <w:sz w:val="13"/>
+          <w:szCs w:val="13"/>
+        </w:rPr>
+        <w:t>)</w:t>
       </w:r>
       <w:r>
         <w:rPr>
@@ -1647,7 +1485,7 @@
         <w:tabs>
           <w:tab w:val="left" w:pos="1890"/>
         </w:tabs>
-        <w:spacing w:line="300" w:lineRule="auto"/>
+        <w:spacing w:line="312" w:lineRule="auto"/>
         <w:ind w:left="2250" w:right="1602"/>
         <w:rPr>
           <w:rFonts w:ascii="Ubuntu Light" w:hAnsi="Ubuntu Light" w:cs="Times New Roman"/>
@@ -1821,7 +1659,7 @@
         <w:tabs>
           <w:tab w:val="left" w:pos="1890"/>
         </w:tabs>
-        <w:spacing w:line="300" w:lineRule="auto"/>
+        <w:spacing w:line="312" w:lineRule="auto"/>
         <w:ind w:left="2250" w:right="1602"/>
         <w:rPr>
           <w:rFonts w:ascii="Ubuntu Light" w:hAnsi="Ubuntu Light" w:cs="Times New Roman"/>
@@ -1881,7 +1719,7 @@
         <w:tabs>
           <w:tab w:val="left" w:pos="1890"/>
         </w:tabs>
-        <w:spacing w:after="120" w:line="300" w:lineRule="auto"/>
+        <w:spacing w:after="120" w:line="312" w:lineRule="auto"/>
         <w:ind w:left="2250" w:right="1602"/>
         <w:rPr>
           <w:rFonts w:ascii="Ubuntu Light" w:hAnsi="Ubuntu Light" w:cs="Times New Roman"/>
@@ -2059,7 +1897,7 @@
           <w:tab w:val="left" w:pos="1890"/>
           <w:tab w:val="right" w:pos="10512"/>
         </w:tabs>
-        <w:spacing w:line="300" w:lineRule="auto"/>
+        <w:spacing w:line="312" w:lineRule="auto"/>
         <w:rPr>
           <w:rFonts w:ascii="Ubuntu Light" w:hAnsi="Ubuntu Light"/>
           <w:sz w:val="18"/>
@@ -2096,7 +1934,6 @@
           <w:rStyle w:val="A0"/>
           <w:rFonts w:ascii="Ubuntu Light" w:hAnsi="Ubuntu Light" w:cs="Times New Roman"/>
           <w:bCs/>
-          <w:i/>
           <w:color w:val="808080" w:themeColor="background1" w:themeShade="80"/>
           <w:sz w:val="24"/>
           <w:szCs w:val="22"/>
@@ -2105,81 +1942,59 @@
       </w:r>
       <w:r>
         <w:rPr>
-          <w:rFonts w:ascii="Ubuntu Light" w:hAnsi="Ubuntu Light" w:cs="Times New Roman"/>
-          <w:sz w:val="18"/>
-          <w:szCs w:val="22"/>
+          <w:rFonts w:ascii="Ubuntu Mono" w:hAnsi="Ubuntu Mono" w:cs="Times New Roman"/>
+          <w:position w:val="3"/>
+          <w:sz w:val="13"/>
+          <w:szCs w:val="13"/>
         </w:rPr>
         <w:t>(</w:t>
-      </w:r>
-      <w:r>
-        <w:rPr>
-          <w:rFonts w:ascii="Ubuntu Light" w:hAnsi="Ubuntu Light" w:cs="Times New Roman"/>
-          <w:sz w:val="18"/>
-          <w:szCs w:val="22"/>
-        </w:rPr>
-        <w:t xml:space="preserve"> </w:t>
-      </w:r>
-      <w:r>
-        <w:rPr>
-          <w:rFonts w:ascii="Ubuntu Light" w:hAnsi="Ubuntu Light" w:cs="Times New Roman"/>
-          <w:spacing w:val="10"/>
-          <w:sz w:val="18"/>
-          <w:szCs w:val="22"/>
-        </w:rPr>
-        <w:t>GITHUB</w:t>
-      </w:r>
-      <w:r>
-        <w:rPr>
-          <w:rFonts w:ascii="Ubuntu Light" w:hAnsi="Ubuntu Light" w:cs="Times New Roman"/>
-          <w:spacing w:val="10"/>
-          <w:sz w:val="18"/>
-          <w:szCs w:val="22"/>
-        </w:rPr>
-        <w:t>:</w:t>
-      </w:r>
-      <w:r>
-        <w:rPr>
-          <w:rFonts w:ascii="Ubuntu Light" w:hAnsi="Ubuntu Light"/>
-          <w:sz w:val="18"/>
-          <w:szCs w:val="20"/>
-        </w:rPr>
-        <w:t xml:space="preserve"> </w:t>
       </w:r>
       <w:hyperlink r:id="rId29" w:history="1">
         <w:r>
           <w:rPr>
             <w:rStyle w:val="Hyperlink"/>
-            <w:rFonts w:ascii="Ubuntu Light" w:hAnsi="Ubuntu Light"/>
-            <w:i/>
+            <w:rFonts w:ascii="Ubuntu Mono" w:hAnsi="Ubuntu Mono"/>
             <w:color w:val="0070C0"/>
-            <w:spacing w:val="10"/>
-            <w:sz w:val="18"/>
-            <w:szCs w:val="20"/>
-            <w:u w:val="dotted"/>
+            <w:position w:val="3"/>
+            <w:sz w:val="13"/>
+            <w:szCs w:val="13"/>
+            <w:u w:val="none"/>
           </w:rPr>
-          <w:t>@/</w:t>
+          <w:t>https://github.com/spenceryue</w:t>
         </w:r>
         <w:r>
           <w:rPr>
             <w:rStyle w:val="Hyperlink"/>
-            <w:rFonts w:ascii="Ubuntu Light" w:hAnsi="Ubuntu Light"/>
-            <w:i/>
+            <w:rFonts w:ascii="Ubuntu Mono" w:hAnsi="Ubuntu Mono"/>
             <w:color w:val="0070C0"/>
-            <w:spacing w:val="10"/>
-            <w:sz w:val="18"/>
-            <w:szCs w:val="20"/>
-            <w:u w:val="dotted"/>
+            <w:position w:val="3"/>
+            <w:sz w:val="13"/>
+            <w:szCs w:val="13"/>
+            <w:u w:val="none"/>
+          </w:rPr>
+          <w:t>/</w:t>
+        </w:r>
+        <w:r>
+          <w:rPr>
+            <w:rStyle w:val="Hyperlink"/>
+            <w:rFonts w:ascii="Ubuntu Mono" w:hAnsi="Ubuntu Mono"/>
+            <w:color w:val="0070C0"/>
+            <w:position w:val="3"/>
+            <w:sz w:val="13"/>
+            <w:szCs w:val="13"/>
+            <w:u w:val="none"/>
           </w:rPr>
           <w:t>videomag</w:t>
         </w:r>
       </w:hyperlink>
       <w:r>
         <w:rPr>
-          <w:rFonts w:ascii="Ubuntu Light" w:hAnsi="Ubuntu Light" w:cs="Times New Roman"/>
-          <w:sz w:val="18"/>
-          <w:szCs w:val="22"/>
-        </w:rPr>
-        <w:t xml:space="preserve"> )</w:t>
+          <w:rFonts w:ascii="Ubuntu Mono" w:hAnsi="Ubuntu Mono" w:cs="Times New Roman"/>
+          <w:position w:val="3"/>
+          <w:sz w:val="13"/>
+          <w:szCs w:val="13"/>
+        </w:rPr>
+        <w:t>)</w:t>
       </w:r>
       <w:r>
         <w:rPr>
@@ -2211,9 +2026,8 @@
         <w:tabs>
           <w:tab w:val="left" w:pos="1890"/>
         </w:tabs>
-        <w:spacing w:line="300" w:lineRule="auto"/>
+        <w:spacing w:line="312" w:lineRule="auto"/>
         <w:ind w:left="2250" w:right="1512"/>
-        <w:jc w:val="distribute"/>
         <w:rPr>
           <w:rFonts w:ascii="Ubuntu Light" w:hAnsi="Ubuntu Light" w:cs="Times New Roman"/>
           <w:sz w:val="22"/>
@@ -2273,7 +2087,20 @@
             <w:szCs w:val="22"/>
             <w:u w:val="dotted" w:color="BFBFBF" w:themeColor="background1" w:themeShade="BF"/>
           </w:rPr>
-          <w:t>filtering app</w:t>
+          <w:t>filtering ap</w:t>
+        </w:r>
+        <w:bookmarkStart w:id="0" w:name="_GoBack"/>
+        <w:bookmarkEnd w:id="0"/>
+        <w:r>
+          <w:rPr>
+            <w:rStyle w:val="Hyperlink"/>
+            <w:rFonts w:ascii="Ubuntu Light" w:hAnsi="Ubuntu Light"/>
+            <w:color w:val="auto"/>
+            <w:sz w:val="22"/>
+            <w:szCs w:val="22"/>
+            <w:u w:val="dotted" w:color="BFBFBF" w:themeColor="background1" w:themeShade="BF"/>
+          </w:rPr>
+          <w:t>p</w:t>
         </w:r>
       </w:hyperlink>
       <w:r>
@@ -2499,7 +2326,7 @@
         <w:tabs>
           <w:tab w:val="left" w:pos="1890"/>
         </w:tabs>
-        <w:spacing w:line="300" w:lineRule="auto"/>
+        <w:spacing w:line="312" w:lineRule="auto"/>
         <w:ind w:left="2250" w:right="1512"/>
         <w:rPr>
           <w:rFonts w:ascii="Ubuntu Light" w:hAnsi="Ubuntu Light" w:cs="Times New Roman"/>
@@ -2691,7 +2518,7 @@
         <w:tabs>
           <w:tab w:val="left" w:pos="1890"/>
         </w:tabs>
-        <w:spacing w:after="120" w:line="300" w:lineRule="auto"/>
+        <w:spacing w:after="120" w:line="312" w:lineRule="auto"/>
         <w:ind w:left="2250" w:right="1512"/>
         <w:rPr>
           <w:rFonts w:ascii="Ubuntu Light" w:hAnsi="Ubuntu Light" w:cs="Times New Roman"/>
@@ -2739,7 +2566,7 @@
           <w:tab w:val="left" w:pos="1890"/>
           <w:tab w:val="right" w:pos="10512"/>
         </w:tabs>
-        <w:spacing w:line="300" w:lineRule="auto"/>
+        <w:spacing w:line="312" w:lineRule="auto"/>
         <w:rPr>
           <w:rFonts w:ascii="Ubuntu Light" w:hAnsi="Ubuntu Light" w:cs="Times New Roman"/>
           <w:color w:val="auto"/>
@@ -2778,86 +2605,61 @@
       </w:r>
       <w:r>
         <w:rPr>
-          <w:rFonts w:ascii="Ubuntu Light" w:hAnsi="Ubuntu Light" w:cs="Times New Roman"/>
-          <w:color w:val="auto"/>
-          <w:sz w:val="18"/>
-          <w:szCs w:val="22"/>
+          <w:rFonts w:ascii="Ubuntu Mono" w:hAnsi="Ubuntu Mono" w:cs="Times New Roman"/>
+          <w:color w:val="auto"/>
+          <w:position w:val="3"/>
+          <w:sz w:val="13"/>
+          <w:szCs w:val="13"/>
         </w:rPr>
         <w:t>(</w:t>
-      </w:r>
-      <w:r>
-        <w:rPr>
-          <w:rFonts w:ascii="Ubuntu Light" w:hAnsi="Ubuntu Light" w:cs="Times New Roman"/>
-          <w:color w:val="auto"/>
-          <w:sz w:val="18"/>
-          <w:szCs w:val="22"/>
-        </w:rPr>
-        <w:t xml:space="preserve"> </w:t>
-      </w:r>
-      <w:r>
-        <w:rPr>
-          <w:rFonts w:ascii="Ubuntu Light" w:hAnsi="Ubuntu Light" w:cs="Times New Roman"/>
-          <w:color w:val="auto"/>
-          <w:spacing w:val="10"/>
-          <w:sz w:val="18"/>
-          <w:szCs w:val="22"/>
-        </w:rPr>
-        <w:t>GITHUB</w:t>
-      </w:r>
-      <w:r>
-        <w:rPr>
-          <w:rFonts w:ascii="Ubuntu Light" w:hAnsi="Ubuntu Light" w:cs="Times New Roman"/>
-          <w:spacing w:val="10"/>
-          <w:sz w:val="18"/>
-          <w:szCs w:val="22"/>
-        </w:rPr>
-        <w:t>:</w:t>
-      </w:r>
-      <w:r>
-        <w:rPr>
-          <w:rFonts w:ascii="Ubuntu Light" w:hAnsi="Ubuntu Light" w:cs="Times New Roman"/>
-          <w:color w:val="auto"/>
-          <w:sz w:val="18"/>
-          <w:szCs w:val="22"/>
-        </w:rPr>
-        <w:t xml:space="preserve"> </w:t>
       </w:r>
       <w:hyperlink r:id="rId35" w:history="1">
         <w:r>
           <w:rPr>
             <w:rStyle w:val="Hyperlink"/>
-            <w:rFonts w:ascii="Ubuntu Light" w:hAnsi="Ubuntu Light"/>
-            <w:i/>
+            <w:rFonts w:ascii="Ubuntu Mono" w:hAnsi="Ubuntu Mono"/>
             <w:color w:val="0070C0"/>
-            <w:spacing w:val="10"/>
-            <w:sz w:val="18"/>
-            <w:szCs w:val="20"/>
-            <w:u w:val="dotted"/>
+            <w:position w:val="3"/>
+            <w:sz w:val="13"/>
+            <w:szCs w:val="13"/>
+            <w:u w:val="none"/>
           </w:rPr>
-          <w:t>@/</w:t>
+          <w:t>https://github.com/spenceryue</w:t>
         </w:r>
         <w:r>
           <w:rPr>
             <w:rStyle w:val="Hyperlink"/>
-            <w:rFonts w:ascii="Ubuntu Light" w:hAnsi="Ubuntu Light"/>
-            <w:i/>
+            <w:rFonts w:ascii="Ubuntu Mono" w:hAnsi="Ubuntu Mono"/>
             <w:color w:val="0070C0"/>
-            <w:spacing w:val="10"/>
-            <w:sz w:val="18"/>
-            <w:szCs w:val="20"/>
-            <w:u w:val="dotted"/>
+            <w:position w:val="3"/>
+            <w:sz w:val="13"/>
+            <w:szCs w:val="13"/>
+            <w:u w:val="none"/>
+          </w:rPr>
+          <w:t>/</w:t>
+        </w:r>
+        <w:r>
+          <w:rPr>
+            <w:rStyle w:val="Hyperlink"/>
+            <w:rFonts w:ascii="Ubuntu Mono" w:hAnsi="Ubuntu Mono"/>
+            <w:color w:val="0070C0"/>
+            <w:position w:val="3"/>
+            <w:sz w:val="13"/>
+            <w:szCs w:val="13"/>
+            <w:u w:val="none"/>
           </w:rPr>
           <w:t>chairs</w:t>
         </w:r>
       </w:hyperlink>
       <w:r>
         <w:rPr>
-          <w:rFonts w:ascii="Ubuntu Light" w:hAnsi="Ubuntu Light" w:cs="Times New Roman"/>
-          <w:color w:val="auto"/>
-          <w:sz w:val="18"/>
-          <w:szCs w:val="22"/>
-        </w:rPr>
-        <w:t xml:space="preserve"> )</w:t>
+          <w:rFonts w:ascii="Ubuntu Mono" w:hAnsi="Ubuntu Mono" w:cs="Times New Roman"/>
+          <w:color w:val="auto"/>
+          <w:position w:val="3"/>
+          <w:sz w:val="13"/>
+          <w:szCs w:val="13"/>
+        </w:rPr>
+        <w:t>)</w:t>
       </w:r>
       <w:r>
         <w:rPr>
@@ -2890,7 +2692,7 @@
         <w:tabs>
           <w:tab w:val="left" w:pos="1890"/>
         </w:tabs>
-        <w:spacing w:line="300" w:lineRule="auto"/>
+        <w:spacing w:line="312" w:lineRule="auto"/>
         <w:ind w:left="2250" w:right="1692"/>
         <w:rPr>
           <w:rFonts w:ascii="Ubuntu Light" w:hAnsi="Ubuntu Light" w:cs="Times New Roman"/>
@@ -3029,7 +2831,7 @@
         <w:tabs>
           <w:tab w:val="left" w:pos="1890"/>
         </w:tabs>
-        <w:spacing w:after="120" w:line="300" w:lineRule="auto"/>
+        <w:spacing w:after="120" w:line="312" w:lineRule="auto"/>
         <w:ind w:left="2250" w:right="1692"/>
         <w:rPr>
           <w:rFonts w:ascii="Ubuntu Light" w:hAnsi="Ubuntu Light" w:cs="Times New Roman"/>
@@ -3171,7 +2973,7 @@
         <w:tabs>
           <w:tab w:val="left" w:pos="1890"/>
         </w:tabs>
-        <w:spacing w:line="300" w:lineRule="auto"/>
+        <w:spacing w:line="312" w:lineRule="auto"/>
         <w:ind w:left="2520" w:hanging="2520"/>
         <w:rPr>
           <w:rFonts w:ascii="Ubuntu Light" w:hAnsi="Ubuntu Light" w:cs="Times New Roman"/>
@@ -3313,7 +3115,7 @@
         <w:tabs>
           <w:tab w:val="left" w:pos="1890"/>
         </w:tabs>
-        <w:spacing w:after="120" w:line="300" w:lineRule="auto"/>
+        <w:spacing w:after="120" w:line="312" w:lineRule="auto"/>
         <w:ind w:left="2520" w:hanging="2520"/>
         <w:rPr>
           <w:rFonts w:ascii="Ubuntu Light" w:hAnsi="Ubuntu Light" w:cs="Times New Roman"/>
@@ -3481,7 +3283,7 @@
           <w:tab w:val="left" w:pos="1890"/>
           <w:tab w:val="right" w:pos="10512"/>
         </w:tabs>
-        <w:spacing w:line="300" w:lineRule="auto"/>
+        <w:spacing w:line="312" w:lineRule="auto"/>
         <w:rPr>
           <w:rFonts w:ascii="Ubuntu Light" w:hAnsi="Ubuntu Light" w:cs="Times New Roman"/>
           <w:color w:val="auto"/>
@@ -3642,7 +3444,7 @@
           <w:tab w:val="left" w:pos="1890"/>
           <w:tab w:val="right" w:pos="10512"/>
         </w:tabs>
-        <w:spacing w:after="80" w:line="300" w:lineRule="auto"/>
+        <w:spacing w:after="80" w:line="312" w:lineRule="auto"/>
         <w:rPr>
           <w:rFonts w:ascii="Ubuntu Light" w:hAnsi="Ubuntu Light" w:cs="Times New Roman"/>
           <w:color w:val="auto"/>
@@ -3655,13 +3457,13 @@
           <w:noProof/>
         </w:rPr>
         <w:drawing>
-          <wp:anchor distT="0" distB="0" distL="114300" distR="114300" simplePos="0" relativeHeight="251684352" behindDoc="0" locked="0" layoutInCell="1" allowOverlap="1" wp14:anchorId="26791CCC" wp14:editId="71223F44">
+          <wp:anchor distT="0" distB="0" distL="114300" distR="114300" simplePos="0" relativeHeight="251658240" behindDoc="0" locked="0" layoutInCell="1" allowOverlap="1" wp14:anchorId="26791CCC" wp14:editId="3AB228B9">
             <wp:simplePos x="0" y="0"/>
             <wp:positionH relativeFrom="column">
               <wp:posOffset>3021965</wp:posOffset>
             </wp:positionH>
             <wp:positionV relativeFrom="paragraph">
-              <wp:posOffset>437756</wp:posOffset>
+              <wp:posOffset>369933</wp:posOffset>
             </wp:positionV>
             <wp:extent cx="633360" cy="155448"/>
             <wp:effectExtent l="0" t="0" r="0" b="0"/>
@@ -3855,7 +3657,6 @@
       </w:r>
     </w:p>
     <w:sectPr>
-      <w:footerReference w:type="default" r:id="rId50"/>
       <w:footnotePr>
         <w:pos w:val="beneathText"/>
       </w:footnotePr>
@@ -3891,81 +3692,6 @@
     </w:p>
   </w:endnote>
 </w:endnotes>
-</file>
-
-<file path=word/footer1.xml><?xml version="1.0" encoding="utf-8"?>
-<w:ftr xmlns:wpc="http://schemas.microsoft.com/office/word/2010/wordprocessingCanvas" xmlns:cx="http://schemas.microsoft.com/office/drawing/2014/chartex" xmlns:cx1="http://schemas.microsoft.com/office/drawing/2015/9/8/chartex" xmlns:cx2="http://schemas.microsoft.com/office/drawing/2015/10/21/chartex" xmlns:cx3="http://schemas.microsoft.com/office/drawing/2016/5/9/chartex" xmlns:cx4="http://schemas.microsoft.com/office/drawing/2016/5/10/chartex" xmlns:cx5="http://schemas.microsoft.com/office/drawing/2016/5/11/chartex" xmlns:cx6="http://schemas.microsoft.com/office/drawing/2016/5/12/chartex" xmlns:cx7="http://schemas.microsoft.com/office/drawing/2016/5/13/chartex" xmlns:cx8="http://schemas.microsoft.com/office/drawing/2016/5/14/chartex" xmlns:mc="http://schemas.openxmlformats.org/markup-compatibility/2006" xmlns:aink="http://schemas.microsoft.com/office/drawing/2016/ink" xmlns:am3d="http://schemas.microsoft.com/office/drawing/2017/model3d" xmlns:o="urn:schemas-microsoft-com:office:office" xmlns:r="http://schemas.openxmlformats.org/officeDocument/2006/relationships" xmlns:m="http://schemas.openxmlformats.org/officeDocument/2006/math" xmlns:v="urn:schemas-microsoft-com:vml" xmlns:wp14="http://schemas.microsoft.com/office/word/2010/wordprocessingDrawing" xmlns:wp="http://schemas.openxmlformats.org/drawingml/2006/wordprocessingDrawing" xmlns:w10="urn:schemas-microsoft-com:office:word" xmlns:w="http://schemas.openxmlformats.org/wordprocessingml/2006/main" xmlns:w14="http://schemas.microsoft.com/office/word/2010/wordml" xmlns:w15="http://schemas.microsoft.com/office/word/2012/wordml" xmlns:w16cid="http://schemas.microsoft.com/office/word/2016/wordml/cid" xmlns:w16se="http://schemas.microsoft.com/office/word/2015/wordml/symex" xmlns:wpg="http://schemas.microsoft.com/office/word/2010/wordprocessingGroup" xmlns:wpi="http://schemas.microsoft.com/office/word/2010/wordprocessingInk" xmlns:wne="http://schemas.microsoft.com/office/word/2006/wordml" xmlns:wps="http://schemas.microsoft.com/office/word/2010/wordprocessingShape" mc:Ignorable="w14 w15 w16se w16cid wp14">
-  <w:p>
-    <w:pPr>
-      <w:pStyle w:val="Footer"/>
-      <w:rPr>
-        <w:rFonts w:ascii="Ubuntu Mono" w:hAnsi="Ubuntu Mono"/>
-        <w:color w:val="808080" w:themeColor="background1" w:themeShade="80"/>
-        <w:sz w:val="20"/>
-      </w:rPr>
-    </w:pPr>
-    <w:r>
-      <w:rPr>
-        <w:rFonts w:ascii="Ubuntu Light" w:hAnsi="Ubuntu Light"/>
-        <w:color w:val="808080" w:themeColor="background1" w:themeShade="80"/>
-        <w:sz w:val="20"/>
-      </w:rPr>
-      <w:t>Replace</w:t>
-    </w:r>
-    <w:r>
-      <w:rPr>
-        <w:rFonts w:ascii="Ubuntu Mono" w:hAnsi="Ubuntu Mono"/>
-        <w:i/>
-        <w:color w:val="808080" w:themeColor="background1" w:themeShade="80"/>
-        <w:sz w:val="20"/>
-      </w:rPr>
-      <w:t xml:space="preserve"> @ </w:t>
-    </w:r>
-    <w:r>
-      <w:rPr>
-        <w:rFonts w:ascii="Ubuntu Light" w:hAnsi="Ubuntu Light"/>
-        <w:color w:val="808080" w:themeColor="background1" w:themeShade="80"/>
-        <w:sz w:val="20"/>
-      </w:rPr>
-      <w:t>by</w:t>
-    </w:r>
-    <w:r>
-      <w:rPr>
-        <w:rFonts w:ascii="Ubuntu Mono" w:hAnsi="Ubuntu Mono"/>
-        <w:i/>
-        <w:color w:val="808080" w:themeColor="background1" w:themeShade="80"/>
-        <w:sz w:val="20"/>
-      </w:rPr>
-      <w:t xml:space="preserve"> /</w:t>
-    </w:r>
-    <w:r>
-      <w:rPr>
-        <w:rFonts w:ascii="Ubuntu Mono" w:hAnsi="Ubuntu Mono"/>
-        <w:i/>
-        <w:color w:val="808080" w:themeColor="background1" w:themeShade="80"/>
-        <w:sz w:val="20"/>
-      </w:rPr>
-      <w:t>spenceryue</w:t>
-    </w:r>
-    <w:r>
-      <w:rPr>
-        <w:rFonts w:ascii="Ubuntu Mono" w:hAnsi="Ubuntu Mono"/>
-        <w:i/>
-        <w:color w:val="808080" w:themeColor="background1" w:themeShade="80"/>
-        <w:sz w:val="20"/>
-      </w:rPr>
-      <w:t xml:space="preserve"> </w:t>
-    </w:r>
-    <w:r>
-      <w:rPr>
-        <w:rFonts w:ascii="Ubuntu Light" w:hAnsi="Ubuntu Light"/>
-        <w:color w:val="808080" w:themeColor="background1" w:themeShade="80"/>
-        <w:sz w:val="20"/>
-      </w:rPr>
-      <w:t>in GitHub links.</w:t>
-    </w:r>
-  </w:p>
-</w:ftr>
 </file>
 
 <file path=word/footnotes.xml><?xml version="1.0" encoding="utf-8"?>
@@ -6722,6 +6448,7 @@
   <w:style w:type="character" w:default="1" w:styleId="DefaultParagraphFont">
     <w:name w:val="Default Paragraph Font"/>
     <w:uiPriority w:val="1"/>
+    <w:semiHidden/>
     <w:unhideWhenUsed/>
   </w:style>
   <w:style w:type="table" w:default="1" w:styleId="TableNormal">
@@ -7285,7 +7012,7 @@
 </file>
 
 <file path=customXml/itemProps1.xml><?xml version="1.0" encoding="utf-8"?>
-<ds:datastoreItem xmlns:ds="http://schemas.openxmlformats.org/officeDocument/2006/customXml" ds:itemID="{288942CE-383A-49D2-818A-A7045CEBDB1F}">
+<ds:datastoreItem xmlns:ds="http://schemas.openxmlformats.org/officeDocument/2006/customXml" ds:itemID="{175602E4-6368-4447-8B31-D2DD48FAF108}">
   <ds:schemaRefs>
     <ds:schemaRef ds:uri="http://schemas.openxmlformats.org/officeDocument/2006/bibliography"/>
   </ds:schemaRefs>

</xml_diff>